<commit_message>
#915 BULK - INAC TRANSFER Logic Map
updated to show merged process
</commit_message>
<xml_diff>
--- a/Logic Maps/BULK - INAC Transfer Logic Map.docx
+++ b/Logic Maps/BULK - INAC Transfer Logic Map.docx
@@ -109,19 +109,7 @@
         <w:ind w:left="720"/>
       </w:pPr>
       <w:r>
-        <w:t xml:space="preserve">To reduce the number of ECF documents that HSR's would be </w:t>
-      </w:r>
-      <w:r>
-        <w:t>needed</w:t>
-      </w:r>
-      <w:r>
-        <w:t xml:space="preserve"> to review, specifically duplicate </w:t>
-      </w:r>
-      <w:r>
-        <w:t>person-based</w:t>
-      </w:r>
-      <w:r>
-        <w:t xml:space="preserve"> documents for cases that are inactive, but in team's baskets. </w:t>
+        <w:t xml:space="preserve">To reduce the number of ECF documents that HSR's would be needed to review, specifically duplicate person-based documents for cases that are inactive, but in team's baskets. </w:t>
       </w:r>
     </w:p>
     <w:p>
@@ -148,13 +136,7 @@
         <w:ind w:left="720" w:firstLine="720"/>
       </w:pPr>
       <w:r>
-        <w:t xml:space="preserve">HSS's will have a better idea of how many work items in ECF need to </w:t>
-      </w:r>
-      <w:r>
-        <w:t>address</w:t>
-      </w:r>
-      <w:r>
-        <w:t xml:space="preserve">. </w:t>
+        <w:t xml:space="preserve">HSS's will have a better idea of how many work items in ECF need to address. </w:t>
       </w:r>
     </w:p>
     <w:p>
@@ -197,11 +179,16 @@
       <w:r>
         <w:t xml:space="preserve">days that are </w:t>
       </w:r>
+      <w:proofErr w:type="gramStart"/>
       <w:r>
         <w:t>in</w:t>
       </w:r>
       <w:r>
-        <w:t xml:space="preserve">active. Only excluded baskets include METS baskets. </w:t>
+        <w:t>active.</w:t>
+      </w:r>
+      <w:proofErr w:type="gramEnd"/>
+      <w:r>
+        <w:t xml:space="preserve"> Only excluded baskets include METS baskets. </w:t>
       </w:r>
     </w:p>
     <w:p>
@@ -239,10 +226,7 @@
         <w:t xml:space="preserve"> 4</w:t>
       </w:r>
       <w:r>
-        <w:t>-month-old</w:t>
-      </w:r>
-      <w:r>
-        <w:t xml:space="preserve"> inactive cases on the </w:t>
+        <w:t xml:space="preserve">-month-old inactive cases on the </w:t>
       </w:r>
       <w:r>
         <w:t xml:space="preserve">first </w:t>
@@ -365,9 +349,72 @@
     </w:p>
     <w:p>
       <w:pPr>
+        <w:pStyle w:val="ListParagraph"/>
+        <w:numPr>
+          <w:ilvl w:val="0"/>
+          <w:numId w:val="42"/>
+        </w:numPr>
+        <w:spacing w:after="0" w:line="240" w:lineRule="auto"/>
+        <w:rPr>
+          <w:rFonts w:eastAsia="Times New Roman" w:cstheme="minorHAnsi"/>
+          <w:sz w:val="24"/>
+          <w:szCs w:val="24"/>
+        </w:rPr>
+      </w:pPr>
+      <w:r>
+        <w:rPr>
+          <w:rFonts w:eastAsia="Times New Roman" w:cstheme="minorHAnsi"/>
+          <w:sz w:val="24"/>
+          <w:szCs w:val="24"/>
+        </w:rPr>
+        <w:t>R</w:t>
+      </w:r>
+      <w:r>
+        <w:rPr>
+          <w:rFonts w:eastAsia="Times New Roman" w:cstheme="minorHAnsi"/>
+          <w:sz w:val="24"/>
+          <w:szCs w:val="24"/>
+        </w:rPr>
+        <w:t>un query county wide</w:t>
+      </w:r>
+    </w:p>
+    <w:p>
+      <w:pPr>
+        <w:pStyle w:val="ListParagraph"/>
+        <w:numPr>
+          <w:ilvl w:val="0"/>
+          <w:numId w:val="42"/>
+        </w:numPr>
+        <w:spacing w:after="0" w:line="240" w:lineRule="auto"/>
+        <w:rPr>
+          <w:rFonts w:eastAsia="Times New Roman" w:cstheme="minorHAnsi"/>
+          <w:sz w:val="24"/>
+          <w:szCs w:val="24"/>
+        </w:rPr>
+      </w:pPr>
+      <w:r>
+        <w:rPr>
+          <w:rFonts w:eastAsia="Times New Roman" w:cstheme="minorHAnsi"/>
+          <w:sz w:val="24"/>
+          <w:szCs w:val="24"/>
+        </w:rPr>
+        <w:t xml:space="preserve">Script </w:t>
+      </w:r>
+      <w:r>
+        <w:rPr>
+          <w:rFonts w:eastAsia="Times New Roman" w:cstheme="minorHAnsi"/>
+          <w:sz w:val="24"/>
+          <w:szCs w:val="24"/>
+        </w:rPr>
+        <w:t xml:space="preserve">will run REPT/INAC </w:t>
+      </w:r>
+    </w:p>
+    <w:p>
+      <w:pPr>
+        <w:pStyle w:val="ListParagraph"/>
         <w:numPr>
           <w:ilvl w:val="1"/>
-          <w:numId w:val="3"/>
+          <w:numId w:val="42"/>
         </w:numPr>
         <w:spacing w:after="0" w:line="240" w:lineRule="auto"/>
         <w:textAlignment w:val="center"/>
@@ -379,64 +426,54 @@
         <w:rPr>
           <w:rFonts w:ascii="Calibri" w:hAnsi="Calibri" w:cs="Calibri"/>
         </w:rPr>
-        <w:t xml:space="preserve">Review all information </w:t>
-      </w:r>
-      <w:r>
-        <w:rPr>
-          <w:rFonts w:ascii="Calibri" w:hAnsi="Calibri" w:cs="Calibri"/>
-        </w:rPr>
-        <w:t xml:space="preserve">from the REPT/INAC </w:t>
-      </w:r>
-      <w:r>
-        <w:rPr>
-          <w:rFonts w:ascii="Calibri" w:hAnsi="Calibri" w:cs="Calibri"/>
-        </w:rPr>
-        <w:t>spreadsheet</w:t>
+        <w:t>Review all information from the REPT/INAC spreadsheet</w:t>
       </w:r>
     </w:p>
     <w:p>
       <w:pPr>
+        <w:pStyle w:val="ListParagraph"/>
         <w:numPr>
           <w:ilvl w:val="1"/>
-          <w:numId w:val="3"/>
+          <w:numId w:val="42"/>
+        </w:numPr>
+        <w:spacing w:after="0" w:line="240" w:lineRule="auto"/>
+        <w:rPr>
+          <w:rFonts w:eastAsia="Times New Roman" w:cstheme="minorHAnsi"/>
+          <w:sz w:val="24"/>
+          <w:szCs w:val="24"/>
+        </w:rPr>
+      </w:pPr>
+      <w:r>
+        <w:rPr>
+          <w:rFonts w:eastAsia="Times New Roman" w:cstheme="minorHAnsi"/>
+          <w:sz w:val="24"/>
+          <w:szCs w:val="24"/>
+        </w:rPr>
+        <w:t xml:space="preserve">Excluding the cases form the exclusion list </w:t>
+      </w:r>
+    </w:p>
+    <w:p>
+      <w:pPr>
+        <w:pStyle w:val="ListParagraph"/>
+        <w:numPr>
+          <w:ilvl w:val="0"/>
+          <w:numId w:val="42"/>
         </w:numPr>
         <w:spacing w:after="0" w:line="240" w:lineRule="auto"/>
         <w:textAlignment w:val="center"/>
         <w:rPr>
-          <w:rFonts w:ascii="Calibri" w:hAnsi="Calibri" w:cs="Calibri"/>
-        </w:rPr>
-      </w:pPr>
-      <w:r>
-        <w:rPr>
-          <w:rFonts w:ascii="Calibri" w:hAnsi="Calibri" w:cs="Calibri"/>
-        </w:rPr>
-        <w:t>Transfer the case</w:t>
-      </w:r>
-      <w:r>
-        <w:rPr>
-          <w:rFonts w:ascii="Calibri" w:hAnsi="Calibri" w:cs="Calibri"/>
-        </w:rPr>
-        <w:t>s</w:t>
-      </w:r>
-      <w:r>
-        <w:rPr>
-          <w:rFonts w:ascii="Calibri" w:hAnsi="Calibri" w:cs="Calibri"/>
-        </w:rPr>
-        <w:t xml:space="preserve"> to X127CCL</w:t>
-      </w:r>
-      <w:r>
-        <w:rPr>
-          <w:rFonts w:ascii="Calibri" w:hAnsi="Calibri" w:cs="Calibri"/>
-        </w:rPr>
-        <w:t xml:space="preserve"> </w:t>
-      </w:r>
-    </w:p>
-    <w:p>
-      <w:pPr>
-        <w:pStyle w:val="Heading1"/>
-      </w:pPr>
-      <w:r>
-        <w:t xml:space="preserve">User Input/User Dialog </w:t>
+          <w:rFonts w:cstheme="minorHAnsi"/>
+          <w:sz w:val="24"/>
+          <w:szCs w:val="24"/>
+        </w:rPr>
+      </w:pPr>
+      <w:r>
+        <w:rPr>
+          <w:rFonts w:cstheme="minorHAnsi"/>
+          <w:sz w:val="24"/>
+          <w:szCs w:val="24"/>
+        </w:rPr>
+        <w:t xml:space="preserve">Footer month will automatically choose four months previous and appropriate year </w:t>
       </w:r>
     </w:p>
     <w:p>
@@ -444,205 +481,64 @@
         <w:pStyle w:val="ListParagraph"/>
         <w:numPr>
           <w:ilvl w:val="0"/>
-          <w:numId w:val="13"/>
+          <w:numId w:val="42"/>
         </w:numPr>
         <w:spacing w:after="0" w:line="240" w:lineRule="auto"/>
+        <w:textAlignment w:val="center"/>
+        <w:rPr>
+          <w:rFonts w:ascii="Calibri" w:hAnsi="Calibri" w:cs="Calibri"/>
+        </w:rPr>
+      </w:pPr>
+      <w:r>
+        <w:rPr>
+          <w:sz w:val="24"/>
+          <w:szCs w:val="24"/>
+        </w:rPr>
+        <w:t>BULK – Inactive Transfer</w:t>
+      </w:r>
+      <w:r>
+        <w:rPr>
+          <w:sz w:val="24"/>
+          <w:szCs w:val="24"/>
+        </w:rPr>
+        <w:t xml:space="preserve"> will run </w:t>
+      </w:r>
+      <w:r>
+        <w:rPr>
+          <w:rFonts w:ascii="Calibri" w:hAnsi="Calibri" w:cs="Calibri"/>
+        </w:rPr>
+        <w:t xml:space="preserve">Transfer the cases to X127CCL </w:t>
+      </w:r>
+    </w:p>
+    <w:p>
+      <w:pPr>
+        <w:pStyle w:val="ListParagraph"/>
+        <w:numPr>
+          <w:ilvl w:val="0"/>
+          <w:numId w:val="42"/>
+        </w:numPr>
+        <w:spacing w:after="0" w:line="240" w:lineRule="auto"/>
+        <w:rPr>
+          <w:sz w:val="24"/>
+          <w:szCs w:val="24"/>
+        </w:rPr>
+      </w:pPr>
+      <w:r>
         <w:rPr>
           <w:rFonts w:eastAsia="Times New Roman" w:cstheme="minorHAnsi"/>
           <w:sz w:val="24"/>
           <w:szCs w:val="24"/>
         </w:rPr>
-      </w:pPr>
-      <w:r>
-        <w:rPr>
-          <w:rFonts w:eastAsia="Times New Roman" w:cstheme="minorHAnsi"/>
+        <w:t>When complete the will</w:t>
+      </w:r>
+      <w:r>
+        <w:rPr>
           <w:sz w:val="24"/>
           <w:szCs w:val="24"/>
         </w:rPr>
-        <w:t>User will run REPT/INAC – look to combine someday</w:t>
-      </w:r>
-    </w:p>
-    <w:p>
-      <w:pPr>
-        <w:numPr>
-          <w:ilvl w:val="0"/>
-          <w:numId w:val="13"/>
-        </w:numPr>
-        <w:spacing w:after="0" w:line="240" w:lineRule="auto"/>
-        <w:textAlignment w:val="center"/>
-        <w:rPr>
-          <w:rFonts w:cstheme="minorHAnsi"/>
-          <w:sz w:val="24"/>
-          <w:szCs w:val="24"/>
-        </w:rPr>
-      </w:pPr>
-      <w:r>
-        <w:rPr>
-          <w:rFonts w:cstheme="minorHAnsi"/>
-          <w:sz w:val="24"/>
-          <w:szCs w:val="24"/>
-        </w:rPr>
-        <w:t xml:space="preserve">User will </w:t>
-      </w:r>
-      <w:r>
-        <w:rPr>
-          <w:rFonts w:cstheme="minorHAnsi"/>
-          <w:sz w:val="24"/>
-          <w:szCs w:val="24"/>
-        </w:rPr>
-        <w:t>input Month and Year</w:t>
-      </w:r>
-      <w:r>
-        <w:rPr>
-          <w:rFonts w:cstheme="minorHAnsi"/>
-          <w:sz w:val="24"/>
-          <w:szCs w:val="24"/>
-        </w:rPr>
-        <w:t xml:space="preserve"> </w:t>
-      </w:r>
-    </w:p>
-    <w:p>
-      <w:pPr>
-        <w:pStyle w:val="ListParagraph"/>
-        <w:numPr>
-          <w:ilvl w:val="0"/>
-          <w:numId w:val="13"/>
-        </w:numPr>
-        <w:spacing w:after="0" w:line="240" w:lineRule="auto"/>
-        <w:rPr>
-          <w:rFonts w:eastAsia="Times New Roman" w:cstheme="minorHAnsi"/>
-          <w:sz w:val="24"/>
-          <w:szCs w:val="24"/>
-        </w:rPr>
-      </w:pPr>
-      <w:r>
-        <w:rPr>
-          <w:rFonts w:eastAsia="Times New Roman" w:cstheme="minorHAnsi"/>
-          <w:sz w:val="24"/>
-          <w:szCs w:val="24"/>
-        </w:rPr>
-        <w:t>User will also check to run query county wide</w:t>
-      </w:r>
-    </w:p>
-    <w:p>
-      <w:pPr>
-        <w:pStyle w:val="ListParagraph"/>
-        <w:spacing w:after="0" w:line="240" w:lineRule="auto"/>
-        <w:jc w:val="center"/>
-        <w:rPr>
-          <w:rFonts w:eastAsia="Times New Roman" w:cstheme="minorHAnsi"/>
-          <w:sz w:val="24"/>
-          <w:szCs w:val="24"/>
-        </w:rPr>
-      </w:pPr>
-      <w:r>
-        <w:rPr>
-          <w:noProof/>
-        </w:rPr>
-        <w:lastRenderedPageBreak/>
-        <w:drawing>
-          <wp:inline distT="0" distB="0" distL="0" distR="0" wp14:anchorId="73577D57" wp14:editId="7E706C96">
-            <wp:extent cx="4276725" cy="2085975"/>
-            <wp:effectExtent l="0" t="0" r="9525" b="9525"/>
-            <wp:docPr id="2" name="Picture 2"/>
-            <wp:cNvGraphicFramePr>
-              <a:graphicFrameLocks xmlns:a="http://schemas.openxmlformats.org/drawingml/2006/main" noChangeAspect="1"/>
-            </wp:cNvGraphicFramePr>
-            <a:graphic xmlns:a="http://schemas.openxmlformats.org/drawingml/2006/main">
-              <a:graphicData uri="http://schemas.openxmlformats.org/drawingml/2006/picture">
-                <pic:pic xmlns:pic="http://schemas.openxmlformats.org/drawingml/2006/picture">
-                  <pic:nvPicPr>
-                    <pic:cNvPr id="0" name="Picture 3"/>
-                    <pic:cNvPicPr>
-                      <a:picLocks noChangeAspect="1" noChangeArrowheads="1"/>
-                    </pic:cNvPicPr>
-                  </pic:nvPicPr>
-                  <pic:blipFill>
-                    <a:blip r:embed="rId5" r:link="rId6">
-                      <a:extLst>
-                        <a:ext uri="{28A0092B-C50C-407E-A947-70E740481C1C}">
-                          <a14:useLocalDpi xmlns:a14="http://schemas.microsoft.com/office/drawing/2010/main" val="0"/>
-                        </a:ext>
-                      </a:extLst>
-                    </a:blip>
-                    <a:srcRect/>
-                    <a:stretch>
-                      <a:fillRect/>
-                    </a:stretch>
-                  </pic:blipFill>
-                  <pic:spPr bwMode="auto">
-                    <a:xfrm>
-                      <a:off x="0" y="0"/>
-                      <a:ext cx="4276725" cy="2085975"/>
-                    </a:xfrm>
-                    <a:prstGeom prst="rect">
-                      <a:avLst/>
-                    </a:prstGeom>
-                    <a:noFill/>
-                    <a:ln>
-                      <a:noFill/>
-                    </a:ln>
-                  </pic:spPr>
-                </pic:pic>
-              </a:graphicData>
-            </a:graphic>
-          </wp:inline>
-        </w:drawing>
-      </w:r>
-    </w:p>
-    <w:p>
-      <w:pPr>
-        <w:pStyle w:val="ListParagraph"/>
-        <w:numPr>
-          <w:ilvl w:val="0"/>
-          <w:numId w:val="13"/>
-        </w:numPr>
-        <w:spacing w:after="0" w:line="240" w:lineRule="auto"/>
-        <w:rPr>
-          <w:rFonts w:eastAsia="Times New Roman" w:cstheme="minorHAnsi"/>
-          <w:sz w:val="24"/>
-          <w:szCs w:val="24"/>
-        </w:rPr>
-      </w:pPr>
-      <w:r>
-        <w:rPr>
-          <w:rFonts w:cstheme="minorHAnsi"/>
-          <w:sz w:val="24"/>
-          <w:szCs w:val="24"/>
-        </w:rPr>
-        <w:t>When complete, a success message will appear.</w:t>
-      </w:r>
-    </w:p>
-    <w:p>
-      <w:pPr>
-        <w:pStyle w:val="ListParagraph"/>
-        <w:numPr>
-          <w:ilvl w:val="0"/>
-          <w:numId w:val="13"/>
-        </w:numPr>
-        <w:spacing w:after="0" w:line="240" w:lineRule="auto"/>
-        <w:rPr>
-          <w:rFonts w:eastAsia="Times New Roman" w:cstheme="minorHAnsi"/>
-          <w:sz w:val="24"/>
-          <w:szCs w:val="24"/>
-        </w:rPr>
-      </w:pPr>
-      <w:r>
-        <w:rPr>
-          <w:rFonts w:eastAsia="Times New Roman" w:cstheme="minorHAnsi"/>
-          <w:sz w:val="24"/>
-          <w:szCs w:val="24"/>
-        </w:rPr>
-        <w:t>When complete the file d</w:t>
-      </w:r>
-      <w:r>
-        <w:rPr>
-          <w:sz w:val="24"/>
-          <w:szCs w:val="24"/>
-        </w:rPr>
-        <w:t xml:space="preserve">oes not save automatically, user will need to save it to the </w:t>
-      </w:r>
-      <w:hyperlink r:id="rId7" w:history="1">
+        <w:t xml:space="preserve"> save automatically, save it to the </w:t>
+      </w:r>
+      <w:hyperlink r:id="rId5" w:history="1">
         <w:r>
           <w:rPr>
             <w:rStyle w:val="Hyperlink"/>
@@ -658,24 +554,7 @@
           <w:sz w:val="24"/>
           <w:szCs w:val="24"/>
         </w:rPr>
-        <w:t xml:space="preserve"> – look at updating</w:t>
-      </w:r>
-    </w:p>
-    <w:p>
-      <w:pPr>
-        <w:pStyle w:val="ListParagraph"/>
-        <w:spacing w:after="0" w:line="240" w:lineRule="auto"/>
-        <w:rPr>
-          <w:sz w:val="24"/>
-          <w:szCs w:val="24"/>
-        </w:rPr>
-      </w:pPr>
-      <w:r>
-        <w:rPr>
-          <w:sz w:val="24"/>
-          <w:szCs w:val="24"/>
-        </w:rPr>
-        <w:t xml:space="preserve">use the date run as a naming convention (Ex. 06-01-2020) </w:t>
+        <w:t xml:space="preserve"> –naming convention (Ex. 06-01-2020) </w:t>
       </w:r>
     </w:p>
     <w:p>
@@ -683,83 +562,22 @@
         <w:pStyle w:val="ListParagraph"/>
         <w:numPr>
           <w:ilvl w:val="0"/>
-          <w:numId w:val="13"/>
+          <w:numId w:val="42"/>
         </w:numPr>
         <w:spacing w:after="0" w:line="240" w:lineRule="auto"/>
         <w:rPr>
+          <w:rFonts w:eastAsia="Times New Roman" w:cstheme="minorHAnsi"/>
           <w:sz w:val="24"/>
           <w:szCs w:val="24"/>
         </w:rPr>
       </w:pPr>
       <w:r>
         <w:rPr>
+          <w:rFonts w:cstheme="minorHAnsi"/>
           <w:sz w:val="24"/>
           <w:szCs w:val="24"/>
         </w:rPr>
-        <w:t xml:space="preserve">Close the </w:t>
-      </w:r>
-      <w:r>
-        <w:rPr>
-          <w:sz w:val="24"/>
-          <w:szCs w:val="24"/>
-        </w:rPr>
-        <w:t>REPT/INAC Spreadsheet</w:t>
-      </w:r>
-      <w:r>
-        <w:rPr>
-          <w:sz w:val="24"/>
-          <w:szCs w:val="24"/>
-        </w:rPr>
-        <w:t>. </w:t>
-      </w:r>
-    </w:p>
-    <w:p>
-      <w:pPr>
-        <w:pStyle w:val="ListParagraph"/>
-        <w:numPr>
-          <w:ilvl w:val="0"/>
-          <w:numId w:val="13"/>
-        </w:numPr>
-        <w:spacing w:after="0" w:line="240" w:lineRule="auto"/>
-        <w:rPr>
-          <w:sz w:val="24"/>
-          <w:szCs w:val="24"/>
-        </w:rPr>
-      </w:pPr>
-      <w:r>
-        <w:rPr>
-          <w:sz w:val="24"/>
-          <w:szCs w:val="24"/>
-        </w:rPr>
-        <w:t xml:space="preserve">User will then navigate to ADMIN </w:t>
-      </w:r>
-      <w:r>
-        <w:rPr>
-          <w:sz w:val="24"/>
-          <w:szCs w:val="24"/>
-        </w:rPr>
-        <w:t>Monthly Tasks – BULK – Inactive Transfer</w:t>
-      </w:r>
-    </w:p>
-    <w:p>
-      <w:pPr>
-        <w:pStyle w:val="ListParagraph"/>
-        <w:numPr>
-          <w:ilvl w:val="0"/>
-          <w:numId w:val="13"/>
-        </w:numPr>
-        <w:spacing w:after="0" w:line="240" w:lineRule="auto"/>
-        <w:rPr>
-          <w:sz w:val="24"/>
-          <w:szCs w:val="24"/>
-        </w:rPr>
-      </w:pPr>
-      <w:r>
-        <w:rPr>
-          <w:sz w:val="24"/>
-          <w:szCs w:val="24"/>
-        </w:rPr>
-        <w:t xml:space="preserve">They will select the appropriate file </w:t>
+        <w:t>When complete, a success message will appear.</w:t>
       </w:r>
     </w:p>
     <w:p/>
@@ -844,6 +662,7 @@
         <w:pStyle w:val="Heading1"/>
       </w:pPr>
       <w:r>
+        <w:lastRenderedPageBreak/>
         <w:t xml:space="preserve">Enhanced </w:t>
       </w:r>
       <w:r>
@@ -854,39 +673,6 @@
       </w:r>
       <w:r>
         <w:t>possible next steps)</w:t>
-      </w:r>
-    </w:p>
-    <w:p>
-      <w:pPr>
-        <w:spacing w:after="0" w:line="240" w:lineRule="auto"/>
-        <w:textAlignment w:val="center"/>
-        <w:rPr>
-          <w:rFonts w:ascii="Calibri" w:hAnsi="Calibri" w:cs="Calibri"/>
-        </w:rPr>
-      </w:pPr>
-      <w:r>
-        <w:rPr>
-          <w:rFonts w:eastAsia="Times New Roman" w:cstheme="minorHAnsi"/>
-          <w:sz w:val="24"/>
-          <w:szCs w:val="24"/>
-        </w:rPr>
-        <w:t xml:space="preserve">Adding </w:t>
-      </w:r>
-      <w:r>
-        <w:rPr>
-          <w:rFonts w:eastAsia="Times New Roman" w:cstheme="minorHAnsi"/>
-          <w:sz w:val="24"/>
-          <w:szCs w:val="24"/>
-        </w:rPr>
-        <w:t>REPT/INAC</w:t>
-      </w:r>
-      <w:r>
-        <w:rPr>
-          <w:rFonts w:eastAsia="Times New Roman" w:cstheme="minorHAnsi"/>
-          <w:sz w:val="24"/>
-          <w:szCs w:val="24"/>
-        </w:rPr>
-        <w:t xml:space="preserve"> run and setting the months to four months prior</w:t>
       </w:r>
     </w:p>
     <w:p>
@@ -925,69 +711,11 @@
         </w:rPr>
         <w:t>Date last updated</w:t>
       </w:r>
-    </w:p>
-    <w:p>
-      <w:pPr>
-        <w:spacing w:after="0" w:line="240" w:lineRule="auto"/>
-        <w:ind w:firstLine="720"/>
-        <w:textAlignment w:val="center"/>
+      <w:r>
         <w:rPr>
           <w:rFonts w:ascii="Calibri" w:hAnsi="Calibri" w:cs="Calibri"/>
         </w:rPr>
-      </w:pPr>
-      <w:r>
-        <w:rPr>
-          <w:rFonts w:ascii="Calibri" w:hAnsi="Calibri" w:cs="Calibri"/>
-        </w:rPr>
-        <w:t>SANCTIONS</w:t>
-      </w:r>
-    </w:p>
-    <w:p>
-      <w:pPr>
-        <w:spacing w:after="0" w:line="240" w:lineRule="auto"/>
-        <w:ind w:firstLine="720"/>
-        <w:textAlignment w:val="center"/>
-        <w:rPr>
-          <w:rFonts w:ascii="Calibri" w:hAnsi="Calibri" w:cs="Calibri"/>
-        </w:rPr>
-      </w:pPr>
-      <w:r>
-        <w:rPr>
-          <w:rFonts w:ascii="Calibri" w:hAnsi="Calibri" w:cs="Calibri"/>
-        </w:rPr>
-        <w:t>POST 60</w:t>
-      </w:r>
-    </w:p>
-    <w:p>
-      <w:pPr>
-        <w:spacing w:after="0" w:line="240" w:lineRule="auto"/>
-        <w:ind w:firstLine="720"/>
-        <w:textAlignment w:val="center"/>
-        <w:rPr>
-          <w:rFonts w:ascii="Calibri" w:hAnsi="Calibri" w:cs="Calibri"/>
-        </w:rPr>
-      </w:pPr>
-      <w:r>
-        <w:rPr>
-          <w:rFonts w:ascii="Calibri" w:hAnsi="Calibri" w:cs="Calibri"/>
-        </w:rPr>
-        <w:t xml:space="preserve">Significant Change </w:t>
-      </w:r>
-    </w:p>
-    <w:p>
-      <w:pPr>
-        <w:spacing w:after="0" w:line="240" w:lineRule="auto"/>
-        <w:ind w:firstLine="720"/>
-        <w:textAlignment w:val="center"/>
-        <w:rPr>
-          <w:rFonts w:ascii="Calibri" w:hAnsi="Calibri" w:cs="Calibri"/>
-        </w:rPr>
-      </w:pPr>
-      <w:r>
-        <w:rPr>
-          <w:rFonts w:ascii="Calibri" w:hAnsi="Calibri" w:cs="Calibri"/>
-        </w:rPr>
-        <w:t>Other Specialty</w:t>
+        <w:t xml:space="preserve"> column</w:t>
       </w:r>
     </w:p>
     <w:p>
@@ -1048,7 +776,7 @@
     </w:p>
     <w:p>
       <w:r>
-        <w:t>X127CCL, P927079X, P927091X, P927152X, P927161X, P927252X, PW35DI01, PWAT072, PWAT075, PWAT231, PWAT352, PWPCT01, PWPCT02, PWPCT03, PWTST40, PWTST41, PWTST49, PWTST58, PWTST64, PWTST92, X1274EC, X127966, X127AP7, X127CSS, X127EF8, X127EF9, X127EH9, X127EJ1, X127EM2, X127EM3, X127EM4, X127EN5, X127EN6, X127EN8, X127EN9, X127EP1, X127EP2, X127EP8, X127EQ6, X127EQ7, X127EW4, X127EW6, X127EW7, X127EW8, X127EX4, X127EX5, X127EZ2, X127F3E, X127F3F, X127F3J, X127F3K, X127F3N, X127F3P, X127F4A, X127F4B, X127FE2, X127FE3, X127FE6, X127FF1, X127FF2, X127FF4, X127FF5, X127FG1, X127FG2, X127FG5, X127FG6, X127FG7, X127FG9, X127FH3, X127FI1, X127FI3, X127FI6, X127FJ2, X127GF5, X127Q95, X127Y86,</w:t>
+        <w:t>X127CCL, P927079X, P927091X, P927152X, P927161X, P927252X, PW35DI01, PWAT072, PWAT075, PWAT231, PWAT352, PWPCT01, PWPCT02, PWPCT03, PWTST40, PWTST41, PWTST49, PWTST58, PWTST64, PWTST92, X1274EC, X127966, X127AP7, X127CSS, X127EF8, X127EF9, X127EH9, X127EJ1, X127EM2, X127EM3, X127EM4, X127EN5, X127EN6, X127EN8, X127EN9, X127EP1, X127EP2, X127EP8, X127EQ6, X127EQ7, X127EW4, X127EW6, X127EW7, X127EW8, X127EX4, X127EX5, X127EZ2, X127F3E, X127F3F, X127F3J, X127F3K, X127F3N, X127F3P, X127F4A, X127F4B, X127FE2, X127FE3, X127FE6, X127FF1, X127FF2, X127FF4, X127FF5, X127FG1, X127FG2, X127FG5, X127FG6, X127FG7, X127FG9, X127FH3, X127FI1, X127FI3, X127FI6, X127FJ2, X127GF5, X127Q95, X127Y86</w:t>
       </w:r>
     </w:p>
     <w:p>
@@ -1056,13 +784,23 @@
         <w:pStyle w:val="Heading1"/>
       </w:pPr>
       <w:r>
-        <w:lastRenderedPageBreak/>
         <w:t>Reminders</w:t>
       </w:r>
     </w:p>
     <w:p>
       <w:r>
         <w:t>Ask Faughn last day of the month if any changes to Bulk Inactive</w:t>
+      </w:r>
+      <w:r>
+        <w:t xml:space="preserve"> – </w:t>
+      </w:r>
+      <w:proofErr w:type="spellStart"/>
+      <w:r>
+        <w:t>lets</w:t>
+      </w:r>
+      <w:proofErr w:type="spellEnd"/>
+      <w:r>
+        <w:t xml:space="preserve"> stop doing this</w:t>
       </w:r>
     </w:p>
     <w:p>
@@ -1372,6 +1110,7 @@
                 <w:szCs w:val="24"/>
               </w:rPr>
             </w:pPr>
+            <w:proofErr w:type="spellStart"/>
             <w:r>
               <w:rPr>
                 <w:rFonts w:eastAsia="Times New Roman" w:cstheme="minorHAnsi"/>
@@ -1380,6 +1119,7 @@
               </w:rPr>
               <w:t>servicing_worker</w:t>
             </w:r>
+            <w:proofErr w:type="spellEnd"/>
           </w:p>
         </w:tc>
         <w:tc>
@@ -1473,6 +1213,7 @@
                 <w:szCs w:val="24"/>
               </w:rPr>
             </w:pPr>
+            <w:proofErr w:type="spellStart"/>
             <w:r>
               <w:rPr>
                 <w:rFonts w:eastAsia="Times New Roman" w:cstheme="minorHAnsi"/>
@@ -1481,6 +1222,7 @@
               </w:rPr>
               <w:t>worker_check</w:t>
             </w:r>
+            <w:proofErr w:type="spellEnd"/>
           </w:p>
         </w:tc>
         <w:tc>
@@ -1574,6 +1316,7 @@
                 <w:szCs w:val="24"/>
               </w:rPr>
             </w:pPr>
+            <w:proofErr w:type="spellStart"/>
             <w:r>
               <w:rPr>
                 <w:rFonts w:eastAsia="Times New Roman" w:cstheme="minorHAnsi"/>
@@ -1582,6 +1325,7 @@
               </w:rPr>
               <w:t>transfer_confirmation</w:t>
             </w:r>
+            <w:proofErr w:type="spellEnd"/>
           </w:p>
         </w:tc>
         <w:tc>
@@ -3471,6 +3215,92 @@
     </w:lvl>
   </w:abstractNum>
   <w:abstractNum w:abstractNumId="15" w15:restartNumberingAfterBreak="0">
+    <w:nsid w:val="3B625299"/>
+    <w:multiLevelType w:val="hybridMultilevel"/>
+    <w:tmpl w:val="0A500F5C"/>
+    <w:lvl w:ilvl="0" w:tplc="0409000F">
+      <w:start w:val="1"/>
+      <w:numFmt w:val="decimal"/>
+      <w:lvlText w:val="%1."/>
+      <w:lvlJc w:val="left"/>
+      <w:pPr>
+        <w:ind w:left="720" w:hanging="360"/>
+      </w:pPr>
+    </w:lvl>
+    <w:lvl w:ilvl="1" w:tplc="04090019">
+      <w:start w:val="1"/>
+      <w:numFmt w:val="lowerLetter"/>
+      <w:lvlText w:val="%2."/>
+      <w:lvlJc w:val="left"/>
+      <w:pPr>
+        <w:ind w:left="1440" w:hanging="360"/>
+      </w:pPr>
+    </w:lvl>
+    <w:lvl w:ilvl="2" w:tplc="0409001B" w:tentative="1">
+      <w:start w:val="1"/>
+      <w:numFmt w:val="lowerRoman"/>
+      <w:lvlText w:val="%3."/>
+      <w:lvlJc w:val="right"/>
+      <w:pPr>
+        <w:ind w:left="2160" w:hanging="180"/>
+      </w:pPr>
+    </w:lvl>
+    <w:lvl w:ilvl="3" w:tplc="0409000F" w:tentative="1">
+      <w:start w:val="1"/>
+      <w:numFmt w:val="decimal"/>
+      <w:lvlText w:val="%4."/>
+      <w:lvlJc w:val="left"/>
+      <w:pPr>
+        <w:ind w:left="2880" w:hanging="360"/>
+      </w:pPr>
+    </w:lvl>
+    <w:lvl w:ilvl="4" w:tplc="04090019" w:tentative="1">
+      <w:start w:val="1"/>
+      <w:numFmt w:val="lowerLetter"/>
+      <w:lvlText w:val="%5."/>
+      <w:lvlJc w:val="left"/>
+      <w:pPr>
+        <w:ind w:left="3600" w:hanging="360"/>
+      </w:pPr>
+    </w:lvl>
+    <w:lvl w:ilvl="5" w:tplc="0409001B" w:tentative="1">
+      <w:start w:val="1"/>
+      <w:numFmt w:val="lowerRoman"/>
+      <w:lvlText w:val="%6."/>
+      <w:lvlJc w:val="right"/>
+      <w:pPr>
+        <w:ind w:left="4320" w:hanging="180"/>
+      </w:pPr>
+    </w:lvl>
+    <w:lvl w:ilvl="6" w:tplc="0409000F" w:tentative="1">
+      <w:start w:val="1"/>
+      <w:numFmt w:val="decimal"/>
+      <w:lvlText w:val="%7."/>
+      <w:lvlJc w:val="left"/>
+      <w:pPr>
+        <w:ind w:left="5040" w:hanging="360"/>
+      </w:pPr>
+    </w:lvl>
+    <w:lvl w:ilvl="7" w:tplc="04090019" w:tentative="1">
+      <w:start w:val="1"/>
+      <w:numFmt w:val="lowerLetter"/>
+      <w:lvlText w:val="%8."/>
+      <w:lvlJc w:val="left"/>
+      <w:pPr>
+        <w:ind w:left="5760" w:hanging="360"/>
+      </w:pPr>
+    </w:lvl>
+    <w:lvl w:ilvl="8" w:tplc="0409001B" w:tentative="1">
+      <w:start w:val="1"/>
+      <w:numFmt w:val="lowerRoman"/>
+      <w:lvlText w:val="%9."/>
+      <w:lvlJc w:val="right"/>
+      <w:pPr>
+        <w:ind w:left="6480" w:hanging="180"/>
+      </w:pPr>
+    </w:lvl>
+  </w:abstractNum>
+  <w:abstractNum w:abstractNumId="16" w15:restartNumberingAfterBreak="0">
     <w:nsid w:val="57EF4068"/>
     <w:multiLevelType w:val="multilevel"/>
     <w:tmpl w:val="33604B60"/>
@@ -3619,7 +3449,7 @@
       </w:rPr>
     </w:lvl>
   </w:abstractNum>
-  <w:abstractNum w:abstractNumId="16" w15:restartNumberingAfterBreak="0">
+  <w:abstractNum w:abstractNumId="17" w15:restartNumberingAfterBreak="0">
     <w:nsid w:val="5CCB327B"/>
     <w:multiLevelType w:val="multilevel"/>
     <w:tmpl w:val="AFD87AA8"/>
@@ -3732,7 +3562,7 @@
       </w:pPr>
     </w:lvl>
   </w:abstractNum>
-  <w:abstractNum w:abstractNumId="17" w15:restartNumberingAfterBreak="0">
+  <w:abstractNum w:abstractNumId="18" w15:restartNumberingAfterBreak="0">
     <w:nsid w:val="77430B07"/>
     <w:multiLevelType w:val="multilevel"/>
     <w:tmpl w:val="92D6B624"/>
@@ -3845,7 +3675,7 @@
       </w:pPr>
     </w:lvl>
   </w:abstractNum>
-  <w:abstractNum w:abstractNumId="18" w15:restartNumberingAfterBreak="0">
+  <w:abstractNum w:abstractNumId="19" w15:restartNumberingAfterBreak="0">
     <w:nsid w:val="78830093"/>
     <w:multiLevelType w:val="multilevel"/>
     <w:tmpl w:val="7C2881E8"/>
@@ -3974,19 +3804,19 @@
     </w:lvlOverride>
   </w:num>
   <w:num w:numId="4">
-    <w:abstractNumId w:val="16"/>
+    <w:abstractNumId w:val="17"/>
     <w:lvlOverride w:ilvl="0">
       <w:startOverride w:val="1"/>
     </w:lvlOverride>
   </w:num>
   <w:num w:numId="5">
-    <w:abstractNumId w:val="17"/>
+    <w:abstractNumId w:val="18"/>
     <w:lvlOverride w:ilvl="0">
       <w:startOverride w:val="1"/>
     </w:lvlOverride>
   </w:num>
   <w:num w:numId="6">
-    <w:abstractNumId w:val="17"/>
+    <w:abstractNumId w:val="18"/>
     <w:lvlOverride w:ilvl="0"/>
     <w:lvlOverride w:ilvl="1">
       <w:startOverride w:val="1"/>
@@ -4047,23 +3877,23 @@
     <w:abstractNumId w:val="12"/>
   </w:num>
   <w:num w:numId="16">
-    <w:abstractNumId w:val="15"/>
+    <w:abstractNumId w:val="16"/>
   </w:num>
   <w:num w:numId="17">
-    <w:abstractNumId w:val="18"/>
+    <w:abstractNumId w:val="19"/>
     <w:lvlOverride w:ilvl="0">
       <w:startOverride w:val="1"/>
     </w:lvlOverride>
   </w:num>
   <w:num w:numId="18">
-    <w:abstractNumId w:val="18"/>
+    <w:abstractNumId w:val="19"/>
     <w:lvlOverride w:ilvl="0"/>
     <w:lvlOverride w:ilvl="1">
       <w:startOverride w:val="1"/>
     </w:lvlOverride>
   </w:num>
   <w:num w:numId="19">
-    <w:abstractNumId w:val="18"/>
+    <w:abstractNumId w:val="19"/>
     <w:lvlOverride w:ilvl="0"/>
     <w:lvlOverride w:ilvl="1"/>
     <w:lvlOverride w:ilvl="2">
@@ -4071,7 +3901,7 @@
     </w:lvlOverride>
   </w:num>
   <w:num w:numId="20">
-    <w:abstractNumId w:val="18"/>
+    <w:abstractNumId w:val="19"/>
     <w:lvlOverride w:ilvl="0"/>
     <w:lvlOverride w:ilvl="1">
       <w:startOverride w:val="1"/>
@@ -4079,7 +3909,7 @@
     <w:lvlOverride w:ilvl="2"/>
   </w:num>
   <w:num w:numId="21">
-    <w:abstractNumId w:val="18"/>
+    <w:abstractNumId w:val="19"/>
     <w:lvlOverride w:ilvl="0"/>
     <w:lvlOverride w:ilvl="1">
       <w:startOverride w:val="1"/>
@@ -4087,7 +3917,7 @@
     <w:lvlOverride w:ilvl="2"/>
   </w:num>
   <w:num w:numId="22">
-    <w:abstractNumId w:val="18"/>
+    <w:abstractNumId w:val="19"/>
     <w:lvlOverride w:ilvl="0"/>
     <w:lvlOverride w:ilvl="1">
       <w:startOverride w:val="1"/>
@@ -4095,7 +3925,7 @@
     <w:lvlOverride w:ilvl="2"/>
   </w:num>
   <w:num w:numId="23">
-    <w:abstractNumId w:val="18"/>
+    <w:abstractNumId w:val="19"/>
     <w:lvlOverride w:ilvl="0"/>
     <w:lvlOverride w:ilvl="1">
       <w:startOverride w:val="1"/>
@@ -4103,7 +3933,7 @@
     <w:lvlOverride w:ilvl="2"/>
   </w:num>
   <w:num w:numId="24">
-    <w:abstractNumId w:val="18"/>
+    <w:abstractNumId w:val="19"/>
     <w:lvlOverride w:ilvl="0"/>
     <w:lvlOverride w:ilvl="1"/>
     <w:lvlOverride w:ilvl="2">
@@ -4111,7 +3941,7 @@
     </w:lvlOverride>
   </w:num>
   <w:num w:numId="25">
-    <w:abstractNumId w:val="18"/>
+    <w:abstractNumId w:val="19"/>
     <w:lvlOverride w:ilvl="0"/>
     <w:lvlOverride w:ilvl="1"/>
     <w:lvlOverride w:ilvl="2">
@@ -4119,10 +3949,10 @@
     </w:lvlOverride>
   </w:num>
   <w:num w:numId="26">
-    <w:abstractNumId w:val="18"/>
+    <w:abstractNumId w:val="19"/>
   </w:num>
   <w:num w:numId="27">
-    <w:abstractNumId w:val="18"/>
+    <w:abstractNumId w:val="19"/>
     <w:lvlOverride w:ilvl="0"/>
     <w:lvlOverride w:ilvl="1">
       <w:startOverride w:val="1"/>
@@ -4255,6 +4085,9 @@
     <w:lvlOverride w:ilvl="6"/>
     <w:lvlOverride w:ilvl="7"/>
     <w:lvlOverride w:ilvl="8"/>
+  </w:num>
+  <w:num w:numId="42">
+    <w:abstractNumId w:val="15"/>
   </w:num>
 </w:numbering>
 </file>

</xml_diff>

<commit_message>
BULK INAC TRANSFER Logic Map
</commit_message>
<xml_diff>
--- a/Logic Maps/BULK - INAC Transfer Logic Map.docx
+++ b/Logic Maps/BULK - INAC Transfer Logic Map.docx
@@ -109,19 +109,7 @@
         <w:ind w:left="720"/>
       </w:pPr>
       <w:r>
-        <w:t xml:space="preserve">To reduce the number of ECF documents that HSR's would be </w:t>
-      </w:r>
-      <w:r>
-        <w:t>needed</w:t>
-      </w:r>
-      <w:r>
-        <w:t xml:space="preserve"> to review, specifically duplicate </w:t>
-      </w:r>
-      <w:r>
-        <w:t>person-based</w:t>
-      </w:r>
-      <w:r>
-        <w:t xml:space="preserve"> documents for cases that are inactive, but in team's baskets. </w:t>
+        <w:t xml:space="preserve">To reduce the number of ECF documents that HSR's would be needed to review, specifically duplicate person-based documents for cases that are inactive, but in team's baskets. </w:t>
       </w:r>
     </w:p>
     <w:p>
@@ -148,13 +136,7 @@
         <w:ind w:left="720" w:firstLine="720"/>
       </w:pPr>
       <w:r>
-        <w:t xml:space="preserve">HSS's will have a better idea of how many work items in ECF need to </w:t>
-      </w:r>
-      <w:r>
-        <w:t>address</w:t>
-      </w:r>
-      <w:r>
-        <w:t xml:space="preserve">. </w:t>
+        <w:t xml:space="preserve">HSS's will have a better idea of how many work items in ECF need to address. </w:t>
       </w:r>
     </w:p>
     <w:p>
@@ -197,11 +179,16 @@
       <w:r>
         <w:t xml:space="preserve">days that are </w:t>
       </w:r>
+      <w:proofErr w:type="gramStart"/>
       <w:r>
         <w:t>in</w:t>
       </w:r>
       <w:r>
-        <w:t xml:space="preserve">active. Only excluded baskets include METS baskets. </w:t>
+        <w:t>active.</w:t>
+      </w:r>
+      <w:proofErr w:type="gramEnd"/>
+      <w:r>
+        <w:t xml:space="preserve"> Only excluded baskets include METS baskets. </w:t>
       </w:r>
     </w:p>
     <w:p>
@@ -239,10 +226,7 @@
         <w:t xml:space="preserve"> 4</w:t>
       </w:r>
       <w:r>
-        <w:t>-month-old</w:t>
-      </w:r>
-      <w:r>
-        <w:t xml:space="preserve"> inactive cases on the </w:t>
+        <w:t xml:space="preserve">-month-old inactive cases on the </w:t>
       </w:r>
       <w:r>
         <w:t xml:space="preserve">first </w:t>
@@ -365,9 +349,72 @@
     </w:p>
     <w:p>
       <w:pPr>
+        <w:pStyle w:val="ListParagraph"/>
+        <w:numPr>
+          <w:ilvl w:val="0"/>
+          <w:numId w:val="42"/>
+        </w:numPr>
+        <w:spacing w:after="0" w:line="240" w:lineRule="auto"/>
+        <w:rPr>
+          <w:rFonts w:eastAsia="Times New Roman" w:cstheme="minorHAnsi"/>
+          <w:sz w:val="24"/>
+          <w:szCs w:val="24"/>
+        </w:rPr>
+      </w:pPr>
+      <w:r>
+        <w:rPr>
+          <w:rFonts w:eastAsia="Times New Roman" w:cstheme="minorHAnsi"/>
+          <w:sz w:val="24"/>
+          <w:szCs w:val="24"/>
+        </w:rPr>
+        <w:t>R</w:t>
+      </w:r>
+      <w:r>
+        <w:rPr>
+          <w:rFonts w:eastAsia="Times New Roman" w:cstheme="minorHAnsi"/>
+          <w:sz w:val="24"/>
+          <w:szCs w:val="24"/>
+        </w:rPr>
+        <w:t>un query county wide</w:t>
+      </w:r>
+    </w:p>
+    <w:p>
+      <w:pPr>
+        <w:pStyle w:val="ListParagraph"/>
+        <w:numPr>
+          <w:ilvl w:val="0"/>
+          <w:numId w:val="42"/>
+        </w:numPr>
+        <w:spacing w:after="0" w:line="240" w:lineRule="auto"/>
+        <w:rPr>
+          <w:rFonts w:eastAsia="Times New Roman" w:cstheme="minorHAnsi"/>
+          <w:sz w:val="24"/>
+          <w:szCs w:val="24"/>
+        </w:rPr>
+      </w:pPr>
+      <w:r>
+        <w:rPr>
+          <w:rFonts w:eastAsia="Times New Roman" w:cstheme="minorHAnsi"/>
+          <w:sz w:val="24"/>
+          <w:szCs w:val="24"/>
+        </w:rPr>
+        <w:t xml:space="preserve">Script </w:t>
+      </w:r>
+      <w:r>
+        <w:rPr>
+          <w:rFonts w:eastAsia="Times New Roman" w:cstheme="minorHAnsi"/>
+          <w:sz w:val="24"/>
+          <w:szCs w:val="24"/>
+        </w:rPr>
+        <w:t xml:space="preserve">will run REPT/INAC </w:t>
+      </w:r>
+    </w:p>
+    <w:p>
+      <w:pPr>
+        <w:pStyle w:val="ListParagraph"/>
         <w:numPr>
           <w:ilvl w:val="1"/>
-          <w:numId w:val="3"/>
+          <w:numId w:val="42"/>
         </w:numPr>
         <w:spacing w:after="0" w:line="240" w:lineRule="auto"/>
         <w:textAlignment w:val="center"/>
@@ -379,64 +426,54 @@
         <w:rPr>
           <w:rFonts w:ascii="Calibri" w:hAnsi="Calibri" w:cs="Calibri"/>
         </w:rPr>
-        <w:t xml:space="preserve">Review all information </w:t>
-      </w:r>
-      <w:r>
-        <w:rPr>
-          <w:rFonts w:ascii="Calibri" w:hAnsi="Calibri" w:cs="Calibri"/>
-        </w:rPr>
-        <w:t xml:space="preserve">from the REPT/INAC </w:t>
-      </w:r>
-      <w:r>
-        <w:rPr>
-          <w:rFonts w:ascii="Calibri" w:hAnsi="Calibri" w:cs="Calibri"/>
-        </w:rPr>
-        <w:t>spreadsheet</w:t>
+        <w:t>Review all information from the REPT/INAC spreadsheet</w:t>
       </w:r>
     </w:p>
     <w:p>
       <w:pPr>
+        <w:pStyle w:val="ListParagraph"/>
         <w:numPr>
           <w:ilvl w:val="1"/>
-          <w:numId w:val="3"/>
+          <w:numId w:val="42"/>
+        </w:numPr>
+        <w:spacing w:after="0" w:line="240" w:lineRule="auto"/>
+        <w:rPr>
+          <w:rFonts w:eastAsia="Times New Roman" w:cstheme="minorHAnsi"/>
+          <w:sz w:val="24"/>
+          <w:szCs w:val="24"/>
+        </w:rPr>
+      </w:pPr>
+      <w:r>
+        <w:rPr>
+          <w:rFonts w:eastAsia="Times New Roman" w:cstheme="minorHAnsi"/>
+          <w:sz w:val="24"/>
+          <w:szCs w:val="24"/>
+        </w:rPr>
+        <w:t xml:space="preserve">Excluding the cases form the exclusion list </w:t>
+      </w:r>
+    </w:p>
+    <w:p>
+      <w:pPr>
+        <w:pStyle w:val="ListParagraph"/>
+        <w:numPr>
+          <w:ilvl w:val="0"/>
+          <w:numId w:val="42"/>
         </w:numPr>
         <w:spacing w:after="0" w:line="240" w:lineRule="auto"/>
         <w:textAlignment w:val="center"/>
         <w:rPr>
-          <w:rFonts w:ascii="Calibri" w:hAnsi="Calibri" w:cs="Calibri"/>
-        </w:rPr>
-      </w:pPr>
-      <w:r>
-        <w:rPr>
-          <w:rFonts w:ascii="Calibri" w:hAnsi="Calibri" w:cs="Calibri"/>
-        </w:rPr>
-        <w:t>Transfer the case</w:t>
-      </w:r>
-      <w:r>
-        <w:rPr>
-          <w:rFonts w:ascii="Calibri" w:hAnsi="Calibri" w:cs="Calibri"/>
-        </w:rPr>
-        <w:t>s</w:t>
-      </w:r>
-      <w:r>
-        <w:rPr>
-          <w:rFonts w:ascii="Calibri" w:hAnsi="Calibri" w:cs="Calibri"/>
-        </w:rPr>
-        <w:t xml:space="preserve"> to X127CCL</w:t>
-      </w:r>
-      <w:r>
-        <w:rPr>
-          <w:rFonts w:ascii="Calibri" w:hAnsi="Calibri" w:cs="Calibri"/>
-        </w:rPr>
-        <w:t xml:space="preserve"> </w:t>
-      </w:r>
-    </w:p>
-    <w:p>
-      <w:pPr>
-        <w:pStyle w:val="Heading1"/>
-      </w:pPr>
-      <w:r>
-        <w:t xml:space="preserve">User Input/User Dialog </w:t>
+          <w:rFonts w:cstheme="minorHAnsi"/>
+          <w:sz w:val="24"/>
+          <w:szCs w:val="24"/>
+        </w:rPr>
+      </w:pPr>
+      <w:r>
+        <w:rPr>
+          <w:rFonts w:cstheme="minorHAnsi"/>
+          <w:sz w:val="24"/>
+          <w:szCs w:val="24"/>
+        </w:rPr>
+        <w:t xml:space="preserve">Footer month will automatically choose four months previous and appropriate year </w:t>
       </w:r>
     </w:p>
     <w:p>
@@ -444,205 +481,64 @@
         <w:pStyle w:val="ListParagraph"/>
         <w:numPr>
           <w:ilvl w:val="0"/>
-          <w:numId w:val="13"/>
+          <w:numId w:val="42"/>
         </w:numPr>
         <w:spacing w:after="0" w:line="240" w:lineRule="auto"/>
+        <w:textAlignment w:val="center"/>
+        <w:rPr>
+          <w:rFonts w:ascii="Calibri" w:hAnsi="Calibri" w:cs="Calibri"/>
+        </w:rPr>
+      </w:pPr>
+      <w:r>
+        <w:rPr>
+          <w:sz w:val="24"/>
+          <w:szCs w:val="24"/>
+        </w:rPr>
+        <w:t>BULK – Inactive Transfer</w:t>
+      </w:r>
+      <w:r>
+        <w:rPr>
+          <w:sz w:val="24"/>
+          <w:szCs w:val="24"/>
+        </w:rPr>
+        <w:t xml:space="preserve"> will run </w:t>
+      </w:r>
+      <w:r>
+        <w:rPr>
+          <w:rFonts w:ascii="Calibri" w:hAnsi="Calibri" w:cs="Calibri"/>
+        </w:rPr>
+        <w:t xml:space="preserve">Transfer the cases to X127CCL </w:t>
+      </w:r>
+    </w:p>
+    <w:p>
+      <w:pPr>
+        <w:pStyle w:val="ListParagraph"/>
+        <w:numPr>
+          <w:ilvl w:val="0"/>
+          <w:numId w:val="42"/>
+        </w:numPr>
+        <w:spacing w:after="0" w:line="240" w:lineRule="auto"/>
+        <w:rPr>
+          <w:sz w:val="24"/>
+          <w:szCs w:val="24"/>
+        </w:rPr>
+      </w:pPr>
+      <w:r>
         <w:rPr>
           <w:rFonts w:eastAsia="Times New Roman" w:cstheme="minorHAnsi"/>
           <w:sz w:val="24"/>
           <w:szCs w:val="24"/>
         </w:rPr>
-      </w:pPr>
-      <w:r>
-        <w:rPr>
-          <w:rFonts w:eastAsia="Times New Roman" w:cstheme="minorHAnsi"/>
+        <w:t>When complete the will</w:t>
+      </w:r>
+      <w:r>
+        <w:rPr>
           <w:sz w:val="24"/>
           <w:szCs w:val="24"/>
         </w:rPr>
-        <w:t>User will run REPT/INAC – look to combine someday</w:t>
-      </w:r>
-    </w:p>
-    <w:p>
-      <w:pPr>
-        <w:numPr>
-          <w:ilvl w:val="0"/>
-          <w:numId w:val="13"/>
-        </w:numPr>
-        <w:spacing w:after="0" w:line="240" w:lineRule="auto"/>
-        <w:textAlignment w:val="center"/>
-        <w:rPr>
-          <w:rFonts w:cstheme="minorHAnsi"/>
-          <w:sz w:val="24"/>
-          <w:szCs w:val="24"/>
-        </w:rPr>
-      </w:pPr>
-      <w:r>
-        <w:rPr>
-          <w:rFonts w:cstheme="minorHAnsi"/>
-          <w:sz w:val="24"/>
-          <w:szCs w:val="24"/>
-        </w:rPr>
-        <w:t xml:space="preserve">User will </w:t>
-      </w:r>
-      <w:r>
-        <w:rPr>
-          <w:rFonts w:cstheme="minorHAnsi"/>
-          <w:sz w:val="24"/>
-          <w:szCs w:val="24"/>
-        </w:rPr>
-        <w:t>input Month and Year</w:t>
-      </w:r>
-      <w:r>
-        <w:rPr>
-          <w:rFonts w:cstheme="minorHAnsi"/>
-          <w:sz w:val="24"/>
-          <w:szCs w:val="24"/>
-        </w:rPr>
-        <w:t xml:space="preserve"> </w:t>
-      </w:r>
-    </w:p>
-    <w:p>
-      <w:pPr>
-        <w:pStyle w:val="ListParagraph"/>
-        <w:numPr>
-          <w:ilvl w:val="0"/>
-          <w:numId w:val="13"/>
-        </w:numPr>
-        <w:spacing w:after="0" w:line="240" w:lineRule="auto"/>
-        <w:rPr>
-          <w:rFonts w:eastAsia="Times New Roman" w:cstheme="minorHAnsi"/>
-          <w:sz w:val="24"/>
-          <w:szCs w:val="24"/>
-        </w:rPr>
-      </w:pPr>
-      <w:r>
-        <w:rPr>
-          <w:rFonts w:eastAsia="Times New Roman" w:cstheme="minorHAnsi"/>
-          <w:sz w:val="24"/>
-          <w:szCs w:val="24"/>
-        </w:rPr>
-        <w:t>User will also check to run query county wide</w:t>
-      </w:r>
-    </w:p>
-    <w:p>
-      <w:pPr>
-        <w:pStyle w:val="ListParagraph"/>
-        <w:spacing w:after="0" w:line="240" w:lineRule="auto"/>
-        <w:jc w:val="center"/>
-        <w:rPr>
-          <w:rFonts w:eastAsia="Times New Roman" w:cstheme="minorHAnsi"/>
-          <w:sz w:val="24"/>
-          <w:szCs w:val="24"/>
-        </w:rPr>
-      </w:pPr>
-      <w:r>
-        <w:rPr>
-          <w:noProof/>
-        </w:rPr>
-        <w:lastRenderedPageBreak/>
-        <w:drawing>
-          <wp:inline distT="0" distB="0" distL="0" distR="0" wp14:anchorId="73577D57" wp14:editId="7E706C96">
-            <wp:extent cx="4276725" cy="2085975"/>
-            <wp:effectExtent l="0" t="0" r="9525" b="9525"/>
-            <wp:docPr id="2" name="Picture 2"/>
-            <wp:cNvGraphicFramePr>
-              <a:graphicFrameLocks xmlns:a="http://schemas.openxmlformats.org/drawingml/2006/main" noChangeAspect="1"/>
-            </wp:cNvGraphicFramePr>
-            <a:graphic xmlns:a="http://schemas.openxmlformats.org/drawingml/2006/main">
-              <a:graphicData uri="http://schemas.openxmlformats.org/drawingml/2006/picture">
-                <pic:pic xmlns:pic="http://schemas.openxmlformats.org/drawingml/2006/picture">
-                  <pic:nvPicPr>
-                    <pic:cNvPr id="0" name="Picture 3"/>
-                    <pic:cNvPicPr>
-                      <a:picLocks noChangeAspect="1" noChangeArrowheads="1"/>
-                    </pic:cNvPicPr>
-                  </pic:nvPicPr>
-                  <pic:blipFill>
-                    <a:blip r:embed="rId5" r:link="rId6">
-                      <a:extLst>
-                        <a:ext uri="{28A0092B-C50C-407E-A947-70E740481C1C}">
-                          <a14:useLocalDpi xmlns:a14="http://schemas.microsoft.com/office/drawing/2010/main" val="0"/>
-                        </a:ext>
-                      </a:extLst>
-                    </a:blip>
-                    <a:srcRect/>
-                    <a:stretch>
-                      <a:fillRect/>
-                    </a:stretch>
-                  </pic:blipFill>
-                  <pic:spPr bwMode="auto">
-                    <a:xfrm>
-                      <a:off x="0" y="0"/>
-                      <a:ext cx="4276725" cy="2085975"/>
-                    </a:xfrm>
-                    <a:prstGeom prst="rect">
-                      <a:avLst/>
-                    </a:prstGeom>
-                    <a:noFill/>
-                    <a:ln>
-                      <a:noFill/>
-                    </a:ln>
-                  </pic:spPr>
-                </pic:pic>
-              </a:graphicData>
-            </a:graphic>
-          </wp:inline>
-        </w:drawing>
-      </w:r>
-    </w:p>
-    <w:p>
-      <w:pPr>
-        <w:pStyle w:val="ListParagraph"/>
-        <w:numPr>
-          <w:ilvl w:val="0"/>
-          <w:numId w:val="13"/>
-        </w:numPr>
-        <w:spacing w:after="0" w:line="240" w:lineRule="auto"/>
-        <w:rPr>
-          <w:rFonts w:eastAsia="Times New Roman" w:cstheme="minorHAnsi"/>
-          <w:sz w:val="24"/>
-          <w:szCs w:val="24"/>
-        </w:rPr>
-      </w:pPr>
-      <w:r>
-        <w:rPr>
-          <w:rFonts w:cstheme="minorHAnsi"/>
-          <w:sz w:val="24"/>
-          <w:szCs w:val="24"/>
-        </w:rPr>
-        <w:t>When complete, a success message will appear.</w:t>
-      </w:r>
-    </w:p>
-    <w:p>
-      <w:pPr>
-        <w:pStyle w:val="ListParagraph"/>
-        <w:numPr>
-          <w:ilvl w:val="0"/>
-          <w:numId w:val="13"/>
-        </w:numPr>
-        <w:spacing w:after="0" w:line="240" w:lineRule="auto"/>
-        <w:rPr>
-          <w:rFonts w:eastAsia="Times New Roman" w:cstheme="minorHAnsi"/>
-          <w:sz w:val="24"/>
-          <w:szCs w:val="24"/>
-        </w:rPr>
-      </w:pPr>
-      <w:r>
-        <w:rPr>
-          <w:rFonts w:eastAsia="Times New Roman" w:cstheme="minorHAnsi"/>
-          <w:sz w:val="24"/>
-          <w:szCs w:val="24"/>
-        </w:rPr>
-        <w:t>When complete the file d</w:t>
-      </w:r>
-      <w:r>
-        <w:rPr>
-          <w:sz w:val="24"/>
-          <w:szCs w:val="24"/>
-        </w:rPr>
-        <w:t xml:space="preserve">oes not save automatically, user will need to save it to the </w:t>
-      </w:r>
-      <w:hyperlink r:id="rId7" w:history="1">
+        <w:t xml:space="preserve"> save automatically, save it to the </w:t>
+      </w:r>
+      <w:hyperlink r:id="rId5" w:history="1">
         <w:r>
           <w:rPr>
             <w:rStyle w:val="Hyperlink"/>
@@ -658,24 +554,7 @@
           <w:sz w:val="24"/>
           <w:szCs w:val="24"/>
         </w:rPr>
-        <w:t xml:space="preserve"> – look at updating</w:t>
-      </w:r>
-    </w:p>
-    <w:p>
-      <w:pPr>
-        <w:pStyle w:val="ListParagraph"/>
-        <w:spacing w:after="0" w:line="240" w:lineRule="auto"/>
-        <w:rPr>
-          <w:sz w:val="24"/>
-          <w:szCs w:val="24"/>
-        </w:rPr>
-      </w:pPr>
-      <w:r>
-        <w:rPr>
-          <w:sz w:val="24"/>
-          <w:szCs w:val="24"/>
-        </w:rPr>
-        <w:t xml:space="preserve">use the date run as a naming convention (Ex. 06-01-2020) </w:t>
+        <w:t xml:space="preserve"> –naming convention (Ex. 06-01-2020) </w:t>
       </w:r>
     </w:p>
     <w:p>
@@ -683,83 +562,22 @@
         <w:pStyle w:val="ListParagraph"/>
         <w:numPr>
           <w:ilvl w:val="0"/>
-          <w:numId w:val="13"/>
+          <w:numId w:val="42"/>
         </w:numPr>
         <w:spacing w:after="0" w:line="240" w:lineRule="auto"/>
         <w:rPr>
+          <w:rFonts w:eastAsia="Times New Roman" w:cstheme="minorHAnsi"/>
           <w:sz w:val="24"/>
           <w:szCs w:val="24"/>
         </w:rPr>
       </w:pPr>
       <w:r>
         <w:rPr>
+          <w:rFonts w:cstheme="minorHAnsi"/>
           <w:sz w:val="24"/>
           <w:szCs w:val="24"/>
         </w:rPr>
-        <w:t xml:space="preserve">Close the </w:t>
-      </w:r>
-      <w:r>
-        <w:rPr>
-          <w:sz w:val="24"/>
-          <w:szCs w:val="24"/>
-        </w:rPr>
-        <w:t>REPT/INAC Spreadsheet</w:t>
-      </w:r>
-      <w:r>
-        <w:rPr>
-          <w:sz w:val="24"/>
-          <w:szCs w:val="24"/>
-        </w:rPr>
-        <w:t>. </w:t>
-      </w:r>
-    </w:p>
-    <w:p>
-      <w:pPr>
-        <w:pStyle w:val="ListParagraph"/>
-        <w:numPr>
-          <w:ilvl w:val="0"/>
-          <w:numId w:val="13"/>
-        </w:numPr>
-        <w:spacing w:after="0" w:line="240" w:lineRule="auto"/>
-        <w:rPr>
-          <w:sz w:val="24"/>
-          <w:szCs w:val="24"/>
-        </w:rPr>
-      </w:pPr>
-      <w:r>
-        <w:rPr>
-          <w:sz w:val="24"/>
-          <w:szCs w:val="24"/>
-        </w:rPr>
-        <w:t xml:space="preserve">User will then navigate to ADMIN </w:t>
-      </w:r>
-      <w:r>
-        <w:rPr>
-          <w:sz w:val="24"/>
-          <w:szCs w:val="24"/>
-        </w:rPr>
-        <w:t>Monthly Tasks – BULK – Inactive Transfer</w:t>
-      </w:r>
-    </w:p>
-    <w:p>
-      <w:pPr>
-        <w:pStyle w:val="ListParagraph"/>
-        <w:numPr>
-          <w:ilvl w:val="0"/>
-          <w:numId w:val="13"/>
-        </w:numPr>
-        <w:spacing w:after="0" w:line="240" w:lineRule="auto"/>
-        <w:rPr>
-          <w:sz w:val="24"/>
-          <w:szCs w:val="24"/>
-        </w:rPr>
-      </w:pPr>
-      <w:r>
-        <w:rPr>
-          <w:sz w:val="24"/>
-          <w:szCs w:val="24"/>
-        </w:rPr>
-        <w:t xml:space="preserve">They will select the appropriate file </w:t>
+        <w:t>When complete, a success message will appear.</w:t>
       </w:r>
     </w:p>
     <w:p/>
@@ -844,6 +662,7 @@
         <w:pStyle w:val="Heading1"/>
       </w:pPr>
       <w:r>
+        <w:lastRenderedPageBreak/>
         <w:t xml:space="preserve">Enhanced </w:t>
       </w:r>
       <w:r>
@@ -854,39 +673,6 @@
       </w:r>
       <w:r>
         <w:t>possible next steps)</w:t>
-      </w:r>
-    </w:p>
-    <w:p>
-      <w:pPr>
-        <w:spacing w:after="0" w:line="240" w:lineRule="auto"/>
-        <w:textAlignment w:val="center"/>
-        <w:rPr>
-          <w:rFonts w:ascii="Calibri" w:hAnsi="Calibri" w:cs="Calibri"/>
-        </w:rPr>
-      </w:pPr>
-      <w:r>
-        <w:rPr>
-          <w:rFonts w:eastAsia="Times New Roman" w:cstheme="minorHAnsi"/>
-          <w:sz w:val="24"/>
-          <w:szCs w:val="24"/>
-        </w:rPr>
-        <w:t xml:space="preserve">Adding </w:t>
-      </w:r>
-      <w:r>
-        <w:rPr>
-          <w:rFonts w:eastAsia="Times New Roman" w:cstheme="minorHAnsi"/>
-          <w:sz w:val="24"/>
-          <w:szCs w:val="24"/>
-        </w:rPr>
-        <w:t>REPT/INAC</w:t>
-      </w:r>
-      <w:r>
-        <w:rPr>
-          <w:rFonts w:eastAsia="Times New Roman" w:cstheme="minorHAnsi"/>
-          <w:sz w:val="24"/>
-          <w:szCs w:val="24"/>
-        </w:rPr>
-        <w:t xml:space="preserve"> run and setting the months to four months prior</w:t>
       </w:r>
     </w:p>
     <w:p>
@@ -925,69 +711,11 @@
         </w:rPr>
         <w:t>Date last updated</w:t>
       </w:r>
-    </w:p>
-    <w:p>
-      <w:pPr>
-        <w:spacing w:after="0" w:line="240" w:lineRule="auto"/>
-        <w:ind w:firstLine="720"/>
-        <w:textAlignment w:val="center"/>
+      <w:r>
         <w:rPr>
           <w:rFonts w:ascii="Calibri" w:hAnsi="Calibri" w:cs="Calibri"/>
         </w:rPr>
-      </w:pPr>
-      <w:r>
-        <w:rPr>
-          <w:rFonts w:ascii="Calibri" w:hAnsi="Calibri" w:cs="Calibri"/>
-        </w:rPr>
-        <w:t>SANCTIONS</w:t>
-      </w:r>
-    </w:p>
-    <w:p>
-      <w:pPr>
-        <w:spacing w:after="0" w:line="240" w:lineRule="auto"/>
-        <w:ind w:firstLine="720"/>
-        <w:textAlignment w:val="center"/>
-        <w:rPr>
-          <w:rFonts w:ascii="Calibri" w:hAnsi="Calibri" w:cs="Calibri"/>
-        </w:rPr>
-      </w:pPr>
-      <w:r>
-        <w:rPr>
-          <w:rFonts w:ascii="Calibri" w:hAnsi="Calibri" w:cs="Calibri"/>
-        </w:rPr>
-        <w:t>POST 60</w:t>
-      </w:r>
-    </w:p>
-    <w:p>
-      <w:pPr>
-        <w:spacing w:after="0" w:line="240" w:lineRule="auto"/>
-        <w:ind w:firstLine="720"/>
-        <w:textAlignment w:val="center"/>
-        <w:rPr>
-          <w:rFonts w:ascii="Calibri" w:hAnsi="Calibri" w:cs="Calibri"/>
-        </w:rPr>
-      </w:pPr>
-      <w:r>
-        <w:rPr>
-          <w:rFonts w:ascii="Calibri" w:hAnsi="Calibri" w:cs="Calibri"/>
-        </w:rPr>
-        <w:t xml:space="preserve">Significant Change </w:t>
-      </w:r>
-    </w:p>
-    <w:p>
-      <w:pPr>
-        <w:spacing w:after="0" w:line="240" w:lineRule="auto"/>
-        <w:ind w:firstLine="720"/>
-        <w:textAlignment w:val="center"/>
-        <w:rPr>
-          <w:rFonts w:ascii="Calibri" w:hAnsi="Calibri" w:cs="Calibri"/>
-        </w:rPr>
-      </w:pPr>
-      <w:r>
-        <w:rPr>
-          <w:rFonts w:ascii="Calibri" w:hAnsi="Calibri" w:cs="Calibri"/>
-        </w:rPr>
-        <w:t>Other Specialty</w:t>
+        <w:t xml:space="preserve"> column</w:t>
       </w:r>
     </w:p>
     <w:p>
@@ -1048,7 +776,7 @@
     </w:p>
     <w:p>
       <w:r>
-        <w:t>X127CCL, P927079X, P927091X, P927152X, P927161X, P927252X, PW35DI01, PWAT072, PWAT075, PWAT231, PWAT352, PWPCT01, PWPCT02, PWPCT03, PWTST40, PWTST41, PWTST49, PWTST58, PWTST64, PWTST92, X1274EC, X127966, X127AP7, X127CSS, X127EF8, X127EF9, X127EH9, X127EJ1, X127EM2, X127EM3, X127EM4, X127EN5, X127EN6, X127EN8, X127EN9, X127EP1, X127EP2, X127EP8, X127EQ6, X127EQ7, X127EW4, X127EW6, X127EW7, X127EW8, X127EX4, X127EX5, X127EZ2, X127F3E, X127F3F, X127F3J, X127F3K, X127F3N, X127F3P, X127F4A, X127F4B, X127FE2, X127FE3, X127FE6, X127FF1, X127FF2, X127FF4, X127FF5, X127FG1, X127FG2, X127FG5, X127FG6, X127FG7, X127FG9, X127FH3, X127FI1, X127FI3, X127FI6, X127FJ2, X127GF5, X127Q95, X127Y86,</w:t>
+        <w:t>X127CCL, P927079X, P927091X, P927152X, P927161X, P927252X, PW35DI01, PWAT072, PWAT075, PWAT231, PWAT352, PWPCT01, PWPCT02, PWPCT03, PWTST40, PWTST41, PWTST49, PWTST58, PWTST64, PWTST92, X1274EC, X127966, X127AP7, X127CSS, X127EF8, X127EF9, X127EH9, X127EJ1, X127EM2, X127EM3, X127EM4, X127EN5, X127EN6, X127EN8, X127EN9, X127EP1, X127EP2, X127EP8, X127EQ6, X127EQ7, X127EW4, X127EW6, X127EW7, X127EW8, X127EX4, X127EX5, X127EZ2, X127F3E, X127F3F, X127F3J, X127F3K, X127F3N, X127F3P, X127F4A, X127F4B, X127FE2, X127FE3, X127FE6, X127FF1, X127FF2, X127FF4, X127FF5, X127FG1, X127FG2, X127FG5, X127FG6, X127FG7, X127FG9, X127FH3, X127FI1, X127FI3, X127FI6, X127FJ2, X127GF5, X127Q95, X127Y86</w:t>
       </w:r>
     </w:p>
     <w:p>
@@ -1056,13 +784,23 @@
         <w:pStyle w:val="Heading1"/>
       </w:pPr>
       <w:r>
-        <w:lastRenderedPageBreak/>
         <w:t>Reminders</w:t>
       </w:r>
     </w:p>
     <w:p>
       <w:r>
         <w:t>Ask Faughn last day of the month if any changes to Bulk Inactive</w:t>
+      </w:r>
+      <w:r>
+        <w:t xml:space="preserve"> – </w:t>
+      </w:r>
+      <w:proofErr w:type="spellStart"/>
+      <w:r>
+        <w:t>lets</w:t>
+      </w:r>
+      <w:proofErr w:type="spellEnd"/>
+      <w:r>
+        <w:t xml:space="preserve"> stop doing this</w:t>
       </w:r>
     </w:p>
     <w:p>
@@ -1372,6 +1110,7 @@
                 <w:szCs w:val="24"/>
               </w:rPr>
             </w:pPr>
+            <w:proofErr w:type="spellStart"/>
             <w:r>
               <w:rPr>
                 <w:rFonts w:eastAsia="Times New Roman" w:cstheme="minorHAnsi"/>
@@ -1380,6 +1119,7 @@
               </w:rPr>
               <w:t>servicing_worker</w:t>
             </w:r>
+            <w:proofErr w:type="spellEnd"/>
           </w:p>
         </w:tc>
         <w:tc>
@@ -1473,6 +1213,7 @@
                 <w:szCs w:val="24"/>
               </w:rPr>
             </w:pPr>
+            <w:proofErr w:type="spellStart"/>
             <w:r>
               <w:rPr>
                 <w:rFonts w:eastAsia="Times New Roman" w:cstheme="minorHAnsi"/>
@@ -1481,6 +1222,7 @@
               </w:rPr>
               <w:t>worker_check</w:t>
             </w:r>
+            <w:proofErr w:type="spellEnd"/>
           </w:p>
         </w:tc>
         <w:tc>
@@ -1574,6 +1316,7 @@
                 <w:szCs w:val="24"/>
               </w:rPr>
             </w:pPr>
+            <w:proofErr w:type="spellStart"/>
             <w:r>
               <w:rPr>
                 <w:rFonts w:eastAsia="Times New Roman" w:cstheme="minorHAnsi"/>
@@ -1582,6 +1325,7 @@
               </w:rPr>
               <w:t>transfer_confirmation</w:t>
             </w:r>
+            <w:proofErr w:type="spellEnd"/>
           </w:p>
         </w:tc>
         <w:tc>
@@ -3471,6 +3215,92 @@
     </w:lvl>
   </w:abstractNum>
   <w:abstractNum w:abstractNumId="15" w15:restartNumberingAfterBreak="0">
+    <w:nsid w:val="3B625299"/>
+    <w:multiLevelType w:val="hybridMultilevel"/>
+    <w:tmpl w:val="0A500F5C"/>
+    <w:lvl w:ilvl="0" w:tplc="0409000F">
+      <w:start w:val="1"/>
+      <w:numFmt w:val="decimal"/>
+      <w:lvlText w:val="%1."/>
+      <w:lvlJc w:val="left"/>
+      <w:pPr>
+        <w:ind w:left="720" w:hanging="360"/>
+      </w:pPr>
+    </w:lvl>
+    <w:lvl w:ilvl="1" w:tplc="04090019">
+      <w:start w:val="1"/>
+      <w:numFmt w:val="lowerLetter"/>
+      <w:lvlText w:val="%2."/>
+      <w:lvlJc w:val="left"/>
+      <w:pPr>
+        <w:ind w:left="1440" w:hanging="360"/>
+      </w:pPr>
+    </w:lvl>
+    <w:lvl w:ilvl="2" w:tplc="0409001B" w:tentative="1">
+      <w:start w:val="1"/>
+      <w:numFmt w:val="lowerRoman"/>
+      <w:lvlText w:val="%3."/>
+      <w:lvlJc w:val="right"/>
+      <w:pPr>
+        <w:ind w:left="2160" w:hanging="180"/>
+      </w:pPr>
+    </w:lvl>
+    <w:lvl w:ilvl="3" w:tplc="0409000F" w:tentative="1">
+      <w:start w:val="1"/>
+      <w:numFmt w:val="decimal"/>
+      <w:lvlText w:val="%4."/>
+      <w:lvlJc w:val="left"/>
+      <w:pPr>
+        <w:ind w:left="2880" w:hanging="360"/>
+      </w:pPr>
+    </w:lvl>
+    <w:lvl w:ilvl="4" w:tplc="04090019" w:tentative="1">
+      <w:start w:val="1"/>
+      <w:numFmt w:val="lowerLetter"/>
+      <w:lvlText w:val="%5."/>
+      <w:lvlJc w:val="left"/>
+      <w:pPr>
+        <w:ind w:left="3600" w:hanging="360"/>
+      </w:pPr>
+    </w:lvl>
+    <w:lvl w:ilvl="5" w:tplc="0409001B" w:tentative="1">
+      <w:start w:val="1"/>
+      <w:numFmt w:val="lowerRoman"/>
+      <w:lvlText w:val="%6."/>
+      <w:lvlJc w:val="right"/>
+      <w:pPr>
+        <w:ind w:left="4320" w:hanging="180"/>
+      </w:pPr>
+    </w:lvl>
+    <w:lvl w:ilvl="6" w:tplc="0409000F" w:tentative="1">
+      <w:start w:val="1"/>
+      <w:numFmt w:val="decimal"/>
+      <w:lvlText w:val="%7."/>
+      <w:lvlJc w:val="left"/>
+      <w:pPr>
+        <w:ind w:left="5040" w:hanging="360"/>
+      </w:pPr>
+    </w:lvl>
+    <w:lvl w:ilvl="7" w:tplc="04090019" w:tentative="1">
+      <w:start w:val="1"/>
+      <w:numFmt w:val="lowerLetter"/>
+      <w:lvlText w:val="%8."/>
+      <w:lvlJc w:val="left"/>
+      <w:pPr>
+        <w:ind w:left="5760" w:hanging="360"/>
+      </w:pPr>
+    </w:lvl>
+    <w:lvl w:ilvl="8" w:tplc="0409001B" w:tentative="1">
+      <w:start w:val="1"/>
+      <w:numFmt w:val="lowerRoman"/>
+      <w:lvlText w:val="%9."/>
+      <w:lvlJc w:val="right"/>
+      <w:pPr>
+        <w:ind w:left="6480" w:hanging="180"/>
+      </w:pPr>
+    </w:lvl>
+  </w:abstractNum>
+  <w:abstractNum w:abstractNumId="16" w15:restartNumberingAfterBreak="0">
     <w:nsid w:val="57EF4068"/>
     <w:multiLevelType w:val="multilevel"/>
     <w:tmpl w:val="33604B60"/>
@@ -3619,7 +3449,7 @@
       </w:rPr>
     </w:lvl>
   </w:abstractNum>
-  <w:abstractNum w:abstractNumId="16" w15:restartNumberingAfterBreak="0">
+  <w:abstractNum w:abstractNumId="17" w15:restartNumberingAfterBreak="0">
     <w:nsid w:val="5CCB327B"/>
     <w:multiLevelType w:val="multilevel"/>
     <w:tmpl w:val="AFD87AA8"/>
@@ -3732,7 +3562,7 @@
       </w:pPr>
     </w:lvl>
   </w:abstractNum>
-  <w:abstractNum w:abstractNumId="17" w15:restartNumberingAfterBreak="0">
+  <w:abstractNum w:abstractNumId="18" w15:restartNumberingAfterBreak="0">
     <w:nsid w:val="77430B07"/>
     <w:multiLevelType w:val="multilevel"/>
     <w:tmpl w:val="92D6B624"/>
@@ -3845,7 +3675,7 @@
       </w:pPr>
     </w:lvl>
   </w:abstractNum>
-  <w:abstractNum w:abstractNumId="18" w15:restartNumberingAfterBreak="0">
+  <w:abstractNum w:abstractNumId="19" w15:restartNumberingAfterBreak="0">
     <w:nsid w:val="78830093"/>
     <w:multiLevelType w:val="multilevel"/>
     <w:tmpl w:val="7C2881E8"/>
@@ -3974,19 +3804,19 @@
     </w:lvlOverride>
   </w:num>
   <w:num w:numId="4">
-    <w:abstractNumId w:val="16"/>
+    <w:abstractNumId w:val="17"/>
     <w:lvlOverride w:ilvl="0">
       <w:startOverride w:val="1"/>
     </w:lvlOverride>
   </w:num>
   <w:num w:numId="5">
-    <w:abstractNumId w:val="17"/>
+    <w:abstractNumId w:val="18"/>
     <w:lvlOverride w:ilvl="0">
       <w:startOverride w:val="1"/>
     </w:lvlOverride>
   </w:num>
   <w:num w:numId="6">
-    <w:abstractNumId w:val="17"/>
+    <w:abstractNumId w:val="18"/>
     <w:lvlOverride w:ilvl="0"/>
     <w:lvlOverride w:ilvl="1">
       <w:startOverride w:val="1"/>
@@ -4047,23 +3877,23 @@
     <w:abstractNumId w:val="12"/>
   </w:num>
   <w:num w:numId="16">
-    <w:abstractNumId w:val="15"/>
+    <w:abstractNumId w:val="16"/>
   </w:num>
   <w:num w:numId="17">
-    <w:abstractNumId w:val="18"/>
+    <w:abstractNumId w:val="19"/>
     <w:lvlOverride w:ilvl="0">
       <w:startOverride w:val="1"/>
     </w:lvlOverride>
   </w:num>
   <w:num w:numId="18">
-    <w:abstractNumId w:val="18"/>
+    <w:abstractNumId w:val="19"/>
     <w:lvlOverride w:ilvl="0"/>
     <w:lvlOverride w:ilvl="1">
       <w:startOverride w:val="1"/>
     </w:lvlOverride>
   </w:num>
   <w:num w:numId="19">
-    <w:abstractNumId w:val="18"/>
+    <w:abstractNumId w:val="19"/>
     <w:lvlOverride w:ilvl="0"/>
     <w:lvlOverride w:ilvl="1"/>
     <w:lvlOverride w:ilvl="2">
@@ -4071,7 +3901,7 @@
     </w:lvlOverride>
   </w:num>
   <w:num w:numId="20">
-    <w:abstractNumId w:val="18"/>
+    <w:abstractNumId w:val="19"/>
     <w:lvlOverride w:ilvl="0"/>
     <w:lvlOverride w:ilvl="1">
       <w:startOverride w:val="1"/>
@@ -4079,7 +3909,7 @@
     <w:lvlOverride w:ilvl="2"/>
   </w:num>
   <w:num w:numId="21">
-    <w:abstractNumId w:val="18"/>
+    <w:abstractNumId w:val="19"/>
     <w:lvlOverride w:ilvl="0"/>
     <w:lvlOverride w:ilvl="1">
       <w:startOverride w:val="1"/>
@@ -4087,7 +3917,7 @@
     <w:lvlOverride w:ilvl="2"/>
   </w:num>
   <w:num w:numId="22">
-    <w:abstractNumId w:val="18"/>
+    <w:abstractNumId w:val="19"/>
     <w:lvlOverride w:ilvl="0"/>
     <w:lvlOverride w:ilvl="1">
       <w:startOverride w:val="1"/>
@@ -4095,7 +3925,7 @@
     <w:lvlOverride w:ilvl="2"/>
   </w:num>
   <w:num w:numId="23">
-    <w:abstractNumId w:val="18"/>
+    <w:abstractNumId w:val="19"/>
     <w:lvlOverride w:ilvl="0"/>
     <w:lvlOverride w:ilvl="1">
       <w:startOverride w:val="1"/>
@@ -4103,7 +3933,7 @@
     <w:lvlOverride w:ilvl="2"/>
   </w:num>
   <w:num w:numId="24">
-    <w:abstractNumId w:val="18"/>
+    <w:abstractNumId w:val="19"/>
     <w:lvlOverride w:ilvl="0"/>
     <w:lvlOverride w:ilvl="1"/>
     <w:lvlOverride w:ilvl="2">
@@ -4111,7 +3941,7 @@
     </w:lvlOverride>
   </w:num>
   <w:num w:numId="25">
-    <w:abstractNumId w:val="18"/>
+    <w:abstractNumId w:val="19"/>
     <w:lvlOverride w:ilvl="0"/>
     <w:lvlOverride w:ilvl="1"/>
     <w:lvlOverride w:ilvl="2">
@@ -4119,10 +3949,10 @@
     </w:lvlOverride>
   </w:num>
   <w:num w:numId="26">
-    <w:abstractNumId w:val="18"/>
+    <w:abstractNumId w:val="19"/>
   </w:num>
   <w:num w:numId="27">
-    <w:abstractNumId w:val="18"/>
+    <w:abstractNumId w:val="19"/>
     <w:lvlOverride w:ilvl="0"/>
     <w:lvlOverride w:ilvl="1">
       <w:startOverride w:val="1"/>
@@ -4255,6 +4085,9 @@
     <w:lvlOverride w:ilvl="6"/>
     <w:lvlOverride w:ilvl="7"/>
     <w:lvlOverride w:ilvl="8"/>
+  </w:num>
+  <w:num w:numId="42">
+    <w:abstractNumId w:val="15"/>
   </w:num>
 </w:numbering>
 </file>

</xml_diff>

<commit_message>
BULK – INACTIVE TRANSFER Logic Map
</commit_message>
<xml_diff>
--- a/Logic Maps/BULK - INAC Transfer Logic Map.docx
+++ b/Logic Maps/BULK - INAC Transfer Logic Map.docx
@@ -398,15 +398,7 @@
           <w:sz w:val="24"/>
           <w:szCs w:val="24"/>
         </w:rPr>
-        <w:t xml:space="preserve">Script </w:t>
-      </w:r>
-      <w:r>
-        <w:rPr>
-          <w:rFonts w:eastAsia="Times New Roman" w:cstheme="minorHAnsi"/>
-          <w:sz w:val="24"/>
-          <w:szCs w:val="24"/>
-        </w:rPr>
-        <w:t xml:space="preserve">will run REPT/INAC </w:t>
+        <w:t xml:space="preserve">Script will run REPT/INAC </w:t>
       </w:r>
     </w:p>
     <w:p>
@@ -443,13 +435,76 @@
           <w:szCs w:val="24"/>
         </w:rPr>
       </w:pPr>
+      <w:commentRangeStart w:id="1"/>
+      <w:commentRangeStart w:id="2"/>
       <w:r>
         <w:rPr>
           <w:rFonts w:eastAsia="Times New Roman" w:cstheme="minorHAnsi"/>
           <w:sz w:val="24"/>
           <w:szCs w:val="24"/>
         </w:rPr>
-        <w:t xml:space="preserve">Excluding the cases form the exclusion list </w:t>
+        <w:t>Excluding the cases fr</w:t>
+      </w:r>
+      <w:r>
+        <w:rPr>
+          <w:rFonts w:eastAsia="Times New Roman" w:cstheme="minorHAnsi"/>
+          <w:sz w:val="24"/>
+          <w:szCs w:val="24"/>
+        </w:rPr>
+        <w:t>o</w:t>
+      </w:r>
+      <w:r>
+        <w:rPr>
+          <w:rFonts w:eastAsia="Times New Roman" w:cstheme="minorHAnsi"/>
+          <w:sz w:val="24"/>
+          <w:szCs w:val="24"/>
+        </w:rPr>
+        <w:t xml:space="preserve">m the exclusion list </w:t>
+      </w:r>
+      <w:commentRangeEnd w:id="1"/>
+      <w:r>
+        <w:rPr>
+          <w:rStyle w:val="CommentReference"/>
+        </w:rPr>
+        <w:commentReference w:id="1"/>
+      </w:r>
+      <w:commentRangeEnd w:id="2"/>
+      <w:r>
+        <w:rPr>
+          <w:rStyle w:val="CommentReference"/>
+        </w:rPr>
+        <w:commentReference w:id="2"/>
+      </w:r>
+      <w:r>
+        <w:rPr>
+          <w:rFonts w:eastAsia="Times New Roman" w:cstheme="minorHAnsi"/>
+          <w:sz w:val="24"/>
+          <w:szCs w:val="24"/>
+        </w:rPr>
+        <w:t xml:space="preserve">– the case will be listed on the excel sheet as excluded </w:t>
+      </w:r>
+    </w:p>
+    <w:p>
+      <w:pPr>
+        <w:pStyle w:val="ListParagraph"/>
+        <w:numPr>
+          <w:ilvl w:val="0"/>
+          <w:numId w:val="42"/>
+        </w:numPr>
+        <w:spacing w:after="0" w:line="240" w:lineRule="auto"/>
+        <w:rPr>
+          <w:rFonts w:eastAsia="Times New Roman" w:cstheme="minorHAnsi"/>
+          <w:sz w:val="24"/>
+          <w:szCs w:val="24"/>
+        </w:rPr>
+      </w:pPr>
+      <w:r>
+        <w:rPr>
+          <w:rFonts w:eastAsia="Times New Roman" w:cstheme="minorHAnsi"/>
+          <w:sz w:val="24"/>
+          <w:szCs w:val="24"/>
+        </w:rPr>
+        <w:t xml:space="preserve">When REPT/INAC run is complete the excel sheet will save </w:t>
       </w:r>
     </w:p>
     <w:p>
@@ -467,6 +522,7 @@
           <w:szCs w:val="24"/>
         </w:rPr>
       </w:pPr>
+      <w:commentRangeStart w:id="3"/>
       <w:r>
         <w:rPr>
           <w:rFonts w:cstheme="minorHAnsi"/>
@@ -474,6 +530,13 @@
           <w:szCs w:val="24"/>
         </w:rPr>
         <w:t xml:space="preserve">Footer month will automatically choose four months previous and appropriate year </w:t>
+      </w:r>
+      <w:commentRangeEnd w:id="3"/>
+      <w:r>
+        <w:rPr>
+          <w:rStyle w:val="CommentReference"/>
+        </w:rPr>
+        <w:commentReference w:id="3"/>
       </w:r>
     </w:p>
     <w:p>
@@ -538,7 +601,7 @@
         </w:rPr>
         <w:t xml:space="preserve"> save automatically, save it to the </w:t>
       </w:r>
-      <w:hyperlink r:id="rId5" w:history="1">
+      <w:hyperlink r:id="rId9" w:history="1">
         <w:r>
           <w:rPr>
             <w:rStyle w:val="Hyperlink"/>
@@ -624,6 +687,7 @@
         <w:rPr>
           <w:rFonts w:ascii="Calibri" w:hAnsi="Calibri" w:cs="Calibri"/>
         </w:rPr>
+        <w:lastRenderedPageBreak/>
         <w:t>Navigate to REPT/USER</w:t>
       </w:r>
     </w:p>
@@ -662,7 +726,6 @@
         <w:pStyle w:val="Heading1"/>
       </w:pPr>
       <w:r>
-        <w:lastRenderedPageBreak/>
         <w:t xml:space="preserve">Enhanced </w:t>
       </w:r>
       <w:r>
@@ -788,6 +851,10 @@
       </w:r>
     </w:p>
     <w:p>
+      <w:commentRangeStart w:id="4"/>
+      <w:commentRangeStart w:id="5"/>
+      <w:commentRangeStart w:id="6"/>
+      <w:commentRangeStart w:id="7"/>
       <w:r>
         <w:t>Ask Faughn last day of the month if any changes to Bulk Inactive</w:t>
       </w:r>
@@ -812,6 +879,34 @@
       </w:r>
       <w:r>
         <w:t>?</w:t>
+      </w:r>
+      <w:commentRangeEnd w:id="4"/>
+      <w:r>
+        <w:rPr>
+          <w:rStyle w:val="CommentReference"/>
+        </w:rPr>
+        <w:commentReference w:id="4"/>
+      </w:r>
+      <w:commentRangeEnd w:id="5"/>
+      <w:r>
+        <w:rPr>
+          <w:rStyle w:val="CommentReference"/>
+        </w:rPr>
+        <w:commentReference w:id="5"/>
+      </w:r>
+      <w:commentRangeEnd w:id="6"/>
+      <w:r>
+        <w:rPr>
+          <w:rStyle w:val="CommentReference"/>
+        </w:rPr>
+        <w:commentReference w:id="6"/>
+      </w:r>
+      <w:commentRangeEnd w:id="7"/>
+      <w:r>
+        <w:rPr>
+          <w:rStyle w:val="CommentReference"/>
+        </w:rPr>
+        <w:commentReference w:id="7"/>
       </w:r>
     </w:p>
     <w:p>
@@ -1404,6 +1499,164 @@
 </w:document>
 </file>
 
+<file path=word/comments.xml><?xml version="1.0" encoding="utf-8"?>
+<w:comments xmlns:wpc="http://schemas.microsoft.com/office/word/2010/wordprocessingCanvas" xmlns:cx="http://schemas.microsoft.com/office/drawing/2014/chartex" xmlns:cx1="http://schemas.microsoft.com/office/drawing/2015/9/8/chartex" xmlns:cx2="http://schemas.microsoft.com/office/drawing/2015/10/21/chartex" xmlns:cx3="http://schemas.microsoft.com/office/drawing/2016/5/9/chartex" xmlns:cx4="http://schemas.microsoft.com/office/drawing/2016/5/10/chartex" xmlns:cx5="http://schemas.microsoft.com/office/drawing/2016/5/11/chartex" xmlns:cx6="http://schemas.microsoft.com/office/drawing/2016/5/12/chartex" xmlns:cx7="http://schemas.microsoft.com/office/drawing/2016/5/13/chartex" xmlns:cx8="http://schemas.microsoft.com/office/drawing/2016/5/14/chartex" xmlns:mc="http://schemas.openxmlformats.org/markup-compatibility/2006" xmlns:aink="http://schemas.microsoft.com/office/drawing/2016/ink" xmlns:am3d="http://schemas.microsoft.com/office/drawing/2017/model3d" xmlns:o="urn:schemas-microsoft-com:office:office" xmlns:r="http://schemas.openxmlformats.org/officeDocument/2006/relationships" xmlns:m="http://schemas.openxmlformats.org/officeDocument/2006/math" xmlns:v="urn:schemas-microsoft-com:vml" xmlns:wp14="http://schemas.microsoft.com/office/word/2010/wordprocessingDrawing" xmlns:wp="http://schemas.openxmlformats.org/drawingml/2006/wordprocessingDrawing" xmlns:w10="urn:schemas-microsoft-com:office:word" xmlns:w="http://schemas.openxmlformats.org/wordprocessingml/2006/main" xmlns:w14="http://schemas.microsoft.com/office/word/2010/wordml" xmlns:w15="http://schemas.microsoft.com/office/word/2012/wordml" xmlns:w16cex="http://schemas.microsoft.com/office/word/2018/wordml/cex" xmlns:w16cid="http://schemas.microsoft.com/office/word/2016/wordml/cid" xmlns:w16="http://schemas.microsoft.com/office/word/2018/wordml" xmlns:w16sdtdh="http://schemas.microsoft.com/office/word/2020/wordml/sdtdatahash" xmlns:w16se="http://schemas.microsoft.com/office/word/2015/wordml/symex" xmlns:wpg="http://schemas.microsoft.com/office/word/2010/wordprocessingGroup" xmlns:wpi="http://schemas.microsoft.com/office/word/2010/wordprocessingInk" xmlns:wne="http://schemas.microsoft.com/office/word/2006/wordml" xmlns:wps="http://schemas.microsoft.com/office/word/2010/wordprocessingShape" mc:Ignorable="w14 w15 w16se w16cid w16 w16cex w16sdtdh wp14">
+  <w:comment w:id="1" w:author="Ilse Ferris" w:date="2022-09-08T19:36:00Z" w:initials="IF">
+    <w:p>
+      <w:pPr>
+        <w:pStyle w:val="CommentText"/>
+      </w:pPr>
+      <w:r>
+        <w:rPr>
+          <w:rStyle w:val="CommentReference"/>
+        </w:rPr>
+        <w:annotationRef/>
+      </w:r>
+      <w:r>
+        <w:t xml:space="preserve">Are these listed as excluded or are they not pulled at all in the REPT/INAC process? </w:t>
+      </w:r>
+    </w:p>
+  </w:comment>
+  <w:comment w:id="2" w:author="MiKayla Handley" w:date="2022-09-09T10:56:00Z" w:initials="MH">
+    <w:p>
+      <w:pPr>
+        <w:pStyle w:val="CommentText"/>
+      </w:pPr>
+      <w:r>
+        <w:rPr>
+          <w:rStyle w:val="CommentReference"/>
+        </w:rPr>
+        <w:annotationRef/>
+      </w:r>
+      <w:r>
+        <w:t xml:space="preserve">They are listed as excluded </w:t>
+      </w:r>
+      <w:proofErr w:type="spellStart"/>
+      <w:r>
+        <w:t>case loads</w:t>
+      </w:r>
+      <w:proofErr w:type="spellEnd"/>
+      <w:r>
+        <w:t xml:space="preserve"> on the excel</w:t>
+      </w:r>
+    </w:p>
+  </w:comment>
+  <w:comment w:id="3" w:author="Ilse Ferris" w:date="2022-09-08T19:36:00Z" w:initials="IF">
+    <w:p>
+      <w:pPr>
+        <w:pStyle w:val="CommentText"/>
+      </w:pPr>
+      <w:r>
+        <w:rPr>
+          <w:rStyle w:val="CommentReference"/>
+        </w:rPr>
+        <w:annotationRef/>
+      </w:r>
+      <w:r>
+        <w:t>Will the spreadsheet be saved after gathering the cases and before transferring the cases?</w:t>
+      </w:r>
+    </w:p>
+  </w:comment>
+  <w:comment w:id="4" w:author="Ilse Ferris" w:date="2022-09-08T19:35:00Z" w:initials="IF">
+    <w:p>
+      <w:pPr>
+        <w:pStyle w:val="CommentText"/>
+      </w:pPr>
+      <w:r>
+        <w:rPr>
+          <w:rStyle w:val="CommentReference"/>
+        </w:rPr>
+        <w:annotationRef/>
+      </w:r>
+      <w:r>
+        <w:t>Are these questions that Faughn gets asked each month?</w:t>
+      </w:r>
+    </w:p>
+  </w:comment>
+  <w:comment w:id="5" w:author="Ilse Ferris" w:date="2022-09-08T19:37:00Z" w:initials="IF">
+    <w:p>
+      <w:pPr>
+        <w:pStyle w:val="CommentText"/>
+      </w:pPr>
+      <w:r>
+        <w:rPr>
+          <w:rStyle w:val="CommentReference"/>
+        </w:rPr>
+        <w:annotationRef/>
+      </w:r>
+      <w:r>
+        <w:t xml:space="preserve">Also before making updates check in with Faughn re: METS baskets. I believe we can add some of those to the process now. </w:t>
+      </w:r>
+    </w:p>
+  </w:comment>
+  <w:comment w:id="6" w:author="MiKayla Handley" w:date="2022-09-09T10:58:00Z" w:initials="MH">
+    <w:p>
+      <w:pPr>
+        <w:pStyle w:val="CommentText"/>
+      </w:pPr>
+      <w:r>
+        <w:rPr>
+          <w:rStyle w:val="CommentReference"/>
+        </w:rPr>
+        <w:annotationRef/>
+      </w:r>
+      <w:r>
+        <w:t xml:space="preserve">Faughn has been asked every month since I started doing this process </w:t>
+      </w:r>
+    </w:p>
+  </w:comment>
+  <w:comment w:id="7" w:author="MiKayla Handley" w:date="2022-09-09T10:59:00Z" w:initials="MH">
+    <w:p>
+      <w:pPr>
+        <w:pStyle w:val="CommentText"/>
+      </w:pPr>
+      <w:r>
+        <w:rPr>
+          <w:rStyle w:val="CommentReference"/>
+        </w:rPr>
+        <w:annotationRef/>
+      </w:r>
+    </w:p>
+  </w:comment>
+</w:comments>
+</file>
+
+<file path=word/commentsExtended.xml><?xml version="1.0" encoding="utf-8"?>
+<w15:commentsEx xmlns:wpc="http://schemas.microsoft.com/office/word/2010/wordprocessingCanvas" xmlns:cx="http://schemas.microsoft.com/office/drawing/2014/chartex" xmlns:cx1="http://schemas.microsoft.com/office/drawing/2015/9/8/chartex" xmlns:cx2="http://schemas.microsoft.com/office/drawing/2015/10/21/chartex" xmlns:cx3="http://schemas.microsoft.com/office/drawing/2016/5/9/chartex" xmlns:cx4="http://schemas.microsoft.com/office/drawing/2016/5/10/chartex" xmlns:cx5="http://schemas.microsoft.com/office/drawing/2016/5/11/chartex" xmlns:cx6="http://schemas.microsoft.com/office/drawing/2016/5/12/chartex" xmlns:cx7="http://schemas.microsoft.com/office/drawing/2016/5/13/chartex" xmlns:cx8="http://schemas.microsoft.com/office/drawing/2016/5/14/chartex" xmlns:mc="http://schemas.openxmlformats.org/markup-compatibility/2006" xmlns:aink="http://schemas.microsoft.com/office/drawing/2016/ink" xmlns:am3d="http://schemas.microsoft.com/office/drawing/2017/model3d" xmlns:o="urn:schemas-microsoft-com:office:office" xmlns:r="http://schemas.openxmlformats.org/officeDocument/2006/relationships" xmlns:m="http://schemas.openxmlformats.org/officeDocument/2006/math" xmlns:v="urn:schemas-microsoft-com:vml" xmlns:wp14="http://schemas.microsoft.com/office/word/2010/wordprocessingDrawing" xmlns:wp="http://schemas.openxmlformats.org/drawingml/2006/wordprocessingDrawing" xmlns:w10="urn:schemas-microsoft-com:office:word" xmlns:w="http://schemas.openxmlformats.org/wordprocessingml/2006/main" xmlns:w14="http://schemas.microsoft.com/office/word/2010/wordml" xmlns:w15="http://schemas.microsoft.com/office/word/2012/wordml" xmlns:w16cex="http://schemas.microsoft.com/office/word/2018/wordml/cex" xmlns:w16cid="http://schemas.microsoft.com/office/word/2016/wordml/cid" xmlns:w16="http://schemas.microsoft.com/office/word/2018/wordml" xmlns:w16sdtdh="http://schemas.microsoft.com/office/word/2020/wordml/sdtdatahash" xmlns:w16se="http://schemas.microsoft.com/office/word/2015/wordml/symex" xmlns:wpg="http://schemas.microsoft.com/office/word/2010/wordprocessingGroup" xmlns:wpi="http://schemas.microsoft.com/office/word/2010/wordprocessingInk" xmlns:wne="http://schemas.microsoft.com/office/word/2006/wordml" xmlns:wps="http://schemas.microsoft.com/office/word/2010/wordprocessingShape" mc:Ignorable="w14 w15 w16se w16cid w16 w16cex w16sdtdh wp14">
+  <w15:commentEx w15:paraId="7F5D9569" w15:done="1"/>
+  <w15:commentEx w15:paraId="0C9E7A20" w15:paraIdParent="7F5D9569" w15:done="1"/>
+  <w15:commentEx w15:paraId="07189DB0" w15:done="1"/>
+  <w15:commentEx w15:paraId="18E80324" w15:done="0"/>
+  <w15:commentEx w15:paraId="1D55F4DD" w15:paraIdParent="18E80324" w15:done="0"/>
+  <w15:commentEx w15:paraId="0E09A7F1" w15:paraIdParent="18E80324" w15:done="0"/>
+  <w15:commentEx w15:paraId="49C853AA" w15:paraIdParent="18E80324" w15:done="0"/>
+</w15:commentsEx>
+</file>
+
+<file path=word/commentsExtensible.xml><?xml version="1.0" encoding="utf-8"?>
+<w16cex:commentsExtensible xmlns:wpc="http://schemas.microsoft.com/office/word/2010/wordprocessingCanvas" xmlns:cx="http://schemas.microsoft.com/office/drawing/2014/chartex" xmlns:cx1="http://schemas.microsoft.com/office/drawing/2015/9/8/chartex" xmlns:cx2="http://schemas.microsoft.com/office/drawing/2015/10/21/chartex" xmlns:cx3="http://schemas.microsoft.com/office/drawing/2016/5/9/chartex" xmlns:cx4="http://schemas.microsoft.com/office/drawing/2016/5/10/chartex" xmlns:cx5="http://schemas.microsoft.com/office/drawing/2016/5/11/chartex" xmlns:cx6="http://schemas.microsoft.com/office/drawing/2016/5/12/chartex" xmlns:cx7="http://schemas.microsoft.com/office/drawing/2016/5/13/chartex" xmlns:cx8="http://schemas.microsoft.com/office/drawing/2016/5/14/chartex" xmlns:mc="http://schemas.openxmlformats.org/markup-compatibility/2006" xmlns:aink="http://schemas.microsoft.com/office/drawing/2016/ink" xmlns:am3d="http://schemas.microsoft.com/office/drawing/2017/model3d" xmlns:o="urn:schemas-microsoft-com:office:office" xmlns:r="http://schemas.openxmlformats.org/officeDocument/2006/relationships" xmlns:m="http://schemas.openxmlformats.org/officeDocument/2006/math" xmlns:v="urn:schemas-microsoft-com:vml" xmlns:wp14="http://schemas.microsoft.com/office/word/2010/wordprocessingDrawing" xmlns:wp="http://schemas.openxmlformats.org/drawingml/2006/wordprocessingDrawing" xmlns:w10="urn:schemas-microsoft-com:office:word" xmlns:w="http://schemas.openxmlformats.org/wordprocessingml/2006/main" xmlns:w14="http://schemas.microsoft.com/office/word/2010/wordml" xmlns:w15="http://schemas.microsoft.com/office/word/2012/wordml" xmlns:w16cex="http://schemas.microsoft.com/office/word/2018/wordml/cex" xmlns:w16cid="http://schemas.microsoft.com/office/word/2016/wordml/cid" xmlns:w16="http://schemas.microsoft.com/office/word/2018/wordml" xmlns:w16sdtdh="http://schemas.microsoft.com/office/word/2020/wordml/sdtdatahash" xmlns:w16se="http://schemas.microsoft.com/office/word/2015/wordml/symex" xmlns:wpg="http://schemas.microsoft.com/office/word/2010/wordprocessingGroup" xmlns:wpi="http://schemas.microsoft.com/office/word/2010/wordprocessingInk" xmlns:wne="http://schemas.microsoft.com/office/word/2006/wordml" xmlns:wps="http://schemas.microsoft.com/office/word/2010/wordprocessingShape" mc:Ignorable="w14 w15 w16se w16cid w16 w16cex w16sdtdh wp14">
+  <w16cex:commentExtensible w16cex:durableId="26C4C2B0" w16cex:dateUtc="2022-09-09T00:36:00Z"/>
+  <w16cex:commentExtensible w16cex:durableId="26C59A60" w16cex:dateUtc="2022-09-09T15:56:00Z"/>
+  <w16cex:commentExtensible w16cex:durableId="26C4C2CF" w16cex:dateUtc="2022-09-09T00:36:00Z"/>
+  <w16cex:commentExtensible w16cex:durableId="26C4C279" w16cex:dateUtc="2022-09-09T00:35:00Z"/>
+  <w16cex:commentExtensible w16cex:durableId="26C4C316" w16cex:dateUtc="2022-09-09T00:37:00Z"/>
+  <w16cex:commentExtensible w16cex:durableId="26C59AEC" w16cex:dateUtc="2022-09-09T15:58:00Z"/>
+  <w16cex:commentExtensible w16cex:durableId="26C59B07" w16cex:dateUtc="2022-09-09T15:59:00Z"/>
+</w16cex:commentsExtensible>
+</file>
+
+<file path=word/commentsIds.xml><?xml version="1.0" encoding="utf-8"?>
+<w16cid:commentsIds xmlns:wpc="http://schemas.microsoft.com/office/word/2010/wordprocessingCanvas" xmlns:cx="http://schemas.microsoft.com/office/drawing/2014/chartex" xmlns:cx1="http://schemas.microsoft.com/office/drawing/2015/9/8/chartex" xmlns:cx2="http://schemas.microsoft.com/office/drawing/2015/10/21/chartex" xmlns:cx3="http://schemas.microsoft.com/office/drawing/2016/5/9/chartex" xmlns:cx4="http://schemas.microsoft.com/office/drawing/2016/5/10/chartex" xmlns:cx5="http://schemas.microsoft.com/office/drawing/2016/5/11/chartex" xmlns:cx6="http://schemas.microsoft.com/office/drawing/2016/5/12/chartex" xmlns:cx7="http://schemas.microsoft.com/office/drawing/2016/5/13/chartex" xmlns:cx8="http://schemas.microsoft.com/office/drawing/2016/5/14/chartex" xmlns:mc="http://schemas.openxmlformats.org/markup-compatibility/2006" xmlns:aink="http://schemas.microsoft.com/office/drawing/2016/ink" xmlns:am3d="http://schemas.microsoft.com/office/drawing/2017/model3d" xmlns:o="urn:schemas-microsoft-com:office:office" xmlns:r="http://schemas.openxmlformats.org/officeDocument/2006/relationships" xmlns:m="http://schemas.openxmlformats.org/officeDocument/2006/math" xmlns:v="urn:schemas-microsoft-com:vml" xmlns:wp14="http://schemas.microsoft.com/office/word/2010/wordprocessingDrawing" xmlns:wp="http://schemas.openxmlformats.org/drawingml/2006/wordprocessingDrawing" xmlns:w10="urn:schemas-microsoft-com:office:word" xmlns:w="http://schemas.openxmlformats.org/wordprocessingml/2006/main" xmlns:w14="http://schemas.microsoft.com/office/word/2010/wordml" xmlns:w15="http://schemas.microsoft.com/office/word/2012/wordml" xmlns:w16cex="http://schemas.microsoft.com/office/word/2018/wordml/cex" xmlns:w16cid="http://schemas.microsoft.com/office/word/2016/wordml/cid" xmlns:w16="http://schemas.microsoft.com/office/word/2018/wordml" xmlns:w16sdtdh="http://schemas.microsoft.com/office/word/2020/wordml/sdtdatahash" xmlns:w16se="http://schemas.microsoft.com/office/word/2015/wordml/symex" xmlns:wpg="http://schemas.microsoft.com/office/word/2010/wordprocessingGroup" xmlns:wpi="http://schemas.microsoft.com/office/word/2010/wordprocessingInk" xmlns:wne="http://schemas.microsoft.com/office/word/2006/wordml" xmlns:wps="http://schemas.microsoft.com/office/word/2010/wordprocessingShape" mc:Ignorable="w14 w15 w16se w16cid w16 w16cex w16sdtdh wp14">
+  <w16cid:commentId w16cid:paraId="7F5D9569" w16cid:durableId="26C4C2B0"/>
+  <w16cid:commentId w16cid:paraId="0C9E7A20" w16cid:durableId="26C59A60"/>
+  <w16cid:commentId w16cid:paraId="07189DB0" w16cid:durableId="26C4C2CF"/>
+  <w16cid:commentId w16cid:paraId="18E80324" w16cid:durableId="26C4C279"/>
+  <w16cid:commentId w16cid:paraId="1D55F4DD" w16cid:durableId="26C4C316"/>
+  <w16cid:commentId w16cid:paraId="0E09A7F1" w16cid:durableId="26C59AEC"/>
+  <w16cid:commentId w16cid:paraId="49C853AA" w16cid:durableId="26C59B07"/>
+</w16cid:commentsIds>
+</file>
+
 <file path=word/numbering.xml><?xml version="1.0" encoding="utf-8"?>
 <w:numbering xmlns:wpc="http://schemas.microsoft.com/office/word/2010/wordprocessingCanvas" xmlns:cx="http://schemas.microsoft.com/office/drawing/2014/chartex" xmlns:cx1="http://schemas.microsoft.com/office/drawing/2015/9/8/chartex" xmlns:cx2="http://schemas.microsoft.com/office/drawing/2015/10/21/chartex" xmlns:cx3="http://schemas.microsoft.com/office/drawing/2016/5/9/chartex" xmlns:cx4="http://schemas.microsoft.com/office/drawing/2016/5/10/chartex" xmlns:cx5="http://schemas.microsoft.com/office/drawing/2016/5/11/chartex" xmlns:cx6="http://schemas.microsoft.com/office/drawing/2016/5/12/chartex" xmlns:cx7="http://schemas.microsoft.com/office/drawing/2016/5/13/chartex" xmlns:cx8="http://schemas.microsoft.com/office/drawing/2016/5/14/chartex" xmlns:mc="http://schemas.openxmlformats.org/markup-compatibility/2006" xmlns:aink="http://schemas.microsoft.com/office/drawing/2016/ink" xmlns:am3d="http://schemas.microsoft.com/office/drawing/2017/model3d" xmlns:o="urn:schemas-microsoft-com:office:office" xmlns:r="http://schemas.openxmlformats.org/officeDocument/2006/relationships" xmlns:m="http://schemas.openxmlformats.org/officeDocument/2006/math" xmlns:v="urn:schemas-microsoft-com:vml" xmlns:wp14="http://schemas.microsoft.com/office/word/2010/wordprocessingDrawing" xmlns:wp="http://schemas.openxmlformats.org/drawingml/2006/wordprocessingDrawing" xmlns:w10="urn:schemas-microsoft-com:office:word" xmlns:w="http://schemas.openxmlformats.org/wordprocessingml/2006/main" xmlns:w14="http://schemas.microsoft.com/office/word/2010/wordml" xmlns:w15="http://schemas.microsoft.com/office/word/2012/wordml" xmlns:w16cex="http://schemas.microsoft.com/office/word/2018/wordml/cex" xmlns:w16cid="http://schemas.microsoft.com/office/word/2016/wordml/cid" xmlns:w16="http://schemas.microsoft.com/office/word/2018/wordml" xmlns:w16sdtdh="http://schemas.microsoft.com/office/word/2020/wordml/sdtdatahash" xmlns:w16se="http://schemas.microsoft.com/office/word/2015/wordml/symex" xmlns:wpg="http://schemas.microsoft.com/office/word/2010/wordprocessingGroup" xmlns:wpi="http://schemas.microsoft.com/office/word/2010/wordprocessingInk" xmlns:wne="http://schemas.microsoft.com/office/word/2006/wordml" xmlns:wps="http://schemas.microsoft.com/office/word/2010/wordprocessingShape" mc:Ignorable="w14 w15 w16se w16cid w16 w16cex w16sdtdh wp14">
   <w:abstractNum w:abstractNumId="0" w15:restartNumberingAfterBreak="0">
@@ -4090,6 +4343,17 @@
     <w:abstractNumId w:val="15"/>
   </w:num>
 </w:numbering>
+</file>
+
+<file path=word/people.xml><?xml version="1.0" encoding="utf-8"?>
+<w15:people xmlns:wpc="http://schemas.microsoft.com/office/word/2010/wordprocessingCanvas" xmlns:cx="http://schemas.microsoft.com/office/drawing/2014/chartex" xmlns:cx1="http://schemas.microsoft.com/office/drawing/2015/9/8/chartex" xmlns:cx2="http://schemas.microsoft.com/office/drawing/2015/10/21/chartex" xmlns:cx3="http://schemas.microsoft.com/office/drawing/2016/5/9/chartex" xmlns:cx4="http://schemas.microsoft.com/office/drawing/2016/5/10/chartex" xmlns:cx5="http://schemas.microsoft.com/office/drawing/2016/5/11/chartex" xmlns:cx6="http://schemas.microsoft.com/office/drawing/2016/5/12/chartex" xmlns:cx7="http://schemas.microsoft.com/office/drawing/2016/5/13/chartex" xmlns:cx8="http://schemas.microsoft.com/office/drawing/2016/5/14/chartex" xmlns:mc="http://schemas.openxmlformats.org/markup-compatibility/2006" xmlns:aink="http://schemas.microsoft.com/office/drawing/2016/ink" xmlns:am3d="http://schemas.microsoft.com/office/drawing/2017/model3d" xmlns:o="urn:schemas-microsoft-com:office:office" xmlns:r="http://schemas.openxmlformats.org/officeDocument/2006/relationships" xmlns:m="http://schemas.openxmlformats.org/officeDocument/2006/math" xmlns:v="urn:schemas-microsoft-com:vml" xmlns:wp14="http://schemas.microsoft.com/office/word/2010/wordprocessingDrawing" xmlns:wp="http://schemas.openxmlformats.org/drawingml/2006/wordprocessingDrawing" xmlns:w10="urn:schemas-microsoft-com:office:word" xmlns:w="http://schemas.openxmlformats.org/wordprocessingml/2006/main" xmlns:w14="http://schemas.microsoft.com/office/word/2010/wordml" xmlns:w15="http://schemas.microsoft.com/office/word/2012/wordml" xmlns:w16cex="http://schemas.microsoft.com/office/word/2018/wordml/cex" xmlns:w16cid="http://schemas.microsoft.com/office/word/2016/wordml/cid" xmlns:w16="http://schemas.microsoft.com/office/word/2018/wordml" xmlns:w16sdtdh="http://schemas.microsoft.com/office/word/2020/wordml/sdtdatahash" xmlns:w16se="http://schemas.microsoft.com/office/word/2015/wordml/symex" xmlns:wpg="http://schemas.microsoft.com/office/word/2010/wordprocessingGroup" xmlns:wpi="http://schemas.microsoft.com/office/word/2010/wordprocessingInk" xmlns:wne="http://schemas.microsoft.com/office/word/2006/wordml" xmlns:wps="http://schemas.microsoft.com/office/word/2010/wordprocessingShape" mc:Ignorable="w14 w15 w16se w16cid w16 w16cex w16sdtdh wp14">
+  <w15:person w15:author="Ilse Ferris">
+    <w15:presenceInfo w15:providerId="AD" w15:userId="S::Ilse.Ferris@hennepin.us::8285f35f-d99a-48d4-84f0-13643bc85e57"/>
+  </w15:person>
+  <w15:person w15:author="MiKayla Handley">
+    <w15:presenceInfo w15:providerId="AD" w15:userId="S::Mikayla.Handley@hennepin.us::f107c79b-1163-4002-b767-e1f6efb2fed1"/>
+  </w15:person>
+</w15:people>
 </file>
 
 <file path=word/styles.xml><?xml version="1.0" encoding="utf-8"?>
@@ -4746,6 +5010,74 @@
       <w:u w:val="single"/>
     </w:rPr>
   </w:style>
+  <w:style w:type="character" w:styleId="CommentReference">
+    <w:name w:val="annotation reference"/>
+    <w:basedOn w:val="DefaultParagraphFont"/>
+    <w:uiPriority w:val="99"/>
+    <w:semiHidden/>
+    <w:unhideWhenUsed/>
+    <w:rsid w:val="008220B1"/>
+    <w:rPr>
+      <w:sz w:val="16"/>
+      <w:szCs w:val="16"/>
+    </w:rPr>
+  </w:style>
+  <w:style w:type="paragraph" w:styleId="CommentText">
+    <w:name w:val="annotation text"/>
+    <w:basedOn w:val="Normal"/>
+    <w:link w:val="CommentTextChar"/>
+    <w:uiPriority w:val="99"/>
+    <w:semiHidden/>
+    <w:unhideWhenUsed/>
+    <w:rsid w:val="008220B1"/>
+    <w:pPr>
+      <w:spacing w:line="240" w:lineRule="auto"/>
+    </w:pPr>
+    <w:rPr>
+      <w:sz w:val="20"/>
+      <w:szCs w:val="20"/>
+    </w:rPr>
+  </w:style>
+  <w:style w:type="character" w:customStyle="1" w:styleId="CommentTextChar">
+    <w:name w:val="Comment Text Char"/>
+    <w:basedOn w:val="DefaultParagraphFont"/>
+    <w:link w:val="CommentText"/>
+    <w:uiPriority w:val="99"/>
+    <w:semiHidden/>
+    <w:rsid w:val="008220B1"/>
+    <w:rPr>
+      <w:sz w:val="20"/>
+      <w:szCs w:val="20"/>
+    </w:rPr>
+  </w:style>
+  <w:style w:type="paragraph" w:styleId="CommentSubject">
+    <w:name w:val="annotation subject"/>
+    <w:basedOn w:val="CommentText"/>
+    <w:next w:val="CommentText"/>
+    <w:link w:val="CommentSubjectChar"/>
+    <w:uiPriority w:val="99"/>
+    <w:semiHidden/>
+    <w:unhideWhenUsed/>
+    <w:rsid w:val="008220B1"/>
+    <w:rPr>
+      <w:b/>
+      <w:bCs/>
+    </w:rPr>
+  </w:style>
+  <w:style w:type="character" w:customStyle="1" w:styleId="CommentSubjectChar">
+    <w:name w:val="Comment Subject Char"/>
+    <w:basedOn w:val="CommentTextChar"/>
+    <w:link w:val="CommentSubject"/>
+    <w:uiPriority w:val="99"/>
+    <w:semiHidden/>
+    <w:rsid w:val="008220B1"/>
+    <w:rPr>
+      <w:b/>
+      <w:bCs/>
+      <w:sz w:val="20"/>
+      <w:szCs w:val="20"/>
+    </w:rPr>
+  </w:style>
 </w:styles>
 </file>
 

</xml_diff>

<commit_message>
#915 BULK - INACTIVE TRANSFER
ready for review
</commit_message>
<xml_diff>
--- a/Logic Maps/BULK - INAC Transfer Logic Map.docx
+++ b/Logic Maps/BULK - INAC Transfer Logic Map.docx
@@ -1,6 +1,6 @@
 
 <file path=word/document.xml><?xml version="1.0" encoding="utf-8"?>
-<w:document xmlns:wpc="http://schemas.microsoft.com/office/word/2010/wordprocessingCanvas" xmlns:cx="http://schemas.microsoft.com/office/drawing/2014/chartex" xmlns:cx1="http://schemas.microsoft.com/office/drawing/2015/9/8/chartex" xmlns:cx2="http://schemas.microsoft.com/office/drawing/2015/10/21/chartex" xmlns:cx3="http://schemas.microsoft.com/office/drawing/2016/5/9/chartex" xmlns:cx4="http://schemas.microsoft.com/office/drawing/2016/5/10/chartex" xmlns:cx5="http://schemas.microsoft.com/office/drawing/2016/5/11/chartex" xmlns:cx6="http://schemas.microsoft.com/office/drawing/2016/5/12/chartex" xmlns:cx7="http://schemas.microsoft.com/office/drawing/2016/5/13/chartex" xmlns:cx8="http://schemas.microsoft.com/office/drawing/2016/5/14/chartex" xmlns:mc="http://schemas.openxmlformats.org/markup-compatibility/2006" xmlns:aink="http://schemas.microsoft.com/office/drawing/2016/ink" xmlns:am3d="http://schemas.microsoft.com/office/drawing/2017/model3d" xmlns:o="urn:schemas-microsoft-com:office:office" xmlns:r="http://schemas.openxmlformats.org/officeDocument/2006/relationships" xmlns:m="http://schemas.openxmlformats.org/officeDocument/2006/math" xmlns:v="urn:schemas-microsoft-com:vml" xmlns:wp14="http://schemas.microsoft.com/office/word/2010/wordprocessingDrawing" xmlns:wp="http://schemas.openxmlformats.org/drawingml/2006/wordprocessingDrawing" xmlns:w10="urn:schemas-microsoft-com:office:word" xmlns:w="http://schemas.openxmlformats.org/wordprocessingml/2006/main" xmlns:w14="http://schemas.microsoft.com/office/word/2010/wordml" xmlns:w15="http://schemas.microsoft.com/office/word/2012/wordml" xmlns:w16cex="http://schemas.microsoft.com/office/word/2018/wordml/cex" xmlns:w16cid="http://schemas.microsoft.com/office/word/2016/wordml/cid" xmlns:w16="http://schemas.microsoft.com/office/word/2018/wordml" xmlns:w16sdtdh="http://schemas.microsoft.com/office/word/2020/wordml/sdtdatahash" xmlns:w16se="http://schemas.microsoft.com/office/word/2015/wordml/symex" xmlns:wpg="http://schemas.microsoft.com/office/word/2010/wordprocessingGroup" xmlns:wpi="http://schemas.microsoft.com/office/word/2010/wordprocessingInk" xmlns:wne="http://schemas.microsoft.com/office/word/2006/wordml" xmlns:wps="http://schemas.microsoft.com/office/word/2010/wordprocessingShape" mc:Ignorable="w14 w15 w16se w16cid w16 w16cex w16sdtdh wp14">
+<w:document xmlns:wpc="http://schemas.microsoft.com/office/word/2010/wordprocessingCanvas" xmlns:cx="http://schemas.microsoft.com/office/drawing/2014/chartex" xmlns:cx1="http://schemas.microsoft.com/office/drawing/2015/9/8/chartex" xmlns:cx2="http://schemas.microsoft.com/office/drawing/2015/10/21/chartex" xmlns:cx3="http://schemas.microsoft.com/office/drawing/2016/5/9/chartex" xmlns:cx4="http://schemas.microsoft.com/office/drawing/2016/5/10/chartex" xmlns:cx5="http://schemas.microsoft.com/office/drawing/2016/5/11/chartex" xmlns:cx6="http://schemas.microsoft.com/office/drawing/2016/5/12/chartex" xmlns:cx7="http://schemas.microsoft.com/office/drawing/2016/5/13/chartex" xmlns:cx8="http://schemas.microsoft.com/office/drawing/2016/5/14/chartex" xmlns:mc="http://schemas.openxmlformats.org/markup-compatibility/2006" xmlns:aink="http://schemas.microsoft.com/office/drawing/2016/ink" xmlns:am3d="http://schemas.microsoft.com/office/drawing/2017/model3d" xmlns:o="urn:schemas-microsoft-com:office:office" xmlns:oel="http://schemas.microsoft.com/office/2019/extlst" xmlns:r="http://schemas.openxmlformats.org/officeDocument/2006/relationships" xmlns:m="http://schemas.openxmlformats.org/officeDocument/2006/math" xmlns:v="urn:schemas-microsoft-com:vml" xmlns:wp14="http://schemas.microsoft.com/office/word/2010/wordprocessingDrawing" xmlns:wp="http://schemas.openxmlformats.org/drawingml/2006/wordprocessingDrawing" xmlns:w10="urn:schemas-microsoft-com:office:word" xmlns:w="http://schemas.openxmlformats.org/wordprocessingml/2006/main" xmlns:w14="http://schemas.microsoft.com/office/word/2010/wordml" xmlns:w15="http://schemas.microsoft.com/office/word/2012/wordml" xmlns:w16cex="http://schemas.microsoft.com/office/word/2018/wordml/cex" xmlns:w16cid="http://schemas.microsoft.com/office/word/2016/wordml/cid" xmlns:w16="http://schemas.microsoft.com/office/word/2018/wordml" xmlns:w16sdtdh="http://schemas.microsoft.com/office/word/2020/wordml/sdtdatahash" xmlns:w16se="http://schemas.microsoft.com/office/word/2015/wordml/symex" xmlns:wpg="http://schemas.microsoft.com/office/word/2010/wordprocessingGroup" xmlns:wpi="http://schemas.microsoft.com/office/word/2010/wordprocessingInk" xmlns:wne="http://schemas.microsoft.com/office/word/2006/wordml" xmlns:wps="http://schemas.microsoft.com/office/word/2010/wordprocessingShape" mc:Ignorable="w14 w15 w16se w16cid w16 w16cex w16sdtdh wp14">
   <w:body>
     <w:p>
       <w:pPr>
@@ -476,103 +476,22 @@
           <w:sz w:val="24"/>
           <w:szCs w:val="24"/>
         </w:rPr>
-        <w:t xml:space="preserve">– the case will be listed on the excel sheet as excluded </w:t>
-      </w:r>
-    </w:p>
-    <w:p>
-      <w:pPr>
-        <w:pStyle w:val="ListParagraph"/>
-        <w:numPr>
-          <w:ilvl w:val="0"/>
-          <w:numId w:val="42"/>
-        </w:numPr>
-        <w:spacing w:after="0" w:line="240" w:lineRule="auto"/>
+        <w:t>– the case will be listed on the excel sheet as excluded</w:t>
+      </w:r>
+      <w:r>
         <w:rPr>
           <w:rFonts w:eastAsia="Times New Roman" w:cstheme="minorHAnsi"/>
           <w:sz w:val="24"/>
           <w:szCs w:val="24"/>
         </w:rPr>
-      </w:pPr>
-      <w:r>
-        <w:rPr>
-          <w:rFonts w:eastAsia="Times New Roman" w:cstheme="minorHAnsi"/>
-          <w:sz w:val="24"/>
-          <w:szCs w:val="24"/>
-        </w:rPr>
-        <w:t xml:space="preserve">When REPT/INAC run is complete the excel sheet will save </w:t>
+        <w:t xml:space="preserve">, this is so it is very clear what excluded and what was not. </w:t>
       </w:r>
     </w:p>
     <w:p>
       <w:pPr>
         <w:pStyle w:val="ListParagraph"/>
         <w:numPr>
-          <w:ilvl w:val="0"/>
-          <w:numId w:val="42"/>
-        </w:numPr>
-        <w:spacing w:after="0" w:line="240" w:lineRule="auto"/>
-        <w:textAlignment w:val="center"/>
-        <w:rPr>
-          <w:rFonts w:cstheme="minorHAnsi"/>
-          <w:sz w:val="24"/>
-          <w:szCs w:val="24"/>
-        </w:rPr>
-      </w:pPr>
-      <w:commentRangeStart w:id="3"/>
-      <w:r>
-        <w:rPr>
-          <w:rFonts w:cstheme="minorHAnsi"/>
-          <w:sz w:val="24"/>
-          <w:szCs w:val="24"/>
-        </w:rPr>
-        <w:t xml:space="preserve">Footer month will automatically choose four months previous and appropriate year </w:t>
-      </w:r>
-      <w:commentRangeEnd w:id="3"/>
-      <w:r>
-        <w:rPr>
-          <w:rStyle w:val="CommentReference"/>
-        </w:rPr>
-        <w:commentReference w:id="3"/>
-      </w:r>
-    </w:p>
-    <w:p>
-      <w:pPr>
-        <w:pStyle w:val="ListParagraph"/>
-        <w:numPr>
-          <w:ilvl w:val="0"/>
-          <w:numId w:val="42"/>
-        </w:numPr>
-        <w:spacing w:after="0" w:line="240" w:lineRule="auto"/>
-        <w:textAlignment w:val="center"/>
-        <w:rPr>
-          <w:rFonts w:ascii="Calibri" w:hAnsi="Calibri" w:cs="Calibri"/>
-        </w:rPr>
-      </w:pPr>
-      <w:r>
-        <w:rPr>
-          <w:sz w:val="24"/>
-          <w:szCs w:val="24"/>
-        </w:rPr>
-        <w:t>BULK – Inactive Transfer</w:t>
-      </w:r>
-      <w:r>
-        <w:rPr>
-          <w:sz w:val="24"/>
-          <w:szCs w:val="24"/>
-        </w:rPr>
-        <w:t xml:space="preserve"> will run </w:t>
-      </w:r>
-      <w:r>
-        <w:rPr>
-          <w:rFonts w:ascii="Calibri" w:hAnsi="Calibri" w:cs="Calibri"/>
-        </w:rPr>
-        <w:t xml:space="preserve">Transfer the cases to X127CCL </w:t>
-      </w:r>
-    </w:p>
-    <w:p>
-      <w:pPr>
-        <w:pStyle w:val="ListParagraph"/>
-        <w:numPr>
-          <w:ilvl w:val="0"/>
+          <w:ilvl w:val="1"/>
           <w:numId w:val="42"/>
         </w:numPr>
         <w:spacing w:after="0" w:line="240" w:lineRule="auto"/>
@@ -623,11 +542,132 @@
           <w:numId w:val="42"/>
         </w:numPr>
         <w:spacing w:after="0" w:line="240" w:lineRule="auto"/>
+        <w:textAlignment w:val="center"/>
+        <w:rPr>
+          <w:rFonts w:cstheme="minorHAnsi"/>
+          <w:sz w:val="24"/>
+          <w:szCs w:val="24"/>
+        </w:rPr>
+      </w:pPr>
+      <w:commentRangeStart w:id="3"/>
+      <w:commentRangeStart w:id="4"/>
+      <w:r>
+        <w:rPr>
+          <w:rFonts w:cstheme="minorHAnsi"/>
+          <w:sz w:val="24"/>
+          <w:szCs w:val="24"/>
+        </w:rPr>
+        <w:t xml:space="preserve">Footer month will automatically choose four months previous and appropriate year </w:t>
+      </w:r>
+      <w:commentRangeEnd w:id="3"/>
+      <w:r>
+        <w:rPr>
+          <w:rStyle w:val="CommentReference"/>
+        </w:rPr>
+        <w:commentReference w:id="3"/>
+      </w:r>
+      <w:commentRangeEnd w:id="4"/>
+      <w:r>
+        <w:rPr>
+          <w:rStyle w:val="CommentReference"/>
+        </w:rPr>
+        <w:commentReference w:id="4"/>
+      </w:r>
+    </w:p>
+    <w:p>
+      <w:pPr>
+        <w:pStyle w:val="ListParagraph"/>
+        <w:numPr>
+          <w:ilvl w:val="0"/>
+          <w:numId w:val="42"/>
+        </w:numPr>
+        <w:spacing w:after="0" w:line="240" w:lineRule="auto"/>
+        <w:textAlignment w:val="center"/>
+        <w:rPr>
+          <w:rFonts w:ascii="Calibri" w:hAnsi="Calibri" w:cs="Calibri"/>
+        </w:rPr>
+      </w:pPr>
+      <w:r>
+        <w:rPr>
+          <w:sz w:val="24"/>
+          <w:szCs w:val="24"/>
+        </w:rPr>
+        <w:t>BULK – Inactive Transfer</w:t>
+      </w:r>
+      <w:r>
+        <w:rPr>
+          <w:sz w:val="24"/>
+          <w:szCs w:val="24"/>
+        </w:rPr>
+        <w:t xml:space="preserve"> will run </w:t>
+      </w:r>
+      <w:r>
+        <w:rPr>
+          <w:rFonts w:ascii="Calibri" w:hAnsi="Calibri" w:cs="Calibri"/>
+        </w:rPr>
+        <w:t xml:space="preserve">Transfer the cases to X127CCL </w:t>
+      </w:r>
+    </w:p>
+    <w:p>
+      <w:pPr>
+        <w:pStyle w:val="ListParagraph"/>
+        <w:numPr>
+          <w:ilvl w:val="0"/>
+          <w:numId w:val="42"/>
+        </w:numPr>
+        <w:spacing w:after="0" w:line="240" w:lineRule="auto"/>
+        <w:rPr>
+          <w:sz w:val="24"/>
+          <w:szCs w:val="24"/>
+        </w:rPr>
+      </w:pPr>
+      <w:r>
         <w:rPr>
           <w:rFonts w:eastAsia="Times New Roman" w:cstheme="minorHAnsi"/>
           <w:sz w:val="24"/>
           <w:szCs w:val="24"/>
         </w:rPr>
+        <w:t>When complete the will</w:t>
+      </w:r>
+      <w:r>
+        <w:rPr>
+          <w:sz w:val="24"/>
+          <w:szCs w:val="24"/>
+        </w:rPr>
+        <w:t xml:space="preserve"> save automatically, save it to the </w:t>
+      </w:r>
+      <w:hyperlink r:id="rId10" w:history="1">
+        <w:r>
+          <w:rPr>
+            <w:rStyle w:val="Hyperlink"/>
+            <w:rFonts w:eastAsia="Times New Roman" w:cstheme="minorHAnsi"/>
+            <w:sz w:val="24"/>
+            <w:szCs w:val="24"/>
+          </w:rPr>
+          <w:t>folder</w:t>
+        </w:r>
+      </w:hyperlink>
+      <w:r>
+        <w:rPr>
+          <w:sz w:val="24"/>
+          <w:szCs w:val="24"/>
+        </w:rPr>
+        <w:t xml:space="preserve"> –naming convention (Ex. 06-01-2020) </w:t>
+      </w:r>
+    </w:p>
+    <w:p>
+      <w:pPr>
+        <w:pStyle w:val="ListParagraph"/>
+        <w:numPr>
+          <w:ilvl w:val="0"/>
+          <w:numId w:val="42"/>
+        </w:numPr>
+        <w:spacing w:after="0" w:line="240" w:lineRule="auto"/>
+        <w:rPr>
+          <w:rFonts w:eastAsia="Times New Roman" w:cstheme="minorHAnsi"/>
+          <w:sz w:val="24"/>
+          <w:szCs w:val="24"/>
+        </w:rPr>
       </w:pPr>
       <w:r>
         <w:rPr>
@@ -644,6 +684,7 @@
         <w:pStyle w:val="Heading1"/>
       </w:pPr>
       <w:r>
+        <w:lastRenderedPageBreak/>
         <w:t>Main Script Functionality</w:t>
       </w:r>
     </w:p>
@@ -682,7 +723,6 @@
         <w:rPr>
           <w:rFonts w:ascii="Calibri" w:hAnsi="Calibri" w:cs="Calibri"/>
         </w:rPr>
-        <w:lastRenderedPageBreak/>
         <w:t>Navigate to REPT/USER</w:t>
       </w:r>
     </w:p>
@@ -846,19 +886,20 @@
       </w:r>
     </w:p>
     <w:p>
-      <w:commentRangeStart w:id="4"/>
       <w:commentRangeStart w:id="5"/>
       <w:commentRangeStart w:id="6"/>
       <w:commentRangeStart w:id="7"/>
       <w:commentRangeStart w:id="8"/>
+      <w:commentRangeStart w:id="9"/>
       <w:r>
         <w:t>Ask Faughn last day of the month if any changes to Bulk Inactive</w:t>
       </w:r>
       <w:r>
-        <w:t xml:space="preserve"> – lets stop doing this</w:t>
-      </w:r>
-    </w:p>
-    <w:p>
+        <w:t xml:space="preserve"> </w:t>
+      </w:r>
+      <w:r>
+        <w:t>- “</w:t>
+      </w:r>
       <w:r>
         <w:t>Do you want to add any excluded baskets to the Bulk inactive report for </w:t>
       </w:r>
@@ -868,40 +909,43 @@
       <w:r>
         <w:t>?</w:t>
       </w:r>
-      <w:commentRangeEnd w:id="4"/>
+      <w:commentRangeEnd w:id="5"/>
       <w:r>
         <w:rPr>
           <w:rStyle w:val="CommentReference"/>
         </w:rPr>
-        <w:commentReference w:id="4"/>
-      </w:r>
-      <w:commentRangeEnd w:id="5"/>
+        <w:commentReference w:id="5"/>
+      </w:r>
+      <w:commentRangeEnd w:id="6"/>
       <w:r>
         <w:rPr>
           <w:rStyle w:val="CommentReference"/>
         </w:rPr>
-        <w:commentReference w:id="5"/>
-      </w:r>
-      <w:commentRangeEnd w:id="6"/>
+        <w:commentReference w:id="6"/>
+      </w:r>
+      <w:commentRangeEnd w:id="7"/>
       <w:r>
         <w:rPr>
           <w:rStyle w:val="CommentReference"/>
         </w:rPr>
-        <w:commentReference w:id="6"/>
-      </w:r>
-      <w:commentRangeEnd w:id="7"/>
+        <w:commentReference w:id="7"/>
+      </w:r>
+      <w:commentRangeEnd w:id="8"/>
       <w:r>
         <w:rPr>
           <w:rStyle w:val="CommentReference"/>
         </w:rPr>
-        <w:commentReference w:id="7"/>
-      </w:r>
-      <w:commentRangeEnd w:id="8"/>
+        <w:commentReference w:id="8"/>
+      </w:r>
+      <w:commentRangeEnd w:id="9"/>
       <w:r>
         <w:rPr>
           <w:rStyle w:val="CommentReference"/>
         </w:rPr>
-        <w:commentReference w:id="8"/>
+        <w:commentReference w:id="9"/>
+      </w:r>
+      <w:r>
+        <w:t>”</w:t>
       </w:r>
     </w:p>
     <w:p>
@@ -1200,6 +1244,7 @@
                 <w:szCs w:val="24"/>
               </w:rPr>
             </w:pPr>
+            <w:proofErr w:type="spellStart"/>
             <w:r>
               <w:rPr>
                 <w:rFonts w:eastAsia="Times New Roman" w:cstheme="minorHAnsi"/>
@@ -1208,6 +1253,7 @@
               </w:rPr>
               <w:t>servicing_worker</w:t>
             </w:r>
+            <w:proofErr w:type="spellEnd"/>
           </w:p>
         </w:tc>
         <w:tc>
@@ -1301,6 +1347,7 @@
                 <w:szCs w:val="24"/>
               </w:rPr>
             </w:pPr>
+            <w:proofErr w:type="spellStart"/>
             <w:r>
               <w:rPr>
                 <w:rFonts w:eastAsia="Times New Roman" w:cstheme="minorHAnsi"/>
@@ -1309,6 +1356,7 @@
               </w:rPr>
               <w:t>worker_check</w:t>
             </w:r>
+            <w:proofErr w:type="spellEnd"/>
           </w:p>
         </w:tc>
         <w:tc>
@@ -1402,6 +1450,7 @@
                 <w:szCs w:val="24"/>
               </w:rPr>
             </w:pPr>
+            <w:proofErr w:type="spellStart"/>
             <w:r>
               <w:rPr>
                 <w:rFonts w:eastAsia="Times New Roman" w:cstheme="minorHAnsi"/>
@@ -1410,6 +1459,7 @@
               </w:rPr>
               <w:t>transfer_confirmation</w:t>
             </w:r>
+            <w:proofErr w:type="spellEnd"/>
           </w:p>
         </w:tc>
         <w:tc>
@@ -1489,7 +1539,7 @@
 </file>
 
 <file path=word/comments.xml><?xml version="1.0" encoding="utf-8"?>
-<w:comments xmlns:wpc="http://schemas.microsoft.com/office/word/2010/wordprocessingCanvas" xmlns:cx="http://schemas.microsoft.com/office/drawing/2014/chartex" xmlns:cx1="http://schemas.microsoft.com/office/drawing/2015/9/8/chartex" xmlns:cx2="http://schemas.microsoft.com/office/drawing/2015/10/21/chartex" xmlns:cx3="http://schemas.microsoft.com/office/drawing/2016/5/9/chartex" xmlns:cx4="http://schemas.microsoft.com/office/drawing/2016/5/10/chartex" xmlns:cx5="http://schemas.microsoft.com/office/drawing/2016/5/11/chartex" xmlns:cx6="http://schemas.microsoft.com/office/drawing/2016/5/12/chartex" xmlns:cx7="http://schemas.microsoft.com/office/drawing/2016/5/13/chartex" xmlns:cx8="http://schemas.microsoft.com/office/drawing/2016/5/14/chartex" xmlns:mc="http://schemas.openxmlformats.org/markup-compatibility/2006" xmlns:aink="http://schemas.microsoft.com/office/drawing/2016/ink" xmlns:am3d="http://schemas.microsoft.com/office/drawing/2017/model3d" xmlns:o="urn:schemas-microsoft-com:office:office" xmlns:r="http://schemas.openxmlformats.org/officeDocument/2006/relationships" xmlns:m="http://schemas.openxmlformats.org/officeDocument/2006/math" xmlns:v="urn:schemas-microsoft-com:vml" xmlns:wp14="http://schemas.microsoft.com/office/word/2010/wordprocessingDrawing" xmlns:wp="http://schemas.openxmlformats.org/drawingml/2006/wordprocessingDrawing" xmlns:w10="urn:schemas-microsoft-com:office:word" xmlns:w="http://schemas.openxmlformats.org/wordprocessingml/2006/main" xmlns:w14="http://schemas.microsoft.com/office/word/2010/wordml" xmlns:w15="http://schemas.microsoft.com/office/word/2012/wordml" xmlns:w16cex="http://schemas.microsoft.com/office/word/2018/wordml/cex" xmlns:w16cid="http://schemas.microsoft.com/office/word/2016/wordml/cid" xmlns:w16="http://schemas.microsoft.com/office/word/2018/wordml" xmlns:w16sdtdh="http://schemas.microsoft.com/office/word/2020/wordml/sdtdatahash" xmlns:w16se="http://schemas.microsoft.com/office/word/2015/wordml/symex" xmlns:wpg="http://schemas.microsoft.com/office/word/2010/wordprocessingGroup" xmlns:wpi="http://schemas.microsoft.com/office/word/2010/wordprocessingInk" xmlns:wne="http://schemas.microsoft.com/office/word/2006/wordml" xmlns:wps="http://schemas.microsoft.com/office/word/2010/wordprocessingShape" mc:Ignorable="w14 w15 w16se w16cid w16 w16cex w16sdtdh wp14">
+<w:comments xmlns:wpc="http://schemas.microsoft.com/office/word/2010/wordprocessingCanvas" xmlns:cx="http://schemas.microsoft.com/office/drawing/2014/chartex" xmlns:cx1="http://schemas.microsoft.com/office/drawing/2015/9/8/chartex" xmlns:cx2="http://schemas.microsoft.com/office/drawing/2015/10/21/chartex" xmlns:cx3="http://schemas.microsoft.com/office/drawing/2016/5/9/chartex" xmlns:cx4="http://schemas.microsoft.com/office/drawing/2016/5/10/chartex" xmlns:cx5="http://schemas.microsoft.com/office/drawing/2016/5/11/chartex" xmlns:cx6="http://schemas.microsoft.com/office/drawing/2016/5/12/chartex" xmlns:cx7="http://schemas.microsoft.com/office/drawing/2016/5/13/chartex" xmlns:cx8="http://schemas.microsoft.com/office/drawing/2016/5/14/chartex" xmlns:mc="http://schemas.openxmlformats.org/markup-compatibility/2006" xmlns:aink="http://schemas.microsoft.com/office/drawing/2016/ink" xmlns:am3d="http://schemas.microsoft.com/office/drawing/2017/model3d" xmlns:o="urn:schemas-microsoft-com:office:office" xmlns:oel="http://schemas.microsoft.com/office/2019/extlst" xmlns:r="http://schemas.openxmlformats.org/officeDocument/2006/relationships" xmlns:m="http://schemas.openxmlformats.org/officeDocument/2006/math" xmlns:v="urn:schemas-microsoft-com:vml" xmlns:wp14="http://schemas.microsoft.com/office/word/2010/wordprocessingDrawing" xmlns:wp="http://schemas.openxmlformats.org/drawingml/2006/wordprocessingDrawing" xmlns:w10="urn:schemas-microsoft-com:office:word" xmlns:w="http://schemas.openxmlformats.org/wordprocessingml/2006/main" xmlns:w14="http://schemas.microsoft.com/office/word/2010/wordml" xmlns:w15="http://schemas.microsoft.com/office/word/2012/wordml" xmlns:w16cex="http://schemas.microsoft.com/office/word/2018/wordml/cex" xmlns:w16cid="http://schemas.microsoft.com/office/word/2016/wordml/cid" xmlns:w16="http://schemas.microsoft.com/office/word/2018/wordml" xmlns:w16sdtdh="http://schemas.microsoft.com/office/word/2020/wordml/sdtdatahash" xmlns:w16se="http://schemas.microsoft.com/office/word/2015/wordml/symex" xmlns:wpg="http://schemas.microsoft.com/office/word/2010/wordprocessingGroup" xmlns:wpi="http://schemas.microsoft.com/office/word/2010/wordprocessingInk" xmlns:wne="http://schemas.microsoft.com/office/word/2006/wordml" xmlns:wps="http://schemas.microsoft.com/office/word/2010/wordprocessingShape" mc:Ignorable="w14 w15 w16se w16cid w16 w16cex w16sdtdh wp14">
   <w:comment w:id="1" w:author="Ilse Ferris" w:date="2022-09-08T19:36:00Z" w:initials="IF">
     <w:p>
       <w:pPr>
@@ -1518,7 +1568,15 @@
         <w:annotationRef/>
       </w:r>
       <w:r>
-        <w:t>They are listed as excluded case loads on the excel</w:t>
+        <w:t xml:space="preserve">They are listed as excluded </w:t>
+      </w:r>
+      <w:proofErr w:type="spellStart"/>
+      <w:r>
+        <w:t>case loads</w:t>
+      </w:r>
+      <w:proofErr w:type="spellEnd"/>
+      <w:r>
+        <w:t xml:space="preserve"> on the excel</w:t>
       </w:r>
     </w:p>
   </w:comment>
@@ -1538,7 +1596,7 @@
       </w:r>
     </w:p>
   </w:comment>
-  <w:comment w:id="4" w:author="Ilse Ferris" w:date="2022-09-08T19:35:00Z" w:initials="IF">
+  <w:comment w:id="4" w:author="MiKayla Handley" w:date="2022-09-28T10:22:00Z" w:initials="MH">
     <w:p>
       <w:pPr>
         <w:pStyle w:val="CommentText"/>
@@ -1550,11 +1608,32 @@
         <w:annotationRef/>
       </w:r>
       <w:r>
+        <w:t>Step C</w:t>
+      </w:r>
+    </w:p>
+    <w:p>
+      <w:pPr>
+        <w:pStyle w:val="CommentText"/>
+      </w:pPr>
+    </w:p>
+  </w:comment>
+  <w:comment w:id="5" w:author="Ilse Ferris" w:date="2022-09-08T19:35:00Z" w:initials="IF">
+    <w:p>
+      <w:pPr>
+        <w:pStyle w:val="CommentText"/>
+      </w:pPr>
+      <w:r>
+        <w:rPr>
+          <w:rStyle w:val="CommentReference"/>
+        </w:rPr>
+        <w:annotationRef/>
+      </w:r>
+      <w:r>
         <w:t>Are these questions that Faughn gets asked each month?</w:t>
       </w:r>
     </w:p>
   </w:comment>
-  <w:comment w:id="5" w:author="Ilse Ferris" w:date="2022-09-08T19:37:00Z" w:initials="IF">
+  <w:comment w:id="6" w:author="Ilse Ferris" w:date="2022-09-08T19:37:00Z" w:initials="IF">
     <w:p>
       <w:pPr>
         <w:pStyle w:val="CommentText"/>
@@ -1570,7 +1649,7 @@
       </w:r>
     </w:p>
   </w:comment>
-  <w:comment w:id="6" w:author="MiKayla Handley" w:date="2022-09-09T10:58:00Z" w:initials="MH">
+  <w:comment w:id="7" w:author="MiKayla Handley" w:date="2022-09-09T10:58:00Z" w:initials="MH">
     <w:p>
       <w:pPr>
         <w:pStyle w:val="CommentText"/>
@@ -1586,7 +1665,7 @@
       </w:r>
     </w:p>
   </w:comment>
-  <w:comment w:id="7" w:author="MiKayla Handley" w:date="2022-09-09T10:59:00Z" w:initials="MH">
+  <w:comment w:id="8" w:author="MiKayla Handley" w:date="2022-09-09T10:59:00Z" w:initials="MH">
     <w:p>
       <w:pPr>
         <w:pStyle w:val="CommentText"/>
@@ -1597,9 +1676,12 @@
         </w:rPr>
         <w:annotationRef/>
       </w:r>
+      <w:r>
+        <w:t xml:space="preserve">Checked on METS baskets and no further changes are needed also, nothing reported by Faughn this month. </w:t>
+      </w:r>
     </w:p>
   </w:comment>
-  <w:comment w:id="8" w:author="MiKayla Handley" w:date="2022-09-16T11:13:00Z" w:initials="MH">
+  <w:comment w:id="9" w:author="MiKayla Handley" w:date="2022-09-28T10:22:00Z" w:initials="MH">
     <w:p>
       <w:pPr>
         <w:pStyle w:val="CommentText"/>
@@ -1609,9 +1691,6 @@
           <w:rStyle w:val="CommentReference"/>
         </w:rPr>
         <w:annotationRef/>
-      </w:r>
-      <w:r>
-        <w:t>Checked with Faughn and Tanya no updates or changes</w:t>
       </w:r>
     </w:p>
   </w:comment>
@@ -1619,46 +1698,49 @@
 </file>
 
 <file path=word/commentsExtended.xml><?xml version="1.0" encoding="utf-8"?>
-<w15:commentsEx xmlns:wpc="http://schemas.microsoft.com/office/word/2010/wordprocessingCanvas" xmlns:cx="http://schemas.microsoft.com/office/drawing/2014/chartex" xmlns:cx1="http://schemas.microsoft.com/office/drawing/2015/9/8/chartex" xmlns:cx2="http://schemas.microsoft.com/office/drawing/2015/10/21/chartex" xmlns:cx3="http://schemas.microsoft.com/office/drawing/2016/5/9/chartex" xmlns:cx4="http://schemas.microsoft.com/office/drawing/2016/5/10/chartex" xmlns:cx5="http://schemas.microsoft.com/office/drawing/2016/5/11/chartex" xmlns:cx6="http://schemas.microsoft.com/office/drawing/2016/5/12/chartex" xmlns:cx7="http://schemas.microsoft.com/office/drawing/2016/5/13/chartex" xmlns:cx8="http://schemas.microsoft.com/office/drawing/2016/5/14/chartex" xmlns:mc="http://schemas.openxmlformats.org/markup-compatibility/2006" xmlns:aink="http://schemas.microsoft.com/office/drawing/2016/ink" xmlns:am3d="http://schemas.microsoft.com/office/drawing/2017/model3d" xmlns:o="urn:schemas-microsoft-com:office:office" xmlns:r="http://schemas.openxmlformats.org/officeDocument/2006/relationships" xmlns:m="http://schemas.openxmlformats.org/officeDocument/2006/math" xmlns:v="urn:schemas-microsoft-com:vml" xmlns:wp14="http://schemas.microsoft.com/office/word/2010/wordprocessingDrawing" xmlns:wp="http://schemas.openxmlformats.org/drawingml/2006/wordprocessingDrawing" xmlns:w10="urn:schemas-microsoft-com:office:word" xmlns:w="http://schemas.openxmlformats.org/wordprocessingml/2006/main" xmlns:w14="http://schemas.microsoft.com/office/word/2010/wordml" xmlns:w15="http://schemas.microsoft.com/office/word/2012/wordml" xmlns:w16cex="http://schemas.microsoft.com/office/word/2018/wordml/cex" xmlns:w16cid="http://schemas.microsoft.com/office/word/2016/wordml/cid" xmlns:w16="http://schemas.microsoft.com/office/word/2018/wordml" xmlns:w16sdtdh="http://schemas.microsoft.com/office/word/2020/wordml/sdtdatahash" xmlns:w16se="http://schemas.microsoft.com/office/word/2015/wordml/symex" xmlns:wpg="http://schemas.microsoft.com/office/word/2010/wordprocessingGroup" xmlns:wpi="http://schemas.microsoft.com/office/word/2010/wordprocessingInk" xmlns:wne="http://schemas.microsoft.com/office/word/2006/wordml" xmlns:wps="http://schemas.microsoft.com/office/word/2010/wordprocessingShape" mc:Ignorable="w14 w15 w16se w16cid w16 w16cex w16sdtdh wp14">
+<w15:commentsEx xmlns:wpc="http://schemas.microsoft.com/office/word/2010/wordprocessingCanvas" xmlns:cx="http://schemas.microsoft.com/office/drawing/2014/chartex" xmlns:cx1="http://schemas.microsoft.com/office/drawing/2015/9/8/chartex" xmlns:cx2="http://schemas.microsoft.com/office/drawing/2015/10/21/chartex" xmlns:cx3="http://schemas.microsoft.com/office/drawing/2016/5/9/chartex" xmlns:cx4="http://schemas.microsoft.com/office/drawing/2016/5/10/chartex" xmlns:cx5="http://schemas.microsoft.com/office/drawing/2016/5/11/chartex" xmlns:cx6="http://schemas.microsoft.com/office/drawing/2016/5/12/chartex" xmlns:cx7="http://schemas.microsoft.com/office/drawing/2016/5/13/chartex" xmlns:cx8="http://schemas.microsoft.com/office/drawing/2016/5/14/chartex" xmlns:mc="http://schemas.openxmlformats.org/markup-compatibility/2006" xmlns:aink="http://schemas.microsoft.com/office/drawing/2016/ink" xmlns:am3d="http://schemas.microsoft.com/office/drawing/2017/model3d" xmlns:o="urn:schemas-microsoft-com:office:office" xmlns:oel="http://schemas.microsoft.com/office/2019/extlst" xmlns:r="http://schemas.openxmlformats.org/officeDocument/2006/relationships" xmlns:m="http://schemas.openxmlformats.org/officeDocument/2006/math" xmlns:v="urn:schemas-microsoft-com:vml" xmlns:wp14="http://schemas.microsoft.com/office/word/2010/wordprocessingDrawing" xmlns:wp="http://schemas.openxmlformats.org/drawingml/2006/wordprocessingDrawing" xmlns:w10="urn:schemas-microsoft-com:office:word" xmlns:w="http://schemas.openxmlformats.org/wordprocessingml/2006/main" xmlns:w14="http://schemas.microsoft.com/office/word/2010/wordml" xmlns:w15="http://schemas.microsoft.com/office/word/2012/wordml" xmlns:w16cex="http://schemas.microsoft.com/office/word/2018/wordml/cex" xmlns:w16cid="http://schemas.microsoft.com/office/word/2016/wordml/cid" xmlns:w16="http://schemas.microsoft.com/office/word/2018/wordml" xmlns:w16sdtdh="http://schemas.microsoft.com/office/word/2020/wordml/sdtdatahash" xmlns:w16se="http://schemas.microsoft.com/office/word/2015/wordml/symex" xmlns:wpg="http://schemas.microsoft.com/office/word/2010/wordprocessingGroup" xmlns:wpi="http://schemas.microsoft.com/office/word/2010/wordprocessingInk" xmlns:wne="http://schemas.microsoft.com/office/word/2006/wordml" xmlns:wps="http://schemas.microsoft.com/office/word/2010/wordprocessingShape" mc:Ignorable="w14 w15 w16se w16cid w16 w16cex w16sdtdh wp14">
   <w15:commentEx w15:paraId="7F5D9569" w15:done="1"/>
   <w15:commentEx w15:paraId="0C9E7A20" w15:paraIdParent="7F5D9569" w15:done="1"/>
   <w15:commentEx w15:paraId="07189DB0" w15:done="1"/>
-  <w15:commentEx w15:paraId="18E80324" w15:done="1"/>
-  <w15:commentEx w15:paraId="1D55F4DD" w15:paraIdParent="18E80324" w15:done="1"/>
-  <w15:commentEx w15:paraId="0E09A7F1" w15:paraIdParent="18E80324" w15:done="1"/>
-  <w15:commentEx w15:paraId="49C853AA" w15:paraIdParent="18E80324" w15:done="1"/>
-  <w15:commentEx w15:paraId="3CA745C6" w15:paraIdParent="18E80324" w15:done="1"/>
+  <w15:commentEx w15:paraId="3711F769" w15:paraIdParent="07189DB0" w15:done="0"/>
+  <w15:commentEx w15:paraId="18E80324" w15:done="0"/>
+  <w15:commentEx w15:paraId="1D55F4DD" w15:paraIdParent="18E80324" w15:done="0"/>
+  <w15:commentEx w15:paraId="0E09A7F1" w15:paraIdParent="18E80324" w15:done="0"/>
+  <w15:commentEx w15:paraId="49C853AA" w15:paraIdParent="18E80324" w15:done="0"/>
+  <w15:commentEx w15:paraId="690B5D04" w15:paraIdParent="18E80324" w15:done="0"/>
 </w15:commentsEx>
 </file>
 
 <file path=word/commentsExtensible.xml><?xml version="1.0" encoding="utf-8"?>
-<w16cex:commentsExtensible xmlns:wpc="http://schemas.microsoft.com/office/word/2010/wordprocessingCanvas" xmlns:cx="http://schemas.microsoft.com/office/drawing/2014/chartex" xmlns:cx1="http://schemas.microsoft.com/office/drawing/2015/9/8/chartex" xmlns:cx2="http://schemas.microsoft.com/office/drawing/2015/10/21/chartex" xmlns:cx3="http://schemas.microsoft.com/office/drawing/2016/5/9/chartex" xmlns:cx4="http://schemas.microsoft.com/office/drawing/2016/5/10/chartex" xmlns:cx5="http://schemas.microsoft.com/office/drawing/2016/5/11/chartex" xmlns:cx6="http://schemas.microsoft.com/office/drawing/2016/5/12/chartex" xmlns:cx7="http://schemas.microsoft.com/office/drawing/2016/5/13/chartex" xmlns:cx8="http://schemas.microsoft.com/office/drawing/2016/5/14/chartex" xmlns:mc="http://schemas.openxmlformats.org/markup-compatibility/2006" xmlns:aink="http://schemas.microsoft.com/office/drawing/2016/ink" xmlns:am3d="http://schemas.microsoft.com/office/drawing/2017/model3d" xmlns:o="urn:schemas-microsoft-com:office:office" xmlns:r="http://schemas.openxmlformats.org/officeDocument/2006/relationships" xmlns:m="http://schemas.openxmlformats.org/officeDocument/2006/math" xmlns:v="urn:schemas-microsoft-com:vml" xmlns:wp14="http://schemas.microsoft.com/office/word/2010/wordprocessingDrawing" xmlns:wp="http://schemas.openxmlformats.org/drawingml/2006/wordprocessingDrawing" xmlns:w10="urn:schemas-microsoft-com:office:word" xmlns:w="http://schemas.openxmlformats.org/wordprocessingml/2006/main" xmlns:w14="http://schemas.microsoft.com/office/word/2010/wordml" xmlns:w15="http://schemas.microsoft.com/office/word/2012/wordml" xmlns:w16cex="http://schemas.microsoft.com/office/word/2018/wordml/cex" xmlns:w16cid="http://schemas.microsoft.com/office/word/2016/wordml/cid" xmlns:w16="http://schemas.microsoft.com/office/word/2018/wordml" xmlns:w16sdtdh="http://schemas.microsoft.com/office/word/2020/wordml/sdtdatahash" xmlns:w16se="http://schemas.microsoft.com/office/word/2015/wordml/symex" xmlns:wpg="http://schemas.microsoft.com/office/word/2010/wordprocessingGroup" xmlns:wpi="http://schemas.microsoft.com/office/word/2010/wordprocessingInk" xmlns:wne="http://schemas.microsoft.com/office/word/2006/wordml" xmlns:wps="http://schemas.microsoft.com/office/word/2010/wordprocessingShape" mc:Ignorable="w14 w15 w16se w16cid w16 w16cex w16sdtdh wp14">
+<w16cex:commentsExtensible xmlns:wpc="http://schemas.microsoft.com/office/word/2010/wordprocessingCanvas" xmlns:cx="http://schemas.microsoft.com/office/drawing/2014/chartex" xmlns:cx1="http://schemas.microsoft.com/office/drawing/2015/9/8/chartex" xmlns:cx2="http://schemas.microsoft.com/office/drawing/2015/10/21/chartex" xmlns:cx3="http://schemas.microsoft.com/office/drawing/2016/5/9/chartex" xmlns:cx4="http://schemas.microsoft.com/office/drawing/2016/5/10/chartex" xmlns:cx5="http://schemas.microsoft.com/office/drawing/2016/5/11/chartex" xmlns:cx6="http://schemas.microsoft.com/office/drawing/2016/5/12/chartex" xmlns:cx7="http://schemas.microsoft.com/office/drawing/2016/5/13/chartex" xmlns:cx8="http://schemas.microsoft.com/office/drawing/2016/5/14/chartex" xmlns:mc="http://schemas.openxmlformats.org/markup-compatibility/2006" xmlns:aink="http://schemas.microsoft.com/office/drawing/2016/ink" xmlns:am3d="http://schemas.microsoft.com/office/drawing/2017/model3d" xmlns:o="urn:schemas-microsoft-com:office:office" xmlns:oel="http://schemas.microsoft.com/office/2019/extlst" xmlns:r="http://schemas.openxmlformats.org/officeDocument/2006/relationships" xmlns:m="http://schemas.openxmlformats.org/officeDocument/2006/math" xmlns:v="urn:schemas-microsoft-com:vml" xmlns:wp14="http://schemas.microsoft.com/office/word/2010/wordprocessingDrawing" xmlns:wp="http://schemas.openxmlformats.org/drawingml/2006/wordprocessingDrawing" xmlns:w10="urn:schemas-microsoft-com:office:word" xmlns:w="http://schemas.openxmlformats.org/wordprocessingml/2006/main" xmlns:w14="http://schemas.microsoft.com/office/word/2010/wordml" xmlns:w15="http://schemas.microsoft.com/office/word/2012/wordml" xmlns:w16cex="http://schemas.microsoft.com/office/word/2018/wordml/cex" xmlns:w16cid="http://schemas.microsoft.com/office/word/2016/wordml/cid" xmlns:w16="http://schemas.microsoft.com/office/word/2018/wordml" xmlns:w16sdtdh="http://schemas.microsoft.com/office/word/2020/wordml/sdtdatahash" xmlns:w16se="http://schemas.microsoft.com/office/word/2015/wordml/symex" xmlns:wpg="http://schemas.microsoft.com/office/word/2010/wordprocessingGroup" xmlns:wpi="http://schemas.microsoft.com/office/word/2010/wordprocessingInk" xmlns:wne="http://schemas.microsoft.com/office/word/2006/wordml" xmlns:wps="http://schemas.microsoft.com/office/word/2010/wordprocessingShape" mc:Ignorable="w14 w15 w16se w16cid w16 w16cex w16sdtdh wp14">
   <w16cex:commentExtensible w16cex:durableId="26C4C2B0" w16cex:dateUtc="2022-09-09T00:36:00Z"/>
   <w16cex:commentExtensible w16cex:durableId="26C59A60" w16cex:dateUtc="2022-09-09T15:56:00Z"/>
   <w16cex:commentExtensible w16cex:durableId="26C4C2CF" w16cex:dateUtc="2022-09-09T00:36:00Z"/>
+  <w16cex:commentExtensible w16cex:durableId="26DE9EE5" w16cex:dateUtc="2022-09-28T15:22:00Z"/>
   <w16cex:commentExtensible w16cex:durableId="26C4C279" w16cex:dateUtc="2022-09-09T00:35:00Z"/>
   <w16cex:commentExtensible w16cex:durableId="26C4C316" w16cex:dateUtc="2022-09-09T00:37:00Z"/>
   <w16cex:commentExtensible w16cex:durableId="26C59AEC" w16cex:dateUtc="2022-09-09T15:58:00Z"/>
   <w16cex:commentExtensible w16cex:durableId="26C59B07" w16cex:dateUtc="2022-09-09T15:59:00Z"/>
-  <w16cex:commentExtensible w16cex:durableId="26CED8D8" w16cex:dateUtc="2022-09-16T16:13:00Z"/>
+  <w16cex:commentExtensible w16cex:durableId="26DE9F02" w16cex:dateUtc="2022-09-28T15:22:00Z"/>
 </w16cex:commentsExtensible>
 </file>
 
 <file path=word/commentsIds.xml><?xml version="1.0" encoding="utf-8"?>
-<w16cid:commentsIds xmlns:wpc="http://schemas.microsoft.com/office/word/2010/wordprocessingCanvas" xmlns:cx="http://schemas.microsoft.com/office/drawing/2014/chartex" xmlns:cx1="http://schemas.microsoft.com/office/drawing/2015/9/8/chartex" xmlns:cx2="http://schemas.microsoft.com/office/drawing/2015/10/21/chartex" xmlns:cx3="http://schemas.microsoft.com/office/drawing/2016/5/9/chartex" xmlns:cx4="http://schemas.microsoft.com/office/drawing/2016/5/10/chartex" xmlns:cx5="http://schemas.microsoft.com/office/drawing/2016/5/11/chartex" xmlns:cx6="http://schemas.microsoft.com/office/drawing/2016/5/12/chartex" xmlns:cx7="http://schemas.microsoft.com/office/drawing/2016/5/13/chartex" xmlns:cx8="http://schemas.microsoft.com/office/drawing/2016/5/14/chartex" xmlns:mc="http://schemas.openxmlformats.org/markup-compatibility/2006" xmlns:aink="http://schemas.microsoft.com/office/drawing/2016/ink" xmlns:am3d="http://schemas.microsoft.com/office/drawing/2017/model3d" xmlns:o="urn:schemas-microsoft-com:office:office" xmlns:r="http://schemas.openxmlformats.org/officeDocument/2006/relationships" xmlns:m="http://schemas.openxmlformats.org/officeDocument/2006/math" xmlns:v="urn:schemas-microsoft-com:vml" xmlns:wp14="http://schemas.microsoft.com/office/word/2010/wordprocessingDrawing" xmlns:wp="http://schemas.openxmlformats.org/drawingml/2006/wordprocessingDrawing" xmlns:w10="urn:schemas-microsoft-com:office:word" xmlns:w="http://schemas.openxmlformats.org/wordprocessingml/2006/main" xmlns:w14="http://schemas.microsoft.com/office/word/2010/wordml" xmlns:w15="http://schemas.microsoft.com/office/word/2012/wordml" xmlns:w16cex="http://schemas.microsoft.com/office/word/2018/wordml/cex" xmlns:w16cid="http://schemas.microsoft.com/office/word/2016/wordml/cid" xmlns:w16="http://schemas.microsoft.com/office/word/2018/wordml" xmlns:w16sdtdh="http://schemas.microsoft.com/office/word/2020/wordml/sdtdatahash" xmlns:w16se="http://schemas.microsoft.com/office/word/2015/wordml/symex" xmlns:wpg="http://schemas.microsoft.com/office/word/2010/wordprocessingGroup" xmlns:wpi="http://schemas.microsoft.com/office/word/2010/wordprocessingInk" xmlns:wne="http://schemas.microsoft.com/office/word/2006/wordml" xmlns:wps="http://schemas.microsoft.com/office/word/2010/wordprocessingShape" mc:Ignorable="w14 w15 w16se w16cid w16 w16cex w16sdtdh wp14">
+<w16cid:commentsIds xmlns:wpc="http://schemas.microsoft.com/office/word/2010/wordprocessingCanvas" xmlns:cx="http://schemas.microsoft.com/office/drawing/2014/chartex" xmlns:cx1="http://schemas.microsoft.com/office/drawing/2015/9/8/chartex" xmlns:cx2="http://schemas.microsoft.com/office/drawing/2015/10/21/chartex" xmlns:cx3="http://schemas.microsoft.com/office/drawing/2016/5/9/chartex" xmlns:cx4="http://schemas.microsoft.com/office/drawing/2016/5/10/chartex" xmlns:cx5="http://schemas.microsoft.com/office/drawing/2016/5/11/chartex" xmlns:cx6="http://schemas.microsoft.com/office/drawing/2016/5/12/chartex" xmlns:cx7="http://schemas.microsoft.com/office/drawing/2016/5/13/chartex" xmlns:cx8="http://schemas.microsoft.com/office/drawing/2016/5/14/chartex" xmlns:mc="http://schemas.openxmlformats.org/markup-compatibility/2006" xmlns:aink="http://schemas.microsoft.com/office/drawing/2016/ink" xmlns:am3d="http://schemas.microsoft.com/office/drawing/2017/model3d" xmlns:o="urn:schemas-microsoft-com:office:office" xmlns:oel="http://schemas.microsoft.com/office/2019/extlst" xmlns:r="http://schemas.openxmlformats.org/officeDocument/2006/relationships" xmlns:m="http://schemas.openxmlformats.org/officeDocument/2006/math" xmlns:v="urn:schemas-microsoft-com:vml" xmlns:wp14="http://schemas.microsoft.com/office/word/2010/wordprocessingDrawing" xmlns:wp="http://schemas.openxmlformats.org/drawingml/2006/wordprocessingDrawing" xmlns:w10="urn:schemas-microsoft-com:office:word" xmlns:w="http://schemas.openxmlformats.org/wordprocessingml/2006/main" xmlns:w14="http://schemas.microsoft.com/office/word/2010/wordml" xmlns:w15="http://schemas.microsoft.com/office/word/2012/wordml" xmlns:w16cex="http://schemas.microsoft.com/office/word/2018/wordml/cex" xmlns:w16cid="http://schemas.microsoft.com/office/word/2016/wordml/cid" xmlns:w16="http://schemas.microsoft.com/office/word/2018/wordml" xmlns:w16sdtdh="http://schemas.microsoft.com/office/word/2020/wordml/sdtdatahash" xmlns:w16se="http://schemas.microsoft.com/office/word/2015/wordml/symex" xmlns:wpg="http://schemas.microsoft.com/office/word/2010/wordprocessingGroup" xmlns:wpi="http://schemas.microsoft.com/office/word/2010/wordprocessingInk" xmlns:wne="http://schemas.microsoft.com/office/word/2006/wordml" xmlns:wps="http://schemas.microsoft.com/office/word/2010/wordprocessingShape" mc:Ignorable="w14 w15 w16se w16cid w16 w16cex w16sdtdh wp14">
   <w16cid:commentId w16cid:paraId="7F5D9569" w16cid:durableId="26C4C2B0"/>
   <w16cid:commentId w16cid:paraId="0C9E7A20" w16cid:durableId="26C59A60"/>
   <w16cid:commentId w16cid:paraId="07189DB0" w16cid:durableId="26C4C2CF"/>
+  <w16cid:commentId w16cid:paraId="3711F769" w16cid:durableId="26DE9EE5"/>
   <w16cid:commentId w16cid:paraId="18E80324" w16cid:durableId="26C4C279"/>
   <w16cid:commentId w16cid:paraId="1D55F4DD" w16cid:durableId="26C4C316"/>
   <w16cid:commentId w16cid:paraId="0E09A7F1" w16cid:durableId="26C59AEC"/>
   <w16cid:commentId w16cid:paraId="49C853AA" w16cid:durableId="26C59B07"/>
-  <w16cid:commentId w16cid:paraId="3CA745C6" w16cid:durableId="26CED8D8"/>
+  <w16cid:commentId w16cid:paraId="690B5D04" w16cid:durableId="26DE9F02"/>
 </w16cid:commentsIds>
 </file>
 
 <file path=word/numbering.xml><?xml version="1.0" encoding="utf-8"?>
-<w:numbering xmlns:wpc="http://schemas.microsoft.com/office/word/2010/wordprocessingCanvas" xmlns:cx="http://schemas.microsoft.com/office/drawing/2014/chartex" xmlns:cx1="http://schemas.microsoft.com/office/drawing/2015/9/8/chartex" xmlns:cx2="http://schemas.microsoft.com/office/drawing/2015/10/21/chartex" xmlns:cx3="http://schemas.microsoft.com/office/drawing/2016/5/9/chartex" xmlns:cx4="http://schemas.microsoft.com/office/drawing/2016/5/10/chartex" xmlns:cx5="http://schemas.microsoft.com/office/drawing/2016/5/11/chartex" xmlns:cx6="http://schemas.microsoft.com/office/drawing/2016/5/12/chartex" xmlns:cx7="http://schemas.microsoft.com/office/drawing/2016/5/13/chartex" xmlns:cx8="http://schemas.microsoft.com/office/drawing/2016/5/14/chartex" xmlns:mc="http://schemas.openxmlformats.org/markup-compatibility/2006" xmlns:aink="http://schemas.microsoft.com/office/drawing/2016/ink" xmlns:am3d="http://schemas.microsoft.com/office/drawing/2017/model3d" xmlns:o="urn:schemas-microsoft-com:office:office" xmlns:r="http://schemas.openxmlformats.org/officeDocument/2006/relationships" xmlns:m="http://schemas.openxmlformats.org/officeDocument/2006/math" xmlns:v="urn:schemas-microsoft-com:vml" xmlns:wp14="http://schemas.microsoft.com/office/word/2010/wordprocessingDrawing" xmlns:wp="http://schemas.openxmlformats.org/drawingml/2006/wordprocessingDrawing" xmlns:w10="urn:schemas-microsoft-com:office:word" xmlns:w="http://schemas.openxmlformats.org/wordprocessingml/2006/main" xmlns:w14="http://schemas.microsoft.com/office/word/2010/wordml" xmlns:w15="http://schemas.microsoft.com/office/word/2012/wordml" xmlns:w16cex="http://schemas.microsoft.com/office/word/2018/wordml/cex" xmlns:w16cid="http://schemas.microsoft.com/office/word/2016/wordml/cid" xmlns:w16="http://schemas.microsoft.com/office/word/2018/wordml" xmlns:w16sdtdh="http://schemas.microsoft.com/office/word/2020/wordml/sdtdatahash" xmlns:w16se="http://schemas.microsoft.com/office/word/2015/wordml/symex" xmlns:wpg="http://schemas.microsoft.com/office/word/2010/wordprocessingGroup" xmlns:wpi="http://schemas.microsoft.com/office/word/2010/wordprocessingInk" xmlns:wne="http://schemas.microsoft.com/office/word/2006/wordml" xmlns:wps="http://schemas.microsoft.com/office/word/2010/wordprocessingShape" mc:Ignorable="w14 w15 w16se w16cid w16 w16cex w16sdtdh wp14">
+<w:numbering xmlns:wpc="http://schemas.microsoft.com/office/word/2010/wordprocessingCanvas" xmlns:cx="http://schemas.microsoft.com/office/drawing/2014/chartex" xmlns:cx1="http://schemas.microsoft.com/office/drawing/2015/9/8/chartex" xmlns:cx2="http://schemas.microsoft.com/office/drawing/2015/10/21/chartex" xmlns:cx3="http://schemas.microsoft.com/office/drawing/2016/5/9/chartex" xmlns:cx4="http://schemas.microsoft.com/office/drawing/2016/5/10/chartex" xmlns:cx5="http://schemas.microsoft.com/office/drawing/2016/5/11/chartex" xmlns:cx6="http://schemas.microsoft.com/office/drawing/2016/5/12/chartex" xmlns:cx7="http://schemas.microsoft.com/office/drawing/2016/5/13/chartex" xmlns:cx8="http://schemas.microsoft.com/office/drawing/2016/5/14/chartex" xmlns:mc="http://schemas.openxmlformats.org/markup-compatibility/2006" xmlns:aink="http://schemas.microsoft.com/office/drawing/2016/ink" xmlns:am3d="http://schemas.microsoft.com/office/drawing/2017/model3d" xmlns:o="urn:schemas-microsoft-com:office:office" xmlns:oel="http://schemas.microsoft.com/office/2019/extlst" xmlns:r="http://schemas.openxmlformats.org/officeDocument/2006/relationships" xmlns:m="http://schemas.openxmlformats.org/officeDocument/2006/math" xmlns:v="urn:schemas-microsoft-com:vml" xmlns:wp14="http://schemas.microsoft.com/office/word/2010/wordprocessingDrawing" xmlns:wp="http://schemas.openxmlformats.org/drawingml/2006/wordprocessingDrawing" xmlns:w10="urn:schemas-microsoft-com:office:word" xmlns:w="http://schemas.openxmlformats.org/wordprocessingml/2006/main" xmlns:w14="http://schemas.microsoft.com/office/word/2010/wordml" xmlns:w15="http://schemas.microsoft.com/office/word/2012/wordml" xmlns:w16cex="http://schemas.microsoft.com/office/word/2018/wordml/cex" xmlns:w16cid="http://schemas.microsoft.com/office/word/2016/wordml/cid" xmlns:w16="http://schemas.microsoft.com/office/word/2018/wordml" xmlns:w16sdtdh="http://schemas.microsoft.com/office/word/2020/wordml/sdtdatahash" xmlns:w16se="http://schemas.microsoft.com/office/word/2015/wordml/symex" xmlns:wpg="http://schemas.microsoft.com/office/word/2010/wordprocessingGroup" xmlns:wpi="http://schemas.microsoft.com/office/word/2010/wordprocessingInk" xmlns:wne="http://schemas.microsoft.com/office/word/2006/wordml" xmlns:wps="http://schemas.microsoft.com/office/word/2010/wordprocessingShape" mc:Ignorable="w14 w15 w16se w16cid w16 w16cex w16sdtdh wp14">
   <w:abstractNum w:abstractNumId="0" w15:restartNumberingAfterBreak="0">
     <w:nsid w:val="04346C8E"/>
     <w:multiLevelType w:val="multilevel"/>
@@ -4041,111 +4123,111 @@
       </w:pPr>
     </w:lvl>
   </w:abstractNum>
-  <w:num w:numId="1">
+  <w:num w:numId="1" w16cid:durableId="404642892">
     <w:abstractNumId w:val="9"/>
     <w:lvlOverride w:ilvl="0">
       <w:startOverride w:val="1"/>
     </w:lvlOverride>
   </w:num>
-  <w:num w:numId="2">
+  <w:num w:numId="2" w16cid:durableId="595602686">
     <w:abstractNumId w:val="7"/>
   </w:num>
-  <w:num w:numId="3">
+  <w:num w:numId="3" w16cid:durableId="534194824">
     <w:abstractNumId w:val="1"/>
     <w:lvlOverride w:ilvl="0">
       <w:startOverride w:val="1"/>
     </w:lvlOverride>
   </w:num>
-  <w:num w:numId="4">
+  <w:num w:numId="4" w16cid:durableId="186724107">
     <w:abstractNumId w:val="17"/>
     <w:lvlOverride w:ilvl="0">
       <w:startOverride w:val="1"/>
     </w:lvlOverride>
   </w:num>
-  <w:num w:numId="5">
+  <w:num w:numId="5" w16cid:durableId="1444422127">
     <w:abstractNumId w:val="18"/>
     <w:lvlOverride w:ilvl="0">
       <w:startOverride w:val="1"/>
     </w:lvlOverride>
   </w:num>
-  <w:num w:numId="6">
+  <w:num w:numId="6" w16cid:durableId="1297756449">
     <w:abstractNumId w:val="18"/>
     <w:lvlOverride w:ilvl="0"/>
     <w:lvlOverride w:ilvl="1">
       <w:startOverride w:val="1"/>
     </w:lvlOverride>
   </w:num>
-  <w:num w:numId="7">
+  <w:num w:numId="7" w16cid:durableId="1595087605">
     <w:abstractNumId w:val="2"/>
     <w:lvlOverride w:ilvl="0">
       <w:startOverride w:val="5"/>
     </w:lvlOverride>
   </w:num>
-  <w:num w:numId="8">
+  <w:num w:numId="8" w16cid:durableId="1894004793">
     <w:abstractNumId w:val="2"/>
     <w:lvlOverride w:ilvl="0"/>
     <w:lvlOverride w:ilvl="1">
       <w:startOverride w:val="1"/>
     </w:lvlOverride>
   </w:num>
-  <w:num w:numId="9">
+  <w:num w:numId="9" w16cid:durableId="1430158330">
     <w:abstractNumId w:val="2"/>
     <w:lvlOverride w:ilvl="0"/>
     <w:lvlOverride w:ilvl="1">
       <w:startOverride w:val="1"/>
     </w:lvlOverride>
   </w:num>
-  <w:num w:numId="10">
+  <w:num w:numId="10" w16cid:durableId="1042903005">
     <w:abstractNumId w:val="13"/>
     <w:lvlOverride w:ilvl="0">
       <w:startOverride w:val="2"/>
     </w:lvlOverride>
   </w:num>
-  <w:num w:numId="11">
+  <w:num w:numId="11" w16cid:durableId="543323802">
     <w:abstractNumId w:val="13"/>
     <w:lvlOverride w:ilvl="0"/>
     <w:lvlOverride w:ilvl="1">
       <w:startOverride w:val="1"/>
     </w:lvlOverride>
   </w:num>
-  <w:num w:numId="12">
+  <w:num w:numId="12" w16cid:durableId="1502233258">
     <w:abstractNumId w:val="6"/>
     <w:lvlOverride w:ilvl="0">
       <w:startOverride w:val="4"/>
     </w:lvlOverride>
   </w:num>
-  <w:num w:numId="13">
+  <w:num w:numId="13" w16cid:durableId="1969360371">
     <w:abstractNumId w:val="11"/>
     <w:lvlOverride w:ilvl="0">
       <w:startOverride w:val="1"/>
     </w:lvlOverride>
   </w:num>
-  <w:num w:numId="14">
+  <w:num w:numId="14" w16cid:durableId="715398178">
     <w:abstractNumId w:val="3"/>
     <w:lvlOverride w:ilvl="0">
       <w:startOverride w:val="4"/>
     </w:lvlOverride>
   </w:num>
-  <w:num w:numId="15">
+  <w:num w:numId="15" w16cid:durableId="1038431835">
     <w:abstractNumId w:val="12"/>
   </w:num>
-  <w:num w:numId="16">
+  <w:num w:numId="16" w16cid:durableId="1612013849">
     <w:abstractNumId w:val="16"/>
   </w:num>
-  <w:num w:numId="17">
+  <w:num w:numId="17" w16cid:durableId="152183867">
     <w:abstractNumId w:val="19"/>
     <w:lvlOverride w:ilvl="0">
       <w:startOverride w:val="1"/>
     </w:lvlOverride>
   </w:num>
-  <w:num w:numId="18">
+  <w:num w:numId="18" w16cid:durableId="1965035639">
     <w:abstractNumId w:val="19"/>
     <w:lvlOverride w:ilvl="0"/>
     <w:lvlOverride w:ilvl="1">
       <w:startOverride w:val="1"/>
     </w:lvlOverride>
   </w:num>
-  <w:num w:numId="19">
+  <w:num w:numId="19" w16cid:durableId="836190707">
     <w:abstractNumId w:val="19"/>
     <w:lvlOverride w:ilvl="0"/>
     <w:lvlOverride w:ilvl="1"/>
@@ -4153,7 +4235,7 @@
       <w:startOverride w:val="1"/>
     </w:lvlOverride>
   </w:num>
-  <w:num w:numId="20">
+  <w:num w:numId="20" w16cid:durableId="660234252">
     <w:abstractNumId w:val="19"/>
     <w:lvlOverride w:ilvl="0"/>
     <w:lvlOverride w:ilvl="1">
@@ -4161,7 +4243,7 @@
     </w:lvlOverride>
     <w:lvlOverride w:ilvl="2"/>
   </w:num>
-  <w:num w:numId="21">
+  <w:num w:numId="21" w16cid:durableId="2103641550">
     <w:abstractNumId w:val="19"/>
     <w:lvlOverride w:ilvl="0"/>
     <w:lvlOverride w:ilvl="1">
@@ -4169,7 +4251,7 @@
     </w:lvlOverride>
     <w:lvlOverride w:ilvl="2"/>
   </w:num>
-  <w:num w:numId="22">
+  <w:num w:numId="22" w16cid:durableId="1141313639">
     <w:abstractNumId w:val="19"/>
     <w:lvlOverride w:ilvl="0"/>
     <w:lvlOverride w:ilvl="1">
@@ -4177,7 +4259,7 @@
     </w:lvlOverride>
     <w:lvlOverride w:ilvl="2"/>
   </w:num>
-  <w:num w:numId="23">
+  <w:num w:numId="23" w16cid:durableId="1810588173">
     <w:abstractNumId w:val="19"/>
     <w:lvlOverride w:ilvl="0"/>
     <w:lvlOverride w:ilvl="1">
@@ -4185,7 +4267,7 @@
     </w:lvlOverride>
     <w:lvlOverride w:ilvl="2"/>
   </w:num>
-  <w:num w:numId="24">
+  <w:num w:numId="24" w16cid:durableId="863445206">
     <w:abstractNumId w:val="19"/>
     <w:lvlOverride w:ilvl="0"/>
     <w:lvlOverride w:ilvl="1"/>
@@ -4193,7 +4275,7 @@
       <w:startOverride w:val="1"/>
     </w:lvlOverride>
   </w:num>
-  <w:num w:numId="25">
+  <w:num w:numId="25" w16cid:durableId="176967402">
     <w:abstractNumId w:val="19"/>
     <w:lvlOverride w:ilvl="0"/>
     <w:lvlOverride w:ilvl="1"/>
@@ -4201,10 +4283,10 @@
       <w:startOverride w:val="1"/>
     </w:lvlOverride>
   </w:num>
-  <w:num w:numId="26">
+  <w:num w:numId="26" w16cid:durableId="336542181">
     <w:abstractNumId w:val="19"/>
   </w:num>
-  <w:num w:numId="27">
+  <w:num w:numId="27" w16cid:durableId="1211070010">
     <w:abstractNumId w:val="19"/>
     <w:lvlOverride w:ilvl="0"/>
     <w:lvlOverride w:ilvl="1">
@@ -4213,49 +4295,49 @@
     <w:lvlOverride w:ilvl="2"/>
     <w:lvlOverride w:ilvl="3"/>
   </w:num>
-  <w:num w:numId="28">
+  <w:num w:numId="28" w16cid:durableId="599141385">
     <w:abstractNumId w:val="4"/>
     <w:lvlOverride w:ilvl="0">
       <w:startOverride w:val="1"/>
     </w:lvlOverride>
   </w:num>
-  <w:num w:numId="29">
+  <w:num w:numId="29" w16cid:durableId="1779792796">
     <w:abstractNumId w:val="0"/>
     <w:lvlOverride w:ilvl="0">
       <w:startOverride w:val="7"/>
     </w:lvlOverride>
   </w:num>
-  <w:num w:numId="30">
+  <w:num w:numId="30" w16cid:durableId="1637442756">
     <w:abstractNumId w:val="0"/>
     <w:lvlOverride w:ilvl="0"/>
     <w:lvlOverride w:ilvl="1">
       <w:startOverride w:val="1"/>
     </w:lvlOverride>
   </w:num>
-  <w:num w:numId="31">
+  <w:num w:numId="31" w16cid:durableId="820191704">
     <w:abstractNumId w:val="0"/>
     <w:lvlOverride w:ilvl="0"/>
     <w:lvlOverride w:ilvl="1">
       <w:startOverride w:val="1"/>
     </w:lvlOverride>
   </w:num>
-  <w:num w:numId="32">
+  <w:num w:numId="32" w16cid:durableId="1946108675">
     <w:abstractNumId w:val="0"/>
     <w:lvlOverride w:ilvl="0"/>
     <w:lvlOverride w:ilvl="1">
       <w:startOverride w:val="1"/>
     </w:lvlOverride>
   </w:num>
-  <w:num w:numId="33">
+  <w:num w:numId="33" w16cid:durableId="1448305468">
     <w:abstractNumId w:val="14"/>
   </w:num>
-  <w:num w:numId="34">
+  <w:num w:numId="34" w16cid:durableId="1223297687">
     <w:abstractNumId w:val="10"/>
   </w:num>
-  <w:num w:numId="35">
+  <w:num w:numId="35" w16cid:durableId="571164980">
     <w:abstractNumId w:val="8"/>
   </w:num>
-  <w:num w:numId="36">
+  <w:num w:numId="36" w16cid:durableId="985940087">
     <w:abstractNumId w:val="5"/>
     <w:lvlOverride w:ilvl="0"/>
     <w:lvlOverride w:ilvl="1">
@@ -4269,7 +4351,7 @@
     <w:lvlOverride w:ilvl="7"/>
     <w:lvlOverride w:ilvl="8"/>
   </w:num>
-  <w:num w:numId="37">
+  <w:num w:numId="37" w16cid:durableId="1385371452">
     <w:abstractNumId w:val="5"/>
     <w:lvlOverride w:ilvl="0"/>
     <w:lvlOverride w:ilvl="1">
@@ -4283,7 +4365,7 @@
     <w:lvlOverride w:ilvl="7"/>
     <w:lvlOverride w:ilvl="8"/>
   </w:num>
-  <w:num w:numId="38">
+  <w:num w:numId="38" w16cid:durableId="1386564586">
     <w:abstractNumId w:val="5"/>
     <w:lvlOverride w:ilvl="0"/>
     <w:lvlOverride w:ilvl="1">
@@ -4297,7 +4379,7 @@
     <w:lvlOverride w:ilvl="7"/>
     <w:lvlOverride w:ilvl="8"/>
   </w:num>
-  <w:num w:numId="39">
+  <w:num w:numId="39" w16cid:durableId="1182471380">
     <w:abstractNumId w:val="5"/>
     <w:lvlOverride w:ilvl="0"/>
     <w:lvlOverride w:ilvl="1">
@@ -4311,7 +4393,7 @@
     <w:lvlOverride w:ilvl="7"/>
     <w:lvlOverride w:ilvl="8"/>
   </w:num>
-  <w:num w:numId="40">
+  <w:num w:numId="40" w16cid:durableId="525097060">
     <w:abstractNumId w:val="5"/>
     <w:lvlOverride w:ilvl="0"/>
     <w:lvlOverride w:ilvl="1">
@@ -4325,7 +4407,7 @@
     <w:lvlOverride w:ilvl="7"/>
     <w:lvlOverride w:ilvl="8"/>
   </w:num>
-  <w:num w:numId="41">
+  <w:num w:numId="41" w16cid:durableId="74204404">
     <w:abstractNumId w:val="5"/>
     <w:lvlOverride w:ilvl="0"/>
     <w:lvlOverride w:ilvl="1">
@@ -4339,14 +4421,14 @@
     <w:lvlOverride w:ilvl="7"/>
     <w:lvlOverride w:ilvl="8"/>
   </w:num>
-  <w:num w:numId="42">
+  <w:num w:numId="42" w16cid:durableId="1691104026">
     <w:abstractNumId w:val="15"/>
   </w:num>
 </w:numbering>
 </file>
 
 <file path=word/people.xml><?xml version="1.0" encoding="utf-8"?>
-<w15:people xmlns:wpc="http://schemas.microsoft.com/office/word/2010/wordprocessingCanvas" xmlns:cx="http://schemas.microsoft.com/office/drawing/2014/chartex" xmlns:cx1="http://schemas.microsoft.com/office/drawing/2015/9/8/chartex" xmlns:cx2="http://schemas.microsoft.com/office/drawing/2015/10/21/chartex" xmlns:cx3="http://schemas.microsoft.com/office/drawing/2016/5/9/chartex" xmlns:cx4="http://schemas.microsoft.com/office/drawing/2016/5/10/chartex" xmlns:cx5="http://schemas.microsoft.com/office/drawing/2016/5/11/chartex" xmlns:cx6="http://schemas.microsoft.com/office/drawing/2016/5/12/chartex" xmlns:cx7="http://schemas.microsoft.com/office/drawing/2016/5/13/chartex" xmlns:cx8="http://schemas.microsoft.com/office/drawing/2016/5/14/chartex" xmlns:mc="http://schemas.openxmlformats.org/markup-compatibility/2006" xmlns:aink="http://schemas.microsoft.com/office/drawing/2016/ink" xmlns:am3d="http://schemas.microsoft.com/office/drawing/2017/model3d" xmlns:o="urn:schemas-microsoft-com:office:office" xmlns:r="http://schemas.openxmlformats.org/officeDocument/2006/relationships" xmlns:m="http://schemas.openxmlformats.org/officeDocument/2006/math" xmlns:v="urn:schemas-microsoft-com:vml" xmlns:wp14="http://schemas.microsoft.com/office/word/2010/wordprocessingDrawing" xmlns:wp="http://schemas.openxmlformats.org/drawingml/2006/wordprocessingDrawing" xmlns:w10="urn:schemas-microsoft-com:office:word" xmlns:w="http://schemas.openxmlformats.org/wordprocessingml/2006/main" xmlns:w14="http://schemas.microsoft.com/office/word/2010/wordml" xmlns:w15="http://schemas.microsoft.com/office/word/2012/wordml" xmlns:w16cex="http://schemas.microsoft.com/office/word/2018/wordml/cex" xmlns:w16cid="http://schemas.microsoft.com/office/word/2016/wordml/cid" xmlns:w16="http://schemas.microsoft.com/office/word/2018/wordml" xmlns:w16sdtdh="http://schemas.microsoft.com/office/word/2020/wordml/sdtdatahash" xmlns:w16se="http://schemas.microsoft.com/office/word/2015/wordml/symex" xmlns:wpg="http://schemas.microsoft.com/office/word/2010/wordprocessingGroup" xmlns:wpi="http://schemas.microsoft.com/office/word/2010/wordprocessingInk" xmlns:wne="http://schemas.microsoft.com/office/word/2006/wordml" xmlns:wps="http://schemas.microsoft.com/office/word/2010/wordprocessingShape" mc:Ignorable="w14 w15 w16se w16cid w16 w16cex w16sdtdh wp14">
+<w15:people xmlns:wpc="http://schemas.microsoft.com/office/word/2010/wordprocessingCanvas" xmlns:cx="http://schemas.microsoft.com/office/drawing/2014/chartex" xmlns:cx1="http://schemas.microsoft.com/office/drawing/2015/9/8/chartex" xmlns:cx2="http://schemas.microsoft.com/office/drawing/2015/10/21/chartex" xmlns:cx3="http://schemas.microsoft.com/office/drawing/2016/5/9/chartex" xmlns:cx4="http://schemas.microsoft.com/office/drawing/2016/5/10/chartex" xmlns:cx5="http://schemas.microsoft.com/office/drawing/2016/5/11/chartex" xmlns:cx6="http://schemas.microsoft.com/office/drawing/2016/5/12/chartex" xmlns:cx7="http://schemas.microsoft.com/office/drawing/2016/5/13/chartex" xmlns:cx8="http://schemas.microsoft.com/office/drawing/2016/5/14/chartex" xmlns:mc="http://schemas.openxmlformats.org/markup-compatibility/2006" xmlns:aink="http://schemas.microsoft.com/office/drawing/2016/ink" xmlns:am3d="http://schemas.microsoft.com/office/drawing/2017/model3d" xmlns:o="urn:schemas-microsoft-com:office:office" xmlns:oel="http://schemas.microsoft.com/office/2019/extlst" xmlns:r="http://schemas.openxmlformats.org/officeDocument/2006/relationships" xmlns:m="http://schemas.openxmlformats.org/officeDocument/2006/math" xmlns:v="urn:schemas-microsoft-com:vml" xmlns:wp14="http://schemas.microsoft.com/office/word/2010/wordprocessingDrawing" xmlns:wp="http://schemas.openxmlformats.org/drawingml/2006/wordprocessingDrawing" xmlns:w10="urn:schemas-microsoft-com:office:word" xmlns:w="http://schemas.openxmlformats.org/wordprocessingml/2006/main" xmlns:w14="http://schemas.microsoft.com/office/word/2010/wordml" xmlns:w15="http://schemas.microsoft.com/office/word/2012/wordml" xmlns:w16cex="http://schemas.microsoft.com/office/word/2018/wordml/cex" xmlns:w16cid="http://schemas.microsoft.com/office/word/2016/wordml/cid" xmlns:w16="http://schemas.microsoft.com/office/word/2018/wordml" xmlns:w16sdtdh="http://schemas.microsoft.com/office/word/2020/wordml/sdtdatahash" xmlns:w16se="http://schemas.microsoft.com/office/word/2015/wordml/symex" xmlns:wpg="http://schemas.microsoft.com/office/word/2010/wordprocessingGroup" xmlns:wpi="http://schemas.microsoft.com/office/word/2010/wordprocessingInk" xmlns:wne="http://schemas.microsoft.com/office/word/2006/wordml" xmlns:wps="http://schemas.microsoft.com/office/word/2010/wordprocessingShape" mc:Ignorable="w14 w15 w16se w16cid w16 w16cex w16sdtdh wp14">
   <w15:person w15:author="Ilse Ferris">
     <w15:presenceInfo w15:providerId="AD" w15:userId="S::Ilse.Ferris@hennepin.us::8285f35f-d99a-48d4-84f0-13643bc85e57"/>
   </w15:person>

</xml_diff>

<commit_message>
Update BULK - INAC Transfer Logic Map.docx
</commit_message>
<xml_diff>
--- a/Logic Maps/BULK - INAC Transfer Logic Map.docx
+++ b/Logic Maps/BULK - INAC Transfer Logic Map.docx
@@ -1,6 +1,6 @@
 
 <file path=word/document.xml><?xml version="1.0" encoding="utf-8"?>
-<w:document xmlns:wpc="http://schemas.microsoft.com/office/word/2010/wordprocessingCanvas" xmlns:cx="http://schemas.microsoft.com/office/drawing/2014/chartex" xmlns:cx1="http://schemas.microsoft.com/office/drawing/2015/9/8/chartex" xmlns:cx2="http://schemas.microsoft.com/office/drawing/2015/10/21/chartex" xmlns:cx3="http://schemas.microsoft.com/office/drawing/2016/5/9/chartex" xmlns:cx4="http://schemas.microsoft.com/office/drawing/2016/5/10/chartex" xmlns:cx5="http://schemas.microsoft.com/office/drawing/2016/5/11/chartex" xmlns:cx6="http://schemas.microsoft.com/office/drawing/2016/5/12/chartex" xmlns:cx7="http://schemas.microsoft.com/office/drawing/2016/5/13/chartex" xmlns:cx8="http://schemas.microsoft.com/office/drawing/2016/5/14/chartex" xmlns:mc="http://schemas.openxmlformats.org/markup-compatibility/2006" xmlns:aink="http://schemas.microsoft.com/office/drawing/2016/ink" xmlns:am3d="http://schemas.microsoft.com/office/drawing/2017/model3d" xmlns:o="urn:schemas-microsoft-com:office:office" xmlns:r="http://schemas.openxmlformats.org/officeDocument/2006/relationships" xmlns:m="http://schemas.openxmlformats.org/officeDocument/2006/math" xmlns:v="urn:schemas-microsoft-com:vml" xmlns:wp14="http://schemas.microsoft.com/office/word/2010/wordprocessingDrawing" xmlns:wp="http://schemas.openxmlformats.org/drawingml/2006/wordprocessingDrawing" xmlns:w10="urn:schemas-microsoft-com:office:word" xmlns:w="http://schemas.openxmlformats.org/wordprocessingml/2006/main" xmlns:w14="http://schemas.microsoft.com/office/word/2010/wordml" xmlns:w15="http://schemas.microsoft.com/office/word/2012/wordml" xmlns:w16cex="http://schemas.microsoft.com/office/word/2018/wordml/cex" xmlns:w16cid="http://schemas.microsoft.com/office/word/2016/wordml/cid" xmlns:w16="http://schemas.microsoft.com/office/word/2018/wordml" xmlns:w16sdtdh="http://schemas.microsoft.com/office/word/2020/wordml/sdtdatahash" xmlns:w16se="http://schemas.microsoft.com/office/word/2015/wordml/symex" xmlns:wpg="http://schemas.microsoft.com/office/word/2010/wordprocessingGroup" xmlns:wpi="http://schemas.microsoft.com/office/word/2010/wordprocessingInk" xmlns:wne="http://schemas.microsoft.com/office/word/2006/wordml" xmlns:wps="http://schemas.microsoft.com/office/word/2010/wordprocessingShape" mc:Ignorable="w14 w15 w16se w16cid w16 w16cex w16sdtdh wp14">
+<w:document xmlns:wpc="http://schemas.microsoft.com/office/word/2010/wordprocessingCanvas" xmlns:cx="http://schemas.microsoft.com/office/drawing/2014/chartex" xmlns:cx1="http://schemas.microsoft.com/office/drawing/2015/9/8/chartex" xmlns:cx2="http://schemas.microsoft.com/office/drawing/2015/10/21/chartex" xmlns:cx3="http://schemas.microsoft.com/office/drawing/2016/5/9/chartex" xmlns:cx4="http://schemas.microsoft.com/office/drawing/2016/5/10/chartex" xmlns:cx5="http://schemas.microsoft.com/office/drawing/2016/5/11/chartex" xmlns:cx6="http://schemas.microsoft.com/office/drawing/2016/5/12/chartex" xmlns:cx7="http://schemas.microsoft.com/office/drawing/2016/5/13/chartex" xmlns:cx8="http://schemas.microsoft.com/office/drawing/2016/5/14/chartex" xmlns:mc="http://schemas.openxmlformats.org/markup-compatibility/2006" xmlns:aink="http://schemas.microsoft.com/office/drawing/2016/ink" xmlns:am3d="http://schemas.microsoft.com/office/drawing/2017/model3d" xmlns:o="urn:schemas-microsoft-com:office:office" xmlns:oel="http://schemas.microsoft.com/office/2019/extlst" xmlns:r="http://schemas.openxmlformats.org/officeDocument/2006/relationships" xmlns:m="http://schemas.openxmlformats.org/officeDocument/2006/math" xmlns:v="urn:schemas-microsoft-com:vml" xmlns:wp14="http://schemas.microsoft.com/office/word/2010/wordprocessingDrawing" xmlns:wp="http://schemas.openxmlformats.org/drawingml/2006/wordprocessingDrawing" xmlns:w10="urn:schemas-microsoft-com:office:word" xmlns:w="http://schemas.openxmlformats.org/wordprocessingml/2006/main" xmlns:w14="http://schemas.microsoft.com/office/word/2010/wordml" xmlns:w15="http://schemas.microsoft.com/office/word/2012/wordml" xmlns:w16cex="http://schemas.microsoft.com/office/word/2018/wordml/cex" xmlns:w16cid="http://schemas.microsoft.com/office/word/2016/wordml/cid" xmlns:w16="http://schemas.microsoft.com/office/word/2018/wordml" xmlns:w16sdtdh="http://schemas.microsoft.com/office/word/2020/wordml/sdtdatahash" xmlns:w16se="http://schemas.microsoft.com/office/word/2015/wordml/symex" xmlns:wpg="http://schemas.microsoft.com/office/word/2010/wordprocessingGroup" xmlns:wpi="http://schemas.microsoft.com/office/word/2010/wordprocessingInk" xmlns:wne="http://schemas.microsoft.com/office/word/2006/wordml" xmlns:wps="http://schemas.microsoft.com/office/word/2010/wordprocessingShape" mc:Ignorable="w14 w15 w16se w16cid w16 w16cex w16sdtdh wp14">
   <w:body>
     <w:p>
       <w:pPr>
@@ -20,15 +20,6 @@
       <w:r>
         <w:t xml:space="preserve"> Logic Map </w:t>
       </w:r>
-    </w:p>
-    <w:p>
-      <w:pPr>
-        <w:spacing w:after="0" w:line="240" w:lineRule="auto"/>
-        <w:textAlignment w:val="center"/>
-        <w:rPr>
-          <w:rFonts w:ascii="Calibri" w:hAnsi="Calibri" w:cs="Calibri"/>
-        </w:rPr>
-      </w:pPr>
     </w:p>
     <w:p>
       <w:pPr>
@@ -105,9 +96,6 @@
       </w:r>
     </w:p>
     <w:p>
-      <w:pPr>
-        <w:ind w:left="720"/>
-      </w:pPr>
       <w:r>
         <w:t xml:space="preserve">To reduce the number of ECF documents that HSR's would be needed to review, specifically duplicate person-based documents for cases that are inactive, but in team's baskets. </w:t>
       </w:r>
@@ -115,7 +103,6 @@
     <w:p>
       <w:pPr>
         <w:spacing w:line="240" w:lineRule="auto"/>
-        <w:ind w:firstLine="720"/>
       </w:pPr>
       <w:r>
         <w:t xml:space="preserve">What's in it for </w:t>
@@ -133,7 +120,7 @@
     <w:p>
       <w:pPr>
         <w:spacing w:line="240" w:lineRule="auto"/>
-        <w:ind w:left="720" w:firstLine="720"/>
+        <w:ind w:firstLine="720"/>
       </w:pPr>
       <w:r>
         <w:t xml:space="preserve">HSS's will have a better idea of how many work items in ECF need to address. </w:t>
@@ -142,7 +129,7 @@
     <w:p>
       <w:pPr>
         <w:spacing w:line="240" w:lineRule="auto"/>
-        <w:ind w:left="720" w:firstLine="720"/>
+        <w:ind w:firstLine="720"/>
       </w:pPr>
       <w:r>
         <w:t xml:space="preserve">HSR's will be 'spinning their wheels' less on documents that do not require action. </w:t>
@@ -201,7 +188,14 @@
           <w:bCs/>
           <w:u w:val="single"/>
         </w:rPr>
-        <w:t xml:space="preserve">: </w:t>
+        <w:t>:</w:t>
+      </w:r>
+      <w:r>
+        <w:rPr>
+          <w:b/>
+          <w:bCs/>
+        </w:rPr>
+        <w:t xml:space="preserve"> </w:t>
       </w:r>
       <w:r>
         <w:t>1st steps: Large Scale clean up: Involved 250,000 cases</w:t>
@@ -228,23 +222,6 @@
       </w:r>
       <w:r>
         <w:t>working day of the month.</w:t>
-      </w:r>
-    </w:p>
-    <w:p>
-      <w:pPr>
-        <w:spacing w:after="0" w:line="240" w:lineRule="auto"/>
-        <w:textAlignment w:val="center"/>
-        <w:rPr>
-          <w:rFonts w:ascii="Segoe UI" w:eastAsia="Times New Roman" w:hAnsi="Segoe UI" w:cs="Segoe UI"/>
-          <w:sz w:val="21"/>
-          <w:szCs w:val="21"/>
-        </w:rPr>
-      </w:pPr>
-      <w:r>
-        <w:rPr>
-          <w:rFonts w:ascii="Calibri" w:hAnsi="Calibri" w:cs="Calibri"/>
-        </w:rPr>
-        <w:t xml:space="preserve"> </w:t>
       </w:r>
     </w:p>
     <w:p>
@@ -425,20 +402,27 @@
         </w:numPr>
         <w:spacing w:after="0" w:line="240" w:lineRule="auto"/>
         <w:rPr>
+          <w:sz w:val="24"/>
+          <w:szCs w:val="24"/>
+        </w:rPr>
+      </w:pPr>
+      <w:commentRangeStart w:id="1"/>
+      <w:commentRangeStart w:id="2"/>
+      <w:r>
+        <w:rPr>
           <w:rFonts w:eastAsia="Times New Roman" w:cstheme="minorHAnsi"/>
           <w:sz w:val="24"/>
           <w:szCs w:val="24"/>
         </w:rPr>
-      </w:pPr>
-      <w:commentRangeStart w:id="1"/>
-      <w:commentRangeStart w:id="2"/>
+        <w:t>Excluding the cases fr</w:t>
+      </w:r>
       <w:r>
         <w:rPr>
           <w:rFonts w:eastAsia="Times New Roman" w:cstheme="minorHAnsi"/>
           <w:sz w:val="24"/>
           <w:szCs w:val="24"/>
         </w:rPr>
-        <w:t>Excluding the cases fr</w:t>
+        <w:t>o</w:t>
       </w:r>
       <w:r>
         <w:rPr>
@@ -446,7 +430,21 @@
           <w:sz w:val="24"/>
           <w:szCs w:val="24"/>
         </w:rPr>
-        <w:t>o</w:t>
+        <w:t xml:space="preserve">m the exclusion list </w:t>
+      </w:r>
+      <w:commentRangeEnd w:id="1"/>
+      <w:r>
+        <w:rPr>
+          <w:rStyle w:val="CommentReference"/>
+        </w:rPr>
+        <w:commentReference w:id="1"/>
+      </w:r>
+      <w:commentRangeEnd w:id="2"/>
+      <w:r>
+        <w:rPr>
+          <w:rStyle w:val="CommentReference"/>
+        </w:rPr>
+        <w:commentReference w:id="2"/>
       </w:r>
       <w:r>
         <w:rPr>
@@ -454,149 +452,54 @@
           <w:sz w:val="24"/>
           <w:szCs w:val="24"/>
         </w:rPr>
-        <w:t xml:space="preserve">m the exclusion list </w:t>
-      </w:r>
-      <w:commentRangeEnd w:id="1"/>
-      <w:r>
-        <w:rPr>
-          <w:rStyle w:val="CommentReference"/>
-        </w:rPr>
-        <w:commentReference w:id="1"/>
-      </w:r>
-      <w:commentRangeEnd w:id="2"/>
-      <w:r>
-        <w:rPr>
-          <w:rStyle w:val="CommentReference"/>
-        </w:rPr>
-        <w:commentReference w:id="2"/>
-      </w:r>
+        <w:t xml:space="preserve">– the case will be listed on the excel sheet as excluded </w:t>
+      </w:r>
+    </w:p>
+    <w:p>
+      <w:pPr>
+        <w:pStyle w:val="ListParagraph"/>
+        <w:numPr>
+          <w:ilvl w:val="1"/>
+          <w:numId w:val="42"/>
+        </w:numPr>
+        <w:spacing w:after="0" w:line="240" w:lineRule="auto"/>
+        <w:rPr>
+          <w:sz w:val="24"/>
+          <w:szCs w:val="24"/>
+        </w:rPr>
+      </w:pPr>
       <w:r>
         <w:rPr>
           <w:rFonts w:eastAsia="Times New Roman" w:cstheme="minorHAnsi"/>
           <w:sz w:val="24"/>
           <w:szCs w:val="24"/>
         </w:rPr>
-        <w:t xml:space="preserve">– the case will be listed on the excel sheet as excluded </w:t>
-      </w:r>
-    </w:p>
-    <w:p>
-      <w:pPr>
-        <w:pStyle w:val="ListParagraph"/>
-        <w:numPr>
-          <w:ilvl w:val="0"/>
-          <w:numId w:val="42"/>
-        </w:numPr>
-        <w:spacing w:after="0" w:line="240" w:lineRule="auto"/>
+        <w:t xml:space="preserve">When complete </w:t>
+      </w:r>
+      <w:r>
         <w:rPr>
           <w:rFonts w:eastAsia="Times New Roman" w:cstheme="minorHAnsi"/>
           <w:sz w:val="24"/>
           <w:szCs w:val="24"/>
         </w:rPr>
-      </w:pPr>
+        <w:t>REPT/INAC</w:t>
+      </w:r>
       <w:r>
         <w:rPr>
           <w:rFonts w:eastAsia="Times New Roman" w:cstheme="minorHAnsi"/>
           <w:sz w:val="24"/>
           <w:szCs w:val="24"/>
         </w:rPr>
-        <w:t xml:space="preserve">When REPT/INAC run is complete the excel sheet will save </w:t>
-      </w:r>
-    </w:p>
-    <w:p>
-      <w:pPr>
-        <w:pStyle w:val="ListParagraph"/>
-        <w:numPr>
-          <w:ilvl w:val="0"/>
-          <w:numId w:val="42"/>
-        </w:numPr>
-        <w:spacing w:after="0" w:line="240" w:lineRule="auto"/>
-        <w:textAlignment w:val="center"/>
-        <w:rPr>
-          <w:rFonts w:cstheme="minorHAnsi"/>
+        <w:t xml:space="preserve"> will</w:t>
+      </w:r>
+      <w:r>
+        <w:rPr>
           <w:sz w:val="24"/>
           <w:szCs w:val="24"/>
         </w:rPr>
-      </w:pPr>
-      <w:commentRangeStart w:id="3"/>
-      <w:r>
-        <w:rPr>
-          <w:rFonts w:cstheme="minorHAnsi"/>
-          <w:sz w:val="24"/>
-          <w:szCs w:val="24"/>
-        </w:rPr>
-        <w:t xml:space="preserve">Footer month will automatically choose four months previous and appropriate year </w:t>
-      </w:r>
-      <w:commentRangeEnd w:id="3"/>
-      <w:r>
-        <w:rPr>
-          <w:rStyle w:val="CommentReference"/>
-        </w:rPr>
-        <w:commentReference w:id="3"/>
-      </w:r>
-    </w:p>
-    <w:p>
-      <w:pPr>
-        <w:pStyle w:val="ListParagraph"/>
-        <w:numPr>
-          <w:ilvl w:val="0"/>
-          <w:numId w:val="42"/>
-        </w:numPr>
-        <w:spacing w:after="0" w:line="240" w:lineRule="auto"/>
-        <w:textAlignment w:val="center"/>
-        <w:rPr>
-          <w:rFonts w:ascii="Calibri" w:hAnsi="Calibri" w:cs="Calibri"/>
-        </w:rPr>
-      </w:pPr>
-      <w:r>
-        <w:rPr>
-          <w:sz w:val="24"/>
-          <w:szCs w:val="24"/>
-        </w:rPr>
-        <w:t>BULK – Inactive Transfer</w:t>
-      </w:r>
-      <w:r>
-        <w:rPr>
-          <w:sz w:val="24"/>
-          <w:szCs w:val="24"/>
-        </w:rPr>
-        <w:t xml:space="preserve"> will run </w:t>
-      </w:r>
-      <w:r>
-        <w:rPr>
-          <w:rFonts w:ascii="Calibri" w:hAnsi="Calibri" w:cs="Calibri"/>
-        </w:rPr>
-        <w:t xml:space="preserve">Transfer the cases to X127CCL </w:t>
-      </w:r>
-    </w:p>
-    <w:p>
-      <w:pPr>
-        <w:pStyle w:val="ListParagraph"/>
-        <w:numPr>
-          <w:ilvl w:val="0"/>
-          <w:numId w:val="42"/>
-        </w:numPr>
-        <w:spacing w:after="0" w:line="240" w:lineRule="auto"/>
-        <w:rPr>
-          <w:sz w:val="24"/>
-          <w:szCs w:val="24"/>
-        </w:rPr>
-      </w:pPr>
-      <w:r>
-        <w:rPr>
-          <w:rFonts w:eastAsia="Times New Roman" w:cstheme="minorHAnsi"/>
-          <w:sz w:val="24"/>
-          <w:szCs w:val="24"/>
-        </w:rPr>
-        <w:t>When complete the will</w:t>
-      </w:r>
-      <w:r>
-        <w:rPr>
-          <w:sz w:val="24"/>
-          <w:szCs w:val="24"/>
-        </w:rPr>
-        <w:t xml:space="preserve"> save automatically, save it to the </w:t>
-      </w:r>
-      <w:hyperlink r:id="rId9" w:history="1">
+        <w:t xml:space="preserve"> save automatically, </w:t>
+      </w:r>
+      <w:hyperlink r:id="rId10" w:history="1">
         <w:r>
           <w:rPr>
             <w:rStyle w:val="Hyperlink"/>
@@ -623,6 +526,142 @@
           <w:numId w:val="42"/>
         </w:numPr>
         <w:spacing w:after="0" w:line="240" w:lineRule="auto"/>
+        <w:textAlignment w:val="center"/>
+        <w:rPr>
+          <w:rFonts w:cstheme="minorHAnsi"/>
+          <w:sz w:val="24"/>
+          <w:szCs w:val="24"/>
+        </w:rPr>
+      </w:pPr>
+      <w:commentRangeStart w:id="3"/>
+      <w:r>
+        <w:rPr>
+          <w:rFonts w:cstheme="minorHAnsi"/>
+          <w:sz w:val="24"/>
+          <w:szCs w:val="24"/>
+        </w:rPr>
+        <w:t xml:space="preserve">Footer month will automatically choose four months previous and appropriate year </w:t>
+      </w:r>
+      <w:commentRangeEnd w:id="3"/>
+      <w:r>
+        <w:rPr>
+          <w:rStyle w:val="CommentReference"/>
+        </w:rPr>
+        <w:commentReference w:id="3"/>
+      </w:r>
+    </w:p>
+    <w:p>
+      <w:pPr>
+        <w:pStyle w:val="ListParagraph"/>
+        <w:numPr>
+          <w:ilvl w:val="0"/>
+          <w:numId w:val="42"/>
+        </w:numPr>
+        <w:spacing w:after="0" w:line="240" w:lineRule="auto"/>
+        <w:textAlignment w:val="center"/>
+        <w:rPr>
+          <w:rFonts w:ascii="Calibri" w:hAnsi="Calibri" w:cs="Calibri"/>
+        </w:rPr>
+      </w:pPr>
+      <w:r>
+        <w:rPr>
+          <w:sz w:val="24"/>
+          <w:szCs w:val="24"/>
+        </w:rPr>
+        <w:t>BULK – Inactive Transfer</w:t>
+      </w:r>
+      <w:r>
+        <w:rPr>
+          <w:sz w:val="24"/>
+          <w:szCs w:val="24"/>
+        </w:rPr>
+        <w:t xml:space="preserve"> will run </w:t>
+      </w:r>
+      <w:r>
+        <w:rPr>
+          <w:rFonts w:ascii="Calibri" w:hAnsi="Calibri" w:cs="Calibri"/>
+        </w:rPr>
+        <w:t xml:space="preserve">Transfer the cases to X127CCL </w:t>
+      </w:r>
+    </w:p>
+    <w:p>
+      <w:pPr>
+        <w:pStyle w:val="ListParagraph"/>
+        <w:numPr>
+          <w:ilvl w:val="0"/>
+          <w:numId w:val="42"/>
+        </w:numPr>
+        <w:spacing w:after="0" w:line="240" w:lineRule="auto"/>
+        <w:textAlignment w:val="center"/>
+        <w:rPr>
+          <w:rFonts w:ascii="Calibri" w:hAnsi="Calibri" w:cs="Calibri"/>
+        </w:rPr>
+      </w:pPr>
+      <w:r>
+        <w:rPr>
+          <w:rFonts w:eastAsia="Times New Roman" w:cstheme="minorHAnsi"/>
+          <w:sz w:val="24"/>
+          <w:szCs w:val="24"/>
+        </w:rPr>
+        <w:t xml:space="preserve">When complete </w:t>
+      </w:r>
+      <w:r>
+        <w:rPr>
+          <w:rFonts w:eastAsia="Times New Roman" w:cstheme="minorHAnsi"/>
+          <w:sz w:val="24"/>
+          <w:szCs w:val="24"/>
+        </w:rPr>
+        <w:t xml:space="preserve">the complete </w:t>
+      </w:r>
+      <w:r>
+        <w:rPr>
+          <w:rFonts w:eastAsia="Times New Roman" w:cstheme="minorHAnsi"/>
+          <w:sz w:val="24"/>
+          <w:szCs w:val="24"/>
+        </w:rPr>
+        <w:t>will</w:t>
+      </w:r>
+      <w:r>
+        <w:rPr>
+          <w:sz w:val="24"/>
+          <w:szCs w:val="24"/>
+        </w:rPr>
+        <w:t xml:space="preserve"> save automatically, </w:t>
+      </w:r>
+      <w:r>
+        <w:rPr>
+          <w:sz w:val="24"/>
+          <w:szCs w:val="24"/>
+        </w:rPr>
+        <w:t xml:space="preserve">to the same </w:t>
+      </w:r>
+      <w:hyperlink r:id="rId11" w:history="1">
+        <w:r>
+          <w:rPr>
+            <w:rStyle w:val="Hyperlink"/>
+            <w:rFonts w:eastAsia="Times New Roman" w:cstheme="minorHAnsi"/>
+            <w:sz w:val="24"/>
+            <w:szCs w:val="24"/>
+          </w:rPr>
+          <w:t>folder</w:t>
+        </w:r>
+      </w:hyperlink>
+      <w:r>
+        <w:rPr>
+          <w:sz w:val="24"/>
+          <w:szCs w:val="24"/>
+        </w:rPr>
+        <w:t xml:space="preserve"> –naming convention (Ex. 06-01-2020) </w:t>
+      </w:r>
+    </w:p>
+    <w:p>
+      <w:pPr>
+        <w:pStyle w:val="ListParagraph"/>
+        <w:numPr>
+          <w:ilvl w:val="0"/>
+          <w:numId w:val="42"/>
+        </w:numPr>
+        <w:spacing w:after="0" w:line="240" w:lineRule="auto"/>
         <w:rPr>
           <w:rFonts w:eastAsia="Times New Roman" w:cstheme="minorHAnsi"/>
           <w:sz w:val="24"/>
@@ -682,7 +721,6 @@
         <w:rPr>
           <w:rFonts w:ascii="Calibri" w:hAnsi="Calibri" w:cs="Calibri"/>
         </w:rPr>
-        <w:lastRenderedPageBreak/>
         <w:t>Navigate to REPT/USER</w:t>
       </w:r>
     </w:p>
@@ -756,8 +794,12 @@
     </w:p>
     <w:p>
       <w:pPr>
+        <w:pStyle w:val="ListParagraph"/>
+        <w:numPr>
+          <w:ilvl w:val="0"/>
+          <w:numId w:val="44"/>
+        </w:numPr>
         <w:spacing w:after="0" w:line="240" w:lineRule="auto"/>
-        <w:ind w:firstLine="720"/>
         <w:textAlignment w:val="center"/>
         <w:rPr>
           <w:rFonts w:ascii="Calibri" w:hAnsi="Calibri" w:cs="Calibri"/>
@@ -778,8 +820,12 @@
     </w:p>
     <w:p>
       <w:pPr>
+        <w:pStyle w:val="ListParagraph"/>
+        <w:numPr>
+          <w:ilvl w:val="0"/>
+          <w:numId w:val="44"/>
+        </w:numPr>
         <w:spacing w:after="0" w:line="240" w:lineRule="auto"/>
-        <w:ind w:firstLine="720"/>
         <w:textAlignment w:val="center"/>
         <w:rPr>
           <w:rFonts w:ascii="Calibri" w:hAnsi="Calibri" w:cs="Calibri"/>
@@ -794,8 +840,12 @@
     </w:p>
     <w:p>
       <w:pPr>
+        <w:pStyle w:val="ListParagraph"/>
+        <w:numPr>
+          <w:ilvl w:val="0"/>
+          <w:numId w:val="44"/>
+        </w:numPr>
         <w:spacing w:after="0" w:line="240" w:lineRule="auto"/>
-        <w:ind w:firstLine="720"/>
         <w:textAlignment w:val="center"/>
         <w:rPr>
           <w:rFonts w:ascii="Calibri" w:hAnsi="Calibri" w:cs="Calibri"/>
@@ -807,17 +857,6 @@
         </w:rPr>
         <w:t>Handling for addressing DISQ</w:t>
       </w:r>
-    </w:p>
-    <w:p>
-      <w:pPr>
-        <w:pStyle w:val="paragraph"/>
-        <w:shd w:val="clear" w:color="auto" w:fill="FFFFFF"/>
-        <w:spacing w:before="0" w:beforeAutospacing="0" w:after="0" w:afterAutospacing="0"/>
-        <w:textAlignment w:val="baseline"/>
-        <w:rPr>
-          <w:rFonts w:asciiTheme="minorHAnsi" w:hAnsiTheme="minorHAnsi" w:cstheme="minorHAnsi"/>
-        </w:rPr>
-      </w:pPr>
     </w:p>
     <w:p>
       <w:pPr>
@@ -855,10 +894,11 @@
         <w:t>Ask Faughn last day of the month if any changes to Bulk Inactive</w:t>
       </w:r>
       <w:r>
-        <w:t xml:space="preserve"> – lets stop doing this</w:t>
-      </w:r>
-    </w:p>
-    <w:p>
+        <w:t xml:space="preserve"> – </w:t>
+      </w:r>
+      <w:r>
+        <w:t>“</w:t>
+      </w:r>
       <w:r>
         <w:t>Do you want to add any excluded baskets to the Bulk inactive report for </w:t>
       </w:r>
@@ -903,16 +943,9 @@
         </w:rPr>
         <w:commentReference w:id="8"/>
       </w:r>
-    </w:p>
-    <w:p>
-      <w:pPr>
-        <w:spacing w:after="0" w:line="240" w:lineRule="auto"/>
-        <w:rPr>
-          <w:rFonts w:eastAsia="Times New Roman" w:cstheme="minorHAnsi"/>
-          <w:sz w:val="24"/>
-          <w:szCs w:val="24"/>
-        </w:rPr>
-      </w:pPr>
+      <w:r>
+        <w:t>”</w:t>
+      </w:r>
     </w:p>
     <w:p>
       <w:pPr>
@@ -1004,13 +1037,22 @@
           <w:p>
             <w:pPr>
               <w:spacing w:after="0" w:line="240" w:lineRule="auto"/>
-              <w:jc w:val="center"/>
               <w:rPr>
                 <w:rFonts w:eastAsia="Times New Roman" w:cstheme="minorHAnsi"/>
                 <w:sz w:val="24"/>
                 <w:szCs w:val="24"/>
               </w:rPr>
             </w:pPr>
+            <w:r>
+              <w:rPr>
+                <w:rFonts w:eastAsia="Times New Roman" w:cstheme="minorHAnsi"/>
+                <w:b/>
+                <w:bCs/>
+                <w:sz w:val="24"/>
+                <w:szCs w:val="24"/>
+              </w:rPr>
+              <w:t xml:space="preserve">    </w:t>
+            </w:r>
             <w:r>
               <w:rPr>
                 <w:rFonts w:eastAsia="Times New Roman" w:cstheme="minorHAnsi"/>
@@ -1200,6 +1242,7 @@
                 <w:szCs w:val="24"/>
               </w:rPr>
             </w:pPr>
+            <w:proofErr w:type="spellStart"/>
             <w:r>
               <w:rPr>
                 <w:rFonts w:eastAsia="Times New Roman" w:cstheme="minorHAnsi"/>
@@ -1208,6 +1251,7 @@
               </w:rPr>
               <w:t>servicing_worker</w:t>
             </w:r>
+            <w:proofErr w:type="spellEnd"/>
           </w:p>
         </w:tc>
         <w:tc>
@@ -1269,7 +1313,7 @@
                 <w:sz w:val="24"/>
                 <w:szCs w:val="24"/>
               </w:rPr>
-              <w:t xml:space="preserve"> 18, 61</w:t>
+              <w:t>18, 61</w:t>
             </w:r>
           </w:p>
         </w:tc>
@@ -1301,6 +1345,7 @@
                 <w:szCs w:val="24"/>
               </w:rPr>
             </w:pPr>
+            <w:proofErr w:type="spellStart"/>
             <w:r>
               <w:rPr>
                 <w:rFonts w:eastAsia="Times New Roman" w:cstheme="minorHAnsi"/>
@@ -1309,6 +1354,7 @@
               </w:rPr>
               <w:t>worker_check</w:t>
             </w:r>
+            <w:proofErr w:type="spellEnd"/>
           </w:p>
         </w:tc>
         <w:tc>
@@ -1402,6 +1448,7 @@
                 <w:szCs w:val="24"/>
               </w:rPr>
             </w:pPr>
+            <w:proofErr w:type="spellStart"/>
             <w:r>
               <w:rPr>
                 <w:rFonts w:eastAsia="Times New Roman" w:cstheme="minorHAnsi"/>
@@ -1410,6 +1457,7 @@
               </w:rPr>
               <w:t>transfer_confirmation</w:t>
             </w:r>
+            <w:proofErr w:type="spellEnd"/>
           </w:p>
         </w:tc>
         <w:tc>
@@ -1489,7 +1537,7 @@
 </file>
 
 <file path=word/comments.xml><?xml version="1.0" encoding="utf-8"?>
-<w:comments xmlns:wpc="http://schemas.microsoft.com/office/word/2010/wordprocessingCanvas" xmlns:cx="http://schemas.microsoft.com/office/drawing/2014/chartex" xmlns:cx1="http://schemas.microsoft.com/office/drawing/2015/9/8/chartex" xmlns:cx2="http://schemas.microsoft.com/office/drawing/2015/10/21/chartex" xmlns:cx3="http://schemas.microsoft.com/office/drawing/2016/5/9/chartex" xmlns:cx4="http://schemas.microsoft.com/office/drawing/2016/5/10/chartex" xmlns:cx5="http://schemas.microsoft.com/office/drawing/2016/5/11/chartex" xmlns:cx6="http://schemas.microsoft.com/office/drawing/2016/5/12/chartex" xmlns:cx7="http://schemas.microsoft.com/office/drawing/2016/5/13/chartex" xmlns:cx8="http://schemas.microsoft.com/office/drawing/2016/5/14/chartex" xmlns:mc="http://schemas.openxmlformats.org/markup-compatibility/2006" xmlns:aink="http://schemas.microsoft.com/office/drawing/2016/ink" xmlns:am3d="http://schemas.microsoft.com/office/drawing/2017/model3d" xmlns:o="urn:schemas-microsoft-com:office:office" xmlns:r="http://schemas.openxmlformats.org/officeDocument/2006/relationships" xmlns:m="http://schemas.openxmlformats.org/officeDocument/2006/math" xmlns:v="urn:schemas-microsoft-com:vml" xmlns:wp14="http://schemas.microsoft.com/office/word/2010/wordprocessingDrawing" xmlns:wp="http://schemas.openxmlformats.org/drawingml/2006/wordprocessingDrawing" xmlns:w10="urn:schemas-microsoft-com:office:word" xmlns:w="http://schemas.openxmlformats.org/wordprocessingml/2006/main" xmlns:w14="http://schemas.microsoft.com/office/word/2010/wordml" xmlns:w15="http://schemas.microsoft.com/office/word/2012/wordml" xmlns:w16cex="http://schemas.microsoft.com/office/word/2018/wordml/cex" xmlns:w16cid="http://schemas.microsoft.com/office/word/2016/wordml/cid" xmlns:w16="http://schemas.microsoft.com/office/word/2018/wordml" xmlns:w16sdtdh="http://schemas.microsoft.com/office/word/2020/wordml/sdtdatahash" xmlns:w16se="http://schemas.microsoft.com/office/word/2015/wordml/symex" xmlns:wpg="http://schemas.microsoft.com/office/word/2010/wordprocessingGroup" xmlns:wpi="http://schemas.microsoft.com/office/word/2010/wordprocessingInk" xmlns:wne="http://schemas.microsoft.com/office/word/2006/wordml" xmlns:wps="http://schemas.microsoft.com/office/word/2010/wordprocessingShape" mc:Ignorable="w14 w15 w16se w16cid w16 w16cex w16sdtdh wp14">
+<w:comments xmlns:wpc="http://schemas.microsoft.com/office/word/2010/wordprocessingCanvas" xmlns:cx="http://schemas.microsoft.com/office/drawing/2014/chartex" xmlns:cx1="http://schemas.microsoft.com/office/drawing/2015/9/8/chartex" xmlns:cx2="http://schemas.microsoft.com/office/drawing/2015/10/21/chartex" xmlns:cx3="http://schemas.microsoft.com/office/drawing/2016/5/9/chartex" xmlns:cx4="http://schemas.microsoft.com/office/drawing/2016/5/10/chartex" xmlns:cx5="http://schemas.microsoft.com/office/drawing/2016/5/11/chartex" xmlns:cx6="http://schemas.microsoft.com/office/drawing/2016/5/12/chartex" xmlns:cx7="http://schemas.microsoft.com/office/drawing/2016/5/13/chartex" xmlns:cx8="http://schemas.microsoft.com/office/drawing/2016/5/14/chartex" xmlns:mc="http://schemas.openxmlformats.org/markup-compatibility/2006" xmlns:aink="http://schemas.microsoft.com/office/drawing/2016/ink" xmlns:am3d="http://schemas.microsoft.com/office/drawing/2017/model3d" xmlns:o="urn:schemas-microsoft-com:office:office" xmlns:oel="http://schemas.microsoft.com/office/2019/extlst" xmlns:r="http://schemas.openxmlformats.org/officeDocument/2006/relationships" xmlns:m="http://schemas.openxmlformats.org/officeDocument/2006/math" xmlns:v="urn:schemas-microsoft-com:vml" xmlns:wp14="http://schemas.microsoft.com/office/word/2010/wordprocessingDrawing" xmlns:wp="http://schemas.openxmlformats.org/drawingml/2006/wordprocessingDrawing" xmlns:w10="urn:schemas-microsoft-com:office:word" xmlns:w="http://schemas.openxmlformats.org/wordprocessingml/2006/main" xmlns:w14="http://schemas.microsoft.com/office/word/2010/wordml" xmlns:w15="http://schemas.microsoft.com/office/word/2012/wordml" xmlns:w16cex="http://schemas.microsoft.com/office/word/2018/wordml/cex" xmlns:w16cid="http://schemas.microsoft.com/office/word/2016/wordml/cid" xmlns:w16="http://schemas.microsoft.com/office/word/2018/wordml" xmlns:w16sdtdh="http://schemas.microsoft.com/office/word/2020/wordml/sdtdatahash" xmlns:w16se="http://schemas.microsoft.com/office/word/2015/wordml/symex" xmlns:wpg="http://schemas.microsoft.com/office/word/2010/wordprocessingGroup" xmlns:wpi="http://schemas.microsoft.com/office/word/2010/wordprocessingInk" xmlns:wne="http://schemas.microsoft.com/office/word/2006/wordml" xmlns:wps="http://schemas.microsoft.com/office/word/2010/wordprocessingShape" mc:Ignorable="w14 w15 w16se w16cid w16 w16cex w16sdtdh wp14">
   <w:comment w:id="1" w:author="Ilse Ferris" w:date="2022-09-08T19:36:00Z" w:initials="IF">
     <w:p>
       <w:pPr>
@@ -1518,7 +1566,15 @@
         <w:annotationRef/>
       </w:r>
       <w:r>
-        <w:t>They are listed as excluded case loads on the excel</w:t>
+        <w:t xml:space="preserve">They are listed as excluded </w:t>
+      </w:r>
+      <w:proofErr w:type="spellStart"/>
+      <w:r>
+        <w:t>case loads</w:t>
+      </w:r>
+      <w:proofErr w:type="spellEnd"/>
+      <w:r>
+        <w:t xml:space="preserve"> on the excel</w:t>
       </w:r>
     </w:p>
   </w:comment>
@@ -1565,8 +1621,13 @@
         </w:rPr>
         <w:annotationRef/>
       </w:r>
-      <w:r>
-        <w:t xml:space="preserve">Also before making updates check in with Faughn re: METS baskets. I believe we can add some of those to the process now. </w:t>
+      <w:proofErr w:type="gramStart"/>
+      <w:r>
+        <w:t>Also</w:t>
+      </w:r>
+      <w:proofErr w:type="gramEnd"/>
+      <w:r>
+        <w:t xml:space="preserve"> before making updates check in with Faughn re: METS baskets. I believe we can add some of those to the process now. </w:t>
       </w:r>
     </w:p>
   </w:comment>
@@ -1596,6 +1657,9 @@
           <w:rStyle w:val="CommentReference"/>
         </w:rPr>
         <w:annotationRef/>
+      </w:r>
+      <w:r>
+        <w:t xml:space="preserve">Discussed with Amber and there are no updates to be added to list right now. Faughn also had no changes to make this month. I specifically addressed METS caseloads. </w:t>
       </w:r>
     </w:p>
   </w:comment>
@@ -1619,7 +1683,7 @@
 </file>
 
 <file path=word/commentsExtended.xml><?xml version="1.0" encoding="utf-8"?>
-<w15:commentsEx xmlns:wpc="http://schemas.microsoft.com/office/word/2010/wordprocessingCanvas" xmlns:cx="http://schemas.microsoft.com/office/drawing/2014/chartex" xmlns:cx1="http://schemas.microsoft.com/office/drawing/2015/9/8/chartex" xmlns:cx2="http://schemas.microsoft.com/office/drawing/2015/10/21/chartex" xmlns:cx3="http://schemas.microsoft.com/office/drawing/2016/5/9/chartex" xmlns:cx4="http://schemas.microsoft.com/office/drawing/2016/5/10/chartex" xmlns:cx5="http://schemas.microsoft.com/office/drawing/2016/5/11/chartex" xmlns:cx6="http://schemas.microsoft.com/office/drawing/2016/5/12/chartex" xmlns:cx7="http://schemas.microsoft.com/office/drawing/2016/5/13/chartex" xmlns:cx8="http://schemas.microsoft.com/office/drawing/2016/5/14/chartex" xmlns:mc="http://schemas.openxmlformats.org/markup-compatibility/2006" xmlns:aink="http://schemas.microsoft.com/office/drawing/2016/ink" xmlns:am3d="http://schemas.microsoft.com/office/drawing/2017/model3d" xmlns:o="urn:schemas-microsoft-com:office:office" xmlns:r="http://schemas.openxmlformats.org/officeDocument/2006/relationships" xmlns:m="http://schemas.openxmlformats.org/officeDocument/2006/math" xmlns:v="urn:schemas-microsoft-com:vml" xmlns:wp14="http://schemas.microsoft.com/office/word/2010/wordprocessingDrawing" xmlns:wp="http://schemas.openxmlformats.org/drawingml/2006/wordprocessingDrawing" xmlns:w10="urn:schemas-microsoft-com:office:word" xmlns:w="http://schemas.openxmlformats.org/wordprocessingml/2006/main" xmlns:w14="http://schemas.microsoft.com/office/word/2010/wordml" xmlns:w15="http://schemas.microsoft.com/office/word/2012/wordml" xmlns:w16cex="http://schemas.microsoft.com/office/word/2018/wordml/cex" xmlns:w16cid="http://schemas.microsoft.com/office/word/2016/wordml/cid" xmlns:w16="http://schemas.microsoft.com/office/word/2018/wordml" xmlns:w16sdtdh="http://schemas.microsoft.com/office/word/2020/wordml/sdtdatahash" xmlns:w16se="http://schemas.microsoft.com/office/word/2015/wordml/symex" xmlns:wpg="http://schemas.microsoft.com/office/word/2010/wordprocessingGroup" xmlns:wpi="http://schemas.microsoft.com/office/word/2010/wordprocessingInk" xmlns:wne="http://schemas.microsoft.com/office/word/2006/wordml" xmlns:wps="http://schemas.microsoft.com/office/word/2010/wordprocessingShape" mc:Ignorable="w14 w15 w16se w16cid w16 w16cex w16sdtdh wp14">
+<w15:commentsEx xmlns:wpc="http://schemas.microsoft.com/office/word/2010/wordprocessingCanvas" xmlns:cx="http://schemas.microsoft.com/office/drawing/2014/chartex" xmlns:cx1="http://schemas.microsoft.com/office/drawing/2015/9/8/chartex" xmlns:cx2="http://schemas.microsoft.com/office/drawing/2015/10/21/chartex" xmlns:cx3="http://schemas.microsoft.com/office/drawing/2016/5/9/chartex" xmlns:cx4="http://schemas.microsoft.com/office/drawing/2016/5/10/chartex" xmlns:cx5="http://schemas.microsoft.com/office/drawing/2016/5/11/chartex" xmlns:cx6="http://schemas.microsoft.com/office/drawing/2016/5/12/chartex" xmlns:cx7="http://schemas.microsoft.com/office/drawing/2016/5/13/chartex" xmlns:cx8="http://schemas.microsoft.com/office/drawing/2016/5/14/chartex" xmlns:mc="http://schemas.openxmlformats.org/markup-compatibility/2006" xmlns:aink="http://schemas.microsoft.com/office/drawing/2016/ink" xmlns:am3d="http://schemas.microsoft.com/office/drawing/2017/model3d" xmlns:o="urn:schemas-microsoft-com:office:office" xmlns:oel="http://schemas.microsoft.com/office/2019/extlst" xmlns:r="http://schemas.openxmlformats.org/officeDocument/2006/relationships" xmlns:m="http://schemas.openxmlformats.org/officeDocument/2006/math" xmlns:v="urn:schemas-microsoft-com:vml" xmlns:wp14="http://schemas.microsoft.com/office/word/2010/wordprocessingDrawing" xmlns:wp="http://schemas.openxmlformats.org/drawingml/2006/wordprocessingDrawing" xmlns:w10="urn:schemas-microsoft-com:office:word" xmlns:w="http://schemas.openxmlformats.org/wordprocessingml/2006/main" xmlns:w14="http://schemas.microsoft.com/office/word/2010/wordml" xmlns:w15="http://schemas.microsoft.com/office/word/2012/wordml" xmlns:w16cex="http://schemas.microsoft.com/office/word/2018/wordml/cex" xmlns:w16cid="http://schemas.microsoft.com/office/word/2016/wordml/cid" xmlns:w16="http://schemas.microsoft.com/office/word/2018/wordml" xmlns:w16sdtdh="http://schemas.microsoft.com/office/word/2020/wordml/sdtdatahash" xmlns:w16se="http://schemas.microsoft.com/office/word/2015/wordml/symex" xmlns:wpg="http://schemas.microsoft.com/office/word/2010/wordprocessingGroup" xmlns:wpi="http://schemas.microsoft.com/office/word/2010/wordprocessingInk" xmlns:wne="http://schemas.microsoft.com/office/word/2006/wordml" xmlns:wps="http://schemas.microsoft.com/office/word/2010/wordprocessingShape" mc:Ignorable="w14 w15 w16se w16cid w16 w16cex w16sdtdh wp14">
   <w15:commentEx w15:paraId="7F5D9569" w15:done="1"/>
   <w15:commentEx w15:paraId="0C9E7A20" w15:paraIdParent="7F5D9569" w15:done="1"/>
   <w15:commentEx w15:paraId="07189DB0" w15:done="1"/>
@@ -1632,7 +1696,7 @@
 </file>
 
 <file path=word/commentsExtensible.xml><?xml version="1.0" encoding="utf-8"?>
-<w16cex:commentsExtensible xmlns:wpc="http://schemas.microsoft.com/office/word/2010/wordprocessingCanvas" xmlns:cx="http://schemas.microsoft.com/office/drawing/2014/chartex" xmlns:cx1="http://schemas.microsoft.com/office/drawing/2015/9/8/chartex" xmlns:cx2="http://schemas.microsoft.com/office/drawing/2015/10/21/chartex" xmlns:cx3="http://schemas.microsoft.com/office/drawing/2016/5/9/chartex" xmlns:cx4="http://schemas.microsoft.com/office/drawing/2016/5/10/chartex" xmlns:cx5="http://schemas.microsoft.com/office/drawing/2016/5/11/chartex" xmlns:cx6="http://schemas.microsoft.com/office/drawing/2016/5/12/chartex" xmlns:cx7="http://schemas.microsoft.com/office/drawing/2016/5/13/chartex" xmlns:cx8="http://schemas.microsoft.com/office/drawing/2016/5/14/chartex" xmlns:mc="http://schemas.openxmlformats.org/markup-compatibility/2006" xmlns:aink="http://schemas.microsoft.com/office/drawing/2016/ink" xmlns:am3d="http://schemas.microsoft.com/office/drawing/2017/model3d" xmlns:o="urn:schemas-microsoft-com:office:office" xmlns:r="http://schemas.openxmlformats.org/officeDocument/2006/relationships" xmlns:m="http://schemas.openxmlformats.org/officeDocument/2006/math" xmlns:v="urn:schemas-microsoft-com:vml" xmlns:wp14="http://schemas.microsoft.com/office/word/2010/wordprocessingDrawing" xmlns:wp="http://schemas.openxmlformats.org/drawingml/2006/wordprocessingDrawing" xmlns:w10="urn:schemas-microsoft-com:office:word" xmlns:w="http://schemas.openxmlformats.org/wordprocessingml/2006/main" xmlns:w14="http://schemas.microsoft.com/office/word/2010/wordml" xmlns:w15="http://schemas.microsoft.com/office/word/2012/wordml" xmlns:w16cex="http://schemas.microsoft.com/office/word/2018/wordml/cex" xmlns:w16cid="http://schemas.microsoft.com/office/word/2016/wordml/cid" xmlns:w16="http://schemas.microsoft.com/office/word/2018/wordml" xmlns:w16sdtdh="http://schemas.microsoft.com/office/word/2020/wordml/sdtdatahash" xmlns:w16se="http://schemas.microsoft.com/office/word/2015/wordml/symex" xmlns:wpg="http://schemas.microsoft.com/office/word/2010/wordprocessingGroup" xmlns:wpi="http://schemas.microsoft.com/office/word/2010/wordprocessingInk" xmlns:wne="http://schemas.microsoft.com/office/word/2006/wordml" xmlns:wps="http://schemas.microsoft.com/office/word/2010/wordprocessingShape" mc:Ignorable="w14 w15 w16se w16cid w16 w16cex w16sdtdh wp14">
+<w16cex:commentsExtensible xmlns:wpc="http://schemas.microsoft.com/office/word/2010/wordprocessingCanvas" xmlns:cx="http://schemas.microsoft.com/office/drawing/2014/chartex" xmlns:cx1="http://schemas.microsoft.com/office/drawing/2015/9/8/chartex" xmlns:cx2="http://schemas.microsoft.com/office/drawing/2015/10/21/chartex" xmlns:cx3="http://schemas.microsoft.com/office/drawing/2016/5/9/chartex" xmlns:cx4="http://schemas.microsoft.com/office/drawing/2016/5/10/chartex" xmlns:cx5="http://schemas.microsoft.com/office/drawing/2016/5/11/chartex" xmlns:cx6="http://schemas.microsoft.com/office/drawing/2016/5/12/chartex" xmlns:cx7="http://schemas.microsoft.com/office/drawing/2016/5/13/chartex" xmlns:cx8="http://schemas.microsoft.com/office/drawing/2016/5/14/chartex" xmlns:mc="http://schemas.openxmlformats.org/markup-compatibility/2006" xmlns:aink="http://schemas.microsoft.com/office/drawing/2016/ink" xmlns:am3d="http://schemas.microsoft.com/office/drawing/2017/model3d" xmlns:o="urn:schemas-microsoft-com:office:office" xmlns:oel="http://schemas.microsoft.com/office/2019/extlst" xmlns:r="http://schemas.openxmlformats.org/officeDocument/2006/relationships" xmlns:m="http://schemas.openxmlformats.org/officeDocument/2006/math" xmlns:v="urn:schemas-microsoft-com:vml" xmlns:wp14="http://schemas.microsoft.com/office/word/2010/wordprocessingDrawing" xmlns:wp="http://schemas.openxmlformats.org/drawingml/2006/wordprocessingDrawing" xmlns:w10="urn:schemas-microsoft-com:office:word" xmlns:w="http://schemas.openxmlformats.org/wordprocessingml/2006/main" xmlns:w14="http://schemas.microsoft.com/office/word/2010/wordml" xmlns:w15="http://schemas.microsoft.com/office/word/2012/wordml" xmlns:w16cex="http://schemas.microsoft.com/office/word/2018/wordml/cex" xmlns:w16cid="http://schemas.microsoft.com/office/word/2016/wordml/cid" xmlns:w16="http://schemas.microsoft.com/office/word/2018/wordml" xmlns:w16sdtdh="http://schemas.microsoft.com/office/word/2020/wordml/sdtdatahash" xmlns:w16se="http://schemas.microsoft.com/office/word/2015/wordml/symex" xmlns:wpg="http://schemas.microsoft.com/office/word/2010/wordprocessingGroup" xmlns:wpi="http://schemas.microsoft.com/office/word/2010/wordprocessingInk" xmlns:wne="http://schemas.microsoft.com/office/word/2006/wordml" xmlns:wps="http://schemas.microsoft.com/office/word/2010/wordprocessingShape" mc:Ignorable="w14 w15 w16se w16cid w16 w16cex w16sdtdh wp14">
   <w16cex:commentExtensible w16cex:durableId="26C4C2B0" w16cex:dateUtc="2022-09-09T00:36:00Z"/>
   <w16cex:commentExtensible w16cex:durableId="26C59A60" w16cex:dateUtc="2022-09-09T15:56:00Z"/>
   <w16cex:commentExtensible w16cex:durableId="26C4C2CF" w16cex:dateUtc="2022-09-09T00:36:00Z"/>
@@ -1645,7 +1709,7 @@
 </file>
 
 <file path=word/commentsIds.xml><?xml version="1.0" encoding="utf-8"?>
-<w16cid:commentsIds xmlns:wpc="http://schemas.microsoft.com/office/word/2010/wordprocessingCanvas" xmlns:cx="http://schemas.microsoft.com/office/drawing/2014/chartex" xmlns:cx1="http://schemas.microsoft.com/office/drawing/2015/9/8/chartex" xmlns:cx2="http://schemas.microsoft.com/office/drawing/2015/10/21/chartex" xmlns:cx3="http://schemas.microsoft.com/office/drawing/2016/5/9/chartex" xmlns:cx4="http://schemas.microsoft.com/office/drawing/2016/5/10/chartex" xmlns:cx5="http://schemas.microsoft.com/office/drawing/2016/5/11/chartex" xmlns:cx6="http://schemas.microsoft.com/office/drawing/2016/5/12/chartex" xmlns:cx7="http://schemas.microsoft.com/office/drawing/2016/5/13/chartex" xmlns:cx8="http://schemas.microsoft.com/office/drawing/2016/5/14/chartex" xmlns:mc="http://schemas.openxmlformats.org/markup-compatibility/2006" xmlns:aink="http://schemas.microsoft.com/office/drawing/2016/ink" xmlns:am3d="http://schemas.microsoft.com/office/drawing/2017/model3d" xmlns:o="urn:schemas-microsoft-com:office:office" xmlns:r="http://schemas.openxmlformats.org/officeDocument/2006/relationships" xmlns:m="http://schemas.openxmlformats.org/officeDocument/2006/math" xmlns:v="urn:schemas-microsoft-com:vml" xmlns:wp14="http://schemas.microsoft.com/office/word/2010/wordprocessingDrawing" xmlns:wp="http://schemas.openxmlformats.org/drawingml/2006/wordprocessingDrawing" xmlns:w10="urn:schemas-microsoft-com:office:word" xmlns:w="http://schemas.openxmlformats.org/wordprocessingml/2006/main" xmlns:w14="http://schemas.microsoft.com/office/word/2010/wordml" xmlns:w15="http://schemas.microsoft.com/office/word/2012/wordml" xmlns:w16cex="http://schemas.microsoft.com/office/word/2018/wordml/cex" xmlns:w16cid="http://schemas.microsoft.com/office/word/2016/wordml/cid" xmlns:w16="http://schemas.microsoft.com/office/word/2018/wordml" xmlns:w16sdtdh="http://schemas.microsoft.com/office/word/2020/wordml/sdtdatahash" xmlns:w16se="http://schemas.microsoft.com/office/word/2015/wordml/symex" xmlns:wpg="http://schemas.microsoft.com/office/word/2010/wordprocessingGroup" xmlns:wpi="http://schemas.microsoft.com/office/word/2010/wordprocessingInk" xmlns:wne="http://schemas.microsoft.com/office/word/2006/wordml" xmlns:wps="http://schemas.microsoft.com/office/word/2010/wordprocessingShape" mc:Ignorable="w14 w15 w16se w16cid w16 w16cex w16sdtdh wp14">
+<w16cid:commentsIds xmlns:wpc="http://schemas.microsoft.com/office/word/2010/wordprocessingCanvas" xmlns:cx="http://schemas.microsoft.com/office/drawing/2014/chartex" xmlns:cx1="http://schemas.microsoft.com/office/drawing/2015/9/8/chartex" xmlns:cx2="http://schemas.microsoft.com/office/drawing/2015/10/21/chartex" xmlns:cx3="http://schemas.microsoft.com/office/drawing/2016/5/9/chartex" xmlns:cx4="http://schemas.microsoft.com/office/drawing/2016/5/10/chartex" xmlns:cx5="http://schemas.microsoft.com/office/drawing/2016/5/11/chartex" xmlns:cx6="http://schemas.microsoft.com/office/drawing/2016/5/12/chartex" xmlns:cx7="http://schemas.microsoft.com/office/drawing/2016/5/13/chartex" xmlns:cx8="http://schemas.microsoft.com/office/drawing/2016/5/14/chartex" xmlns:mc="http://schemas.openxmlformats.org/markup-compatibility/2006" xmlns:aink="http://schemas.microsoft.com/office/drawing/2016/ink" xmlns:am3d="http://schemas.microsoft.com/office/drawing/2017/model3d" xmlns:o="urn:schemas-microsoft-com:office:office" xmlns:oel="http://schemas.microsoft.com/office/2019/extlst" xmlns:r="http://schemas.openxmlformats.org/officeDocument/2006/relationships" xmlns:m="http://schemas.openxmlformats.org/officeDocument/2006/math" xmlns:v="urn:schemas-microsoft-com:vml" xmlns:wp14="http://schemas.microsoft.com/office/word/2010/wordprocessingDrawing" xmlns:wp="http://schemas.openxmlformats.org/drawingml/2006/wordprocessingDrawing" xmlns:w10="urn:schemas-microsoft-com:office:word" xmlns:w="http://schemas.openxmlformats.org/wordprocessingml/2006/main" xmlns:w14="http://schemas.microsoft.com/office/word/2010/wordml" xmlns:w15="http://schemas.microsoft.com/office/word/2012/wordml" xmlns:w16cex="http://schemas.microsoft.com/office/word/2018/wordml/cex" xmlns:w16cid="http://schemas.microsoft.com/office/word/2016/wordml/cid" xmlns:w16="http://schemas.microsoft.com/office/word/2018/wordml" xmlns:w16sdtdh="http://schemas.microsoft.com/office/word/2020/wordml/sdtdatahash" xmlns:w16se="http://schemas.microsoft.com/office/word/2015/wordml/symex" xmlns:wpg="http://schemas.microsoft.com/office/word/2010/wordprocessingGroup" xmlns:wpi="http://schemas.microsoft.com/office/word/2010/wordprocessingInk" xmlns:wne="http://schemas.microsoft.com/office/word/2006/wordml" xmlns:wps="http://schemas.microsoft.com/office/word/2010/wordprocessingShape" mc:Ignorable="w14 w15 w16se w16cid w16 w16cex w16sdtdh wp14">
   <w16cid:commentId w16cid:paraId="7F5D9569" w16cid:durableId="26C4C2B0"/>
   <w16cid:commentId w16cid:paraId="0C9E7A20" w16cid:durableId="26C59A60"/>
   <w16cid:commentId w16cid:paraId="07189DB0" w16cid:durableId="26C4C2CF"/>
@@ -1658,7 +1722,7 @@
 </file>
 
 <file path=word/numbering.xml><?xml version="1.0" encoding="utf-8"?>
-<w:numbering xmlns:wpc="http://schemas.microsoft.com/office/word/2010/wordprocessingCanvas" xmlns:cx="http://schemas.microsoft.com/office/drawing/2014/chartex" xmlns:cx1="http://schemas.microsoft.com/office/drawing/2015/9/8/chartex" xmlns:cx2="http://schemas.microsoft.com/office/drawing/2015/10/21/chartex" xmlns:cx3="http://schemas.microsoft.com/office/drawing/2016/5/9/chartex" xmlns:cx4="http://schemas.microsoft.com/office/drawing/2016/5/10/chartex" xmlns:cx5="http://schemas.microsoft.com/office/drawing/2016/5/11/chartex" xmlns:cx6="http://schemas.microsoft.com/office/drawing/2016/5/12/chartex" xmlns:cx7="http://schemas.microsoft.com/office/drawing/2016/5/13/chartex" xmlns:cx8="http://schemas.microsoft.com/office/drawing/2016/5/14/chartex" xmlns:mc="http://schemas.openxmlformats.org/markup-compatibility/2006" xmlns:aink="http://schemas.microsoft.com/office/drawing/2016/ink" xmlns:am3d="http://schemas.microsoft.com/office/drawing/2017/model3d" xmlns:o="urn:schemas-microsoft-com:office:office" xmlns:r="http://schemas.openxmlformats.org/officeDocument/2006/relationships" xmlns:m="http://schemas.openxmlformats.org/officeDocument/2006/math" xmlns:v="urn:schemas-microsoft-com:vml" xmlns:wp14="http://schemas.microsoft.com/office/word/2010/wordprocessingDrawing" xmlns:wp="http://schemas.openxmlformats.org/drawingml/2006/wordprocessingDrawing" xmlns:w10="urn:schemas-microsoft-com:office:word" xmlns:w="http://schemas.openxmlformats.org/wordprocessingml/2006/main" xmlns:w14="http://schemas.microsoft.com/office/word/2010/wordml" xmlns:w15="http://schemas.microsoft.com/office/word/2012/wordml" xmlns:w16cex="http://schemas.microsoft.com/office/word/2018/wordml/cex" xmlns:w16cid="http://schemas.microsoft.com/office/word/2016/wordml/cid" xmlns:w16="http://schemas.microsoft.com/office/word/2018/wordml" xmlns:w16sdtdh="http://schemas.microsoft.com/office/word/2020/wordml/sdtdatahash" xmlns:w16se="http://schemas.microsoft.com/office/word/2015/wordml/symex" xmlns:wpg="http://schemas.microsoft.com/office/word/2010/wordprocessingGroup" xmlns:wpi="http://schemas.microsoft.com/office/word/2010/wordprocessingInk" xmlns:wne="http://schemas.microsoft.com/office/word/2006/wordml" xmlns:wps="http://schemas.microsoft.com/office/word/2010/wordprocessingShape" mc:Ignorable="w14 w15 w16se w16cid w16 w16cex w16sdtdh wp14">
+<w:numbering xmlns:wpc="http://schemas.microsoft.com/office/word/2010/wordprocessingCanvas" xmlns:cx="http://schemas.microsoft.com/office/drawing/2014/chartex" xmlns:cx1="http://schemas.microsoft.com/office/drawing/2015/9/8/chartex" xmlns:cx2="http://schemas.microsoft.com/office/drawing/2015/10/21/chartex" xmlns:cx3="http://schemas.microsoft.com/office/drawing/2016/5/9/chartex" xmlns:cx4="http://schemas.microsoft.com/office/drawing/2016/5/10/chartex" xmlns:cx5="http://schemas.microsoft.com/office/drawing/2016/5/11/chartex" xmlns:cx6="http://schemas.microsoft.com/office/drawing/2016/5/12/chartex" xmlns:cx7="http://schemas.microsoft.com/office/drawing/2016/5/13/chartex" xmlns:cx8="http://schemas.microsoft.com/office/drawing/2016/5/14/chartex" xmlns:mc="http://schemas.openxmlformats.org/markup-compatibility/2006" xmlns:aink="http://schemas.microsoft.com/office/drawing/2016/ink" xmlns:am3d="http://schemas.microsoft.com/office/drawing/2017/model3d" xmlns:o="urn:schemas-microsoft-com:office:office" xmlns:oel="http://schemas.microsoft.com/office/2019/extlst" xmlns:r="http://schemas.openxmlformats.org/officeDocument/2006/relationships" xmlns:m="http://schemas.openxmlformats.org/officeDocument/2006/math" xmlns:v="urn:schemas-microsoft-com:vml" xmlns:wp14="http://schemas.microsoft.com/office/word/2010/wordprocessingDrawing" xmlns:wp="http://schemas.openxmlformats.org/drawingml/2006/wordprocessingDrawing" xmlns:w10="urn:schemas-microsoft-com:office:word" xmlns:w="http://schemas.openxmlformats.org/wordprocessingml/2006/main" xmlns:w14="http://schemas.microsoft.com/office/word/2010/wordml" xmlns:w15="http://schemas.microsoft.com/office/word/2012/wordml" xmlns:w16cex="http://schemas.microsoft.com/office/word/2018/wordml/cex" xmlns:w16cid="http://schemas.microsoft.com/office/word/2016/wordml/cid" xmlns:w16="http://schemas.microsoft.com/office/word/2018/wordml" xmlns:w16sdtdh="http://schemas.microsoft.com/office/word/2020/wordml/sdtdatahash" xmlns:w16se="http://schemas.microsoft.com/office/word/2015/wordml/symex" xmlns:wpg="http://schemas.microsoft.com/office/word/2010/wordprocessingGroup" xmlns:wpi="http://schemas.microsoft.com/office/word/2010/wordprocessingInk" xmlns:wne="http://schemas.microsoft.com/office/word/2006/wordml" xmlns:wps="http://schemas.microsoft.com/office/word/2010/wordprocessingShape" mc:Ignorable="w14 w15 w16se w16cid w16 w16cex w16sdtdh wp14">
   <w:abstractNum w:abstractNumId="0" w15:restartNumberingAfterBreak="0">
     <w:nsid w:val="04346C8E"/>
     <w:multiLevelType w:val="multilevel"/>
@@ -3816,6 +3880,92 @@
     </w:lvl>
   </w:abstractNum>
   <w:abstractNum w:abstractNumId="18" w15:restartNumberingAfterBreak="0">
+    <w:nsid w:val="735D7C9A"/>
+    <w:multiLevelType w:val="hybridMultilevel"/>
+    <w:tmpl w:val="DAA22DB8"/>
+    <w:lvl w:ilvl="0" w:tplc="04090019">
+      <w:start w:val="1"/>
+      <w:numFmt w:val="lowerLetter"/>
+      <w:lvlText w:val="%1."/>
+      <w:lvlJc w:val="left"/>
+      <w:pPr>
+        <w:ind w:left="1440" w:hanging="360"/>
+      </w:pPr>
+    </w:lvl>
+    <w:lvl w:ilvl="1" w:tplc="04090019" w:tentative="1">
+      <w:start w:val="1"/>
+      <w:numFmt w:val="lowerLetter"/>
+      <w:lvlText w:val="%2."/>
+      <w:lvlJc w:val="left"/>
+      <w:pPr>
+        <w:ind w:left="2160" w:hanging="360"/>
+      </w:pPr>
+    </w:lvl>
+    <w:lvl w:ilvl="2" w:tplc="0409001B" w:tentative="1">
+      <w:start w:val="1"/>
+      <w:numFmt w:val="lowerRoman"/>
+      <w:lvlText w:val="%3."/>
+      <w:lvlJc w:val="right"/>
+      <w:pPr>
+        <w:ind w:left="2880" w:hanging="180"/>
+      </w:pPr>
+    </w:lvl>
+    <w:lvl w:ilvl="3" w:tplc="0409000F" w:tentative="1">
+      <w:start w:val="1"/>
+      <w:numFmt w:val="decimal"/>
+      <w:lvlText w:val="%4."/>
+      <w:lvlJc w:val="left"/>
+      <w:pPr>
+        <w:ind w:left="3600" w:hanging="360"/>
+      </w:pPr>
+    </w:lvl>
+    <w:lvl w:ilvl="4" w:tplc="04090019" w:tentative="1">
+      <w:start w:val="1"/>
+      <w:numFmt w:val="lowerLetter"/>
+      <w:lvlText w:val="%5."/>
+      <w:lvlJc w:val="left"/>
+      <w:pPr>
+        <w:ind w:left="4320" w:hanging="360"/>
+      </w:pPr>
+    </w:lvl>
+    <w:lvl w:ilvl="5" w:tplc="0409001B" w:tentative="1">
+      <w:start w:val="1"/>
+      <w:numFmt w:val="lowerRoman"/>
+      <w:lvlText w:val="%6."/>
+      <w:lvlJc w:val="right"/>
+      <w:pPr>
+        <w:ind w:left="5040" w:hanging="180"/>
+      </w:pPr>
+    </w:lvl>
+    <w:lvl w:ilvl="6" w:tplc="0409000F" w:tentative="1">
+      <w:start w:val="1"/>
+      <w:numFmt w:val="decimal"/>
+      <w:lvlText w:val="%7."/>
+      <w:lvlJc w:val="left"/>
+      <w:pPr>
+        <w:ind w:left="5760" w:hanging="360"/>
+      </w:pPr>
+    </w:lvl>
+    <w:lvl w:ilvl="7" w:tplc="04090019" w:tentative="1">
+      <w:start w:val="1"/>
+      <w:numFmt w:val="lowerLetter"/>
+      <w:lvlText w:val="%8."/>
+      <w:lvlJc w:val="left"/>
+      <w:pPr>
+        <w:ind w:left="6480" w:hanging="360"/>
+      </w:pPr>
+    </w:lvl>
+    <w:lvl w:ilvl="8" w:tplc="0409001B" w:tentative="1">
+      <w:start w:val="1"/>
+      <w:numFmt w:val="lowerRoman"/>
+      <w:lvlText w:val="%9."/>
+      <w:lvlJc w:val="right"/>
+      <w:pPr>
+        <w:ind w:left="7200" w:hanging="180"/>
+      </w:pPr>
+    </w:lvl>
+  </w:abstractNum>
+  <w:abstractNum w:abstractNumId="19" w15:restartNumberingAfterBreak="0">
     <w:nsid w:val="77430B07"/>
     <w:multiLevelType w:val="multilevel"/>
     <w:tmpl w:val="92D6B624"/>
@@ -3928,7 +4078,7 @@
       </w:pPr>
     </w:lvl>
   </w:abstractNum>
-  <w:abstractNum w:abstractNumId="19" w15:restartNumberingAfterBreak="0">
+  <w:abstractNum w:abstractNumId="20" w15:restartNumberingAfterBreak="0">
     <w:nsid w:val="78830093"/>
     <w:multiLevelType w:val="multilevel"/>
     <w:tmpl w:val="7C2881E8"/>
@@ -4041,171 +4191,171 @@
       </w:pPr>
     </w:lvl>
   </w:abstractNum>
-  <w:num w:numId="1">
+  <w:num w:numId="1" w16cid:durableId="2140340848">
     <w:abstractNumId w:val="9"/>
     <w:lvlOverride w:ilvl="0">
       <w:startOverride w:val="1"/>
     </w:lvlOverride>
   </w:num>
-  <w:num w:numId="2">
+  <w:num w:numId="2" w16cid:durableId="1279069403">
     <w:abstractNumId w:val="7"/>
   </w:num>
-  <w:num w:numId="3">
+  <w:num w:numId="3" w16cid:durableId="1163083468">
     <w:abstractNumId w:val="1"/>
     <w:lvlOverride w:ilvl="0">
       <w:startOverride w:val="1"/>
     </w:lvlOverride>
   </w:num>
-  <w:num w:numId="4">
+  <w:num w:numId="4" w16cid:durableId="26755021">
     <w:abstractNumId w:val="17"/>
     <w:lvlOverride w:ilvl="0">
       <w:startOverride w:val="1"/>
     </w:lvlOverride>
   </w:num>
-  <w:num w:numId="5">
-    <w:abstractNumId w:val="18"/>
+  <w:num w:numId="5" w16cid:durableId="1987660903">
+    <w:abstractNumId w:val="19"/>
     <w:lvlOverride w:ilvl="0">
       <w:startOverride w:val="1"/>
     </w:lvlOverride>
   </w:num>
-  <w:num w:numId="6">
-    <w:abstractNumId w:val="18"/>
+  <w:num w:numId="6" w16cid:durableId="108017122">
+    <w:abstractNumId w:val="19"/>
     <w:lvlOverride w:ilvl="0"/>
     <w:lvlOverride w:ilvl="1">
       <w:startOverride w:val="1"/>
     </w:lvlOverride>
   </w:num>
-  <w:num w:numId="7">
+  <w:num w:numId="7" w16cid:durableId="28190554">
     <w:abstractNumId w:val="2"/>
     <w:lvlOverride w:ilvl="0">
       <w:startOverride w:val="5"/>
     </w:lvlOverride>
   </w:num>
-  <w:num w:numId="8">
+  <w:num w:numId="8" w16cid:durableId="1703286504">
     <w:abstractNumId w:val="2"/>
     <w:lvlOverride w:ilvl="0"/>
     <w:lvlOverride w:ilvl="1">
       <w:startOverride w:val="1"/>
     </w:lvlOverride>
   </w:num>
-  <w:num w:numId="9">
+  <w:num w:numId="9" w16cid:durableId="1932199861">
     <w:abstractNumId w:val="2"/>
     <w:lvlOverride w:ilvl="0"/>
     <w:lvlOverride w:ilvl="1">
       <w:startOverride w:val="1"/>
     </w:lvlOverride>
   </w:num>
-  <w:num w:numId="10">
+  <w:num w:numId="10" w16cid:durableId="1343584903">
     <w:abstractNumId w:val="13"/>
     <w:lvlOverride w:ilvl="0">
       <w:startOverride w:val="2"/>
     </w:lvlOverride>
   </w:num>
-  <w:num w:numId="11">
+  <w:num w:numId="11" w16cid:durableId="55133351">
     <w:abstractNumId w:val="13"/>
     <w:lvlOverride w:ilvl="0"/>
     <w:lvlOverride w:ilvl="1">
       <w:startOverride w:val="1"/>
     </w:lvlOverride>
   </w:num>
-  <w:num w:numId="12">
+  <w:num w:numId="12" w16cid:durableId="305163766">
     <w:abstractNumId w:val="6"/>
     <w:lvlOverride w:ilvl="0">
       <w:startOverride w:val="4"/>
     </w:lvlOverride>
   </w:num>
-  <w:num w:numId="13">
+  <w:num w:numId="13" w16cid:durableId="361978693">
     <w:abstractNumId w:val="11"/>
     <w:lvlOverride w:ilvl="0">
       <w:startOverride w:val="1"/>
     </w:lvlOverride>
   </w:num>
-  <w:num w:numId="14">
+  <w:num w:numId="14" w16cid:durableId="733620724">
     <w:abstractNumId w:val="3"/>
     <w:lvlOverride w:ilvl="0">
       <w:startOverride w:val="4"/>
     </w:lvlOverride>
   </w:num>
-  <w:num w:numId="15">
+  <w:num w:numId="15" w16cid:durableId="1206332139">
     <w:abstractNumId w:val="12"/>
   </w:num>
-  <w:num w:numId="16">
+  <w:num w:numId="16" w16cid:durableId="2142646792">
     <w:abstractNumId w:val="16"/>
   </w:num>
-  <w:num w:numId="17">
-    <w:abstractNumId w:val="19"/>
+  <w:num w:numId="17" w16cid:durableId="1360199721">
+    <w:abstractNumId w:val="20"/>
     <w:lvlOverride w:ilvl="0">
       <w:startOverride w:val="1"/>
     </w:lvlOverride>
   </w:num>
-  <w:num w:numId="18">
-    <w:abstractNumId w:val="19"/>
+  <w:num w:numId="18" w16cid:durableId="128131393">
+    <w:abstractNumId w:val="20"/>
     <w:lvlOverride w:ilvl="0"/>
     <w:lvlOverride w:ilvl="1">
       <w:startOverride w:val="1"/>
     </w:lvlOverride>
   </w:num>
-  <w:num w:numId="19">
-    <w:abstractNumId w:val="19"/>
+  <w:num w:numId="19" w16cid:durableId="1210532078">
+    <w:abstractNumId w:val="20"/>
     <w:lvlOverride w:ilvl="0"/>
     <w:lvlOverride w:ilvl="1"/>
     <w:lvlOverride w:ilvl="2">
       <w:startOverride w:val="1"/>
     </w:lvlOverride>
   </w:num>
-  <w:num w:numId="20">
-    <w:abstractNumId w:val="19"/>
+  <w:num w:numId="20" w16cid:durableId="956642064">
+    <w:abstractNumId w:val="20"/>
     <w:lvlOverride w:ilvl="0"/>
     <w:lvlOverride w:ilvl="1">
       <w:startOverride w:val="1"/>
     </w:lvlOverride>
     <w:lvlOverride w:ilvl="2"/>
   </w:num>
-  <w:num w:numId="21">
-    <w:abstractNumId w:val="19"/>
+  <w:num w:numId="21" w16cid:durableId="1286039399">
+    <w:abstractNumId w:val="20"/>
     <w:lvlOverride w:ilvl="0"/>
     <w:lvlOverride w:ilvl="1">
       <w:startOverride w:val="1"/>
     </w:lvlOverride>
     <w:lvlOverride w:ilvl="2"/>
   </w:num>
-  <w:num w:numId="22">
-    <w:abstractNumId w:val="19"/>
+  <w:num w:numId="22" w16cid:durableId="1363508488">
+    <w:abstractNumId w:val="20"/>
     <w:lvlOverride w:ilvl="0"/>
     <w:lvlOverride w:ilvl="1">
       <w:startOverride w:val="1"/>
     </w:lvlOverride>
     <w:lvlOverride w:ilvl="2"/>
   </w:num>
-  <w:num w:numId="23">
-    <w:abstractNumId w:val="19"/>
+  <w:num w:numId="23" w16cid:durableId="72315663">
+    <w:abstractNumId w:val="20"/>
     <w:lvlOverride w:ilvl="0"/>
     <w:lvlOverride w:ilvl="1">
       <w:startOverride w:val="1"/>
     </w:lvlOverride>
     <w:lvlOverride w:ilvl="2"/>
   </w:num>
-  <w:num w:numId="24">
-    <w:abstractNumId w:val="19"/>
+  <w:num w:numId="24" w16cid:durableId="1886018030">
+    <w:abstractNumId w:val="20"/>
     <w:lvlOverride w:ilvl="0"/>
     <w:lvlOverride w:ilvl="1"/>
     <w:lvlOverride w:ilvl="2">
       <w:startOverride w:val="1"/>
     </w:lvlOverride>
   </w:num>
-  <w:num w:numId="25">
-    <w:abstractNumId w:val="19"/>
+  <w:num w:numId="25" w16cid:durableId="1909261345">
+    <w:abstractNumId w:val="20"/>
     <w:lvlOverride w:ilvl="0"/>
     <w:lvlOverride w:ilvl="1"/>
     <w:lvlOverride w:ilvl="2">
       <w:startOverride w:val="1"/>
     </w:lvlOverride>
   </w:num>
-  <w:num w:numId="26">
-    <w:abstractNumId w:val="19"/>
+  <w:num w:numId="26" w16cid:durableId="1334801243">
+    <w:abstractNumId w:val="20"/>
   </w:num>
-  <w:num w:numId="27">
-    <w:abstractNumId w:val="19"/>
+  <w:num w:numId="27" w16cid:durableId="1389955578">
+    <w:abstractNumId w:val="20"/>
     <w:lvlOverride w:ilvl="0"/>
     <w:lvlOverride w:ilvl="1">
       <w:startOverride w:val="1"/>
@@ -4213,49 +4363,49 @@
     <w:lvlOverride w:ilvl="2"/>
     <w:lvlOverride w:ilvl="3"/>
   </w:num>
-  <w:num w:numId="28">
+  <w:num w:numId="28" w16cid:durableId="1780640388">
     <w:abstractNumId w:val="4"/>
     <w:lvlOverride w:ilvl="0">
       <w:startOverride w:val="1"/>
     </w:lvlOverride>
   </w:num>
-  <w:num w:numId="29">
+  <w:num w:numId="29" w16cid:durableId="1296789172">
     <w:abstractNumId w:val="0"/>
     <w:lvlOverride w:ilvl="0">
       <w:startOverride w:val="7"/>
     </w:lvlOverride>
   </w:num>
-  <w:num w:numId="30">
+  <w:num w:numId="30" w16cid:durableId="992756162">
     <w:abstractNumId w:val="0"/>
     <w:lvlOverride w:ilvl="0"/>
     <w:lvlOverride w:ilvl="1">
       <w:startOverride w:val="1"/>
     </w:lvlOverride>
   </w:num>
-  <w:num w:numId="31">
+  <w:num w:numId="31" w16cid:durableId="1859393331">
     <w:abstractNumId w:val="0"/>
     <w:lvlOverride w:ilvl="0"/>
     <w:lvlOverride w:ilvl="1">
       <w:startOverride w:val="1"/>
     </w:lvlOverride>
   </w:num>
-  <w:num w:numId="32">
+  <w:num w:numId="32" w16cid:durableId="1654799270">
     <w:abstractNumId w:val="0"/>
     <w:lvlOverride w:ilvl="0"/>
     <w:lvlOverride w:ilvl="1">
       <w:startOverride w:val="1"/>
     </w:lvlOverride>
   </w:num>
-  <w:num w:numId="33">
+  <w:num w:numId="33" w16cid:durableId="520439147">
     <w:abstractNumId w:val="14"/>
   </w:num>
-  <w:num w:numId="34">
+  <w:num w:numId="34" w16cid:durableId="1954051166">
     <w:abstractNumId w:val="10"/>
   </w:num>
-  <w:num w:numId="35">
+  <w:num w:numId="35" w16cid:durableId="1684866730">
     <w:abstractNumId w:val="8"/>
   </w:num>
-  <w:num w:numId="36">
+  <w:num w:numId="36" w16cid:durableId="416364285">
     <w:abstractNumId w:val="5"/>
     <w:lvlOverride w:ilvl="0"/>
     <w:lvlOverride w:ilvl="1">
@@ -4269,7 +4419,7 @@
     <w:lvlOverride w:ilvl="7"/>
     <w:lvlOverride w:ilvl="8"/>
   </w:num>
-  <w:num w:numId="37">
+  <w:num w:numId="37" w16cid:durableId="1760322144">
     <w:abstractNumId w:val="5"/>
     <w:lvlOverride w:ilvl="0"/>
     <w:lvlOverride w:ilvl="1">
@@ -4283,7 +4433,7 @@
     <w:lvlOverride w:ilvl="7"/>
     <w:lvlOverride w:ilvl="8"/>
   </w:num>
-  <w:num w:numId="38">
+  <w:num w:numId="38" w16cid:durableId="1185173347">
     <w:abstractNumId w:val="5"/>
     <w:lvlOverride w:ilvl="0"/>
     <w:lvlOverride w:ilvl="1">
@@ -4297,7 +4447,7 @@
     <w:lvlOverride w:ilvl="7"/>
     <w:lvlOverride w:ilvl="8"/>
   </w:num>
-  <w:num w:numId="39">
+  <w:num w:numId="39" w16cid:durableId="708260215">
     <w:abstractNumId w:val="5"/>
     <w:lvlOverride w:ilvl="0"/>
     <w:lvlOverride w:ilvl="1">
@@ -4311,7 +4461,7 @@
     <w:lvlOverride w:ilvl="7"/>
     <w:lvlOverride w:ilvl="8"/>
   </w:num>
-  <w:num w:numId="40">
+  <w:num w:numId="40" w16cid:durableId="236936141">
     <w:abstractNumId w:val="5"/>
     <w:lvlOverride w:ilvl="0"/>
     <w:lvlOverride w:ilvl="1">
@@ -4325,7 +4475,7 @@
     <w:lvlOverride w:ilvl="7"/>
     <w:lvlOverride w:ilvl="8"/>
   </w:num>
-  <w:num w:numId="41">
+  <w:num w:numId="41" w16cid:durableId="18699720">
     <w:abstractNumId w:val="5"/>
     <w:lvlOverride w:ilvl="0"/>
     <w:lvlOverride w:ilvl="1">
@@ -4339,14 +4489,47 @@
     <w:lvlOverride w:ilvl="7"/>
     <w:lvlOverride w:ilvl="8"/>
   </w:num>
-  <w:num w:numId="42">
+  <w:num w:numId="42" w16cid:durableId="1905333876">
     <w:abstractNumId w:val="15"/>
+  </w:num>
+  <w:num w:numId="43" w16cid:durableId="1452633145">
+    <w:abstractNumId w:val="15"/>
+    <w:lvlOverride w:ilvl="0">
+      <w:startOverride w:val="1"/>
+    </w:lvlOverride>
+    <w:lvlOverride w:ilvl="1">
+      <w:startOverride w:val="1"/>
+    </w:lvlOverride>
+    <w:lvlOverride w:ilvl="2">
+      <w:startOverride w:val="1"/>
+    </w:lvlOverride>
+    <w:lvlOverride w:ilvl="3">
+      <w:startOverride w:val="1"/>
+    </w:lvlOverride>
+    <w:lvlOverride w:ilvl="4">
+      <w:startOverride w:val="1"/>
+    </w:lvlOverride>
+    <w:lvlOverride w:ilvl="5">
+      <w:startOverride w:val="1"/>
+    </w:lvlOverride>
+    <w:lvlOverride w:ilvl="6">
+      <w:startOverride w:val="1"/>
+    </w:lvlOverride>
+    <w:lvlOverride w:ilvl="7">
+      <w:startOverride w:val="1"/>
+    </w:lvlOverride>
+    <w:lvlOverride w:ilvl="8">
+      <w:startOverride w:val="1"/>
+    </w:lvlOverride>
+  </w:num>
+  <w:num w:numId="44" w16cid:durableId="1442803225">
+    <w:abstractNumId w:val="18"/>
   </w:num>
 </w:numbering>
 </file>
 
 <file path=word/people.xml><?xml version="1.0" encoding="utf-8"?>
-<w15:people xmlns:wpc="http://schemas.microsoft.com/office/word/2010/wordprocessingCanvas" xmlns:cx="http://schemas.microsoft.com/office/drawing/2014/chartex" xmlns:cx1="http://schemas.microsoft.com/office/drawing/2015/9/8/chartex" xmlns:cx2="http://schemas.microsoft.com/office/drawing/2015/10/21/chartex" xmlns:cx3="http://schemas.microsoft.com/office/drawing/2016/5/9/chartex" xmlns:cx4="http://schemas.microsoft.com/office/drawing/2016/5/10/chartex" xmlns:cx5="http://schemas.microsoft.com/office/drawing/2016/5/11/chartex" xmlns:cx6="http://schemas.microsoft.com/office/drawing/2016/5/12/chartex" xmlns:cx7="http://schemas.microsoft.com/office/drawing/2016/5/13/chartex" xmlns:cx8="http://schemas.microsoft.com/office/drawing/2016/5/14/chartex" xmlns:mc="http://schemas.openxmlformats.org/markup-compatibility/2006" xmlns:aink="http://schemas.microsoft.com/office/drawing/2016/ink" xmlns:am3d="http://schemas.microsoft.com/office/drawing/2017/model3d" xmlns:o="urn:schemas-microsoft-com:office:office" xmlns:r="http://schemas.openxmlformats.org/officeDocument/2006/relationships" xmlns:m="http://schemas.openxmlformats.org/officeDocument/2006/math" xmlns:v="urn:schemas-microsoft-com:vml" xmlns:wp14="http://schemas.microsoft.com/office/word/2010/wordprocessingDrawing" xmlns:wp="http://schemas.openxmlformats.org/drawingml/2006/wordprocessingDrawing" xmlns:w10="urn:schemas-microsoft-com:office:word" xmlns:w="http://schemas.openxmlformats.org/wordprocessingml/2006/main" xmlns:w14="http://schemas.microsoft.com/office/word/2010/wordml" xmlns:w15="http://schemas.microsoft.com/office/word/2012/wordml" xmlns:w16cex="http://schemas.microsoft.com/office/word/2018/wordml/cex" xmlns:w16cid="http://schemas.microsoft.com/office/word/2016/wordml/cid" xmlns:w16="http://schemas.microsoft.com/office/word/2018/wordml" xmlns:w16sdtdh="http://schemas.microsoft.com/office/word/2020/wordml/sdtdatahash" xmlns:w16se="http://schemas.microsoft.com/office/word/2015/wordml/symex" xmlns:wpg="http://schemas.microsoft.com/office/word/2010/wordprocessingGroup" xmlns:wpi="http://schemas.microsoft.com/office/word/2010/wordprocessingInk" xmlns:wne="http://schemas.microsoft.com/office/word/2006/wordml" xmlns:wps="http://schemas.microsoft.com/office/word/2010/wordprocessingShape" mc:Ignorable="w14 w15 w16se w16cid w16 w16cex w16sdtdh wp14">
+<w15:people xmlns:wpc="http://schemas.microsoft.com/office/word/2010/wordprocessingCanvas" xmlns:cx="http://schemas.microsoft.com/office/drawing/2014/chartex" xmlns:cx1="http://schemas.microsoft.com/office/drawing/2015/9/8/chartex" xmlns:cx2="http://schemas.microsoft.com/office/drawing/2015/10/21/chartex" xmlns:cx3="http://schemas.microsoft.com/office/drawing/2016/5/9/chartex" xmlns:cx4="http://schemas.microsoft.com/office/drawing/2016/5/10/chartex" xmlns:cx5="http://schemas.microsoft.com/office/drawing/2016/5/11/chartex" xmlns:cx6="http://schemas.microsoft.com/office/drawing/2016/5/12/chartex" xmlns:cx7="http://schemas.microsoft.com/office/drawing/2016/5/13/chartex" xmlns:cx8="http://schemas.microsoft.com/office/drawing/2016/5/14/chartex" xmlns:mc="http://schemas.openxmlformats.org/markup-compatibility/2006" xmlns:aink="http://schemas.microsoft.com/office/drawing/2016/ink" xmlns:am3d="http://schemas.microsoft.com/office/drawing/2017/model3d" xmlns:o="urn:schemas-microsoft-com:office:office" xmlns:oel="http://schemas.microsoft.com/office/2019/extlst" xmlns:r="http://schemas.openxmlformats.org/officeDocument/2006/relationships" xmlns:m="http://schemas.openxmlformats.org/officeDocument/2006/math" xmlns:v="urn:schemas-microsoft-com:vml" xmlns:wp14="http://schemas.microsoft.com/office/word/2010/wordprocessingDrawing" xmlns:wp="http://schemas.openxmlformats.org/drawingml/2006/wordprocessingDrawing" xmlns:w10="urn:schemas-microsoft-com:office:word" xmlns:w="http://schemas.openxmlformats.org/wordprocessingml/2006/main" xmlns:w14="http://schemas.microsoft.com/office/word/2010/wordml" xmlns:w15="http://schemas.microsoft.com/office/word/2012/wordml" xmlns:w16cex="http://schemas.microsoft.com/office/word/2018/wordml/cex" xmlns:w16cid="http://schemas.microsoft.com/office/word/2016/wordml/cid" xmlns:w16="http://schemas.microsoft.com/office/word/2018/wordml" xmlns:w16sdtdh="http://schemas.microsoft.com/office/word/2020/wordml/sdtdatahash" xmlns:w16se="http://schemas.microsoft.com/office/word/2015/wordml/symex" xmlns:wpg="http://schemas.microsoft.com/office/word/2010/wordprocessingGroup" xmlns:wpi="http://schemas.microsoft.com/office/word/2010/wordprocessingInk" xmlns:wne="http://schemas.microsoft.com/office/word/2006/wordml" xmlns:wps="http://schemas.microsoft.com/office/word/2010/wordprocessingShape" mc:Ignorable="w14 w15 w16se w16cid w16 w16cex w16sdtdh wp14">
   <w15:person w15:author="Ilse Ferris">
     <w15:presenceInfo w15:providerId="AD" w15:userId="S::Ilse.Ferris@hennepin.us::8285f35f-d99a-48d4-84f0-13643bc85e57"/>
   </w15:person>
@@ -5374,4 +5557,16 @@
     </a:ext>
   </a:extLst>
 </a:theme>
+</file>
+
+<file path=customXml/item1.xml><?xml version="1.0" encoding="utf-8"?>
+<b:Sources xmlns:b="http://schemas.openxmlformats.org/officeDocument/2006/bibliography" xmlns="http://schemas.openxmlformats.org/officeDocument/2006/bibliography" SelectedStyle="\APASixthEditionOfficeOnline.xsl" StyleName="APA" Version="6"/>
+</file>
+
+<file path=customXml/itemProps1.xml><?xml version="1.0" encoding="utf-8"?>
+<ds:datastoreItem xmlns:ds="http://schemas.openxmlformats.org/officeDocument/2006/customXml" ds:itemID="{D41B6B06-045A-441D-8C6A-183771839E3A}">
+  <ds:schemaRefs>
+    <ds:schemaRef ds:uri="http://schemas.openxmlformats.org/officeDocument/2006/bibliography"/>
+  </ds:schemaRefs>
+</ds:datastoreItem>
 </file>
</xml_diff>

<commit_message>
#915 BULK INAC TRANSFER Logic Map
</commit_message>
<xml_diff>
--- a/Logic Maps/BULK - INAC Transfer Logic Map.docx
+++ b/Logic Maps/BULK - INAC Transfer Logic Map.docx
@@ -316,7 +316,30 @@
         <w:pStyle w:val="Heading1"/>
       </w:pPr>
       <w:r>
-        <w:t>Functionality(hierarchy)</w:t>
+        <w:t xml:space="preserve">User Input/User Dialog </w:t>
+      </w:r>
+    </w:p>
+    <w:p>
+      <w:pPr>
+        <w:numPr>
+          <w:ilvl w:val="0"/>
+          <w:numId w:val="13"/>
+        </w:numPr>
+        <w:spacing w:after="0" w:line="240" w:lineRule="auto"/>
+        <w:textAlignment w:val="center"/>
+        <w:rPr>
+          <w:rFonts w:cstheme="minorHAnsi"/>
+          <w:sz w:val="24"/>
+          <w:szCs w:val="24"/>
+        </w:rPr>
+      </w:pPr>
+      <w:r>
+        <w:rPr>
+          <w:rFonts w:cstheme="minorHAnsi"/>
+          <w:sz w:val="24"/>
+          <w:szCs w:val="24"/>
+        </w:rPr>
+        <w:t xml:space="preserve">User will select to run the script </w:t>
       </w:r>
     </w:p>
     <w:p>
@@ -324,7 +347,7 @@
         <w:pStyle w:val="ListParagraph"/>
         <w:numPr>
           <w:ilvl w:val="0"/>
-          <w:numId w:val="42"/>
+          <w:numId w:val="13"/>
         </w:numPr>
         <w:spacing w:after="0" w:line="240" w:lineRule="auto"/>
         <w:rPr>
@@ -339,7 +362,7 @@
           <w:sz w:val="24"/>
           <w:szCs w:val="24"/>
         </w:rPr>
-        <w:t>R</w:t>
+        <w:t xml:space="preserve">Script will </w:t>
       </w:r>
       <w:r>
         <w:rPr>
@@ -347,159 +370,9 @@
           <w:sz w:val="24"/>
           <w:szCs w:val="24"/>
         </w:rPr>
-        <w:t>un query county wide</w:t>
-      </w:r>
-    </w:p>
-    <w:p>
-      <w:pPr>
-        <w:pStyle w:val="ListParagraph"/>
-        <w:numPr>
-          <w:ilvl w:val="0"/>
-          <w:numId w:val="42"/>
-        </w:numPr>
-        <w:spacing w:after="0" w:line="240" w:lineRule="auto"/>
-        <w:rPr>
-          <w:rFonts w:eastAsia="Times New Roman" w:cstheme="minorHAnsi"/>
-          <w:sz w:val="24"/>
-          <w:szCs w:val="24"/>
-        </w:rPr>
-      </w:pPr>
-      <w:r>
-        <w:rPr>
-          <w:rFonts w:eastAsia="Times New Roman" w:cstheme="minorHAnsi"/>
-          <w:sz w:val="24"/>
-          <w:szCs w:val="24"/>
-        </w:rPr>
-        <w:t xml:space="preserve">Script will run REPT/INAC </w:t>
-      </w:r>
-    </w:p>
-    <w:p>
-      <w:pPr>
-        <w:pStyle w:val="ListParagraph"/>
-        <w:numPr>
-          <w:ilvl w:val="1"/>
-          <w:numId w:val="42"/>
-        </w:numPr>
-        <w:spacing w:after="0" w:line="240" w:lineRule="auto"/>
-        <w:textAlignment w:val="center"/>
-        <w:rPr>
-          <w:rFonts w:ascii="Calibri" w:hAnsi="Calibri" w:cs="Calibri"/>
-        </w:rPr>
-      </w:pPr>
-      <w:r>
-        <w:rPr>
-          <w:rFonts w:ascii="Calibri" w:hAnsi="Calibri" w:cs="Calibri"/>
-        </w:rPr>
-        <w:t>Review all information from the REPT/INAC spreadsheet</w:t>
-      </w:r>
-    </w:p>
-    <w:p>
-      <w:pPr>
-        <w:pStyle w:val="ListParagraph"/>
-        <w:numPr>
-          <w:ilvl w:val="1"/>
-          <w:numId w:val="42"/>
-        </w:numPr>
-        <w:spacing w:after="0" w:line="240" w:lineRule="auto"/>
-        <w:rPr>
-          <w:sz w:val="24"/>
-          <w:szCs w:val="24"/>
-        </w:rPr>
-      </w:pPr>
-      <w:commentRangeStart w:id="1"/>
-      <w:commentRangeStart w:id="2"/>
-      <w:r>
-        <w:rPr>
-          <w:rFonts w:eastAsia="Times New Roman" w:cstheme="minorHAnsi"/>
-          <w:sz w:val="24"/>
-          <w:szCs w:val="24"/>
-        </w:rPr>
-        <w:t>Excluding the cases fr</w:t>
-      </w:r>
-      <w:r>
-        <w:rPr>
-          <w:rFonts w:eastAsia="Times New Roman" w:cstheme="minorHAnsi"/>
-          <w:sz w:val="24"/>
-          <w:szCs w:val="24"/>
-        </w:rPr>
-        <w:t>o</w:t>
-      </w:r>
-      <w:r>
-        <w:rPr>
-          <w:rFonts w:eastAsia="Times New Roman" w:cstheme="minorHAnsi"/>
-          <w:sz w:val="24"/>
-          <w:szCs w:val="24"/>
-        </w:rPr>
-        <w:t xml:space="preserve">m the exclusion list </w:t>
-      </w:r>
-      <w:commentRangeEnd w:id="1"/>
-      <w:r>
-        <w:rPr>
-          <w:rStyle w:val="CommentReference"/>
-        </w:rPr>
-        <w:commentReference w:id="1"/>
-      </w:r>
-      <w:commentRangeEnd w:id="2"/>
-      <w:r>
-        <w:rPr>
-          <w:rStyle w:val="CommentReference"/>
-        </w:rPr>
-        <w:commentReference w:id="2"/>
-      </w:r>
-      <w:r>
-        <w:rPr>
-          <w:rFonts w:eastAsia="Times New Roman" w:cstheme="minorHAnsi"/>
-          <w:sz w:val="24"/>
-          <w:szCs w:val="24"/>
-        </w:rPr>
-        <w:t xml:space="preserve">– the case will be listed on the excel sheet as excluded </w:t>
-      </w:r>
-    </w:p>
-    <w:p>
-      <w:pPr>
-        <w:pStyle w:val="ListParagraph"/>
-        <w:numPr>
-          <w:ilvl w:val="1"/>
-          <w:numId w:val="42"/>
-        </w:numPr>
-        <w:spacing w:after="0" w:line="240" w:lineRule="auto"/>
-        <w:rPr>
-          <w:sz w:val="24"/>
-          <w:szCs w:val="24"/>
-        </w:rPr>
-      </w:pPr>
-      <w:r>
-        <w:rPr>
-          <w:rFonts w:eastAsia="Times New Roman" w:cstheme="minorHAnsi"/>
-          <w:sz w:val="24"/>
-          <w:szCs w:val="24"/>
-        </w:rPr>
-        <w:t xml:space="preserve">When complete </w:t>
-      </w:r>
-      <w:r>
-        <w:rPr>
-          <w:rFonts w:eastAsia="Times New Roman" w:cstheme="minorHAnsi"/>
-          <w:sz w:val="24"/>
-          <w:szCs w:val="24"/>
-        </w:rPr>
-        <w:t>REPT/INAC</w:t>
-      </w:r>
-      <w:r>
-        <w:rPr>
-          <w:rFonts w:eastAsia="Times New Roman" w:cstheme="minorHAnsi"/>
-          <w:sz w:val="24"/>
-          <w:szCs w:val="24"/>
-        </w:rPr>
-        <w:t xml:space="preserve"> will</w:t>
-      </w:r>
-      <w:r>
-        <w:rPr>
-          <w:sz w:val="24"/>
-          <w:szCs w:val="24"/>
-        </w:rPr>
-        <w:t xml:space="preserve"> save automatically, </w:t>
-      </w:r>
-      <w:hyperlink r:id="rId10" w:history="1">
+        <w:t xml:space="preserve">be saved be saved to </w:t>
+      </w:r>
+      <w:hyperlink r:id="rId6" w:history="1">
         <w:r>
           <w:rPr>
             <w:rStyle w:val="Hyperlink"/>
@@ -515,7 +388,76 @@
           <w:sz w:val="24"/>
           <w:szCs w:val="24"/>
         </w:rPr>
-        <w:t xml:space="preserve"> –naming convention (Ex. 06-01-2020) </w:t>
+        <w:t xml:space="preserve"> </w:t>
+      </w:r>
+      <w:r>
+        <w:rPr>
+          <w:sz w:val="24"/>
+          <w:szCs w:val="24"/>
+        </w:rPr>
+        <w:t>naming convention (Ex. 06-01-2020)</w:t>
+      </w:r>
+    </w:p>
+    <w:p>
+      <w:pPr>
+        <w:pStyle w:val="ListParagraph"/>
+        <w:numPr>
+          <w:ilvl w:val="0"/>
+          <w:numId w:val="13"/>
+        </w:numPr>
+        <w:spacing w:after="0" w:line="240" w:lineRule="auto"/>
+        <w:rPr>
+          <w:rFonts w:eastAsia="Times New Roman" w:cstheme="minorHAnsi"/>
+          <w:sz w:val="24"/>
+          <w:szCs w:val="24"/>
+        </w:rPr>
+      </w:pPr>
+      <w:r>
+        <w:rPr>
+          <w:rFonts w:eastAsia="Times New Roman" w:cstheme="minorHAnsi"/>
+          <w:sz w:val="24"/>
+          <w:szCs w:val="24"/>
+        </w:rPr>
+        <w:t>Dialog #1</w:t>
+      </w:r>
+      <w:r>
+        <w:rPr>
+          <w:rFonts w:eastAsia="Times New Roman" w:cstheme="minorHAnsi"/>
+          <w:sz w:val="24"/>
+          <w:szCs w:val="24"/>
+        </w:rPr>
+        <w:t xml:space="preserve"> </w:t>
+      </w:r>
+    </w:p>
+    <w:p>
+      <w:pPr>
+        <w:pStyle w:val="ListParagraph"/>
+        <w:numPr>
+          <w:ilvl w:val="0"/>
+          <w:numId w:val="13"/>
+        </w:numPr>
+        <w:spacing w:after="0" w:line="240" w:lineRule="auto"/>
+        <w:rPr>
+          <w:rFonts w:eastAsia="Times New Roman" w:cstheme="minorHAnsi"/>
+          <w:sz w:val="24"/>
+          <w:szCs w:val="24"/>
+        </w:rPr>
+      </w:pPr>
+      <w:r>
+        <w:rPr>
+          <w:rFonts w:eastAsia="Times New Roman" w:cstheme="minorHAnsi"/>
+          <w:sz w:val="24"/>
+          <w:szCs w:val="24"/>
+        </w:rPr>
+        <w:t>Excel row to start</w:t>
+      </w:r>
+    </w:p>
+    <w:p>
+      <w:pPr>
+        <w:pStyle w:val="Heading1"/>
+      </w:pPr>
+      <w:r>
+        <w:t>Functionality(hierarchy)</w:t>
       </w:r>
     </w:p>
     <w:p>
@@ -526,28 +468,27 @@
           <w:numId w:val="42"/>
         </w:numPr>
         <w:spacing w:after="0" w:line="240" w:lineRule="auto"/>
-        <w:textAlignment w:val="center"/>
-        <w:rPr>
-          <w:rFonts w:cstheme="minorHAnsi"/>
+        <w:rPr>
+          <w:rFonts w:eastAsia="Times New Roman" w:cstheme="minorHAnsi"/>
           <w:sz w:val="24"/>
           <w:szCs w:val="24"/>
         </w:rPr>
       </w:pPr>
-      <w:commentRangeStart w:id="3"/>
-      <w:r>
-        <w:rPr>
-          <w:rFonts w:cstheme="minorHAnsi"/>
+      <w:r>
+        <w:rPr>
+          <w:rFonts w:eastAsia="Times New Roman" w:cstheme="minorHAnsi"/>
           <w:sz w:val="24"/>
           <w:szCs w:val="24"/>
         </w:rPr>
-        <w:t xml:space="preserve">Footer month will automatically choose four months previous and appropriate year </w:t>
-      </w:r>
-      <w:commentRangeEnd w:id="3"/>
-      <w:r>
-        <w:rPr>
-          <w:rStyle w:val="CommentReference"/>
-        </w:rPr>
-        <w:commentReference w:id="3"/>
+        <w:t>R</w:t>
+      </w:r>
+      <w:r>
+        <w:rPr>
+          <w:rFonts w:eastAsia="Times New Roman" w:cstheme="minorHAnsi"/>
+          <w:sz w:val="24"/>
+          <w:szCs w:val="24"/>
+        </w:rPr>
+        <w:t>un query county wide</w:t>
       </w:r>
     </w:p>
     <w:p>
@@ -558,37 +499,26 @@
           <w:numId w:val="42"/>
         </w:numPr>
         <w:spacing w:after="0" w:line="240" w:lineRule="auto"/>
-        <w:textAlignment w:val="center"/>
-        <w:rPr>
-          <w:rFonts w:ascii="Calibri" w:hAnsi="Calibri" w:cs="Calibri"/>
-        </w:rPr>
-      </w:pPr>
-      <w:r>
-        <w:rPr>
+        <w:rPr>
+          <w:rFonts w:eastAsia="Times New Roman" w:cstheme="minorHAnsi"/>
           <w:sz w:val="24"/>
           <w:szCs w:val="24"/>
         </w:rPr>
-        <w:t>BULK – Inactive Transfer</w:t>
-      </w:r>
-      <w:r>
-        <w:rPr>
+      </w:pPr>
+      <w:r>
+        <w:rPr>
+          <w:rFonts w:eastAsia="Times New Roman" w:cstheme="minorHAnsi"/>
           <w:sz w:val="24"/>
           <w:szCs w:val="24"/>
         </w:rPr>
-        <w:t xml:space="preserve"> will run </w:t>
-      </w:r>
-      <w:r>
-        <w:rPr>
-          <w:rFonts w:ascii="Calibri" w:hAnsi="Calibri" w:cs="Calibri"/>
-        </w:rPr>
-        <w:t xml:space="preserve">Transfer the cases to X127CCL </w:t>
+        <w:t xml:space="preserve">Script will run REPT/INAC </w:t>
       </w:r>
     </w:p>
     <w:p>
       <w:pPr>
         <w:pStyle w:val="ListParagraph"/>
         <w:numPr>
-          <w:ilvl w:val="0"/>
+          <w:ilvl w:val="1"/>
           <w:numId w:val="42"/>
         </w:numPr>
         <w:spacing w:after="0" w:line="240" w:lineRule="auto"/>
@@ -599,11 +529,33 @@
       </w:pPr>
       <w:r>
         <w:rPr>
+          <w:rFonts w:ascii="Calibri" w:hAnsi="Calibri" w:cs="Calibri"/>
+        </w:rPr>
+        <w:t>Review all information from the REPT/INAC spreadsheet</w:t>
+      </w:r>
+    </w:p>
+    <w:p>
+      <w:pPr>
+        <w:pStyle w:val="ListParagraph"/>
+        <w:numPr>
+          <w:ilvl w:val="1"/>
+          <w:numId w:val="42"/>
+        </w:numPr>
+        <w:spacing w:after="0" w:line="240" w:lineRule="auto"/>
+        <w:rPr>
+          <w:sz w:val="24"/>
+          <w:szCs w:val="24"/>
+        </w:rPr>
+      </w:pPr>
+      <w:commentRangeStart w:id="1"/>
+      <w:commentRangeStart w:id="2"/>
+      <w:r>
+        <w:rPr>
           <w:rFonts w:eastAsia="Times New Roman" w:cstheme="minorHAnsi"/>
           <w:sz w:val="24"/>
           <w:szCs w:val="24"/>
         </w:rPr>
-        <w:t xml:space="preserve">When complete </w:t>
+        <w:t>Excluding the cases fr</w:t>
       </w:r>
       <w:r>
         <w:rPr>
@@ -611,7 +563,7 @@
           <w:sz w:val="24"/>
           <w:szCs w:val="24"/>
         </w:rPr>
-        <w:t xml:space="preserve">the complete </w:t>
+        <w:t>o</w:t>
       </w:r>
       <w:r>
         <w:rPr>
@@ -619,21 +571,74 @@
           <w:sz w:val="24"/>
           <w:szCs w:val="24"/>
         </w:rPr>
-        <w:t>will</w:t>
-      </w:r>
-      <w:r>
-        <w:rPr>
+        <w:t xml:space="preserve">m the exclusion list </w:t>
+      </w:r>
+      <w:commentRangeEnd w:id="1"/>
+      <w:r>
+        <w:rPr>
+          <w:rStyle w:val="CommentReference"/>
+        </w:rPr>
+        <w:commentReference w:id="1"/>
+      </w:r>
+      <w:commentRangeEnd w:id="2"/>
+      <w:r>
+        <w:rPr>
+          <w:rStyle w:val="CommentReference"/>
+        </w:rPr>
+        <w:commentReference w:id="2"/>
+      </w:r>
+      <w:r>
+        <w:rPr>
+          <w:rFonts w:eastAsia="Times New Roman" w:cstheme="minorHAnsi"/>
           <w:sz w:val="24"/>
           <w:szCs w:val="24"/>
         </w:rPr>
-        <w:t xml:space="preserve"> save automatically, </w:t>
-      </w:r>
-      <w:r>
+        <w:t xml:space="preserve">– the case will be listed on the excel sheet as excluded </w:t>
+      </w:r>
+    </w:p>
+    <w:p>
+      <w:pPr>
+        <w:pStyle w:val="ListParagraph"/>
+        <w:numPr>
+          <w:ilvl w:val="1"/>
+          <w:numId w:val="42"/>
+        </w:numPr>
+        <w:spacing w:after="0" w:line="240" w:lineRule="auto"/>
         <w:rPr>
           <w:sz w:val="24"/>
           <w:szCs w:val="24"/>
         </w:rPr>
-        <w:t xml:space="preserve">to the same </w:t>
+      </w:pPr>
+      <w:r>
+        <w:rPr>
+          <w:rFonts w:eastAsia="Times New Roman" w:cstheme="minorHAnsi"/>
+          <w:sz w:val="24"/>
+          <w:szCs w:val="24"/>
+        </w:rPr>
+        <w:t xml:space="preserve">When complete </w:t>
+      </w:r>
+      <w:r>
+        <w:rPr>
+          <w:rFonts w:eastAsia="Times New Roman" w:cstheme="minorHAnsi"/>
+          <w:sz w:val="24"/>
+          <w:szCs w:val="24"/>
+        </w:rPr>
+        <w:t>REPT/INAC</w:t>
+      </w:r>
+      <w:r>
+        <w:rPr>
+          <w:rFonts w:eastAsia="Times New Roman" w:cstheme="minorHAnsi"/>
+          <w:sz w:val="24"/>
+          <w:szCs w:val="24"/>
+        </w:rPr>
+        <w:t xml:space="preserve"> will</w:t>
+      </w:r>
+      <w:r>
+        <w:rPr>
+          <w:sz w:val="24"/>
+          <w:szCs w:val="24"/>
+        </w:rPr>
+        <w:t xml:space="preserve"> save automatically, </w:t>
       </w:r>
       <w:hyperlink r:id="rId11" w:history="1">
         <w:r>
@@ -646,13 +651,331 @@
           <w:t>folder</w:t>
         </w:r>
       </w:hyperlink>
-      <w:r>
+    </w:p>
+    <w:p>
+      <w:pPr>
+        <w:spacing w:after="0" w:line="240" w:lineRule="auto"/>
+        <w:ind w:left="720" w:firstLine="720"/>
         <w:rPr>
           <w:sz w:val="24"/>
           <w:szCs w:val="24"/>
         </w:rPr>
-        <w:t xml:space="preserve"> –naming convention (Ex. 06-01-2020) </w:t>
-      </w:r>
+      </w:pPr>
+      <w:r>
+        <w:rPr>
+          <w:sz w:val="24"/>
+          <w:szCs w:val="24"/>
+        </w:rPr>
+        <w:t>Excel Columns:</w:t>
+      </w:r>
+    </w:p>
+    <w:p>
+      <w:pPr>
+        <w:pStyle w:val="ListParagraph"/>
+        <w:numPr>
+          <w:ilvl w:val="2"/>
+          <w:numId w:val="42"/>
+        </w:numPr>
+        <w:spacing w:after="0" w:line="240" w:lineRule="auto"/>
+        <w:textAlignment w:val="center"/>
+        <w:rPr>
+          <w:rFonts w:ascii="Calibri" w:hAnsi="Calibri" w:cs="Calibri"/>
+        </w:rPr>
+      </w:pPr>
+      <w:proofErr w:type="spellStart"/>
+      <w:r>
+        <w:rPr>
+          <w:rFonts w:ascii="Calibri" w:hAnsi="Calibri" w:cs="Calibri"/>
+        </w:rPr>
+        <w:t>ObjExcel.Cells</w:t>
+      </w:r>
+      <w:proofErr w:type="spellEnd"/>
+      <w:r>
+        <w:rPr>
+          <w:rFonts w:ascii="Calibri" w:hAnsi="Calibri" w:cs="Calibri"/>
+        </w:rPr>
+        <w:t>(1, 1</w:t>
+      </w:r>
+      <w:proofErr w:type="gramStart"/>
+      <w:r>
+        <w:rPr>
+          <w:rFonts w:ascii="Calibri" w:hAnsi="Calibri" w:cs="Calibri"/>
+        </w:rPr>
+        <w:t>).Value</w:t>
+      </w:r>
+      <w:proofErr w:type="gramEnd"/>
+      <w:r>
+        <w:rPr>
+          <w:rFonts w:ascii="Calibri" w:hAnsi="Calibri" w:cs="Calibri"/>
+        </w:rPr>
+        <w:t xml:space="preserve"> = "WORKER"</w:t>
+      </w:r>
+    </w:p>
+    <w:p>
+      <w:pPr>
+        <w:pStyle w:val="ListParagraph"/>
+        <w:numPr>
+          <w:ilvl w:val="2"/>
+          <w:numId w:val="42"/>
+        </w:numPr>
+        <w:spacing w:after="0" w:line="240" w:lineRule="auto"/>
+        <w:textAlignment w:val="center"/>
+        <w:rPr>
+          <w:rFonts w:ascii="Calibri" w:hAnsi="Calibri" w:cs="Calibri"/>
+        </w:rPr>
+      </w:pPr>
+      <w:proofErr w:type="spellStart"/>
+      <w:r>
+        <w:rPr>
+          <w:rFonts w:ascii="Calibri" w:hAnsi="Calibri" w:cs="Calibri"/>
+        </w:rPr>
+        <w:t>ObjExcel.Cells</w:t>
+      </w:r>
+      <w:proofErr w:type="spellEnd"/>
+      <w:r>
+        <w:rPr>
+          <w:rFonts w:ascii="Calibri" w:hAnsi="Calibri" w:cs="Calibri"/>
+        </w:rPr>
+        <w:t>(1, 2</w:t>
+      </w:r>
+      <w:proofErr w:type="gramStart"/>
+      <w:r>
+        <w:rPr>
+          <w:rFonts w:ascii="Calibri" w:hAnsi="Calibri" w:cs="Calibri"/>
+        </w:rPr>
+        <w:t>).Value</w:t>
+      </w:r>
+      <w:proofErr w:type="gramEnd"/>
+      <w:r>
+        <w:rPr>
+          <w:rFonts w:ascii="Calibri" w:hAnsi="Calibri" w:cs="Calibri"/>
+        </w:rPr>
+        <w:t xml:space="preserve"> = "CASE NUMBER"</w:t>
+      </w:r>
+    </w:p>
+    <w:p>
+      <w:pPr>
+        <w:pStyle w:val="ListParagraph"/>
+        <w:numPr>
+          <w:ilvl w:val="2"/>
+          <w:numId w:val="42"/>
+        </w:numPr>
+        <w:spacing w:after="0" w:line="240" w:lineRule="auto"/>
+        <w:textAlignment w:val="center"/>
+        <w:rPr>
+          <w:rFonts w:ascii="Calibri" w:hAnsi="Calibri" w:cs="Calibri"/>
+        </w:rPr>
+      </w:pPr>
+      <w:proofErr w:type="spellStart"/>
+      <w:r>
+        <w:rPr>
+          <w:rFonts w:ascii="Calibri" w:hAnsi="Calibri" w:cs="Calibri"/>
+        </w:rPr>
+        <w:t>ObjExcel.Cells</w:t>
+      </w:r>
+      <w:proofErr w:type="spellEnd"/>
+      <w:r>
+        <w:rPr>
+          <w:rFonts w:ascii="Calibri" w:hAnsi="Calibri" w:cs="Calibri"/>
+        </w:rPr>
+        <w:t>(1, 3</w:t>
+      </w:r>
+      <w:proofErr w:type="gramStart"/>
+      <w:r>
+        <w:rPr>
+          <w:rFonts w:ascii="Calibri" w:hAnsi="Calibri" w:cs="Calibri"/>
+        </w:rPr>
+        <w:t>).Value</w:t>
+      </w:r>
+      <w:proofErr w:type="gramEnd"/>
+      <w:r>
+        <w:rPr>
+          <w:rFonts w:ascii="Calibri" w:hAnsi="Calibri" w:cs="Calibri"/>
+        </w:rPr>
+        <w:t xml:space="preserve"> = "CASE NAME"</w:t>
+      </w:r>
+    </w:p>
+    <w:p>
+      <w:pPr>
+        <w:pStyle w:val="ListParagraph"/>
+        <w:numPr>
+          <w:ilvl w:val="2"/>
+          <w:numId w:val="42"/>
+        </w:numPr>
+        <w:spacing w:after="0" w:line="240" w:lineRule="auto"/>
+        <w:textAlignment w:val="center"/>
+        <w:rPr>
+          <w:rFonts w:ascii="Calibri" w:hAnsi="Calibri" w:cs="Calibri"/>
+        </w:rPr>
+      </w:pPr>
+      <w:proofErr w:type="spellStart"/>
+      <w:r>
+        <w:rPr>
+          <w:rFonts w:ascii="Calibri" w:hAnsi="Calibri" w:cs="Calibri"/>
+        </w:rPr>
+        <w:t>ObjExcel.Cells</w:t>
+      </w:r>
+      <w:proofErr w:type="spellEnd"/>
+      <w:r>
+        <w:rPr>
+          <w:rFonts w:ascii="Calibri" w:hAnsi="Calibri" w:cs="Calibri"/>
+        </w:rPr>
+        <w:t>(1, 4</w:t>
+      </w:r>
+      <w:proofErr w:type="gramStart"/>
+      <w:r>
+        <w:rPr>
+          <w:rFonts w:ascii="Calibri" w:hAnsi="Calibri" w:cs="Calibri"/>
+        </w:rPr>
+        <w:t>).Value</w:t>
+      </w:r>
+      <w:proofErr w:type="gramEnd"/>
+      <w:r>
+        <w:rPr>
+          <w:rFonts w:ascii="Calibri" w:hAnsi="Calibri" w:cs="Calibri"/>
+        </w:rPr>
+        <w:t xml:space="preserve"> = "APPL DATE"</w:t>
+      </w:r>
+    </w:p>
+    <w:p>
+      <w:pPr>
+        <w:pStyle w:val="ListParagraph"/>
+        <w:numPr>
+          <w:ilvl w:val="2"/>
+          <w:numId w:val="42"/>
+        </w:numPr>
+        <w:spacing w:after="0" w:line="240" w:lineRule="auto"/>
+        <w:textAlignment w:val="center"/>
+        <w:rPr>
+          <w:rFonts w:ascii="Calibri" w:hAnsi="Calibri" w:cs="Calibri"/>
+        </w:rPr>
+      </w:pPr>
+      <w:proofErr w:type="spellStart"/>
+      <w:r>
+        <w:rPr>
+          <w:rFonts w:ascii="Calibri" w:hAnsi="Calibri" w:cs="Calibri"/>
+        </w:rPr>
+        <w:lastRenderedPageBreak/>
+        <w:t>ObjExcel.Cells</w:t>
+      </w:r>
+      <w:proofErr w:type="spellEnd"/>
+      <w:r>
+        <w:rPr>
+          <w:rFonts w:ascii="Calibri" w:hAnsi="Calibri" w:cs="Calibri"/>
+        </w:rPr>
+        <w:t>(1, 5</w:t>
+      </w:r>
+      <w:proofErr w:type="gramStart"/>
+      <w:r>
+        <w:rPr>
+          <w:rFonts w:ascii="Calibri" w:hAnsi="Calibri" w:cs="Calibri"/>
+        </w:rPr>
+        <w:t>).Value</w:t>
+      </w:r>
+      <w:proofErr w:type="gramEnd"/>
+      <w:r>
+        <w:rPr>
+          <w:rFonts w:ascii="Calibri" w:hAnsi="Calibri" w:cs="Calibri"/>
+        </w:rPr>
+        <w:t xml:space="preserve"> = "INAC DATE"</w:t>
+      </w:r>
+    </w:p>
+    <w:p>
+      <w:pPr>
+        <w:pStyle w:val="ListParagraph"/>
+        <w:numPr>
+          <w:ilvl w:val="2"/>
+          <w:numId w:val="42"/>
+        </w:numPr>
+        <w:spacing w:after="0" w:line="240" w:lineRule="auto"/>
+        <w:textAlignment w:val="center"/>
+        <w:rPr>
+          <w:rFonts w:ascii="Calibri" w:hAnsi="Calibri" w:cs="Calibri"/>
+        </w:rPr>
+      </w:pPr>
+      <w:proofErr w:type="spellStart"/>
+      <w:r>
+        <w:rPr>
+          <w:rFonts w:ascii="Calibri" w:hAnsi="Calibri" w:cs="Calibri"/>
+        </w:rPr>
+        <w:t>ObjExcel.Cells</w:t>
+      </w:r>
+      <w:proofErr w:type="spellEnd"/>
+      <w:r>
+        <w:rPr>
+          <w:rFonts w:ascii="Calibri" w:hAnsi="Calibri" w:cs="Calibri"/>
+        </w:rPr>
+        <w:t>(1, 6</w:t>
+      </w:r>
+      <w:proofErr w:type="gramStart"/>
+      <w:r>
+        <w:rPr>
+          <w:rFonts w:ascii="Calibri" w:hAnsi="Calibri" w:cs="Calibri"/>
+        </w:rPr>
+        <w:t>).Value</w:t>
+      </w:r>
+      <w:proofErr w:type="gramEnd"/>
+      <w:r>
+        <w:rPr>
+          <w:rFonts w:ascii="Calibri" w:hAnsi="Calibri" w:cs="Calibri"/>
+        </w:rPr>
+        <w:t xml:space="preserve"> = "TRANSFERED"</w:t>
+      </w:r>
+    </w:p>
+    <w:p>
+      <w:pPr>
+        <w:pStyle w:val="ListParagraph"/>
+        <w:numPr>
+          <w:ilvl w:val="2"/>
+          <w:numId w:val="42"/>
+        </w:numPr>
+        <w:spacing w:after="0" w:line="240" w:lineRule="auto"/>
+        <w:textAlignment w:val="center"/>
+        <w:rPr>
+          <w:rFonts w:cstheme="minorHAnsi"/>
+          <w:sz w:val="24"/>
+          <w:szCs w:val="24"/>
+        </w:rPr>
+      </w:pPr>
+      <w:proofErr w:type="spellStart"/>
+      <w:r>
+        <w:rPr>
+          <w:rFonts w:ascii="Calibri" w:hAnsi="Calibri" w:cs="Calibri"/>
+        </w:rPr>
+        <w:t>ObjExcel.Cells</w:t>
+      </w:r>
+      <w:proofErr w:type="spellEnd"/>
+      <w:r>
+        <w:rPr>
+          <w:rFonts w:ascii="Calibri" w:hAnsi="Calibri" w:cs="Calibri"/>
+        </w:rPr>
+        <w:t>(1, 7</w:t>
+      </w:r>
+      <w:proofErr w:type="gramStart"/>
+      <w:r>
+        <w:rPr>
+          <w:rFonts w:ascii="Calibri" w:hAnsi="Calibri" w:cs="Calibri"/>
+        </w:rPr>
+        <w:t>).Value</w:t>
+      </w:r>
+      <w:proofErr w:type="gramEnd"/>
+      <w:r>
+        <w:rPr>
+          <w:rFonts w:ascii="Calibri" w:hAnsi="Calibri" w:cs="Calibri"/>
+        </w:rPr>
+        <w:t xml:space="preserve"> = "CONFRIM"</w:t>
+      </w:r>
+    </w:p>
+    <w:p>
+      <w:pPr>
+        <w:spacing w:after="0" w:line="240" w:lineRule="auto"/>
+        <w:textAlignment w:val="center"/>
+        <w:rPr>
+          <w:rFonts w:cstheme="minorHAnsi"/>
+          <w:sz w:val="24"/>
+          <w:szCs w:val="24"/>
+        </w:rPr>
+      </w:pPr>
     </w:p>
     <w:p>
       <w:pPr>
@@ -662,11 +985,163 @@
           <w:numId w:val="42"/>
         </w:numPr>
         <w:spacing w:after="0" w:line="240" w:lineRule="auto"/>
+        <w:textAlignment w:val="center"/>
+        <w:rPr>
+          <w:rFonts w:cstheme="minorHAnsi"/>
+          <w:sz w:val="24"/>
+          <w:szCs w:val="24"/>
+        </w:rPr>
+      </w:pPr>
+      <w:commentRangeStart w:id="3"/>
+      <w:r>
+        <w:rPr>
+          <w:rFonts w:cstheme="minorHAnsi"/>
+          <w:sz w:val="24"/>
+          <w:szCs w:val="24"/>
+        </w:rPr>
+        <w:t xml:space="preserve">Footer month will </w:t>
+      </w:r>
+      <w:r>
+        <w:rPr>
+          <w:rFonts w:cstheme="minorHAnsi"/>
+          <w:sz w:val="24"/>
+          <w:szCs w:val="24"/>
+        </w:rPr>
+        <w:t>be set to</w:t>
+      </w:r>
+      <w:r>
+        <w:rPr>
+          <w:rFonts w:cstheme="minorHAnsi"/>
+          <w:sz w:val="24"/>
+          <w:szCs w:val="24"/>
+        </w:rPr>
+        <w:t xml:space="preserve"> choose four months previous and appropriate year </w:t>
+      </w:r>
+      <w:commentRangeEnd w:id="3"/>
+      <w:r>
+        <w:rPr>
+          <w:rStyle w:val="CommentReference"/>
+        </w:rPr>
+        <w:commentReference w:id="3"/>
+      </w:r>
+    </w:p>
+    <w:p>
+      <w:pPr>
+        <w:pStyle w:val="ListParagraph"/>
+        <w:numPr>
+          <w:ilvl w:val="0"/>
+          <w:numId w:val="42"/>
+        </w:numPr>
+        <w:spacing w:after="0" w:line="240" w:lineRule="auto"/>
+        <w:textAlignment w:val="center"/>
+        <w:rPr>
+          <w:rFonts w:ascii="Calibri" w:hAnsi="Calibri" w:cs="Calibri"/>
+        </w:rPr>
+      </w:pPr>
+      <w:r>
+        <w:rPr>
+          <w:sz w:val="24"/>
+          <w:szCs w:val="24"/>
+        </w:rPr>
+        <w:t>BULK – Inactive Transfer</w:t>
+      </w:r>
+      <w:r>
+        <w:rPr>
+          <w:sz w:val="24"/>
+          <w:szCs w:val="24"/>
+        </w:rPr>
+        <w:t xml:space="preserve"> will run </w:t>
+      </w:r>
+      <w:r>
+        <w:rPr>
+          <w:rFonts w:ascii="Calibri" w:hAnsi="Calibri" w:cs="Calibri"/>
+        </w:rPr>
+        <w:t xml:space="preserve">Transfer the cases to X127CCL </w:t>
+      </w:r>
+    </w:p>
+    <w:p>
+      <w:pPr>
+        <w:pStyle w:val="ListParagraph"/>
+        <w:numPr>
+          <w:ilvl w:val="0"/>
+          <w:numId w:val="42"/>
+        </w:numPr>
+        <w:spacing w:after="0" w:line="240" w:lineRule="auto"/>
+        <w:textAlignment w:val="center"/>
+        <w:rPr>
+          <w:rFonts w:ascii="Calibri" w:hAnsi="Calibri" w:cs="Calibri"/>
+        </w:rPr>
+      </w:pPr>
+      <w:r>
         <w:rPr>
           <w:rFonts w:eastAsia="Times New Roman" w:cstheme="minorHAnsi"/>
           <w:sz w:val="24"/>
           <w:szCs w:val="24"/>
         </w:rPr>
+        <w:t xml:space="preserve">When complete </w:t>
+      </w:r>
+      <w:r>
+        <w:rPr>
+          <w:rFonts w:eastAsia="Times New Roman" w:cstheme="minorHAnsi"/>
+          <w:sz w:val="24"/>
+          <w:szCs w:val="24"/>
+        </w:rPr>
+        <w:t xml:space="preserve">the complete </w:t>
+      </w:r>
+      <w:r>
+        <w:rPr>
+          <w:rFonts w:eastAsia="Times New Roman" w:cstheme="minorHAnsi"/>
+          <w:sz w:val="24"/>
+          <w:szCs w:val="24"/>
+        </w:rPr>
+        <w:t>will</w:t>
+      </w:r>
+      <w:r>
+        <w:rPr>
+          <w:sz w:val="24"/>
+          <w:szCs w:val="24"/>
+        </w:rPr>
+        <w:t xml:space="preserve"> save automatically, </w:t>
+      </w:r>
+      <w:r>
+        <w:rPr>
+          <w:sz w:val="24"/>
+          <w:szCs w:val="24"/>
+        </w:rPr>
+        <w:t xml:space="preserve">to the same </w:t>
+      </w:r>
+      <w:hyperlink r:id="rId12" w:history="1">
+        <w:r>
+          <w:rPr>
+            <w:rStyle w:val="Hyperlink"/>
+            <w:rFonts w:eastAsia="Times New Roman" w:cstheme="minorHAnsi"/>
+            <w:sz w:val="24"/>
+            <w:szCs w:val="24"/>
+          </w:rPr>
+          <w:t>folder</w:t>
+        </w:r>
+      </w:hyperlink>
+      <w:r>
+        <w:rPr>
+          <w:sz w:val="24"/>
+          <w:szCs w:val="24"/>
+        </w:rPr>
+        <w:t xml:space="preserve"> </w:t>
+      </w:r>
+    </w:p>
+    <w:p>
+      <w:pPr>
+        <w:pStyle w:val="ListParagraph"/>
+        <w:numPr>
+          <w:ilvl w:val="0"/>
+          <w:numId w:val="42"/>
+        </w:numPr>
+        <w:spacing w:after="0" w:line="240" w:lineRule="auto"/>
+        <w:rPr>
+          <w:rFonts w:eastAsia="Times New Roman" w:cstheme="minorHAnsi"/>
+          <w:sz w:val="24"/>
+          <w:szCs w:val="24"/>
+        </w:rPr>
       </w:pPr>
       <w:r>
         <w:rPr>
@@ -674,10 +1149,17 @@
           <w:sz w:val="24"/>
           <w:szCs w:val="24"/>
         </w:rPr>
-        <w:t>When complete, a success message will appear.</w:t>
-      </w:r>
-    </w:p>
-    <w:p/>
+        <w:t>When complete, a success message will appear</w:t>
+      </w:r>
+      <w:r>
+        <w:rPr>
+          <w:rFonts w:cstheme="minorHAnsi"/>
+          <w:sz w:val="24"/>
+          <w:szCs w:val="24"/>
+        </w:rPr>
+        <w:t xml:space="preserve">, consider an email being sent to QI team to let them know the task has been completed. </w:t>
+      </w:r>
+    </w:p>
     <w:p>
       <w:pPr>
         <w:pStyle w:val="Heading1"/>
@@ -702,7 +1184,93 @@
           <w:sz w:val="22"/>
           <w:szCs w:val="22"/>
         </w:rPr>
-        <w:t>For each MAXIS Case Number, the script will do the following:</w:t>
+        <w:t>For each MAXIS Case Number, the script will do the following</w:t>
+      </w:r>
+      <w:r>
+        <w:rPr>
+          <w:rFonts w:ascii="Calibri" w:hAnsi="Calibri" w:cs="Calibri"/>
+          <w:sz w:val="22"/>
+          <w:szCs w:val="22"/>
+        </w:rPr>
+        <w:t xml:space="preserve"> </w:t>
+      </w:r>
+      <w:r>
+        <w:rPr>
+          <w:rFonts w:ascii="Calibri" w:hAnsi="Calibri" w:cs="Calibri"/>
+        </w:rPr>
+        <w:t>if not an excluded basket</w:t>
+      </w:r>
+      <w:r>
+        <w:rPr>
+          <w:rFonts w:ascii="Calibri" w:hAnsi="Calibri" w:cs="Calibri"/>
+          <w:sz w:val="22"/>
+          <w:szCs w:val="22"/>
+        </w:rPr>
+        <w:t>:</w:t>
+      </w:r>
+    </w:p>
+    <w:p>
+      <w:pPr>
+        <w:pStyle w:val="Heading3"/>
+        <w:numPr>
+          <w:ilvl w:val="0"/>
+          <w:numId w:val="17"/>
+        </w:numPr>
+        <w:rPr>
+          <w:rFonts w:eastAsia="Times New Roman"/>
+        </w:rPr>
+      </w:pPr>
+      <w:proofErr w:type="spellStart"/>
+      <w:r>
+        <w:rPr>
+          <w:rFonts w:eastAsia="Times New Roman"/>
+        </w:rPr>
+        <w:t>navigate_to_MAXIS_</w:t>
+      </w:r>
+      <w:proofErr w:type="gramStart"/>
+      <w:r>
+        <w:rPr>
+          <w:rFonts w:eastAsia="Times New Roman"/>
+        </w:rPr>
+        <w:t>screen</w:t>
+      </w:r>
+      <w:proofErr w:type="spellEnd"/>
+      <w:r>
+        <w:rPr>
+          <w:rFonts w:eastAsia="Times New Roman"/>
+        </w:rPr>
+        <w:t>(</w:t>
+      </w:r>
+      <w:proofErr w:type="gramEnd"/>
+      <w:r>
+        <w:rPr>
+          <w:rFonts w:eastAsia="Times New Roman"/>
+        </w:rPr>
+        <w:t>"S</w:t>
+      </w:r>
+      <w:r>
+        <w:rPr>
+          <w:rFonts w:eastAsia="Times New Roman"/>
+        </w:rPr>
+        <w:t>PEC</w:t>
+      </w:r>
+      <w:r>
+        <w:rPr>
+          <w:rFonts w:eastAsia="Times New Roman"/>
+        </w:rPr>
+        <w:t>", "</w:t>
+      </w:r>
+      <w:r>
+        <w:rPr>
+          <w:rFonts w:eastAsia="Times New Roman"/>
+        </w:rPr>
+        <w:t>XFER</w:t>
+      </w:r>
+      <w:r>
+        <w:rPr>
+          <w:rFonts w:eastAsia="Times New Roman"/>
+        </w:rPr>
+        <w:t>")</w:t>
       </w:r>
     </w:p>
     <w:p>
@@ -721,7 +1289,7 @@
         <w:rPr>
           <w:rFonts w:ascii="Calibri" w:hAnsi="Calibri" w:cs="Calibri"/>
         </w:rPr>
-        <w:t>Navigate to REPT/USER</w:t>
+        <w:t>confirm that we are on correct maxis screen</w:t>
       </w:r>
     </w:p>
     <w:p>
@@ -740,19 +1308,89 @@
         <w:rPr>
           <w:rFonts w:ascii="Calibri" w:hAnsi="Calibri" w:cs="Calibri"/>
         </w:rPr>
-        <w:t>Transfer case to X127CCL (if not an excluded basket)</w:t>
-      </w:r>
-    </w:p>
-    <w:p>
-      <w:pPr>
-        <w:pStyle w:val="NormalWeb"/>
-        <w:spacing w:before="0" w:beforeAutospacing="0" w:after="0" w:afterAutospacing="0"/>
-        <w:rPr>
-          <w:rFonts w:ascii="Calibri" w:hAnsi="Calibri" w:cs="Calibri"/>
-          <w:sz w:val="22"/>
-          <w:szCs w:val="22"/>
-        </w:rPr>
-      </w:pPr>
+        <w:t>Remove secondary worker</w:t>
+      </w:r>
+    </w:p>
+    <w:p>
+      <w:pPr>
+        <w:numPr>
+          <w:ilvl w:val="0"/>
+          <w:numId w:val="17"/>
+        </w:numPr>
+        <w:spacing w:after="0" w:line="240" w:lineRule="auto"/>
+        <w:textAlignment w:val="center"/>
+        <w:rPr>
+          <w:rFonts w:ascii="Calibri" w:hAnsi="Calibri" w:cs="Calibri"/>
+        </w:rPr>
+      </w:pPr>
+      <w:r>
+        <w:rPr>
+          <w:rFonts w:ascii="Calibri" w:hAnsi="Calibri" w:cs="Calibri"/>
+        </w:rPr>
+        <w:t>Transfer case</w:t>
+      </w:r>
+      <w:r>
+        <w:rPr>
+          <w:rFonts w:ascii="Calibri" w:hAnsi="Calibri" w:cs="Calibri"/>
+        </w:rPr>
+        <w:t>s</w:t>
+      </w:r>
+      <w:r>
+        <w:rPr>
+          <w:rFonts w:ascii="Calibri" w:hAnsi="Calibri" w:cs="Calibri"/>
+        </w:rPr>
+        <w:t xml:space="preserve"> to X127CCL </w:t>
+      </w:r>
+    </w:p>
+    <w:p>
+      <w:pPr>
+        <w:numPr>
+          <w:ilvl w:val="0"/>
+          <w:numId w:val="17"/>
+        </w:numPr>
+        <w:spacing w:after="0" w:line="240" w:lineRule="auto"/>
+        <w:textAlignment w:val="center"/>
+        <w:rPr>
+          <w:rFonts w:ascii="Calibri" w:hAnsi="Calibri" w:cs="Calibri"/>
+        </w:rPr>
+      </w:pPr>
+      <w:r>
+        <w:rPr>
+          <w:rFonts w:ascii="Calibri" w:hAnsi="Calibri" w:cs="Calibri"/>
+        </w:rPr>
+        <w:t xml:space="preserve">Confirm case was transferred </w:t>
+      </w:r>
+    </w:p>
+    <w:p>
+      <w:pPr>
+        <w:numPr>
+          <w:ilvl w:val="0"/>
+          <w:numId w:val="17"/>
+        </w:numPr>
+        <w:spacing w:after="0" w:line="240" w:lineRule="auto"/>
+        <w:textAlignment w:val="center"/>
+        <w:rPr>
+          <w:rFonts w:ascii="Calibri" w:hAnsi="Calibri" w:cs="Calibri"/>
+        </w:rPr>
+      </w:pPr>
+      <w:r>
+        <w:rPr>
+          <w:rFonts w:ascii="Calibri" w:hAnsi="Calibri" w:cs="Calibri"/>
+        </w:rPr>
+        <w:t xml:space="preserve">The list of all </w:t>
+      </w:r>
+      <w:r>
+        <w:rPr>
+          <w:rFonts w:ascii="Calibri" w:hAnsi="Calibri" w:cs="Calibri"/>
+        </w:rPr>
+        <w:t>t</w:t>
+      </w:r>
+      <w:r>
+        <w:rPr>
+          <w:rFonts w:ascii="Calibri" w:hAnsi="Calibri" w:cs="Calibri"/>
+        </w:rPr>
+        <w:t>he cases will still be on the excel and those that are excluded baskets will read excluded</w:t>
+      </w:r>
     </w:p>
     <w:p>
       <w:pPr>
@@ -809,13 +1447,7 @@
         <w:rPr>
           <w:rFonts w:ascii="Calibri" w:hAnsi="Calibri" w:cs="Calibri"/>
         </w:rPr>
-        <w:t>Date last updated</w:t>
-      </w:r>
-      <w:r>
-        <w:rPr>
-          <w:rFonts w:ascii="Calibri" w:hAnsi="Calibri" w:cs="Calibri"/>
-        </w:rPr>
-        <w:t xml:space="preserve"> column</w:t>
+        <w:t>Handling to deal with if case is locked in BGTX</w:t>
       </w:r>
     </w:p>
     <w:p>
@@ -835,7 +1467,7 @@
         <w:rPr>
           <w:rFonts w:ascii="Calibri" w:hAnsi="Calibri" w:cs="Calibri"/>
         </w:rPr>
-        <w:t>Handling to deal with if case is locked in BGTX</w:t>
+        <w:t>Handling for addressing DISQ</w:t>
       </w:r>
     </w:p>
     <w:p>
@@ -855,7 +1487,7 @@
         <w:rPr>
           <w:rFonts w:ascii="Calibri" w:hAnsi="Calibri" w:cs="Calibri"/>
         </w:rPr>
-        <w:t>Handling for addressing DISQ</w:t>
+        <w:t xml:space="preserve">I have not run into any major issues in the last couple of years running this script. </w:t>
       </w:r>
     </w:p>
     <w:p>
@@ -1313,7 +1945,7 @@
                 <w:sz w:val="24"/>
                 <w:szCs w:val="24"/>
               </w:rPr>
-              <w:t>18, 61</w:t>
+              <w:t xml:space="preserve"> 18, 61</w:t>
             </w:r>
           </w:p>
         </w:tc>
@@ -1455,7 +2087,23 @@
                 <w:sz w:val="24"/>
                 <w:szCs w:val="24"/>
               </w:rPr>
-              <w:t>transfer_confirmation</w:t>
+              <w:t>transfer_confirm</w:t>
+            </w:r>
+            <w:r>
+              <w:rPr>
+                <w:rFonts w:eastAsia="Times New Roman" w:cstheme="minorHAnsi"/>
+                <w:sz w:val="24"/>
+                <w:szCs w:val="24"/>
+              </w:rPr>
+              <w:t>a</w:t>
+            </w:r>
+            <w:r>
+              <w:rPr>
+                <w:rFonts w:eastAsia="Times New Roman" w:cstheme="minorHAnsi"/>
+                <w:sz w:val="24"/>
+                <w:szCs w:val="24"/>
+              </w:rPr>
+              <w:t>tion</w:t>
             </w:r>
             <w:proofErr w:type="spellEnd"/>
           </w:p>
@@ -3553,7 +4201,7 @@
         <w:ind w:left="1440" w:hanging="360"/>
       </w:pPr>
     </w:lvl>
-    <w:lvl w:ilvl="2" w:tplc="0409001B" w:tentative="1">
+    <w:lvl w:ilvl="2" w:tplc="0409001B">
       <w:start w:val="1"/>
       <w:numFmt w:val="lowerRoman"/>
       <w:lvlText w:val="%3."/>
@@ -3618,6 +4266,92 @@
     </w:lvl>
   </w:abstractNum>
   <w:abstractNum w:abstractNumId="16" w15:restartNumberingAfterBreak="0">
+    <w:nsid w:val="4AF00E90"/>
+    <w:multiLevelType w:val="hybridMultilevel"/>
+    <w:tmpl w:val="1584E714"/>
+    <w:lvl w:ilvl="0" w:tplc="0409000F">
+      <w:start w:val="1"/>
+      <w:numFmt w:val="decimal"/>
+      <w:lvlText w:val="%1."/>
+      <w:lvlJc w:val="left"/>
+      <w:pPr>
+        <w:ind w:left="540" w:hanging="360"/>
+      </w:pPr>
+    </w:lvl>
+    <w:lvl w:ilvl="1" w:tplc="04090019">
+      <w:start w:val="1"/>
+      <w:numFmt w:val="lowerLetter"/>
+      <w:lvlText w:val="%2."/>
+      <w:lvlJc w:val="left"/>
+      <w:pPr>
+        <w:ind w:left="2520" w:hanging="360"/>
+      </w:pPr>
+    </w:lvl>
+    <w:lvl w:ilvl="2" w:tplc="0409001B">
+      <w:start w:val="1"/>
+      <w:numFmt w:val="lowerRoman"/>
+      <w:lvlText w:val="%3."/>
+      <w:lvlJc w:val="right"/>
+      <w:pPr>
+        <w:ind w:left="3240" w:hanging="180"/>
+      </w:pPr>
+    </w:lvl>
+    <w:lvl w:ilvl="3" w:tplc="0409000F" w:tentative="1">
+      <w:start w:val="1"/>
+      <w:numFmt w:val="decimal"/>
+      <w:lvlText w:val="%4."/>
+      <w:lvlJc w:val="left"/>
+      <w:pPr>
+        <w:ind w:left="3960" w:hanging="360"/>
+      </w:pPr>
+    </w:lvl>
+    <w:lvl w:ilvl="4" w:tplc="04090019" w:tentative="1">
+      <w:start w:val="1"/>
+      <w:numFmt w:val="lowerLetter"/>
+      <w:lvlText w:val="%5."/>
+      <w:lvlJc w:val="left"/>
+      <w:pPr>
+        <w:ind w:left="4680" w:hanging="360"/>
+      </w:pPr>
+    </w:lvl>
+    <w:lvl w:ilvl="5" w:tplc="0409001B" w:tentative="1">
+      <w:start w:val="1"/>
+      <w:numFmt w:val="lowerRoman"/>
+      <w:lvlText w:val="%6."/>
+      <w:lvlJc w:val="right"/>
+      <w:pPr>
+        <w:ind w:left="5400" w:hanging="180"/>
+      </w:pPr>
+    </w:lvl>
+    <w:lvl w:ilvl="6" w:tplc="0409000F" w:tentative="1">
+      <w:start w:val="1"/>
+      <w:numFmt w:val="decimal"/>
+      <w:lvlText w:val="%7."/>
+      <w:lvlJc w:val="left"/>
+      <w:pPr>
+        <w:ind w:left="6120" w:hanging="360"/>
+      </w:pPr>
+    </w:lvl>
+    <w:lvl w:ilvl="7" w:tplc="04090019" w:tentative="1">
+      <w:start w:val="1"/>
+      <w:numFmt w:val="lowerLetter"/>
+      <w:lvlText w:val="%8."/>
+      <w:lvlJc w:val="left"/>
+      <w:pPr>
+        <w:ind w:left="6840" w:hanging="360"/>
+      </w:pPr>
+    </w:lvl>
+    <w:lvl w:ilvl="8" w:tplc="0409001B" w:tentative="1">
+      <w:start w:val="1"/>
+      <w:numFmt w:val="lowerRoman"/>
+      <w:lvlText w:val="%9."/>
+      <w:lvlJc w:val="right"/>
+      <w:pPr>
+        <w:ind w:left="7560" w:hanging="180"/>
+      </w:pPr>
+    </w:lvl>
+  </w:abstractNum>
+  <w:abstractNum w:abstractNumId="17" w15:restartNumberingAfterBreak="0">
     <w:nsid w:val="57EF4068"/>
     <w:multiLevelType w:val="multilevel"/>
     <w:tmpl w:val="33604B60"/>
@@ -3766,7 +4500,7 @@
       </w:rPr>
     </w:lvl>
   </w:abstractNum>
-  <w:abstractNum w:abstractNumId="17" w15:restartNumberingAfterBreak="0">
+  <w:abstractNum w:abstractNumId="18" w15:restartNumberingAfterBreak="0">
     <w:nsid w:val="5CCB327B"/>
     <w:multiLevelType w:val="multilevel"/>
     <w:tmpl w:val="AFD87AA8"/>
@@ -3879,7 +4613,7 @@
       </w:pPr>
     </w:lvl>
   </w:abstractNum>
-  <w:abstractNum w:abstractNumId="18" w15:restartNumberingAfterBreak="0">
+  <w:abstractNum w:abstractNumId="19" w15:restartNumberingAfterBreak="0">
     <w:nsid w:val="735D7C9A"/>
     <w:multiLevelType w:val="hybridMultilevel"/>
     <w:tmpl w:val="DAA22DB8"/>
@@ -3965,7 +4699,7 @@
       </w:pPr>
     </w:lvl>
   </w:abstractNum>
-  <w:abstractNum w:abstractNumId="19" w15:restartNumberingAfterBreak="0">
+  <w:abstractNum w:abstractNumId="20" w15:restartNumberingAfterBreak="0">
     <w:nsid w:val="77430B07"/>
     <w:multiLevelType w:val="multilevel"/>
     <w:tmpl w:val="92D6B624"/>
@@ -4078,7 +4812,7 @@
       </w:pPr>
     </w:lvl>
   </w:abstractNum>
-  <w:abstractNum w:abstractNumId="20" w15:restartNumberingAfterBreak="0">
+  <w:abstractNum w:abstractNumId="21" w15:restartNumberingAfterBreak="0">
     <w:nsid w:val="78830093"/>
     <w:multiLevelType w:val="multilevel"/>
     <w:tmpl w:val="7C2881E8"/>
@@ -4207,19 +4941,19 @@
     </w:lvlOverride>
   </w:num>
   <w:num w:numId="4" w16cid:durableId="26755021">
-    <w:abstractNumId w:val="17"/>
+    <w:abstractNumId w:val="18"/>
     <w:lvlOverride w:ilvl="0">
       <w:startOverride w:val="1"/>
     </w:lvlOverride>
   </w:num>
   <w:num w:numId="5" w16cid:durableId="1987660903">
-    <w:abstractNumId w:val="19"/>
+    <w:abstractNumId w:val="20"/>
     <w:lvlOverride w:ilvl="0">
       <w:startOverride w:val="1"/>
     </w:lvlOverride>
   </w:num>
   <w:num w:numId="6" w16cid:durableId="108017122">
-    <w:abstractNumId w:val="19"/>
+    <w:abstractNumId w:val="20"/>
     <w:lvlOverride w:ilvl="0"/>
     <w:lvlOverride w:ilvl="1">
       <w:startOverride w:val="1"/>
@@ -4280,23 +5014,23 @@
     <w:abstractNumId w:val="12"/>
   </w:num>
   <w:num w:numId="16" w16cid:durableId="2142646792">
-    <w:abstractNumId w:val="16"/>
+    <w:abstractNumId w:val="17"/>
   </w:num>
   <w:num w:numId="17" w16cid:durableId="1360199721">
-    <w:abstractNumId w:val="20"/>
+    <w:abstractNumId w:val="21"/>
     <w:lvlOverride w:ilvl="0">
       <w:startOverride w:val="1"/>
     </w:lvlOverride>
   </w:num>
   <w:num w:numId="18" w16cid:durableId="128131393">
-    <w:abstractNumId w:val="20"/>
+    <w:abstractNumId w:val="21"/>
     <w:lvlOverride w:ilvl="0"/>
     <w:lvlOverride w:ilvl="1">
       <w:startOverride w:val="1"/>
     </w:lvlOverride>
   </w:num>
   <w:num w:numId="19" w16cid:durableId="1210532078">
-    <w:abstractNumId w:val="20"/>
+    <w:abstractNumId w:val="21"/>
     <w:lvlOverride w:ilvl="0"/>
     <w:lvlOverride w:ilvl="1"/>
     <w:lvlOverride w:ilvl="2">
@@ -4304,7 +5038,7 @@
     </w:lvlOverride>
   </w:num>
   <w:num w:numId="20" w16cid:durableId="956642064">
-    <w:abstractNumId w:val="20"/>
+    <w:abstractNumId w:val="21"/>
     <w:lvlOverride w:ilvl="0"/>
     <w:lvlOverride w:ilvl="1">
       <w:startOverride w:val="1"/>
@@ -4312,7 +5046,7 @@
     <w:lvlOverride w:ilvl="2"/>
   </w:num>
   <w:num w:numId="21" w16cid:durableId="1286039399">
-    <w:abstractNumId w:val="20"/>
+    <w:abstractNumId w:val="21"/>
     <w:lvlOverride w:ilvl="0"/>
     <w:lvlOverride w:ilvl="1">
       <w:startOverride w:val="1"/>
@@ -4320,7 +5054,7 @@
     <w:lvlOverride w:ilvl="2"/>
   </w:num>
   <w:num w:numId="22" w16cid:durableId="1363508488">
-    <w:abstractNumId w:val="20"/>
+    <w:abstractNumId w:val="21"/>
     <w:lvlOverride w:ilvl="0"/>
     <w:lvlOverride w:ilvl="1">
       <w:startOverride w:val="1"/>
@@ -4328,7 +5062,7 @@
     <w:lvlOverride w:ilvl="2"/>
   </w:num>
   <w:num w:numId="23" w16cid:durableId="72315663">
-    <w:abstractNumId w:val="20"/>
+    <w:abstractNumId w:val="21"/>
     <w:lvlOverride w:ilvl="0"/>
     <w:lvlOverride w:ilvl="1">
       <w:startOverride w:val="1"/>
@@ -4336,7 +5070,7 @@
     <w:lvlOverride w:ilvl="2"/>
   </w:num>
   <w:num w:numId="24" w16cid:durableId="1886018030">
-    <w:abstractNumId w:val="20"/>
+    <w:abstractNumId w:val="21"/>
     <w:lvlOverride w:ilvl="0"/>
     <w:lvlOverride w:ilvl="1"/>
     <w:lvlOverride w:ilvl="2">
@@ -4344,7 +5078,7 @@
     </w:lvlOverride>
   </w:num>
   <w:num w:numId="25" w16cid:durableId="1909261345">
-    <w:abstractNumId w:val="20"/>
+    <w:abstractNumId w:val="21"/>
     <w:lvlOverride w:ilvl="0"/>
     <w:lvlOverride w:ilvl="1"/>
     <w:lvlOverride w:ilvl="2">
@@ -4352,10 +5086,10 @@
     </w:lvlOverride>
   </w:num>
   <w:num w:numId="26" w16cid:durableId="1334801243">
-    <w:abstractNumId w:val="20"/>
+    <w:abstractNumId w:val="21"/>
   </w:num>
   <w:num w:numId="27" w16cid:durableId="1389955578">
-    <w:abstractNumId w:val="20"/>
+    <w:abstractNumId w:val="21"/>
     <w:lvlOverride w:ilvl="0"/>
     <w:lvlOverride w:ilvl="1">
       <w:startOverride w:val="1"/>
@@ -4523,7 +5257,10 @@
     </w:lvlOverride>
   </w:num>
   <w:num w:numId="44" w16cid:durableId="1442803225">
-    <w:abstractNumId w:val="18"/>
+    <w:abstractNumId w:val="19"/>
+  </w:num>
+  <w:num w:numId="45" w16cid:durableId="215549503">
+    <w:abstractNumId w:val="16"/>
   </w:num>
 </w:numbering>
 </file>
@@ -4969,7 +5706,6 @@
     <w:next w:val="Normal"/>
     <w:link w:val="Heading2Char"/>
     <w:uiPriority w:val="9"/>
-    <w:semiHidden/>
     <w:unhideWhenUsed/>
     <w:qFormat/>
     <w:rsid w:val="006A123D"/>
@@ -4992,7 +5728,6 @@
     <w:next w:val="Normal"/>
     <w:link w:val="Heading3Char"/>
     <w:uiPriority w:val="9"/>
-    <w:semiHidden/>
     <w:unhideWhenUsed/>
     <w:qFormat/>
     <w:rsid w:val="00CA4134"/>
@@ -5106,7 +5841,6 @@
     <w:basedOn w:val="DefaultParagraphFont"/>
     <w:link w:val="Heading2"/>
     <w:uiPriority w:val="9"/>
-    <w:semiHidden/>
     <w:rsid w:val="006A123D"/>
     <w:rPr>
       <w:rFonts w:asciiTheme="majorHAnsi" w:eastAsiaTheme="majorEastAsia" w:hAnsiTheme="majorHAnsi" w:cstheme="majorBidi"/>
@@ -5125,7 +5859,6 @@
     <w:basedOn w:val="DefaultParagraphFont"/>
     <w:link w:val="Heading3"/>
     <w:uiPriority w:val="9"/>
-    <w:semiHidden/>
     <w:rsid w:val="00CA4134"/>
     <w:rPr>
       <w:rFonts w:asciiTheme="majorHAnsi" w:eastAsiaTheme="majorEastAsia" w:hAnsiTheme="majorHAnsi" w:cstheme="majorBidi"/>

</xml_diff>

<commit_message>
#915 BULK INAC Logic Map
</commit_message>
<xml_diff>
--- a/Logic Maps/BULK - INAC Transfer Logic Map.docx
+++ b/Logic Maps/BULK - INAC Transfer Logic Map.docx
@@ -4,35 +4,23 @@
   <w:body>
     <w:p>
       <w:pPr>
-        <w:pStyle w:val="Heading1"/>
-      </w:pPr>
-      <w:bookmarkStart w:id="0" w:name="_Hlk107567977"/>
-      <w:bookmarkEnd w:id="0"/>
-      <w:r>
-        <w:t>BULK –</w:t>
-      </w:r>
-      <w:r>
-        <w:t xml:space="preserve"> </w:t>
-      </w:r>
-      <w:r>
-        <w:t>INACTIVE TRANSFER</w:t>
-      </w:r>
-      <w:r>
-        <w:t xml:space="preserve"> Logic Map </w:t>
-      </w:r>
-    </w:p>
-    <w:p>
-      <w:pPr>
-        <w:pStyle w:val="Heading1"/>
-        <w:rPr>
-          <w:rFonts w:eastAsia="Times New Roman"/>
-        </w:rPr>
-      </w:pPr>
-      <w:r>
-        <w:rPr>
-          <w:rFonts w:eastAsia="Times New Roman"/>
-        </w:rPr>
-        <w:t>Background</w:t>
+        <w:pStyle w:val="NoSpacing"/>
+        <w:pBdr>
+          <w:bottom w:val="single" w:sz="12" w:space="1" w:color="auto"/>
+        </w:pBdr>
+        <w:rPr>
+          <w:rStyle w:val="IntenseEmphasis"/>
+          <w:i w:val="0"/>
+          <w:iCs w:val="0"/>
+          <w:color w:val="1F3864" w:themeColor="accent1" w:themeShade="80"/>
+        </w:rPr>
+      </w:pPr>
+      <w:r>
+        <w:rPr>
+          <w:rStyle w:val="IntenseEmphasis"/>
+          <w:color w:val="1F3864" w:themeColor="accent1" w:themeShade="80"/>
+        </w:rPr>
+        <w:t>PROJECT PURPOSE/BACKGROUND/PROJECT PITCH</w:t>
       </w:r>
     </w:p>
     <w:p>
@@ -47,19 +35,7 @@
         <w:rPr>
           <w:rFonts w:ascii="Calibri" w:hAnsi="Calibri" w:cs="Calibri"/>
         </w:rPr>
-        <w:t xml:space="preserve">In an effort reduce the number of duplicate person-based documents in ECF baskets that require HSR's review, an inactive cases clean-up has occurred. EWS currently holds over 255,000 inactive cases in a variety of worker numbers and baskets. Due to </w:t>
-      </w:r>
-      <w:r>
-        <w:rPr>
-          <w:rFonts w:ascii="Calibri" w:hAnsi="Calibri" w:cs="Calibri"/>
-        </w:rPr>
-        <w:t>several</w:t>
-      </w:r>
-      <w:r>
-        <w:rPr>
-          <w:rFonts w:ascii="Calibri" w:hAnsi="Calibri" w:cs="Calibri"/>
-        </w:rPr>
-        <w:t xml:space="preserve"> factors, including outstanding work items in ECF, the original scope of the project has changed to exclude cases that have closed in 2019. Cases that have closed in 2019 have been transferred back to the x number of origin.</w:t>
+        <w:t>In an effort reduce the number of duplicate person-based documents in ECF baskets that require HSR's review, an inactive cases clean-up has occurred. EWS historically held over 255,000 inactive cases in a variety of worker numbers and caseloads. Due to several factors, including outstanding work items in ECF, the original scope of the project had changed to exclude cases that have closed in 2019.</w:t>
       </w:r>
     </w:p>
     <w:p>
@@ -92,12 +68,24 @@
         <w:t xml:space="preserve"> </w:t>
       </w:r>
       <w:r>
-        <w:t xml:space="preserve">Creating a standardized process for transferring cases. Associated with the EWS Baskets project. </w:t>
-      </w:r>
-    </w:p>
-    <w:p>
-      <w:r>
-        <w:t xml:space="preserve">To reduce the number of ECF documents that HSR's would be needed to review, specifically duplicate person-based documents for cases that are inactive, but in team's baskets. </w:t>
+        <w:t>Creating a standardized process for transferring cases. Associated with the EWS</w:t>
+      </w:r>
+      <w:r>
+        <w:t xml:space="preserve"> Basket</w:t>
+      </w:r>
+      <w:r>
+        <w:t xml:space="preserve"> project. </w:t>
+      </w:r>
+    </w:p>
+    <w:p>
+      <w:r>
+        <w:t xml:space="preserve">To reduce the number of ECF documents that HSR's would be needed to review, specifically duplicate person-based documents for cases that are inactive, but in team's </w:t>
+      </w:r>
+      <w:r>
+        <w:t>caseloads</w:t>
+      </w:r>
+      <w:r>
+        <w:t xml:space="preserve">. </w:t>
       </w:r>
     </w:p>
     <w:p>
@@ -170,7 +158,30 @@
         <w:t>in</w:t>
       </w:r>
       <w:r>
-        <w:t xml:space="preserve">active. Only excluded baskets include METS baskets. </w:t>
+        <w:t xml:space="preserve">active. </w:t>
+      </w:r>
+      <w:commentRangeStart w:id="0"/>
+      <w:r>
+        <w:t xml:space="preserve">Only excluded </w:t>
+      </w:r>
+      <w:r>
+        <w:t>caseloads</w:t>
+      </w:r>
+      <w:r>
+        <w:t xml:space="preserve"> include METS </w:t>
+      </w:r>
+      <w:r>
+        <w:t>caseloads</w:t>
+      </w:r>
+      <w:r>
+        <w:t xml:space="preserve">. </w:t>
+      </w:r>
+      <w:commentRangeEnd w:id="0"/>
+      <w:r>
+        <w:rPr>
+          <w:rStyle w:val="CommentReference"/>
+        </w:rPr>
+        <w:commentReference w:id="0"/>
       </w:r>
     </w:p>
     <w:p>
@@ -226,10 +237,112 @@
     </w:p>
     <w:p>
       <w:pPr>
-        <w:pStyle w:val="Heading1"/>
-      </w:pPr>
-      <w:r>
-        <w:t xml:space="preserve">The script will do the following: </w:t>
+        <w:pStyle w:val="NoSpacing"/>
+        <w:pBdr>
+          <w:bottom w:val="single" w:sz="12" w:space="1" w:color="auto"/>
+        </w:pBdr>
+        <w:rPr>
+          <w:rStyle w:val="IntenseEmphasis"/>
+          <w:i w:val="0"/>
+          <w:iCs w:val="0"/>
+          <w:color w:val="1F3864" w:themeColor="accent1" w:themeShade="80"/>
+        </w:rPr>
+      </w:pPr>
+      <w:r>
+        <w:rPr>
+          <w:rStyle w:val="IntenseEmphasis"/>
+          <w:color w:val="1F3864" w:themeColor="accent1" w:themeShade="80"/>
+        </w:rPr>
+        <w:t>POLICY AND PROCEDURAL REFERENCES</w:t>
+      </w:r>
+    </w:p>
+    <w:p>
+      <w:pPr>
+        <w:pStyle w:val="Heading2"/>
+        <w:rPr>
+          <w:rFonts w:asciiTheme="minorHAnsi" w:hAnsiTheme="minorHAnsi" w:cstheme="minorHAnsi"/>
+          <w:color w:val="auto"/>
+          <w:sz w:val="24"/>
+          <w:szCs w:val="24"/>
+        </w:rPr>
+      </w:pPr>
+      <w:r>
+        <w:rPr>
+          <w:rFonts w:asciiTheme="minorHAnsi" w:hAnsiTheme="minorHAnsi" w:cstheme="minorHAnsi"/>
+          <w:color w:val="auto"/>
+          <w:sz w:val="24"/>
+          <w:szCs w:val="24"/>
+        </w:rPr>
+        <w:t>POLI/TEMP</w:t>
+      </w:r>
+    </w:p>
+    <w:p>
+      <w:pPr>
+        <w:pStyle w:val="NoSpacing"/>
+        <w:ind w:left="720"/>
+      </w:pPr>
+      <w:r>
+        <w:t>TE02.08.115</w:t>
+      </w:r>
+      <w:r>
+        <w:rPr>
+          <w:rFonts w:cstheme="minorHAnsi"/>
+          <w:sz w:val="24"/>
+          <w:szCs w:val="24"/>
+        </w:rPr>
+        <w:t xml:space="preserve">- </w:t>
+      </w:r>
+      <w:r>
+        <w:t xml:space="preserve">INACTIVE CASE - CASE/CURR   </w:t>
+      </w:r>
+    </w:p>
+    <w:p>
+      <w:pPr>
+        <w:pStyle w:val="Heading2"/>
+        <w:rPr>
+          <w:rFonts w:asciiTheme="minorHAnsi" w:hAnsiTheme="minorHAnsi" w:cstheme="minorHAnsi"/>
+          <w:color w:val="auto"/>
+          <w:sz w:val="24"/>
+          <w:szCs w:val="24"/>
+        </w:rPr>
+      </w:pPr>
+      <w:r>
+        <w:rPr>
+          <w:rFonts w:asciiTheme="minorHAnsi" w:hAnsiTheme="minorHAnsi" w:cstheme="minorHAnsi"/>
+          <w:color w:val="auto"/>
+          <w:sz w:val="24"/>
+          <w:szCs w:val="24"/>
+        </w:rPr>
+        <w:t xml:space="preserve">HSR Manual </w:t>
+      </w:r>
+    </w:p>
+    <w:p>
+      <w:pPr>
+        <w:pStyle w:val="NoSpacing"/>
+      </w:pPr>
+      <w:r>
+        <w:t xml:space="preserve">                Lack of policy and procedure around intercounty transfers overall. </w:t>
+      </w:r>
+    </w:p>
+    <w:p>
+      <w:pPr>
+        <w:pStyle w:val="NoSpacing"/>
+        <w:pBdr>
+          <w:bottom w:val="single" w:sz="12" w:space="1" w:color="auto"/>
+        </w:pBdr>
+        <w:rPr>
+          <w:rStyle w:val="IntenseEmphasis"/>
+          <w:i w:val="0"/>
+          <w:iCs w:val="0"/>
+          <w:color w:val="1F3864" w:themeColor="accent1" w:themeShade="80"/>
+        </w:rPr>
+      </w:pPr>
+      <w:r>
+        <w:rPr>
+          <w:rStyle w:val="IntenseEmphasis"/>
+          <w:color w:val="1F3864" w:themeColor="accent1" w:themeShade="80"/>
+        </w:rPr>
+        <w:t>REQUIREMENTS:</w:t>
       </w:r>
     </w:p>
     <w:p>
@@ -248,62 +361,44 @@
           <w:sz w:val="22"/>
           <w:szCs w:val="22"/>
         </w:rPr>
-        <w:t>The script will</w:t>
-      </w:r>
-      <w:r>
-        <w:rPr>
-          <w:rFonts w:ascii="Calibri" w:hAnsi="Calibri" w:cs="Calibri"/>
-          <w:sz w:val="22"/>
-          <w:szCs w:val="22"/>
-        </w:rPr>
-        <w:t xml:space="preserve"> add cases </w:t>
-      </w:r>
-      <w:r>
-        <w:rPr>
-          <w:rFonts w:ascii="Calibri" w:hAnsi="Calibri" w:cs="Calibri"/>
-          <w:sz w:val="22"/>
-          <w:szCs w:val="22"/>
-        </w:rPr>
-        <w:t xml:space="preserve">to an excel sheet (using BULK INAC/REPT) </w:t>
-      </w:r>
-      <w:r>
-        <w:rPr>
-          <w:rFonts w:ascii="Calibri" w:hAnsi="Calibri" w:cs="Calibri"/>
-          <w:sz w:val="22"/>
-          <w:szCs w:val="22"/>
-        </w:rPr>
-        <w:t xml:space="preserve">that have been closed for 4 months or more and </w:t>
-      </w:r>
-      <w:r>
-        <w:rPr>
-          <w:rFonts w:ascii="Calibri" w:hAnsi="Calibri" w:cs="Calibri"/>
-          <w:sz w:val="22"/>
-          <w:szCs w:val="22"/>
-        </w:rPr>
-        <w:t>review the case number</w:t>
-      </w:r>
-      <w:r>
-        <w:rPr>
-          <w:rFonts w:ascii="Calibri" w:hAnsi="Calibri" w:cs="Calibri"/>
-          <w:sz w:val="22"/>
-          <w:szCs w:val="22"/>
-        </w:rPr>
-        <w:t xml:space="preserve"> and basket to</w:t>
-      </w:r>
-      <w:r>
-        <w:rPr>
-          <w:rFonts w:ascii="Calibri" w:hAnsi="Calibri" w:cs="Calibri"/>
-          <w:sz w:val="22"/>
-          <w:szCs w:val="22"/>
-        </w:rPr>
-        <w:t xml:space="preserve"> determine the appropriate transfer actions.</w:t>
+        <w:t>The script will add cases to an excel sheet (using BULK INAC/REPT) that have been closed for 4 months or more and review the case number and basket to determine the appropriate transfer actions.</w:t>
+      </w:r>
+    </w:p>
+    <w:p>
+      <w:pPr>
+        <w:pStyle w:val="NoSpacing"/>
+        <w:rPr>
+          <w:rStyle w:val="IntenseEmphasis"/>
+          <w:i w:val="0"/>
+          <w:iCs w:val="0"/>
+          <w:color w:val="auto"/>
+        </w:rPr>
+      </w:pPr>
+    </w:p>
+    <w:p>
+      <w:pPr>
+        <w:pStyle w:val="NoSpacing"/>
+        <w:rPr>
+          <w:rStyle w:val="IntenseEmphasis"/>
+          <w:i w:val="0"/>
+          <w:iCs w:val="0"/>
+          <w:color w:val="auto"/>
+        </w:rPr>
+      </w:pPr>
+      <w:r>
+        <w:rPr>
+          <w:rStyle w:val="IntenseEmphasis"/>
+          <w:i w:val="0"/>
+          <w:iCs w:val="0"/>
+          <w:color w:val="auto"/>
+        </w:rPr>
+        <w:t xml:space="preserve">Deliverable of reducing the number of cases that are held in our pending or active caseloads.  </w:t>
       </w:r>
     </w:p>
     <w:p>
       <w:pPr>
         <w:pStyle w:val="NormalWeb"/>
         <w:spacing w:before="0" w:beforeAutospacing="0" w:after="0" w:afterAutospacing="0"/>
-        <w:jc w:val="center"/>
         <w:rPr>
           <w:rFonts w:ascii="Calibri" w:hAnsi="Calibri" w:cs="Calibri"/>
           <w:sz w:val="22"/>
@@ -344,10 +439,18 @@
     </w:p>
     <w:p>
       <w:pPr>
+        <w:pStyle w:val="Heading1"/>
+      </w:pPr>
+      <w:r>
+        <w:t>Functionality(hierarchy)</w:t>
+      </w:r>
+    </w:p>
+    <w:p>
+      <w:pPr>
         <w:pStyle w:val="ListParagraph"/>
         <w:numPr>
           <w:ilvl w:val="0"/>
-          <w:numId w:val="13"/>
+          <w:numId w:val="42"/>
         </w:numPr>
         <w:spacing w:after="0" w:line="240" w:lineRule="auto"/>
         <w:rPr>
@@ -356,6 +459,7 @@
           <w:szCs w:val="24"/>
         </w:rPr>
       </w:pPr>
+      <w:commentRangeStart w:id="1"/>
       <w:r>
         <w:rPr>
           <w:rFonts w:eastAsia="Times New Roman" w:cstheme="minorHAnsi"/>
@@ -372,7 +476,7 @@
         </w:rPr>
         <w:t xml:space="preserve">be saved be saved to </w:t>
       </w:r>
-      <w:hyperlink r:id="rId6" w:history="1">
+      <w:hyperlink r:id="rId10" w:history="1">
         <w:r>
           <w:rPr>
             <w:rStyle w:val="Hyperlink"/>
@@ -397,67 +501,12 @@
         </w:rPr>
         <w:t>naming convention (Ex. 06-01-2020)</w:t>
       </w:r>
-    </w:p>
-    <w:p>
-      <w:pPr>
-        <w:pStyle w:val="ListParagraph"/>
-        <w:numPr>
-          <w:ilvl w:val="0"/>
-          <w:numId w:val="13"/>
-        </w:numPr>
-        <w:spacing w:after="0" w:line="240" w:lineRule="auto"/>
-        <w:rPr>
-          <w:rFonts w:eastAsia="Times New Roman" w:cstheme="minorHAnsi"/>
-          <w:sz w:val="24"/>
-          <w:szCs w:val="24"/>
-        </w:rPr>
-      </w:pPr>
-      <w:r>
-        <w:rPr>
-          <w:rFonts w:eastAsia="Times New Roman" w:cstheme="minorHAnsi"/>
-          <w:sz w:val="24"/>
-          <w:szCs w:val="24"/>
-        </w:rPr>
-        <w:t>Dialog #1</w:t>
-      </w:r>
-      <w:r>
-        <w:rPr>
-          <w:rFonts w:eastAsia="Times New Roman" w:cstheme="minorHAnsi"/>
-          <w:sz w:val="24"/>
-          <w:szCs w:val="24"/>
-        </w:rPr>
-        <w:t xml:space="preserve"> </w:t>
-      </w:r>
-    </w:p>
-    <w:p>
-      <w:pPr>
-        <w:pStyle w:val="ListParagraph"/>
-        <w:numPr>
-          <w:ilvl w:val="0"/>
-          <w:numId w:val="13"/>
-        </w:numPr>
-        <w:spacing w:after="0" w:line="240" w:lineRule="auto"/>
-        <w:rPr>
-          <w:rFonts w:eastAsia="Times New Roman" w:cstheme="minorHAnsi"/>
-          <w:sz w:val="24"/>
-          <w:szCs w:val="24"/>
-        </w:rPr>
-      </w:pPr>
-      <w:r>
-        <w:rPr>
-          <w:rFonts w:eastAsia="Times New Roman" w:cstheme="minorHAnsi"/>
-          <w:sz w:val="24"/>
-          <w:szCs w:val="24"/>
-        </w:rPr>
-        <w:t>Excel row to start</w:t>
-      </w:r>
-    </w:p>
-    <w:p>
-      <w:pPr>
-        <w:pStyle w:val="Heading1"/>
-      </w:pPr>
-      <w:r>
-        <w:t>Functionality(hierarchy)</w:t>
+      <w:commentRangeEnd w:id="1"/>
+      <w:r>
+        <w:rPr>
+          <w:rStyle w:val="CommentReference"/>
+        </w:rPr>
+        <w:commentReference w:id="1"/>
       </w:r>
     </w:p>
     <w:p>
@@ -480,7 +529,7 @@
           <w:sz w:val="24"/>
           <w:szCs w:val="24"/>
         </w:rPr>
-        <w:t>R</w:t>
+        <w:t>Dialog #1</w:t>
       </w:r>
       <w:r>
         <w:rPr>
@@ -488,7 +537,38 @@
           <w:sz w:val="24"/>
           <w:szCs w:val="24"/>
         </w:rPr>
-        <w:t>un query county wide</w:t>
+        <w:t xml:space="preserve"> </w:t>
+      </w:r>
+    </w:p>
+    <w:p>
+      <w:pPr>
+        <w:pStyle w:val="ListParagraph"/>
+        <w:numPr>
+          <w:ilvl w:val="0"/>
+          <w:numId w:val="42"/>
+        </w:numPr>
+        <w:spacing w:after="0" w:line="240" w:lineRule="auto"/>
+        <w:rPr>
+          <w:rFonts w:eastAsia="Times New Roman" w:cstheme="minorHAnsi"/>
+          <w:sz w:val="24"/>
+          <w:szCs w:val="24"/>
+        </w:rPr>
+      </w:pPr>
+      <w:commentRangeStart w:id="2"/>
+      <w:r>
+        <w:rPr>
+          <w:rFonts w:eastAsia="Times New Roman" w:cstheme="minorHAnsi"/>
+          <w:sz w:val="24"/>
+          <w:szCs w:val="24"/>
+        </w:rPr>
+        <w:t>Run query county wide</w:t>
+      </w:r>
+      <w:commentRangeEnd w:id="2"/>
+      <w:r>
+        <w:rPr>
+          <w:rStyle w:val="CommentReference"/>
+        </w:rPr>
+        <w:commentReference w:id="2"/>
       </w:r>
     </w:p>
     <w:p>
@@ -547,45 +627,29 @@
           <w:szCs w:val="24"/>
         </w:rPr>
       </w:pPr>
-      <w:commentRangeStart w:id="1"/>
-      <w:commentRangeStart w:id="2"/>
+      <w:commentRangeStart w:id="3"/>
+      <w:commentRangeStart w:id="4"/>
       <w:r>
         <w:rPr>
           <w:rFonts w:eastAsia="Times New Roman" w:cstheme="minorHAnsi"/>
           <w:sz w:val="24"/>
           <w:szCs w:val="24"/>
         </w:rPr>
-        <w:t>Excluding the cases fr</w:t>
-      </w:r>
-      <w:r>
-        <w:rPr>
-          <w:rFonts w:eastAsia="Times New Roman" w:cstheme="minorHAnsi"/>
-          <w:sz w:val="24"/>
-          <w:szCs w:val="24"/>
-        </w:rPr>
-        <w:t>o</w:t>
-      </w:r>
-      <w:r>
-        <w:rPr>
-          <w:rFonts w:eastAsia="Times New Roman" w:cstheme="minorHAnsi"/>
-          <w:sz w:val="24"/>
-          <w:szCs w:val="24"/>
-        </w:rPr>
-        <w:t xml:space="preserve">m the exclusion list </w:t>
-      </w:r>
-      <w:commentRangeEnd w:id="1"/>
+        <w:t xml:space="preserve">Excluding the cases from the exclusion list </w:t>
+      </w:r>
+      <w:commentRangeEnd w:id="3"/>
       <w:r>
         <w:rPr>
           <w:rStyle w:val="CommentReference"/>
         </w:rPr>
-        <w:commentReference w:id="1"/>
-      </w:r>
-      <w:commentRangeEnd w:id="2"/>
+        <w:commentReference w:id="3"/>
+      </w:r>
+      <w:commentRangeEnd w:id="4"/>
       <w:r>
         <w:rPr>
           <w:rStyle w:val="CommentReference"/>
         </w:rPr>
-        <w:commentReference w:id="2"/>
+        <w:commentReference w:id="4"/>
       </w:r>
       <w:r>
         <w:rPr>
@@ -615,6 +679,7 @@
           <w:sz w:val="24"/>
           <w:szCs w:val="24"/>
         </w:rPr>
+        <w:lastRenderedPageBreak/>
         <w:t xml:space="preserve">When complete </w:t>
       </w:r>
       <w:r>
@@ -655,320 +720,6 @@
     <w:p>
       <w:pPr>
         <w:spacing w:after="0" w:line="240" w:lineRule="auto"/>
-        <w:ind w:left="720" w:firstLine="720"/>
-        <w:rPr>
-          <w:sz w:val="24"/>
-          <w:szCs w:val="24"/>
-        </w:rPr>
-      </w:pPr>
-      <w:r>
-        <w:rPr>
-          <w:sz w:val="24"/>
-          <w:szCs w:val="24"/>
-        </w:rPr>
-        <w:t>Excel Columns:</w:t>
-      </w:r>
-    </w:p>
-    <w:p>
-      <w:pPr>
-        <w:pStyle w:val="ListParagraph"/>
-        <w:numPr>
-          <w:ilvl w:val="2"/>
-          <w:numId w:val="42"/>
-        </w:numPr>
-        <w:spacing w:after="0" w:line="240" w:lineRule="auto"/>
-        <w:textAlignment w:val="center"/>
-        <w:rPr>
-          <w:rFonts w:ascii="Calibri" w:hAnsi="Calibri" w:cs="Calibri"/>
-        </w:rPr>
-      </w:pPr>
-      <w:proofErr w:type="spellStart"/>
-      <w:r>
-        <w:rPr>
-          <w:rFonts w:ascii="Calibri" w:hAnsi="Calibri" w:cs="Calibri"/>
-        </w:rPr>
-        <w:t>ObjExcel.Cells</w:t>
-      </w:r>
-      <w:proofErr w:type="spellEnd"/>
-      <w:r>
-        <w:rPr>
-          <w:rFonts w:ascii="Calibri" w:hAnsi="Calibri" w:cs="Calibri"/>
-        </w:rPr>
-        <w:t>(1, 1</w:t>
-      </w:r>
-      <w:proofErr w:type="gramStart"/>
-      <w:r>
-        <w:rPr>
-          <w:rFonts w:ascii="Calibri" w:hAnsi="Calibri" w:cs="Calibri"/>
-        </w:rPr>
-        <w:t>).Value</w:t>
-      </w:r>
-      <w:proofErr w:type="gramEnd"/>
-      <w:r>
-        <w:rPr>
-          <w:rFonts w:ascii="Calibri" w:hAnsi="Calibri" w:cs="Calibri"/>
-        </w:rPr>
-        <w:t xml:space="preserve"> = "WORKER"</w:t>
-      </w:r>
-    </w:p>
-    <w:p>
-      <w:pPr>
-        <w:pStyle w:val="ListParagraph"/>
-        <w:numPr>
-          <w:ilvl w:val="2"/>
-          <w:numId w:val="42"/>
-        </w:numPr>
-        <w:spacing w:after="0" w:line="240" w:lineRule="auto"/>
-        <w:textAlignment w:val="center"/>
-        <w:rPr>
-          <w:rFonts w:ascii="Calibri" w:hAnsi="Calibri" w:cs="Calibri"/>
-        </w:rPr>
-      </w:pPr>
-      <w:proofErr w:type="spellStart"/>
-      <w:r>
-        <w:rPr>
-          <w:rFonts w:ascii="Calibri" w:hAnsi="Calibri" w:cs="Calibri"/>
-        </w:rPr>
-        <w:t>ObjExcel.Cells</w:t>
-      </w:r>
-      <w:proofErr w:type="spellEnd"/>
-      <w:r>
-        <w:rPr>
-          <w:rFonts w:ascii="Calibri" w:hAnsi="Calibri" w:cs="Calibri"/>
-        </w:rPr>
-        <w:t>(1, 2</w:t>
-      </w:r>
-      <w:proofErr w:type="gramStart"/>
-      <w:r>
-        <w:rPr>
-          <w:rFonts w:ascii="Calibri" w:hAnsi="Calibri" w:cs="Calibri"/>
-        </w:rPr>
-        <w:t>).Value</w:t>
-      </w:r>
-      <w:proofErr w:type="gramEnd"/>
-      <w:r>
-        <w:rPr>
-          <w:rFonts w:ascii="Calibri" w:hAnsi="Calibri" w:cs="Calibri"/>
-        </w:rPr>
-        <w:t xml:space="preserve"> = "CASE NUMBER"</w:t>
-      </w:r>
-    </w:p>
-    <w:p>
-      <w:pPr>
-        <w:pStyle w:val="ListParagraph"/>
-        <w:numPr>
-          <w:ilvl w:val="2"/>
-          <w:numId w:val="42"/>
-        </w:numPr>
-        <w:spacing w:after="0" w:line="240" w:lineRule="auto"/>
-        <w:textAlignment w:val="center"/>
-        <w:rPr>
-          <w:rFonts w:ascii="Calibri" w:hAnsi="Calibri" w:cs="Calibri"/>
-        </w:rPr>
-      </w:pPr>
-      <w:proofErr w:type="spellStart"/>
-      <w:r>
-        <w:rPr>
-          <w:rFonts w:ascii="Calibri" w:hAnsi="Calibri" w:cs="Calibri"/>
-        </w:rPr>
-        <w:t>ObjExcel.Cells</w:t>
-      </w:r>
-      <w:proofErr w:type="spellEnd"/>
-      <w:r>
-        <w:rPr>
-          <w:rFonts w:ascii="Calibri" w:hAnsi="Calibri" w:cs="Calibri"/>
-        </w:rPr>
-        <w:t>(1, 3</w:t>
-      </w:r>
-      <w:proofErr w:type="gramStart"/>
-      <w:r>
-        <w:rPr>
-          <w:rFonts w:ascii="Calibri" w:hAnsi="Calibri" w:cs="Calibri"/>
-        </w:rPr>
-        <w:t>).Value</w:t>
-      </w:r>
-      <w:proofErr w:type="gramEnd"/>
-      <w:r>
-        <w:rPr>
-          <w:rFonts w:ascii="Calibri" w:hAnsi="Calibri" w:cs="Calibri"/>
-        </w:rPr>
-        <w:t xml:space="preserve"> = "CASE NAME"</w:t>
-      </w:r>
-    </w:p>
-    <w:p>
-      <w:pPr>
-        <w:pStyle w:val="ListParagraph"/>
-        <w:numPr>
-          <w:ilvl w:val="2"/>
-          <w:numId w:val="42"/>
-        </w:numPr>
-        <w:spacing w:after="0" w:line="240" w:lineRule="auto"/>
-        <w:textAlignment w:val="center"/>
-        <w:rPr>
-          <w:rFonts w:ascii="Calibri" w:hAnsi="Calibri" w:cs="Calibri"/>
-        </w:rPr>
-      </w:pPr>
-      <w:proofErr w:type="spellStart"/>
-      <w:r>
-        <w:rPr>
-          <w:rFonts w:ascii="Calibri" w:hAnsi="Calibri" w:cs="Calibri"/>
-        </w:rPr>
-        <w:t>ObjExcel.Cells</w:t>
-      </w:r>
-      <w:proofErr w:type="spellEnd"/>
-      <w:r>
-        <w:rPr>
-          <w:rFonts w:ascii="Calibri" w:hAnsi="Calibri" w:cs="Calibri"/>
-        </w:rPr>
-        <w:t>(1, 4</w:t>
-      </w:r>
-      <w:proofErr w:type="gramStart"/>
-      <w:r>
-        <w:rPr>
-          <w:rFonts w:ascii="Calibri" w:hAnsi="Calibri" w:cs="Calibri"/>
-        </w:rPr>
-        <w:t>).Value</w:t>
-      </w:r>
-      <w:proofErr w:type="gramEnd"/>
-      <w:r>
-        <w:rPr>
-          <w:rFonts w:ascii="Calibri" w:hAnsi="Calibri" w:cs="Calibri"/>
-        </w:rPr>
-        <w:t xml:space="preserve"> = "APPL DATE"</w:t>
-      </w:r>
-    </w:p>
-    <w:p>
-      <w:pPr>
-        <w:pStyle w:val="ListParagraph"/>
-        <w:numPr>
-          <w:ilvl w:val="2"/>
-          <w:numId w:val="42"/>
-        </w:numPr>
-        <w:spacing w:after="0" w:line="240" w:lineRule="auto"/>
-        <w:textAlignment w:val="center"/>
-        <w:rPr>
-          <w:rFonts w:ascii="Calibri" w:hAnsi="Calibri" w:cs="Calibri"/>
-        </w:rPr>
-      </w:pPr>
-      <w:proofErr w:type="spellStart"/>
-      <w:r>
-        <w:rPr>
-          <w:rFonts w:ascii="Calibri" w:hAnsi="Calibri" w:cs="Calibri"/>
-        </w:rPr>
-        <w:lastRenderedPageBreak/>
-        <w:t>ObjExcel.Cells</w:t>
-      </w:r>
-      <w:proofErr w:type="spellEnd"/>
-      <w:r>
-        <w:rPr>
-          <w:rFonts w:ascii="Calibri" w:hAnsi="Calibri" w:cs="Calibri"/>
-        </w:rPr>
-        <w:t>(1, 5</w:t>
-      </w:r>
-      <w:proofErr w:type="gramStart"/>
-      <w:r>
-        <w:rPr>
-          <w:rFonts w:ascii="Calibri" w:hAnsi="Calibri" w:cs="Calibri"/>
-        </w:rPr>
-        <w:t>).Value</w:t>
-      </w:r>
-      <w:proofErr w:type="gramEnd"/>
-      <w:r>
-        <w:rPr>
-          <w:rFonts w:ascii="Calibri" w:hAnsi="Calibri" w:cs="Calibri"/>
-        </w:rPr>
-        <w:t xml:space="preserve"> = "INAC DATE"</w:t>
-      </w:r>
-    </w:p>
-    <w:p>
-      <w:pPr>
-        <w:pStyle w:val="ListParagraph"/>
-        <w:numPr>
-          <w:ilvl w:val="2"/>
-          <w:numId w:val="42"/>
-        </w:numPr>
-        <w:spacing w:after="0" w:line="240" w:lineRule="auto"/>
-        <w:textAlignment w:val="center"/>
-        <w:rPr>
-          <w:rFonts w:ascii="Calibri" w:hAnsi="Calibri" w:cs="Calibri"/>
-        </w:rPr>
-      </w:pPr>
-      <w:proofErr w:type="spellStart"/>
-      <w:r>
-        <w:rPr>
-          <w:rFonts w:ascii="Calibri" w:hAnsi="Calibri" w:cs="Calibri"/>
-        </w:rPr>
-        <w:t>ObjExcel.Cells</w:t>
-      </w:r>
-      <w:proofErr w:type="spellEnd"/>
-      <w:r>
-        <w:rPr>
-          <w:rFonts w:ascii="Calibri" w:hAnsi="Calibri" w:cs="Calibri"/>
-        </w:rPr>
-        <w:t>(1, 6</w:t>
-      </w:r>
-      <w:proofErr w:type="gramStart"/>
-      <w:r>
-        <w:rPr>
-          <w:rFonts w:ascii="Calibri" w:hAnsi="Calibri" w:cs="Calibri"/>
-        </w:rPr>
-        <w:t>).Value</w:t>
-      </w:r>
-      <w:proofErr w:type="gramEnd"/>
-      <w:r>
-        <w:rPr>
-          <w:rFonts w:ascii="Calibri" w:hAnsi="Calibri" w:cs="Calibri"/>
-        </w:rPr>
-        <w:t xml:space="preserve"> = "TRANSFERED"</w:t>
-      </w:r>
-    </w:p>
-    <w:p>
-      <w:pPr>
-        <w:pStyle w:val="ListParagraph"/>
-        <w:numPr>
-          <w:ilvl w:val="2"/>
-          <w:numId w:val="42"/>
-        </w:numPr>
-        <w:spacing w:after="0" w:line="240" w:lineRule="auto"/>
-        <w:textAlignment w:val="center"/>
-        <w:rPr>
-          <w:rFonts w:cstheme="minorHAnsi"/>
-          <w:sz w:val="24"/>
-          <w:szCs w:val="24"/>
-        </w:rPr>
-      </w:pPr>
-      <w:proofErr w:type="spellStart"/>
-      <w:r>
-        <w:rPr>
-          <w:rFonts w:ascii="Calibri" w:hAnsi="Calibri" w:cs="Calibri"/>
-        </w:rPr>
-        <w:t>ObjExcel.Cells</w:t>
-      </w:r>
-      <w:proofErr w:type="spellEnd"/>
-      <w:r>
-        <w:rPr>
-          <w:rFonts w:ascii="Calibri" w:hAnsi="Calibri" w:cs="Calibri"/>
-        </w:rPr>
-        <w:t>(1, 7</w:t>
-      </w:r>
-      <w:proofErr w:type="gramStart"/>
-      <w:r>
-        <w:rPr>
-          <w:rFonts w:ascii="Calibri" w:hAnsi="Calibri" w:cs="Calibri"/>
-        </w:rPr>
-        <w:t>).Value</w:t>
-      </w:r>
-      <w:proofErr w:type="gramEnd"/>
-      <w:r>
-        <w:rPr>
-          <w:rFonts w:ascii="Calibri" w:hAnsi="Calibri" w:cs="Calibri"/>
-        </w:rPr>
-        <w:t xml:space="preserve"> = "CONFRIM"</w:t>
-      </w:r>
-    </w:p>
-    <w:p>
-      <w:pPr>
-        <w:spacing w:after="0" w:line="240" w:lineRule="auto"/>
         <w:textAlignment w:val="center"/>
         <w:rPr>
           <w:rFonts w:cstheme="minorHAnsi"/>
@@ -992,37 +743,21 @@
           <w:szCs w:val="24"/>
         </w:rPr>
       </w:pPr>
-      <w:commentRangeStart w:id="3"/>
+      <w:commentRangeStart w:id="5"/>
       <w:r>
         <w:rPr>
           <w:rFonts w:cstheme="minorHAnsi"/>
           <w:sz w:val="24"/>
           <w:szCs w:val="24"/>
         </w:rPr>
-        <w:t xml:space="preserve">Footer month will </w:t>
-      </w:r>
-      <w:r>
-        <w:rPr>
-          <w:rFonts w:cstheme="minorHAnsi"/>
-          <w:sz w:val="24"/>
-          <w:szCs w:val="24"/>
-        </w:rPr>
-        <w:t>be set to</w:t>
-      </w:r>
-      <w:r>
-        <w:rPr>
-          <w:rFonts w:cstheme="minorHAnsi"/>
-          <w:sz w:val="24"/>
-          <w:szCs w:val="24"/>
-        </w:rPr>
-        <w:t xml:space="preserve"> choose four months previous and appropriate year </w:t>
-      </w:r>
-      <w:commentRangeEnd w:id="3"/>
+        <w:t xml:space="preserve">Footer month will be set to choose four months previous and appropriate year </w:t>
+      </w:r>
+      <w:commentRangeEnd w:id="5"/>
       <w:r>
         <w:rPr>
           <w:rStyle w:val="CommentReference"/>
         </w:rPr>
-        <w:commentReference w:id="3"/>
+        <w:commentReference w:id="5"/>
       </w:r>
     </w:p>
     <w:p>
@@ -1043,14 +778,7 @@
           <w:sz w:val="24"/>
           <w:szCs w:val="24"/>
         </w:rPr>
-        <w:t>BULK – Inactive Transfer</w:t>
-      </w:r>
-      <w:r>
-        <w:rPr>
-          <w:sz w:val="24"/>
-          <w:szCs w:val="24"/>
-        </w:rPr>
-        <w:t xml:space="preserve"> will run </w:t>
+        <w:t xml:space="preserve">BULK – Inactive Transfer will run </w:t>
       </w:r>
       <w:r>
         <w:rPr>
@@ -1162,14 +890,6 @@
     </w:p>
     <w:p>
       <w:pPr>
-        <w:pStyle w:val="Heading1"/>
-      </w:pPr>
-      <w:r>
-        <w:t>Main Script Functionality</w:t>
-      </w:r>
-    </w:p>
-    <w:p>
-      <w:pPr>
         <w:pStyle w:val="NormalWeb"/>
         <w:spacing w:before="0" w:beforeAutospacing="0" w:after="0" w:afterAutospacing="0"/>
         <w:rPr>
@@ -1184,30 +904,61 @@
           <w:sz w:val="22"/>
           <w:szCs w:val="22"/>
         </w:rPr>
-        <w:t>For each MAXIS Case Number, the script will do the following</w:t>
-      </w:r>
-      <w:r>
+        <w:t>For each MAXIS Case Number, the script will do the following:</w:t>
+      </w:r>
+    </w:p>
+    <w:p>
+      <w:pPr>
+        <w:pStyle w:val="ListParagraph"/>
+        <w:numPr>
+          <w:ilvl w:val="1"/>
+          <w:numId w:val="17"/>
+        </w:numPr>
+      </w:pPr>
+      <w:r>
+        <w:t xml:space="preserve">Determine if the </w:t>
+      </w:r>
+      <w:r>
+        <w:t>case is in an excluded caseload or</w:t>
+      </w:r>
+      <w:r>
+        <w:t xml:space="preserve"> not</w:t>
+      </w:r>
+      <w:r>
+        <w:t xml:space="preserve"> - </w:t>
+      </w:r>
+      <w:r>
+        <w:rPr>
+          <w:rFonts w:ascii="Calibri" w:hAnsi="Calibri" w:cs="Calibri"/>
+        </w:rPr>
+        <w:t>those that are excluded caseloads will read “excluded”</w:t>
+      </w:r>
+    </w:p>
+    <w:p>
+      <w:pPr>
+        <w:pStyle w:val="ListParagraph"/>
+        <w:numPr>
+          <w:ilvl w:val="1"/>
+          <w:numId w:val="17"/>
+        </w:numPr>
+      </w:pPr>
+      <w:r>
+        <w:rPr>
+          <w:rFonts w:ascii="Calibri" w:hAnsi="Calibri" w:cs="Calibri"/>
+        </w:rPr>
+        <w:t xml:space="preserve">Cases that are included: </w:t>
+      </w:r>
+    </w:p>
+    <w:p>
+      <w:pPr>
+        <w:pStyle w:val="NormalWeb"/>
+        <w:spacing w:before="0" w:beforeAutospacing="0" w:after="0" w:afterAutospacing="0"/>
         <w:rPr>
           <w:rFonts w:ascii="Calibri" w:hAnsi="Calibri" w:cs="Calibri"/>
           <w:sz w:val="22"/>
           <w:szCs w:val="22"/>
         </w:rPr>
-        <w:t xml:space="preserve"> </w:t>
-      </w:r>
-      <w:r>
-        <w:rPr>
-          <w:rFonts w:ascii="Calibri" w:hAnsi="Calibri" w:cs="Calibri"/>
-        </w:rPr>
-        <w:t>if not an excluded basket</w:t>
-      </w:r>
-      <w:r>
-        <w:rPr>
-          <w:rFonts w:ascii="Calibri" w:hAnsi="Calibri" w:cs="Calibri"/>
-          <w:sz w:val="22"/>
-          <w:szCs w:val="22"/>
-        </w:rPr>
-        <w:t>:</w:t>
-      </w:r>
+      </w:pPr>
     </w:p>
     <w:p>
       <w:pPr>
@@ -1327,19 +1078,7 @@
         <w:rPr>
           <w:rFonts w:ascii="Calibri" w:hAnsi="Calibri" w:cs="Calibri"/>
         </w:rPr>
-        <w:t>Transfer case</w:t>
-      </w:r>
-      <w:r>
-        <w:rPr>
-          <w:rFonts w:ascii="Calibri" w:hAnsi="Calibri" w:cs="Calibri"/>
-        </w:rPr>
-        <w:t>s</w:t>
-      </w:r>
-      <w:r>
-        <w:rPr>
-          <w:rFonts w:ascii="Calibri" w:hAnsi="Calibri" w:cs="Calibri"/>
-        </w:rPr>
-        <w:t xml:space="preserve"> to X127CCL </w:t>
+        <w:t xml:space="preserve">Transfer cases to X127CCL </w:t>
       </w:r>
     </w:p>
     <w:p>
@@ -1377,40 +1116,48 @@
         <w:rPr>
           <w:rFonts w:ascii="Calibri" w:hAnsi="Calibri" w:cs="Calibri"/>
         </w:rPr>
-        <w:t xml:space="preserve">The list of all </w:t>
-      </w:r>
-      <w:r>
-        <w:rPr>
-          <w:rFonts w:ascii="Calibri" w:hAnsi="Calibri" w:cs="Calibri"/>
-        </w:rPr>
-        <w:t>t</w:t>
-      </w:r>
-      <w:r>
-        <w:rPr>
-          <w:rFonts w:ascii="Calibri" w:hAnsi="Calibri" w:cs="Calibri"/>
-        </w:rPr>
-        <w:t>he cases will still be on the excel and those that are excluded baskets will read excluded</w:t>
-      </w:r>
-    </w:p>
-    <w:p>
-      <w:pPr>
-        <w:pStyle w:val="Heading1"/>
-      </w:pPr>
-      <w:r>
-        <w:t xml:space="preserve">Enhanced </w:t>
-      </w:r>
-      <w:r>
-        <w:t>Functionality</w:t>
-      </w:r>
-      <w:r>
-        <w:t xml:space="preserve"> (</w:t>
-      </w:r>
-      <w:r>
-        <w:t>possible next steps)</w:t>
-      </w:r>
-    </w:p>
-    <w:p>
-      <w:pPr>
+        <w:t>The list of all the cases will still be on the excel and those that are excluded caseloads will read excluded</w:t>
+      </w:r>
+    </w:p>
+    <w:p>
+      <w:pPr>
+        <w:pStyle w:val="ListParagraph"/>
+        <w:numPr>
+          <w:ilvl w:val="1"/>
+          <w:numId w:val="17"/>
+        </w:numPr>
+      </w:pPr>
+      <w:r>
+        <w:t xml:space="preserve">Determine if the </w:t>
+      </w:r>
+      <w:r>
+        <w:t>case is in an excluded caseload or</w:t>
+      </w:r>
+      <w:r>
+        <w:t xml:space="preserve"> not.</w:t>
+      </w:r>
+    </w:p>
+    <w:p>
+      <w:pPr>
+        <w:pStyle w:val="ListParagraph"/>
+        <w:numPr>
+          <w:ilvl w:val="1"/>
+          <w:numId w:val="17"/>
+        </w:numPr>
+      </w:pPr>
+      <w:bookmarkStart w:id="6" w:name="_Hlk74296179"/>
+      <w:r>
+        <w:t xml:space="preserve">Output the collected MAXIS data into the applicable excel columns. </w:t>
+      </w:r>
+      <w:bookmarkEnd w:id="6"/>
+    </w:p>
+    <w:p>
+      <w:pPr>
+        <w:pStyle w:val="ListParagraph"/>
+        <w:numPr>
+          <w:ilvl w:val="2"/>
+          <w:numId w:val="17"/>
+        </w:numPr>
         <w:spacing w:after="0" w:line="240" w:lineRule="auto"/>
         <w:textAlignment w:val="center"/>
         <w:rPr>
@@ -1421,13 +1168,129 @@
         <w:rPr>
           <w:rFonts w:ascii="Calibri" w:hAnsi="Calibri" w:cs="Calibri"/>
         </w:rPr>
-        <w:t>Review what barriers there would be when working a case FILTER for those prior – do we care for XFER</w:t>
-      </w:r>
-      <w:r>
+        <w:t>WORKER</w:t>
+      </w:r>
+    </w:p>
+    <w:p>
+      <w:pPr>
+        <w:pStyle w:val="ListParagraph"/>
+        <w:numPr>
+          <w:ilvl w:val="2"/>
+          <w:numId w:val="17"/>
+        </w:numPr>
+        <w:spacing w:after="0" w:line="240" w:lineRule="auto"/>
+        <w:textAlignment w:val="center"/>
         <w:rPr>
           <w:rFonts w:ascii="Calibri" w:hAnsi="Calibri" w:cs="Calibri"/>
         </w:rPr>
-        <w:t>?</w:t>
+      </w:pPr>
+      <w:r>
+        <w:rPr>
+          <w:rFonts w:ascii="Calibri" w:hAnsi="Calibri" w:cs="Calibri"/>
+        </w:rPr>
+        <w:t>CASE NUMBER</w:t>
+      </w:r>
+    </w:p>
+    <w:p>
+      <w:pPr>
+        <w:pStyle w:val="ListParagraph"/>
+        <w:numPr>
+          <w:ilvl w:val="2"/>
+          <w:numId w:val="17"/>
+        </w:numPr>
+        <w:spacing w:after="0" w:line="240" w:lineRule="auto"/>
+        <w:textAlignment w:val="center"/>
+        <w:rPr>
+          <w:rFonts w:ascii="Calibri" w:hAnsi="Calibri" w:cs="Calibri"/>
+        </w:rPr>
+      </w:pPr>
+      <w:r>
+        <w:rPr>
+          <w:rFonts w:ascii="Calibri" w:hAnsi="Calibri" w:cs="Calibri"/>
+        </w:rPr>
+        <w:t>CASE NAME</w:t>
+      </w:r>
+    </w:p>
+    <w:p>
+      <w:pPr>
+        <w:pStyle w:val="ListParagraph"/>
+        <w:numPr>
+          <w:ilvl w:val="2"/>
+          <w:numId w:val="17"/>
+        </w:numPr>
+        <w:spacing w:after="0" w:line="240" w:lineRule="auto"/>
+        <w:textAlignment w:val="center"/>
+        <w:rPr>
+          <w:rFonts w:ascii="Calibri" w:hAnsi="Calibri" w:cs="Calibri"/>
+        </w:rPr>
+      </w:pPr>
+      <w:r>
+        <w:rPr>
+          <w:rFonts w:ascii="Calibri" w:hAnsi="Calibri" w:cs="Calibri"/>
+        </w:rPr>
+        <w:t>APPL DATE</w:t>
+      </w:r>
+    </w:p>
+    <w:p>
+      <w:pPr>
+        <w:pStyle w:val="ListParagraph"/>
+        <w:numPr>
+          <w:ilvl w:val="2"/>
+          <w:numId w:val="17"/>
+        </w:numPr>
+        <w:spacing w:after="0" w:line="240" w:lineRule="auto"/>
+        <w:textAlignment w:val="center"/>
+        <w:rPr>
+          <w:rFonts w:ascii="Calibri" w:hAnsi="Calibri" w:cs="Calibri"/>
+        </w:rPr>
+      </w:pPr>
+      <w:r>
+        <w:rPr>
+          <w:rFonts w:ascii="Calibri" w:hAnsi="Calibri" w:cs="Calibri"/>
+        </w:rPr>
+        <w:t>INAC DATE</w:t>
+      </w:r>
+    </w:p>
+    <w:p>
+      <w:pPr>
+        <w:pStyle w:val="ListParagraph"/>
+        <w:numPr>
+          <w:ilvl w:val="2"/>
+          <w:numId w:val="17"/>
+        </w:numPr>
+        <w:spacing w:after="0" w:line="240" w:lineRule="auto"/>
+        <w:textAlignment w:val="center"/>
+        <w:rPr>
+          <w:rFonts w:ascii="Calibri" w:hAnsi="Calibri" w:cs="Calibri"/>
+        </w:rPr>
+      </w:pPr>
+      <w:r>
+        <w:rPr>
+          <w:rFonts w:ascii="Calibri" w:hAnsi="Calibri" w:cs="Calibri"/>
+        </w:rPr>
+        <w:t>TRANSFERED</w:t>
+      </w:r>
+    </w:p>
+    <w:p>
+      <w:pPr>
+        <w:pStyle w:val="ListParagraph"/>
+        <w:numPr>
+          <w:ilvl w:val="2"/>
+          <w:numId w:val="17"/>
+        </w:numPr>
+        <w:spacing w:after="0" w:line="240" w:lineRule="auto"/>
+        <w:textAlignment w:val="center"/>
+        <w:rPr>
+          <w:rFonts w:cstheme="minorHAnsi"/>
+          <w:sz w:val="24"/>
+          <w:szCs w:val="24"/>
+        </w:rPr>
+      </w:pPr>
+      <w:r>
+        <w:rPr>
+          <w:rFonts w:ascii="Calibri" w:hAnsi="Calibri" w:cs="Calibri"/>
+        </w:rPr>
+        <w:t>CONFRIM</w:t>
       </w:r>
     </w:p>
     <w:p>
@@ -1435,19 +1298,12 @@
         <w:pStyle w:val="ListParagraph"/>
         <w:numPr>
           <w:ilvl w:val="0"/>
-          <w:numId w:val="44"/>
+          <w:numId w:val="17"/>
         </w:numPr>
-        <w:spacing w:after="0" w:line="240" w:lineRule="auto"/>
-        <w:textAlignment w:val="center"/>
-        <w:rPr>
-          <w:rFonts w:ascii="Calibri" w:hAnsi="Calibri" w:cs="Calibri"/>
-        </w:rPr>
-      </w:pPr>
-      <w:r>
-        <w:rPr>
-          <w:rFonts w:ascii="Calibri" w:hAnsi="Calibri" w:cs="Calibri"/>
-        </w:rPr>
-        <w:t>Handling to deal with if case is locked in BGTX</w:t>
+      </w:pPr>
+      <w:bookmarkStart w:id="7" w:name="_Hlk74296243"/>
+      <w:r>
+        <w:t xml:space="preserve">The script will auto-format the column width. </w:t>
       </w:r>
     </w:p>
     <w:p>
@@ -1455,282 +1311,108 @@
         <w:pStyle w:val="ListParagraph"/>
         <w:numPr>
           <w:ilvl w:val="0"/>
-          <w:numId w:val="44"/>
+          <w:numId w:val="17"/>
         </w:numPr>
-        <w:spacing w:after="0" w:line="240" w:lineRule="auto"/>
-        <w:textAlignment w:val="center"/>
+      </w:pPr>
+      <w:r>
+        <w:t xml:space="preserve">Success message will be created when the script run is at its end. </w:t>
+      </w:r>
+      <w:bookmarkEnd w:id="7"/>
+    </w:p>
+    <w:p>
+      <w:pPr>
+        <w:pStyle w:val="Heading3"/>
+        <w:spacing w:before="0"/>
         <w:rPr>
           <w:rFonts w:ascii="Calibri" w:hAnsi="Calibri" w:cs="Calibri"/>
+          <w:color w:val="5B9BD5"/>
         </w:rPr>
       </w:pPr>
       <w:r>
         <w:rPr>
           <w:rFonts w:ascii="Calibri" w:hAnsi="Calibri" w:cs="Calibri"/>
-        </w:rPr>
-        <w:t>Handling for addressing DISQ</w:t>
-      </w:r>
-    </w:p>
-    <w:p>
-      <w:pPr>
-        <w:pStyle w:val="ListParagraph"/>
-        <w:numPr>
-          <w:ilvl w:val="0"/>
-          <w:numId w:val="44"/>
-        </w:numPr>
-        <w:spacing w:after="0" w:line="240" w:lineRule="auto"/>
-        <w:textAlignment w:val="center"/>
+          <w:color w:val="5B9BD5"/>
+        </w:rPr>
+        <w:t xml:space="preserve">Data Elements </w:t>
+      </w:r>
+      <w:r>
         <w:rPr>
           <w:rFonts w:ascii="Calibri" w:hAnsi="Calibri" w:cs="Calibri"/>
-        </w:rPr>
-      </w:pPr>
-      <w:r>
-        <w:rPr>
-          <w:rFonts w:ascii="Calibri" w:hAnsi="Calibri" w:cs="Calibri"/>
-        </w:rPr>
-        <w:t xml:space="preserve">I have not run into any major issues in the last couple of years running this script. </w:t>
-      </w:r>
-    </w:p>
-    <w:p>
-      <w:pPr>
-        <w:pStyle w:val="Heading1"/>
-      </w:pPr>
-      <w:r>
-        <w:t>Exclusions</w:t>
-      </w:r>
-    </w:p>
-    <w:p>
-      <w:r>
-        <w:t>The following baskets have requested to be excluded from the script run: Updated 07/20</w:t>
-      </w:r>
-    </w:p>
-    <w:p>
-      <w:r>
-        <w:t>X127CCL, P927079X, P927091X, P927152X, P927161X, P927252X, PW35DI01, PWAT072, PWAT075, PWAT231, PWAT352, PWPCT01, PWPCT02, PWPCT03, PWTST40, PWTST41, PWTST49, PWTST58, PWTST64, PWTST92, X1274EC, X127966, X127AP7, X127CSS, X127EF8, X127EF9, X127EH9, X127EJ1, X127EM2, X127EM3, X127EM4, X127EN5, X127EN6, X127EN8, X127EN9, X127EP1, X127EP2, X127EP8, X127EQ6, X127EQ7, X127EW4, X127EW6, X127EW7, X127EW8, X127EX4, X127EX5, X127EZ2, X127F3E, X127F3F, X127F3J, X127F3K, X127F3N, X127F3P, X127F4A, X127F4B, X127FE2, X127FE3, X127FE6, X127FF1, X127FF2, X127FF4, X127FF5, X127FG1, X127FG2, X127FG5, X127FG6, X127FG7, X127FG9, X127FH3, X127FI1, X127FI3, X127FI6, X127FJ2, X127GF5, X127Q95, X127Y86</w:t>
-      </w:r>
-    </w:p>
-    <w:p>
-      <w:pPr>
-        <w:pStyle w:val="Heading1"/>
-      </w:pPr>
-      <w:r>
-        <w:t>Reminders</w:t>
-      </w:r>
-    </w:p>
-    <w:p>
-      <w:commentRangeStart w:id="4"/>
-      <w:commentRangeStart w:id="5"/>
-      <w:commentRangeStart w:id="6"/>
-      <w:commentRangeStart w:id="7"/>
-      <w:commentRangeStart w:id="8"/>
-      <w:r>
-        <w:t>Ask Faughn last day of the month if any changes to Bulk Inactive</w:t>
-      </w:r>
-      <w:r>
-        <w:t xml:space="preserve"> – </w:t>
-      </w:r>
-      <w:r>
-        <w:t>“</w:t>
-      </w:r>
-      <w:r>
-        <w:t>Do you want to add any excluded baskets to the Bulk inactive report for </w:t>
-      </w:r>
-      <w:r>
-        <w:t>(month)</w:t>
-      </w:r>
-      <w:r>
-        <w:t>?</w:t>
-      </w:r>
-      <w:commentRangeEnd w:id="4"/>
-      <w:r>
-        <w:rPr>
-          <w:rStyle w:val="CommentReference"/>
-        </w:rPr>
-        <w:commentReference w:id="4"/>
-      </w:r>
-      <w:commentRangeEnd w:id="5"/>
-      <w:r>
-        <w:rPr>
-          <w:rStyle w:val="CommentReference"/>
-        </w:rPr>
-        <w:commentReference w:id="5"/>
-      </w:r>
-      <w:commentRangeEnd w:id="6"/>
-      <w:r>
-        <w:rPr>
-          <w:rStyle w:val="CommentReference"/>
-        </w:rPr>
-        <w:commentReference w:id="6"/>
-      </w:r>
-      <w:commentRangeEnd w:id="7"/>
-      <w:r>
-        <w:rPr>
-          <w:rStyle w:val="CommentReference"/>
-        </w:rPr>
-        <w:commentReference w:id="7"/>
-      </w:r>
-      <w:commentRangeEnd w:id="8"/>
-      <w:r>
-        <w:rPr>
-          <w:rStyle w:val="CommentReference"/>
-        </w:rPr>
-        <w:commentReference w:id="8"/>
-      </w:r>
-      <w:r>
-        <w:t>”</w:t>
-      </w:r>
-    </w:p>
-    <w:p>
-      <w:pPr>
-        <w:pStyle w:val="Heading1"/>
-      </w:pPr>
-      <w:r>
-        <w:t>STAT coordinates</w:t>
+          <w:color w:val="5B9BD5"/>
+        </w:rPr>
+        <w:t>Read/Input by the Script SPEC/XFER</w:t>
       </w:r>
     </w:p>
     <w:tbl>
       <w:tblPr>
-        <w:tblW w:w="0" w:type="auto"/>
-        <w:tblBorders>
-          <w:top w:val="single" w:sz="8" w:space="0" w:color="A3A3A3"/>
-          <w:left w:val="single" w:sz="8" w:space="0" w:color="A3A3A3"/>
-          <w:bottom w:val="single" w:sz="8" w:space="0" w:color="A3A3A3"/>
-          <w:right w:val="single" w:sz="8" w:space="0" w:color="A3A3A3"/>
-        </w:tblBorders>
-        <w:tblCellMar>
-          <w:left w:w="0" w:type="dxa"/>
-          <w:right w:w="0" w:type="dxa"/>
-        </w:tblCellMar>
+        <w:tblStyle w:val="TableGrid"/>
+        <w:tblW w:w="9625" w:type="dxa"/>
         <w:tblLook w:val="04A0" w:firstRow="1" w:lastRow="0" w:firstColumn="1" w:lastColumn="0" w:noHBand="0" w:noVBand="1"/>
-        <w:tblCaption w:val=""/>
-        <w:tblDescription w:val=""/>
       </w:tblPr>
       <w:tblGrid>
-        <w:gridCol w:w="5757"/>
-        <w:gridCol w:w="1627"/>
-        <w:gridCol w:w="3396"/>
+        <w:gridCol w:w="2895"/>
+        <w:gridCol w:w="2907"/>
+        <w:gridCol w:w="3823"/>
       </w:tblGrid>
       <w:tr>
         <w:tc>
           <w:tcPr>
-            <w:tcW w:w="5757" w:type="dxa"/>
-            <w:tcBorders>
-              <w:top w:val="single" w:sz="8" w:space="0" w:color="A3A3A3"/>
-              <w:left w:val="single" w:sz="8" w:space="0" w:color="A3A3A3"/>
-              <w:bottom w:val="single" w:sz="8" w:space="0" w:color="A3A3A3"/>
-              <w:right w:val="single" w:sz="8" w:space="0" w:color="A3A3A3"/>
-            </w:tcBorders>
-            <w:tcMar>
-              <w:top w:w="80" w:type="dxa"/>
-              <w:left w:w="80" w:type="dxa"/>
-              <w:bottom w:w="80" w:type="dxa"/>
-              <w:right w:w="80" w:type="dxa"/>
-            </w:tcMar>
-            <w:hideMark/>
+            <w:tcW w:w="2895" w:type="dxa"/>
           </w:tcPr>
           <w:p>
             <w:pPr>
-              <w:spacing w:after="0" w:line="240" w:lineRule="auto"/>
               <w:jc w:val="center"/>
               <w:rPr>
-                <w:rFonts w:eastAsia="Times New Roman" w:cstheme="minorHAnsi"/>
-                <w:sz w:val="24"/>
-                <w:szCs w:val="24"/>
+                <w:b/>
+                <w:bCs/>
               </w:rPr>
             </w:pPr>
             <w:r>
               <w:rPr>
-                <w:rFonts w:eastAsia="Times New Roman" w:cstheme="minorHAnsi"/>
                 <w:b/>
                 <w:bCs/>
-                <w:sz w:val="24"/>
-                <w:szCs w:val="24"/>
               </w:rPr>
-              <w:t>Information</w:t>
+              <w:t>Data Elements</w:t>
             </w:r>
           </w:p>
         </w:tc>
         <w:tc>
           <w:tcPr>
-            <w:tcW w:w="1627" w:type="dxa"/>
-            <w:tcBorders>
-              <w:top w:val="single" w:sz="8" w:space="0" w:color="A3A3A3"/>
-              <w:left w:val="single" w:sz="8" w:space="0" w:color="A3A3A3"/>
-              <w:bottom w:val="single" w:sz="8" w:space="0" w:color="A3A3A3"/>
-              <w:right w:val="single" w:sz="8" w:space="0" w:color="A3A3A3"/>
-            </w:tcBorders>
-            <w:tcMar>
-              <w:top w:w="80" w:type="dxa"/>
-              <w:left w:w="80" w:type="dxa"/>
-              <w:bottom w:w="80" w:type="dxa"/>
-              <w:right w:w="80" w:type="dxa"/>
-            </w:tcMar>
-            <w:hideMark/>
+            <w:tcW w:w="2907" w:type="dxa"/>
           </w:tcPr>
           <w:p>
             <w:pPr>
-              <w:spacing w:after="0" w:line="240" w:lineRule="auto"/>
+              <w:jc w:val="center"/>
               <w:rPr>
-                <w:rFonts w:eastAsia="Times New Roman" w:cstheme="minorHAnsi"/>
-                <w:sz w:val="24"/>
-                <w:szCs w:val="24"/>
+                <w:b/>
+                <w:bCs/>
               </w:rPr>
             </w:pPr>
             <w:r>
               <w:rPr>
-                <w:rFonts w:eastAsia="Times New Roman" w:cstheme="minorHAnsi"/>
                 <w:b/>
                 <w:bCs/>
-                <w:sz w:val="24"/>
-                <w:szCs w:val="24"/>
               </w:rPr>
-              <w:t xml:space="preserve">    </w:t>
-            </w:r>
-            <w:r>
-              <w:rPr>
-                <w:rFonts w:eastAsia="Times New Roman" w:cstheme="minorHAnsi"/>
-                <w:b/>
-                <w:bCs/>
-                <w:sz w:val="24"/>
-                <w:szCs w:val="24"/>
-              </w:rPr>
-              <w:t>Screen</w:t>
+              <w:t>Variable Name</w:t>
             </w:r>
           </w:p>
         </w:tc>
         <w:tc>
           <w:tcPr>
-            <w:tcW w:w="3396" w:type="dxa"/>
-            <w:tcBorders>
-              <w:top w:val="single" w:sz="8" w:space="0" w:color="A3A3A3"/>
-              <w:left w:val="single" w:sz="8" w:space="0" w:color="A3A3A3"/>
-              <w:bottom w:val="single" w:sz="8" w:space="0" w:color="A3A3A3"/>
-              <w:right w:val="single" w:sz="8" w:space="0" w:color="A3A3A3"/>
-            </w:tcBorders>
-            <w:tcMar>
-              <w:top w:w="80" w:type="dxa"/>
-              <w:left w:w="80" w:type="dxa"/>
-              <w:bottom w:w="80" w:type="dxa"/>
-              <w:right w:w="80" w:type="dxa"/>
-            </w:tcMar>
-            <w:hideMark/>
+            <w:tcW w:w="3823" w:type="dxa"/>
           </w:tcPr>
           <w:p>
             <w:pPr>
-              <w:spacing w:after="0" w:line="240" w:lineRule="auto"/>
               <w:jc w:val="center"/>
               <w:rPr>
-                <w:rFonts w:eastAsia="Times New Roman" w:cstheme="minorHAnsi"/>
-                <w:sz w:val="24"/>
-                <w:szCs w:val="24"/>
+                <w:b/>
+                <w:bCs/>
               </w:rPr>
             </w:pPr>
             <w:r>
               <w:rPr>
-                <w:rFonts w:eastAsia="Times New Roman" w:cstheme="minorHAnsi"/>
                 <w:b/>
                 <w:bCs/>
-                <w:sz w:val="24"/>
-                <w:szCs w:val="24"/>
               </w:rPr>
               <w:t>Coordinates (varchar, row, col)</w:t>
             </w:r>
@@ -1740,109 +1422,39 @@
       <w:tr>
         <w:tc>
           <w:tcPr>
-            <w:tcW w:w="5757" w:type="dxa"/>
-            <w:tcBorders>
-              <w:top w:val="single" w:sz="8" w:space="0" w:color="A3A3A3"/>
-              <w:left w:val="single" w:sz="8" w:space="0" w:color="A3A3A3"/>
-              <w:bottom w:val="single" w:sz="8" w:space="0" w:color="A3A3A3"/>
-              <w:right w:val="single" w:sz="8" w:space="0" w:color="A3A3A3"/>
-            </w:tcBorders>
-            <w:tcMar>
-              <w:top w:w="80" w:type="dxa"/>
-              <w:left w:w="80" w:type="dxa"/>
-              <w:bottom w:w="80" w:type="dxa"/>
-              <w:right w:w="80" w:type="dxa"/>
-            </w:tcMar>
-            <w:hideMark/>
+            <w:tcW w:w="2895" w:type="dxa"/>
           </w:tcPr>
           <w:p>
-            <w:pPr>
-              <w:spacing w:after="0" w:line="240" w:lineRule="auto"/>
-              <w:rPr>
-                <w:rFonts w:eastAsia="Times New Roman" w:cstheme="minorHAnsi"/>
-                <w:sz w:val="24"/>
-                <w:szCs w:val="24"/>
-              </w:rPr>
-            </w:pPr>
             <w:r>
-              <w:rPr>
-                <w:rFonts w:eastAsia="Times New Roman" w:cstheme="minorHAnsi"/>
-                <w:sz w:val="24"/>
-                <w:szCs w:val="24"/>
-              </w:rPr>
-              <w:t>Navigating into spec/xfer</w:t>
+              <w:t>Case Number</w:t>
             </w:r>
           </w:p>
         </w:tc>
         <w:tc>
           <w:tcPr>
-            <w:tcW w:w="1627" w:type="dxa"/>
-            <w:tcBorders>
-              <w:top w:val="single" w:sz="8" w:space="0" w:color="A3A3A3"/>
-              <w:left w:val="single" w:sz="8" w:space="0" w:color="A3A3A3"/>
-              <w:bottom w:val="single" w:sz="8" w:space="0" w:color="A3A3A3"/>
-              <w:right w:val="single" w:sz="8" w:space="0" w:color="A3A3A3"/>
-            </w:tcBorders>
-            <w:tcMar>
-              <w:top w:w="80" w:type="dxa"/>
-              <w:left w:w="80" w:type="dxa"/>
-              <w:bottom w:w="80" w:type="dxa"/>
-              <w:right w:w="80" w:type="dxa"/>
-            </w:tcMar>
-            <w:hideMark/>
+            <w:tcW w:w="2907" w:type="dxa"/>
           </w:tcPr>
           <w:p>
-            <w:pPr>
-              <w:spacing w:after="0" w:line="240" w:lineRule="auto"/>
-              <w:rPr>
-                <w:rFonts w:eastAsia="Times New Roman" w:cstheme="minorHAnsi"/>
-                <w:sz w:val="24"/>
-                <w:szCs w:val="24"/>
-              </w:rPr>
-            </w:pPr>
+            <w:proofErr w:type="spellStart"/>
             <w:r>
-              <w:rPr>
-                <w:rFonts w:eastAsia="Times New Roman" w:cstheme="minorHAnsi"/>
-                <w:sz w:val="24"/>
-                <w:szCs w:val="24"/>
-              </w:rPr>
-              <w:t>SPEC/XFER</w:t>
+              <w:t>MAXIS_case_number</w:t>
+            </w:r>
+            <w:proofErr w:type="spellEnd"/>
+            <w:r>
+              <w:t xml:space="preserve">   </w:t>
             </w:r>
           </w:p>
         </w:tc>
         <w:tc>
           <w:tcPr>
-            <w:tcW w:w="3396" w:type="dxa"/>
-            <w:tcBorders>
-              <w:top w:val="single" w:sz="8" w:space="0" w:color="A3A3A3"/>
-              <w:left w:val="single" w:sz="8" w:space="0" w:color="A3A3A3"/>
-              <w:bottom w:val="single" w:sz="8" w:space="0" w:color="A3A3A3"/>
-              <w:right w:val="single" w:sz="8" w:space="0" w:color="A3A3A3"/>
-            </w:tcBorders>
-            <w:tcMar>
-              <w:top w:w="80" w:type="dxa"/>
-              <w:left w:w="80" w:type="dxa"/>
-              <w:bottom w:w="80" w:type="dxa"/>
-              <w:right w:w="80" w:type="dxa"/>
-            </w:tcMar>
-            <w:hideMark/>
+            <w:tcW w:w="3823" w:type="dxa"/>
           </w:tcPr>
           <w:p>
             <w:pPr>
-              <w:spacing w:after="0" w:line="240" w:lineRule="auto"/>
-              <w:rPr>
-                <w:rFonts w:eastAsia="Times New Roman" w:cstheme="minorHAnsi"/>
-                <w:sz w:val="24"/>
-                <w:szCs w:val="24"/>
-              </w:rPr>
+              <w:jc w:val="center"/>
             </w:pPr>
             <w:r>
-              <w:rPr>
-                <w:rFonts w:eastAsia="Times New Roman" w:cstheme="minorHAnsi"/>
-                <w:sz w:val="24"/>
-                <w:szCs w:val="24"/>
-              </w:rPr>
-              <w:t>“X” 7, 16</w:t>
+              <w:t>N/A</w:t>
             </w:r>
           </w:p>
         </w:tc>
@@ -1850,26 +1462,148 @@
       <w:tr>
         <w:tc>
           <w:tcPr>
-            <w:tcW w:w="5757" w:type="dxa"/>
-            <w:tcBorders>
-              <w:top w:val="single" w:sz="8" w:space="0" w:color="A3A3A3"/>
-              <w:left w:val="single" w:sz="8" w:space="0" w:color="A3A3A3"/>
-              <w:bottom w:val="single" w:sz="8" w:space="0" w:color="A3A3A3"/>
-              <w:right w:val="single" w:sz="8" w:space="0" w:color="A3A3A3"/>
-            </w:tcBorders>
-            <w:tcMar>
-              <w:top w:w="80" w:type="dxa"/>
-              <w:left w:w="80" w:type="dxa"/>
-              <w:bottom w:w="80" w:type="dxa"/>
-              <w:right w:w="80" w:type="dxa"/>
-            </w:tcMar>
-            <w:hideMark/>
+            <w:tcW w:w="2895" w:type="dxa"/>
           </w:tcPr>
           <w:p>
             <w:pPr>
-              <w:spacing w:after="0" w:line="240" w:lineRule="auto"/>
               <w:rPr>
-                <w:rFonts w:eastAsia="Times New Roman" w:cstheme="minorHAnsi"/>
+                <w:rFonts w:cstheme="minorHAnsi"/>
+                <w:sz w:val="24"/>
+                <w:szCs w:val="24"/>
+              </w:rPr>
+            </w:pPr>
+            <w:r>
+              <w:t>Panel check</w:t>
+            </w:r>
+          </w:p>
+        </w:tc>
+        <w:tc>
+          <w:tcPr>
+            <w:tcW w:w="2907" w:type="dxa"/>
+          </w:tcPr>
+          <w:p>
+            <w:pPr>
+              <w:rPr>
+                <w:rFonts w:cstheme="minorHAnsi"/>
+                <w:sz w:val="24"/>
+                <w:szCs w:val="24"/>
+              </w:rPr>
+            </w:pPr>
+            <w:proofErr w:type="spellStart"/>
+            <w:r>
+              <w:t>panel_check</w:t>
+            </w:r>
+            <w:proofErr w:type="spellEnd"/>
+            <w:r>
+              <w:t>,</w:t>
+            </w:r>
+          </w:p>
+        </w:tc>
+        <w:tc>
+          <w:tcPr>
+            <w:tcW w:w="3823" w:type="dxa"/>
+          </w:tcPr>
+          <w:p>
+            <w:pPr>
+              <w:jc w:val="center"/>
+            </w:pPr>
+            <w:r>
+              <w:t>4, 2, 50</w:t>
+            </w:r>
+          </w:p>
+        </w:tc>
+      </w:tr>
+      <w:tr>
+        <w:tc>
+          <w:tcPr>
+            <w:tcW w:w="2895" w:type="dxa"/>
+          </w:tcPr>
+          <w:p>
+            <w:r>
+              <w:rPr>
+                <w:rFonts w:cstheme="minorHAnsi"/>
+                <w:sz w:val="24"/>
+                <w:szCs w:val="24"/>
+              </w:rPr>
+              <w:t>Footer month and year</w:t>
+            </w:r>
+          </w:p>
+        </w:tc>
+        <w:tc>
+          <w:tcPr>
+            <w:tcW w:w="2907" w:type="dxa"/>
+          </w:tcPr>
+          <w:p>
+            <w:proofErr w:type="spellStart"/>
+            <w:r>
+              <w:rPr>
+                <w:rFonts w:cstheme="minorHAnsi"/>
+                <w:sz w:val="24"/>
+                <w:szCs w:val="24"/>
+              </w:rPr>
+              <w:t>dail</w:t>
+            </w:r>
+            <w:commentRangeStart w:id="8"/>
+            <w:r>
+              <w:rPr>
+                <w:rFonts w:cstheme="minorHAnsi"/>
+                <w:sz w:val="24"/>
+                <w:szCs w:val="24"/>
+              </w:rPr>
+              <w:t>_footer_month</w:t>
+            </w:r>
+            <w:commentRangeEnd w:id="8"/>
+            <w:r>
+              <w:rPr>
+                <w:rStyle w:val="CommentReference"/>
+              </w:rPr>
+              <w:commentReference w:id="8"/>
+            </w:r>
+            <w:r>
+              <w:rPr>
+                <w:rFonts w:cstheme="minorHAnsi"/>
+                <w:sz w:val="24"/>
+                <w:szCs w:val="24"/>
+              </w:rPr>
+              <w:t>_year</w:t>
+            </w:r>
+            <w:proofErr w:type="spellEnd"/>
+          </w:p>
+        </w:tc>
+        <w:tc>
+          <w:tcPr>
+            <w:tcW w:w="3823" w:type="dxa"/>
+          </w:tcPr>
+          <w:p>
+            <w:pPr>
+              <w:jc w:val="center"/>
+            </w:pPr>
+          </w:p>
+        </w:tc>
+      </w:tr>
+      <w:tr>
+        <w:tc>
+          <w:tcPr>
+            <w:tcW w:w="2895" w:type="dxa"/>
+          </w:tcPr>
+          <w:p>
+            <w:pPr>
+              <w:rPr>
+                <w:rFonts w:cstheme="minorHAnsi"/>
+                <w:sz w:val="24"/>
+                <w:szCs w:val="24"/>
+              </w:rPr>
+            </w:pPr>
+          </w:p>
+        </w:tc>
+        <w:tc>
+          <w:tcPr>
+            <w:tcW w:w="2907" w:type="dxa"/>
+          </w:tcPr>
+          <w:p>
+            <w:pPr>
+              <w:rPr>
+                <w:rFonts w:cstheme="minorHAnsi"/>
                 <w:sz w:val="24"/>
                 <w:szCs w:val="24"/>
               </w:rPr>
@@ -1888,25 +1622,32 @@
         </w:tc>
         <w:tc>
           <w:tcPr>
-            <w:tcW w:w="1627" w:type="dxa"/>
-            <w:tcBorders>
-              <w:top w:val="single" w:sz="8" w:space="0" w:color="A3A3A3"/>
-              <w:left w:val="single" w:sz="8" w:space="0" w:color="A3A3A3"/>
-              <w:bottom w:val="single" w:sz="8" w:space="0" w:color="A3A3A3"/>
-              <w:right w:val="single" w:sz="8" w:space="0" w:color="A3A3A3"/>
-            </w:tcBorders>
-            <w:tcMar>
-              <w:top w:w="80" w:type="dxa"/>
-              <w:left w:w="80" w:type="dxa"/>
-              <w:bottom w:w="80" w:type="dxa"/>
-              <w:right w:w="80" w:type="dxa"/>
-            </w:tcMar>
+            <w:tcW w:w="3823" w:type="dxa"/>
           </w:tcPr>
           <w:p>
             <w:pPr>
-              <w:spacing w:after="0" w:line="240" w:lineRule="auto"/>
+              <w:jc w:val="center"/>
+            </w:pPr>
+            <w:r>
               <w:rPr>
                 <w:rFonts w:eastAsia="Times New Roman" w:cstheme="minorHAnsi"/>
+                <w:sz w:val="24"/>
+                <w:szCs w:val="24"/>
+              </w:rPr>
+              <w:t>8, 18, 61</w:t>
+            </w:r>
+          </w:p>
+        </w:tc>
+      </w:tr>
+      <w:tr>
+        <w:tc>
+          <w:tcPr>
+            <w:tcW w:w="2895" w:type="dxa"/>
+          </w:tcPr>
+          <w:p>
+            <w:pPr>
+              <w:rPr>
+                <w:rFonts w:cstheme="minorHAnsi"/>
                 <w:sz w:val="24"/>
                 <w:szCs w:val="24"/>
               </w:rPr>
@@ -1915,62 +1656,10 @@
         </w:tc>
         <w:tc>
           <w:tcPr>
-            <w:tcW w:w="3396" w:type="dxa"/>
-            <w:tcBorders>
-              <w:top w:val="single" w:sz="8" w:space="0" w:color="A3A3A3"/>
-              <w:left w:val="single" w:sz="8" w:space="0" w:color="A3A3A3"/>
-              <w:bottom w:val="single" w:sz="8" w:space="0" w:color="A3A3A3"/>
-              <w:right w:val="single" w:sz="8" w:space="0" w:color="A3A3A3"/>
-            </w:tcBorders>
-            <w:tcMar>
-              <w:top w:w="80" w:type="dxa"/>
-              <w:left w:w="80" w:type="dxa"/>
-              <w:bottom w:w="80" w:type="dxa"/>
-              <w:right w:w="80" w:type="dxa"/>
-            </w:tcMar>
-            <w:hideMark/>
+            <w:tcW w:w="2907" w:type="dxa"/>
           </w:tcPr>
           <w:p>
             <w:pPr>
-              <w:spacing w:after="0" w:line="240" w:lineRule="auto"/>
-              <w:rPr>
-                <w:rFonts w:eastAsia="Times New Roman" w:cstheme="minorHAnsi"/>
-                <w:sz w:val="24"/>
-                <w:szCs w:val="24"/>
-              </w:rPr>
-            </w:pPr>
-            <w:r>
-              <w:rPr>
-                <w:rFonts w:eastAsia="Times New Roman" w:cstheme="minorHAnsi"/>
-                <w:sz w:val="24"/>
-                <w:szCs w:val="24"/>
-              </w:rPr>
-              <w:t xml:space="preserve"> 18, 61</w:t>
-            </w:r>
-          </w:p>
-        </w:tc>
-      </w:tr>
-      <w:tr>
-        <w:tc>
-          <w:tcPr>
-            <w:tcW w:w="5757" w:type="dxa"/>
-            <w:tcBorders>
-              <w:top w:val="single" w:sz="8" w:space="0" w:color="A3A3A3"/>
-              <w:left w:val="single" w:sz="8" w:space="0" w:color="A3A3A3"/>
-              <w:bottom w:val="single" w:sz="8" w:space="0" w:color="A3A3A3"/>
-              <w:right w:val="single" w:sz="8" w:space="0" w:color="A3A3A3"/>
-            </w:tcBorders>
-            <w:tcMar>
-              <w:top w:w="80" w:type="dxa"/>
-              <w:left w:w="80" w:type="dxa"/>
-              <w:bottom w:w="80" w:type="dxa"/>
-              <w:right w:w="80" w:type="dxa"/>
-            </w:tcMar>
-            <w:hideMark/>
-          </w:tcPr>
-          <w:p>
-            <w:pPr>
-              <w:spacing w:after="0" w:line="240" w:lineRule="auto"/>
               <w:rPr>
                 <w:rFonts w:eastAsia="Times New Roman" w:cstheme="minorHAnsi"/>
                 <w:sz w:val="24"/>
@@ -1991,51 +1680,11 @@
         </w:tc>
         <w:tc>
           <w:tcPr>
-            <w:tcW w:w="1627" w:type="dxa"/>
-            <w:tcBorders>
-              <w:top w:val="single" w:sz="8" w:space="0" w:color="A3A3A3"/>
-              <w:left w:val="single" w:sz="8" w:space="0" w:color="A3A3A3"/>
-              <w:bottom w:val="single" w:sz="8" w:space="0" w:color="A3A3A3"/>
-              <w:right w:val="single" w:sz="8" w:space="0" w:color="A3A3A3"/>
-            </w:tcBorders>
-            <w:tcMar>
-              <w:top w:w="80" w:type="dxa"/>
-              <w:left w:w="80" w:type="dxa"/>
-              <w:bottom w:w="80" w:type="dxa"/>
-              <w:right w:w="80" w:type="dxa"/>
-            </w:tcMar>
+            <w:tcW w:w="3823" w:type="dxa"/>
           </w:tcPr>
           <w:p>
             <w:pPr>
-              <w:spacing w:after="0" w:line="240" w:lineRule="auto"/>
-              <w:rPr>
-                <w:rFonts w:eastAsia="Times New Roman" w:cstheme="minorHAnsi"/>
-                <w:sz w:val="24"/>
-                <w:szCs w:val="24"/>
-              </w:rPr>
-            </w:pPr>
-          </w:p>
-        </w:tc>
-        <w:tc>
-          <w:tcPr>
-            <w:tcW w:w="3396" w:type="dxa"/>
-            <w:tcBorders>
-              <w:top w:val="single" w:sz="8" w:space="0" w:color="A3A3A3"/>
-              <w:left w:val="single" w:sz="8" w:space="0" w:color="A3A3A3"/>
-              <w:bottom w:val="single" w:sz="8" w:space="0" w:color="A3A3A3"/>
-              <w:right w:val="single" w:sz="8" w:space="0" w:color="A3A3A3"/>
-            </w:tcBorders>
-            <w:tcMar>
-              <w:top w:w="80" w:type="dxa"/>
-              <w:left w:w="80" w:type="dxa"/>
-              <w:bottom w:w="80" w:type="dxa"/>
-              <w:right w:w="80" w:type="dxa"/>
-            </w:tcMar>
-            <w:hideMark/>
-          </w:tcPr>
-          <w:p>
-            <w:pPr>
-              <w:spacing w:after="0" w:line="240" w:lineRule="auto"/>
+              <w:jc w:val="center"/>
               <w:rPr>
                 <w:rFonts w:eastAsia="Times New Roman" w:cstheme="minorHAnsi"/>
                 <w:sz w:val="24"/>
@@ -2056,24 +1705,24 @@
       <w:tr>
         <w:tc>
           <w:tcPr>
-            <w:tcW w:w="5757" w:type="dxa"/>
-            <w:tcBorders>
-              <w:top w:val="single" w:sz="8" w:space="0" w:color="A3A3A3"/>
-              <w:left w:val="single" w:sz="8" w:space="0" w:color="A3A3A3"/>
-              <w:bottom w:val="single" w:sz="8" w:space="0" w:color="A3A3A3"/>
-              <w:right w:val="single" w:sz="8" w:space="0" w:color="A3A3A3"/>
-            </w:tcBorders>
-            <w:tcMar>
-              <w:top w:w="80" w:type="dxa"/>
-              <w:left w:w="80" w:type="dxa"/>
-              <w:bottom w:w="80" w:type="dxa"/>
-              <w:right w:w="80" w:type="dxa"/>
-            </w:tcMar>
-            <w:hideMark/>
+            <w:tcW w:w="2895" w:type="dxa"/>
           </w:tcPr>
           <w:p>
             <w:pPr>
-              <w:spacing w:after="0" w:line="240" w:lineRule="auto"/>
+              <w:rPr>
+                <w:rFonts w:cstheme="minorHAnsi"/>
+                <w:sz w:val="24"/>
+                <w:szCs w:val="24"/>
+              </w:rPr>
+            </w:pPr>
+          </w:p>
+        </w:tc>
+        <w:tc>
+          <w:tcPr>
+            <w:tcW w:w="2907" w:type="dxa"/>
+          </w:tcPr>
+          <w:p>
+            <w:pPr>
               <w:rPr>
                 <w:rFonts w:eastAsia="Times New Roman" w:cstheme="minorHAnsi"/>
                 <w:sz w:val="24"/>
@@ -2087,74 +1736,18 @@
                 <w:sz w:val="24"/>
                 <w:szCs w:val="24"/>
               </w:rPr>
-              <w:t>transfer_confirm</w:t>
-            </w:r>
-            <w:r>
-              <w:rPr>
-                <w:rFonts w:eastAsia="Times New Roman" w:cstheme="minorHAnsi"/>
-                <w:sz w:val="24"/>
-                <w:szCs w:val="24"/>
-              </w:rPr>
-              <w:t>a</w:t>
-            </w:r>
-            <w:r>
-              <w:rPr>
-                <w:rFonts w:eastAsia="Times New Roman" w:cstheme="minorHAnsi"/>
-                <w:sz w:val="24"/>
-                <w:szCs w:val="24"/>
-              </w:rPr>
-              <w:t>tion</w:t>
+              <w:t>transfer_confirmation</w:t>
             </w:r>
             <w:proofErr w:type="spellEnd"/>
           </w:p>
         </w:tc>
         <w:tc>
           <w:tcPr>
-            <w:tcW w:w="1627" w:type="dxa"/>
-            <w:tcBorders>
-              <w:top w:val="single" w:sz="8" w:space="0" w:color="A3A3A3"/>
-              <w:left w:val="single" w:sz="8" w:space="0" w:color="A3A3A3"/>
-              <w:bottom w:val="single" w:sz="8" w:space="0" w:color="A3A3A3"/>
-              <w:right w:val="single" w:sz="8" w:space="0" w:color="A3A3A3"/>
-            </w:tcBorders>
-            <w:tcMar>
-              <w:top w:w="80" w:type="dxa"/>
-              <w:left w:w="80" w:type="dxa"/>
-              <w:bottom w:w="80" w:type="dxa"/>
-              <w:right w:w="80" w:type="dxa"/>
-            </w:tcMar>
+            <w:tcW w:w="3823" w:type="dxa"/>
           </w:tcPr>
           <w:p>
             <w:pPr>
-              <w:spacing w:after="0" w:line="240" w:lineRule="auto"/>
-              <w:rPr>
-                <w:rFonts w:eastAsia="Times New Roman" w:cstheme="minorHAnsi"/>
-                <w:sz w:val="24"/>
-                <w:szCs w:val="24"/>
-              </w:rPr>
-            </w:pPr>
-          </w:p>
-        </w:tc>
-        <w:tc>
-          <w:tcPr>
-            <w:tcW w:w="3396" w:type="dxa"/>
-            <w:tcBorders>
-              <w:top w:val="single" w:sz="8" w:space="0" w:color="A3A3A3"/>
-              <w:left w:val="single" w:sz="8" w:space="0" w:color="A3A3A3"/>
-              <w:bottom w:val="single" w:sz="8" w:space="0" w:color="A3A3A3"/>
-              <w:right w:val="single" w:sz="8" w:space="0" w:color="A3A3A3"/>
-            </w:tcBorders>
-            <w:tcMar>
-              <w:top w:w="80" w:type="dxa"/>
-              <w:left w:w="80" w:type="dxa"/>
-              <w:bottom w:w="80" w:type="dxa"/>
-              <w:right w:w="80" w:type="dxa"/>
-            </w:tcMar>
-            <w:hideMark/>
-          </w:tcPr>
-          <w:p>
-            <w:pPr>
-              <w:spacing w:after="0" w:line="240" w:lineRule="auto"/>
+              <w:jc w:val="center"/>
               <w:rPr>
                 <w:rFonts w:eastAsia="Times New Roman" w:cstheme="minorHAnsi"/>
                 <w:sz w:val="24"/>
@@ -2173,8 +1766,360 @@
         </w:tc>
       </w:tr>
     </w:tbl>
+    <w:p>
+      <w:pPr>
+        <w:spacing w:after="0" w:line="240" w:lineRule="auto"/>
+        <w:ind w:left="720"/>
+        <w:textAlignment w:val="center"/>
+        <w:rPr>
+          <w:rFonts w:ascii="Calibri" w:hAnsi="Calibri" w:cs="Calibri"/>
+        </w:rPr>
+      </w:pPr>
+    </w:p>
+    <w:p>
+      <w:pPr>
+        <w:pStyle w:val="NoSpacing"/>
+        <w:pBdr>
+          <w:bottom w:val="single" w:sz="12" w:space="1" w:color="auto"/>
+        </w:pBdr>
+        <w:rPr>
+          <w:rStyle w:val="IntenseEmphasis"/>
+          <w:color w:val="1F3864" w:themeColor="accent1" w:themeShade="80"/>
+        </w:rPr>
+      </w:pPr>
+    </w:p>
+    <w:p>
+      <w:pPr>
+        <w:pStyle w:val="NoSpacing"/>
+        <w:pBdr>
+          <w:bottom w:val="single" w:sz="12" w:space="1" w:color="auto"/>
+        </w:pBdr>
+        <w:rPr>
+          <w:rStyle w:val="IntenseEmphasis"/>
+          <w:i w:val="0"/>
+          <w:iCs w:val="0"/>
+          <w:color w:val="1F3864" w:themeColor="accent1" w:themeShade="80"/>
+        </w:rPr>
+      </w:pPr>
+      <w:r>
+        <w:rPr>
+          <w:rStyle w:val="IntenseEmphasis"/>
+          <w:color w:val="1F3864" w:themeColor="accent1" w:themeShade="80"/>
+        </w:rPr>
+        <w:t>POTENTIAL RISKS OR LIABILITIES</w:t>
+      </w:r>
+    </w:p>
+    <w:p>
+      <w:pPr>
+        <w:pStyle w:val="NoSpacing"/>
+        <w:rPr>
+          <w:rFonts w:eastAsia="Times New Roman" w:cstheme="minorHAnsi"/>
+          <w:sz w:val="24"/>
+          <w:szCs w:val="24"/>
+        </w:rPr>
+      </w:pPr>
+      <w:r>
+        <w:rPr>
+          <w:sz w:val="24"/>
+          <w:szCs w:val="24"/>
+        </w:rPr>
+        <w:t>Will keep the restart functionality asking the worker e</w:t>
+      </w:r>
+      <w:commentRangeStart w:id="9"/>
+      <w:r>
+        <w:rPr>
+          <w:rFonts w:eastAsia="Times New Roman" w:cstheme="minorHAnsi"/>
+          <w:sz w:val="24"/>
+          <w:szCs w:val="24"/>
+        </w:rPr>
+        <w:t>xcel row to start</w:t>
+      </w:r>
+      <w:commentRangeEnd w:id="9"/>
+      <w:r>
+        <w:rPr>
+          <w:rStyle w:val="CommentReference"/>
+          <w:sz w:val="24"/>
+          <w:szCs w:val="24"/>
+        </w:rPr>
+        <w:commentReference w:id="9"/>
+      </w:r>
+      <w:r>
+        <w:rPr>
+          <w:rFonts w:eastAsia="Times New Roman" w:cstheme="minorHAnsi"/>
+          <w:sz w:val="24"/>
+          <w:szCs w:val="24"/>
+        </w:rPr>
+        <w:t xml:space="preserve"> if the script is restarted. </w:t>
+      </w:r>
+    </w:p>
+    <w:p>
+      <w:pPr>
+        <w:pStyle w:val="NoSpacing"/>
+        <w:rPr>
+          <w:rStyle w:val="IntenseEmphasis"/>
+          <w:i w:val="0"/>
+          <w:iCs w:val="0"/>
+          <w:color w:val="auto"/>
+          <w:sz w:val="24"/>
+          <w:szCs w:val="24"/>
+        </w:rPr>
+      </w:pPr>
+      <w:r>
+        <w:rPr>
+          <w:rStyle w:val="IntenseEmphasis"/>
+          <w:i w:val="0"/>
+          <w:iCs w:val="0"/>
+          <w:color w:val="auto"/>
+          <w:sz w:val="24"/>
+          <w:szCs w:val="24"/>
+        </w:rPr>
+        <w:t>W</w:t>
+      </w:r>
+      <w:r>
+        <w:rPr>
+          <w:rStyle w:val="IntenseEmphasis"/>
+          <w:i w:val="0"/>
+          <w:iCs w:val="0"/>
+          <w:color w:val="auto"/>
+          <w:sz w:val="24"/>
+          <w:szCs w:val="24"/>
+        </w:rPr>
+        <w:t xml:space="preserve">ill continue to consult and collaborate with QI Leadership to ensure we have a complete project that will benefit caseload management ongoing. </w:t>
+      </w:r>
+    </w:p>
+    <w:p>
+      <w:r>
+        <w:rPr>
+          <w:rStyle w:val="IntenseEmphasis"/>
+          <w:i w:val="0"/>
+          <w:iCs w:val="0"/>
+          <w:color w:val="auto"/>
+          <w:sz w:val="24"/>
+          <w:szCs w:val="24"/>
+        </w:rPr>
+        <w:lastRenderedPageBreak/>
+        <w:tab/>
+      </w:r>
+      <w:commentRangeStart w:id="10"/>
+      <w:commentRangeStart w:id="11"/>
+      <w:commentRangeStart w:id="12"/>
+      <w:commentRangeStart w:id="13"/>
+      <w:commentRangeStart w:id="14"/>
+      <w:r>
+        <w:t>Ask Faughn last day of the month if any changes to Bulk Inactive</w:t>
+      </w:r>
+      <w:r>
+        <w:t xml:space="preserve"> – “</w:t>
+      </w:r>
+      <w:r>
+        <w:t xml:space="preserve">Do you want to add any excluded </w:t>
+      </w:r>
+      <w:r>
+        <w:t>caseloads</w:t>
+      </w:r>
+      <w:r>
+        <w:t xml:space="preserve"> to the Bulk inactive report for </w:t>
+      </w:r>
+      <w:r>
+        <w:t>(month)</w:t>
+      </w:r>
+      <w:r>
+        <w:t>?</w:t>
+      </w:r>
+      <w:commentRangeEnd w:id="10"/>
+      <w:r>
+        <w:rPr>
+          <w:rStyle w:val="CommentReference"/>
+        </w:rPr>
+        <w:commentReference w:id="10"/>
+      </w:r>
+      <w:commentRangeEnd w:id="11"/>
+      <w:r>
+        <w:rPr>
+          <w:rStyle w:val="CommentReference"/>
+        </w:rPr>
+        <w:commentReference w:id="11"/>
+      </w:r>
+      <w:commentRangeEnd w:id="12"/>
+      <w:r>
+        <w:rPr>
+          <w:rStyle w:val="CommentReference"/>
+        </w:rPr>
+        <w:commentReference w:id="12"/>
+      </w:r>
+      <w:commentRangeEnd w:id="13"/>
+      <w:r>
+        <w:rPr>
+          <w:rStyle w:val="CommentReference"/>
+        </w:rPr>
+        <w:commentReference w:id="13"/>
+      </w:r>
+      <w:commentRangeEnd w:id="14"/>
+      <w:r>
+        <w:rPr>
+          <w:rStyle w:val="CommentReference"/>
+        </w:rPr>
+        <w:commentReference w:id="14"/>
+      </w:r>
+      <w:r>
+        <w:t>”</w:t>
+      </w:r>
+    </w:p>
+    <w:p>
+      <w:pPr>
+        <w:pStyle w:val="NoSpacing"/>
+        <w:rPr>
+          <w:rStyle w:val="IntenseEmphasis"/>
+          <w:i w:val="0"/>
+          <w:iCs w:val="0"/>
+          <w:color w:val="auto"/>
+          <w:sz w:val="24"/>
+          <w:szCs w:val="24"/>
+        </w:rPr>
+      </w:pPr>
+    </w:p>
+    <w:p>
+      <w:pPr>
+        <w:pStyle w:val="NoSpacing"/>
+        <w:rPr>
+          <w:rStyle w:val="IntenseEmphasis"/>
+          <w:i w:val="0"/>
+          <w:iCs w:val="0"/>
+          <w:color w:val="auto"/>
+          <w:sz w:val="24"/>
+          <w:szCs w:val="24"/>
+        </w:rPr>
+      </w:pPr>
+      <w:r>
+        <w:rPr>
+          <w:rStyle w:val="IntenseEmphasis"/>
+          <w:i w:val="0"/>
+          <w:iCs w:val="0"/>
+          <w:color w:val="auto"/>
+          <w:sz w:val="24"/>
+          <w:szCs w:val="24"/>
+        </w:rPr>
+        <w:t xml:space="preserve">Limited risk is a potential for manual work of QI team/support staff. </w:t>
+      </w:r>
+    </w:p>
+    <w:p>
+      <w:pPr>
+        <w:pStyle w:val="NoSpacing"/>
+        <w:rPr>
+          <w:rStyle w:val="IntenseEmphasis"/>
+          <w:i w:val="0"/>
+          <w:iCs w:val="0"/>
+          <w:color w:val="auto"/>
+          <w:sz w:val="24"/>
+          <w:szCs w:val="24"/>
+        </w:rPr>
+      </w:pPr>
+      <w:r>
+        <w:rPr>
+          <w:rStyle w:val="IntenseEmphasis"/>
+          <w:i w:val="0"/>
+          <w:iCs w:val="0"/>
+          <w:color w:val="auto"/>
+          <w:sz w:val="24"/>
+          <w:szCs w:val="24"/>
+        </w:rPr>
+        <w:t xml:space="preserve">Change management will be limited due to limited users. </w:t>
+      </w:r>
+    </w:p>
+    <w:p>
+      <w:pPr>
+        <w:pStyle w:val="NoSpacing"/>
+        <w:rPr>
+          <w:rStyle w:val="IntenseEmphasis"/>
+          <w:i w:val="0"/>
+          <w:iCs w:val="0"/>
+          <w:color w:val="1F3864" w:themeColor="accent1" w:themeShade="80"/>
+        </w:rPr>
+      </w:pPr>
+    </w:p>
+    <w:p>
+      <w:pPr>
+        <w:pStyle w:val="NoSpacing"/>
+      </w:pPr>
+    </w:p>
+    <w:p>
+      <w:pPr>
+        <w:pStyle w:val="NoSpacing"/>
+      </w:pPr>
+      <w:r>
+        <w:t>The following caseloads have requested to be excluded from the script run: Updated 07/20</w:t>
+      </w:r>
+    </w:p>
+    <w:p>
+      <w:pPr>
+        <w:pStyle w:val="NoSpacing"/>
+      </w:pPr>
+      <w:r>
+        <w:t>X127CCL, P927079X, P927091X, P927152X, P927161X, P927252X, PW35DI01, PWAT072, PWAT075, PWAT231, PWAT352, PWPCT01, PWPCT02, PWPCT03, PWTST40, PWTST41, PWTST49, PWTST58, PWTST64, PWTST92, X1274EC, X127966, X127AP7, X127CSS, X127EF8, X127EF9, X127EH9, X127EJ1, X127EM2, X127EM3, X127EM4, X127EN5, X127EN6, X127EN8, X127EN9, X127EP1, X127EP2, X127EP8, X127EQ6, X127EQ7, X127EW4, X127EW6, X127EW7, X127EW8, X127EX4, X127EX5, X127EZ2, X127F3E, X127F3F, X127F3J, X127F3K, X127F3N, X127F3P, X127F4A, X127F4B, X127FE2, X127FE3, X127FE6, X127FF1, X127FF2, X127FF4, X127FF5, X127FG1, X127FG2, X127FG5, X127FG6, X127FG7, X127FG9, X127FH3, X127FI1, X127FI3, X127FI6, X127FJ2, X127GF5, X127Q95, X127Y86</w:t>
+      </w:r>
+    </w:p>
+    <w:p>
+      <w:pPr>
+        <w:pStyle w:val="NoSpacing"/>
+        <w:pBdr>
+          <w:bottom w:val="single" w:sz="12" w:space="1" w:color="auto"/>
+        </w:pBdr>
+        <w:rPr>
+          <w:rStyle w:val="IntenseEmphasis"/>
+          <w:color w:val="1F3864" w:themeColor="accent1" w:themeShade="80"/>
+        </w:rPr>
+      </w:pPr>
+    </w:p>
+    <w:p>
+      <w:pPr>
+        <w:pStyle w:val="NoSpacing"/>
+        <w:pBdr>
+          <w:bottom w:val="single" w:sz="12" w:space="1" w:color="auto"/>
+        </w:pBdr>
+        <w:rPr>
+          <w:rStyle w:val="IntenseEmphasis"/>
+          <w:i w:val="0"/>
+          <w:iCs w:val="0"/>
+          <w:color w:val="1F3864" w:themeColor="accent1" w:themeShade="80"/>
+        </w:rPr>
+      </w:pPr>
+      <w:r>
+        <w:rPr>
+          <w:rStyle w:val="IntenseEmphasis"/>
+          <w:color w:val="1F3864" w:themeColor="accent1" w:themeShade="80"/>
+        </w:rPr>
+        <w:t xml:space="preserve">STATISTICAL INFORMATION </w:t>
+      </w:r>
+    </w:p>
+    <w:p>
+      <w:pPr>
+        <w:rPr>
+          <w:rFonts w:cstheme="minorHAnsi"/>
+          <w:sz w:val="24"/>
+          <w:szCs w:val="24"/>
+        </w:rPr>
+      </w:pPr>
+      <w:r>
+        <w:rPr>
+          <w:rFonts w:cstheme="minorHAnsi"/>
+          <w:sz w:val="24"/>
+          <w:szCs w:val="24"/>
+        </w:rPr>
+        <w:t xml:space="preserve">Manual run time in </w:t>
+      </w:r>
+      <w:r>
+        <w:rPr>
+          <w:rFonts w:cstheme="minorHAnsi"/>
+          <w:sz w:val="24"/>
+          <w:szCs w:val="24"/>
+        </w:rPr>
+        <w:t>minutes:</w:t>
+      </w:r>
+    </w:p>
+    <w:p/>
     <w:p/>
     <w:sectPr>
+      <w:headerReference w:type="default" r:id="rId13"/>
       <w:pgSz w:w="12240" w:h="15840"/>
       <w:pgMar w:top="720" w:right="720" w:bottom="720" w:left="720" w:header="720" w:footer="720" w:gutter="0"/>
       <w:cols w:space="720"/>
@@ -2186,7 +2131,7 @@
 
 <file path=word/comments.xml><?xml version="1.0" encoding="utf-8"?>
 <w:comments xmlns:wpc="http://schemas.microsoft.com/office/word/2010/wordprocessingCanvas" xmlns:cx="http://schemas.microsoft.com/office/drawing/2014/chartex" xmlns:cx1="http://schemas.microsoft.com/office/drawing/2015/9/8/chartex" xmlns:cx2="http://schemas.microsoft.com/office/drawing/2015/10/21/chartex" xmlns:cx3="http://schemas.microsoft.com/office/drawing/2016/5/9/chartex" xmlns:cx4="http://schemas.microsoft.com/office/drawing/2016/5/10/chartex" xmlns:cx5="http://schemas.microsoft.com/office/drawing/2016/5/11/chartex" xmlns:cx6="http://schemas.microsoft.com/office/drawing/2016/5/12/chartex" xmlns:cx7="http://schemas.microsoft.com/office/drawing/2016/5/13/chartex" xmlns:cx8="http://schemas.microsoft.com/office/drawing/2016/5/14/chartex" xmlns:mc="http://schemas.openxmlformats.org/markup-compatibility/2006" xmlns:aink="http://schemas.microsoft.com/office/drawing/2016/ink" xmlns:am3d="http://schemas.microsoft.com/office/drawing/2017/model3d" xmlns:o="urn:schemas-microsoft-com:office:office" xmlns:oel="http://schemas.microsoft.com/office/2019/extlst" xmlns:r="http://schemas.openxmlformats.org/officeDocument/2006/relationships" xmlns:m="http://schemas.openxmlformats.org/officeDocument/2006/math" xmlns:v="urn:schemas-microsoft-com:vml" xmlns:wp14="http://schemas.microsoft.com/office/word/2010/wordprocessingDrawing" xmlns:wp="http://schemas.openxmlformats.org/drawingml/2006/wordprocessingDrawing" xmlns:w10="urn:schemas-microsoft-com:office:word" xmlns:w="http://schemas.openxmlformats.org/wordprocessingml/2006/main" xmlns:w14="http://schemas.microsoft.com/office/word/2010/wordml" xmlns:w15="http://schemas.microsoft.com/office/word/2012/wordml" xmlns:w16cex="http://schemas.microsoft.com/office/word/2018/wordml/cex" xmlns:w16cid="http://schemas.microsoft.com/office/word/2016/wordml/cid" xmlns:w16="http://schemas.microsoft.com/office/word/2018/wordml" xmlns:w16sdtdh="http://schemas.microsoft.com/office/word/2020/wordml/sdtdatahash" xmlns:w16se="http://schemas.microsoft.com/office/word/2015/wordml/symex" xmlns:wpg="http://schemas.microsoft.com/office/word/2010/wordprocessingGroup" xmlns:wpi="http://schemas.microsoft.com/office/word/2010/wordprocessingInk" xmlns:wne="http://schemas.microsoft.com/office/word/2006/wordml" xmlns:wps="http://schemas.microsoft.com/office/word/2010/wordprocessingShape" mc:Ignorable="w14 w15 w16se w16cid w16 w16cex w16sdtdh wp14">
-  <w:comment w:id="1" w:author="Ilse Ferris" w:date="2022-09-08T19:36:00Z" w:initials="IF">
+  <w:comment w:id="0" w:author="Ilse Ferris" w:date="2022-09-30T14:53:00Z" w:initials="IF">
     <w:p>
       <w:pPr>
         <w:pStyle w:val="CommentText"/>
@@ -2198,11 +2143,11 @@
         <w:annotationRef/>
       </w:r>
       <w:r>
-        <w:t xml:space="preserve">Are these listed as excluded or are they not pulled at all in the REPT/INAC process? </w:t>
+        <w:t xml:space="preserve">Partial sentence. Add more detail. </w:t>
       </w:r>
     </w:p>
   </w:comment>
-  <w:comment w:id="2" w:author="MiKayla Handley" w:date="2022-09-09T10:56:00Z" w:initials="MH">
+  <w:comment w:id="1" w:author="Ilse Ferris" w:date="2022-09-30T14:55:00Z" w:initials="IF">
     <w:p>
       <w:pPr>
         <w:pStyle w:val="CommentText"/>
@@ -2214,15 +2159,23 @@
         <w:annotationRef/>
       </w:r>
       <w:r>
-        <w:t xml:space="preserve">They are listed as excluded </w:t>
-      </w:r>
-      <w:proofErr w:type="spellStart"/>
-      <w:r>
-        <w:t>case loads</w:t>
-      </w:r>
-      <w:proofErr w:type="spellEnd"/>
-      <w:r>
-        <w:t xml:space="preserve"> on the excel</w:t>
+        <w:t xml:space="preserve">This isn’t decided by the user, correct? If not it shouldn’t be in the user input section. </w:t>
+      </w:r>
+    </w:p>
+  </w:comment>
+  <w:comment w:id="2" w:author="Ilse Ferris" w:date="2022-09-30T14:56:00Z" w:initials="IF">
+    <w:p>
+      <w:pPr>
+        <w:pStyle w:val="CommentText"/>
+      </w:pPr>
+      <w:r>
+        <w:rPr>
+          <w:rStyle w:val="CommentReference"/>
+        </w:rPr>
+        <w:annotationRef/>
+      </w:r>
+      <w:r>
+        <w:t xml:space="preserve">This can go in the user input section. </w:t>
       </w:r>
     </w:p>
   </w:comment>
@@ -2238,11 +2191,43 @@
         <w:annotationRef/>
       </w:r>
       <w:r>
+        <w:t xml:space="preserve">Are these listed as excluded or are they not pulled at all in the REPT/INAC process? </w:t>
+      </w:r>
+    </w:p>
+  </w:comment>
+  <w:comment w:id="4" w:author="MiKayla Handley" w:date="2022-09-09T10:56:00Z" w:initials="MH">
+    <w:p>
+      <w:pPr>
+        <w:pStyle w:val="CommentText"/>
+      </w:pPr>
+      <w:r>
+        <w:rPr>
+          <w:rStyle w:val="CommentReference"/>
+        </w:rPr>
+        <w:annotationRef/>
+      </w:r>
+      <w:r>
+        <w:t>They are listed as excluded case loads on the excel</w:t>
+      </w:r>
+    </w:p>
+  </w:comment>
+  <w:comment w:id="5" w:author="Ilse Ferris" w:date="2022-09-08T19:36:00Z" w:initials="IF">
+    <w:p>
+      <w:pPr>
+        <w:pStyle w:val="CommentText"/>
+      </w:pPr>
+      <w:r>
+        <w:rPr>
+          <w:rStyle w:val="CommentReference"/>
+        </w:rPr>
+        <w:annotationRef/>
+      </w:r>
+      <w:r>
         <w:t>Will the spreadsheet be saved after gathering the cases and before transferring the cases?</w:t>
       </w:r>
     </w:p>
   </w:comment>
-  <w:comment w:id="4" w:author="Ilse Ferris" w:date="2022-09-08T19:35:00Z" w:initials="IF">
+  <w:comment w:id="8" w:author="Ilse Ferris" w:date="2022-09-30T10:26:00Z" w:initials="IF">
     <w:p>
       <w:pPr>
         <w:pStyle w:val="CommentText"/>
@@ -2254,11 +2239,56 @@
         <w:annotationRef/>
       </w:r>
       <w:r>
+        <w:t>To confirm what? The DAIL date?</w:t>
+      </w:r>
+      <w:r>
+        <w:br/>
+        <w:t xml:space="preserve">This should also come after PRIV handling. </w:t>
+      </w:r>
+    </w:p>
+  </w:comment>
+  <w:comment w:id="9" w:author="Ilse Ferris" w:date="2022-09-30T14:56:00Z" w:initials="IF">
+    <w:p>
+      <w:pPr>
+        <w:pStyle w:val="CommentText"/>
+      </w:pPr>
+      <w:r>
+        <w:rPr>
+          <w:rStyle w:val="CommentReference"/>
+        </w:rPr>
+        <w:annotationRef/>
+      </w:r>
+      <w:r>
+        <w:t>Does this occur anymore since the script is supposed to capture the BULK/INAC information 1</w:t>
+      </w:r>
+      <w:r>
+        <w:rPr>
+          <w:vertAlign w:val="superscript"/>
+        </w:rPr>
+        <w:t>st</w:t>
+      </w:r>
+      <w:r>
+        <w:t>?</w:t>
+      </w:r>
+    </w:p>
+  </w:comment>
+  <w:comment w:id="10" w:author="Ilse Ferris" w:date="2022-09-08T19:35:00Z" w:initials="IF">
+    <w:p>
+      <w:pPr>
+        <w:pStyle w:val="CommentText"/>
+      </w:pPr>
+      <w:r>
+        <w:rPr>
+          <w:rStyle w:val="CommentReference"/>
+        </w:rPr>
+        <w:annotationRef/>
+      </w:r>
+      <w:r>
         <w:t>Are these questions that Faughn gets asked each month?</w:t>
       </w:r>
     </w:p>
   </w:comment>
-  <w:comment w:id="5" w:author="Ilse Ferris" w:date="2022-09-08T19:37:00Z" w:initials="IF">
+  <w:comment w:id="11" w:author="Ilse Ferris" w:date="2022-09-08T19:37:00Z" w:initials="IF">
     <w:p>
       <w:pPr>
         <w:pStyle w:val="CommentText"/>
@@ -2269,17 +2299,12 @@
         </w:rPr>
         <w:annotationRef/>
       </w:r>
-      <w:proofErr w:type="gramStart"/>
-      <w:r>
-        <w:t>Also</w:t>
-      </w:r>
-      <w:proofErr w:type="gramEnd"/>
-      <w:r>
-        <w:t xml:space="preserve"> before making updates check in with Faughn re: METS baskets. I believe we can add some of those to the process now. </w:t>
+      <w:r>
+        <w:t xml:space="preserve">Also before making updates check in with Faughn re: METS baskets. I believe we can add some of those to the process now. </w:t>
       </w:r>
     </w:p>
   </w:comment>
-  <w:comment w:id="6" w:author="MiKayla Handley" w:date="2022-09-09T10:58:00Z" w:initials="MH">
+  <w:comment w:id="12" w:author="MiKayla Handley" w:date="2022-09-09T10:58:00Z" w:initials="MH">
     <w:p>
       <w:pPr>
         <w:pStyle w:val="CommentText"/>
@@ -2295,7 +2320,7 @@
       </w:r>
     </w:p>
   </w:comment>
-  <w:comment w:id="7" w:author="MiKayla Handley" w:date="2022-09-09T10:59:00Z" w:initials="MH">
+  <w:comment w:id="13" w:author="MiKayla Handley" w:date="2022-09-09T10:59:00Z" w:initials="MH">
     <w:p>
       <w:pPr>
         <w:pStyle w:val="CommentText"/>
@@ -2311,7 +2336,7 @@
       </w:r>
     </w:p>
   </w:comment>
-  <w:comment w:id="8" w:author="MiKayla Handley" w:date="2022-09-16T11:13:00Z" w:initials="MH">
+  <w:comment w:id="14" w:author="MiKayla Handley" w:date="2022-09-16T11:13:00Z" w:initials="MH">
     <w:p>
       <w:pPr>
         <w:pStyle w:val="CommentText"/>
@@ -2332,41 +2357,111 @@
 
 <file path=word/commentsExtended.xml><?xml version="1.0" encoding="utf-8"?>
 <w15:commentsEx xmlns:wpc="http://schemas.microsoft.com/office/word/2010/wordprocessingCanvas" xmlns:cx="http://schemas.microsoft.com/office/drawing/2014/chartex" xmlns:cx1="http://schemas.microsoft.com/office/drawing/2015/9/8/chartex" xmlns:cx2="http://schemas.microsoft.com/office/drawing/2015/10/21/chartex" xmlns:cx3="http://schemas.microsoft.com/office/drawing/2016/5/9/chartex" xmlns:cx4="http://schemas.microsoft.com/office/drawing/2016/5/10/chartex" xmlns:cx5="http://schemas.microsoft.com/office/drawing/2016/5/11/chartex" xmlns:cx6="http://schemas.microsoft.com/office/drawing/2016/5/12/chartex" xmlns:cx7="http://schemas.microsoft.com/office/drawing/2016/5/13/chartex" xmlns:cx8="http://schemas.microsoft.com/office/drawing/2016/5/14/chartex" xmlns:mc="http://schemas.openxmlformats.org/markup-compatibility/2006" xmlns:aink="http://schemas.microsoft.com/office/drawing/2016/ink" xmlns:am3d="http://schemas.microsoft.com/office/drawing/2017/model3d" xmlns:o="urn:schemas-microsoft-com:office:office" xmlns:oel="http://schemas.microsoft.com/office/2019/extlst" xmlns:r="http://schemas.openxmlformats.org/officeDocument/2006/relationships" xmlns:m="http://schemas.openxmlformats.org/officeDocument/2006/math" xmlns:v="urn:schemas-microsoft-com:vml" xmlns:wp14="http://schemas.microsoft.com/office/word/2010/wordprocessingDrawing" xmlns:wp="http://schemas.openxmlformats.org/drawingml/2006/wordprocessingDrawing" xmlns:w10="urn:schemas-microsoft-com:office:word" xmlns:w="http://schemas.openxmlformats.org/wordprocessingml/2006/main" xmlns:w14="http://schemas.microsoft.com/office/word/2010/wordml" xmlns:w15="http://schemas.microsoft.com/office/word/2012/wordml" xmlns:w16cex="http://schemas.microsoft.com/office/word/2018/wordml/cex" xmlns:w16cid="http://schemas.microsoft.com/office/word/2016/wordml/cid" xmlns:w16="http://schemas.microsoft.com/office/word/2018/wordml" xmlns:w16sdtdh="http://schemas.microsoft.com/office/word/2020/wordml/sdtdatahash" xmlns:w16se="http://schemas.microsoft.com/office/word/2015/wordml/symex" xmlns:wpg="http://schemas.microsoft.com/office/word/2010/wordprocessingGroup" xmlns:wpi="http://schemas.microsoft.com/office/word/2010/wordprocessingInk" xmlns:wne="http://schemas.microsoft.com/office/word/2006/wordml" xmlns:wps="http://schemas.microsoft.com/office/word/2010/wordprocessingShape" mc:Ignorable="w14 w15 w16se w16cid w16 w16cex w16sdtdh wp14">
-  <w15:commentEx w15:paraId="7F5D9569" w15:done="1"/>
-  <w15:commentEx w15:paraId="0C9E7A20" w15:paraIdParent="7F5D9569" w15:done="1"/>
-  <w15:commentEx w15:paraId="07189DB0" w15:done="1"/>
-  <w15:commentEx w15:paraId="18E80324" w15:done="1"/>
-  <w15:commentEx w15:paraId="1D55F4DD" w15:paraIdParent="18E80324" w15:done="1"/>
-  <w15:commentEx w15:paraId="0E09A7F1" w15:paraIdParent="18E80324" w15:done="1"/>
-  <w15:commentEx w15:paraId="49C853AA" w15:paraIdParent="18E80324" w15:done="1"/>
-  <w15:commentEx w15:paraId="3CA745C6" w15:paraIdParent="18E80324" w15:done="1"/>
+  <w15:commentEx w15:paraId="7E571C54" w15:done="0"/>
+  <w15:commentEx w15:paraId="6EE6CDBB" w15:done="0"/>
+  <w15:commentEx w15:paraId="276F6BA8" w15:done="0"/>
+  <w15:commentEx w15:paraId="7881D515" w15:done="1"/>
+  <w15:commentEx w15:paraId="27D88AA8" w15:paraIdParent="7881D515" w15:done="1"/>
+  <w15:commentEx w15:paraId="394C049B" w15:done="1"/>
+  <w15:commentEx w15:paraId="34598347" w15:done="1"/>
+  <w15:commentEx w15:paraId="690E13E1" w15:done="0"/>
+  <w15:commentEx w15:paraId="5C1D9DD1" w15:done="1"/>
+  <w15:commentEx w15:paraId="773C3729" w15:paraIdParent="5C1D9DD1" w15:done="1"/>
+  <w15:commentEx w15:paraId="5C1D10BC" w15:paraIdParent="5C1D9DD1" w15:done="1"/>
+  <w15:commentEx w15:paraId="6217EB6A" w15:paraIdParent="5C1D9DD1" w15:done="1"/>
+  <w15:commentEx w15:paraId="4AAF29A8" w15:paraIdParent="5C1D9DD1" w15:done="1"/>
 </w15:commentsEx>
 </file>
 
 <file path=word/commentsExtensible.xml><?xml version="1.0" encoding="utf-8"?>
 <w16cex:commentsExtensible xmlns:wpc="http://schemas.microsoft.com/office/word/2010/wordprocessingCanvas" xmlns:cx="http://schemas.microsoft.com/office/drawing/2014/chartex" xmlns:cx1="http://schemas.microsoft.com/office/drawing/2015/9/8/chartex" xmlns:cx2="http://schemas.microsoft.com/office/drawing/2015/10/21/chartex" xmlns:cx3="http://schemas.microsoft.com/office/drawing/2016/5/9/chartex" xmlns:cx4="http://schemas.microsoft.com/office/drawing/2016/5/10/chartex" xmlns:cx5="http://schemas.microsoft.com/office/drawing/2016/5/11/chartex" xmlns:cx6="http://schemas.microsoft.com/office/drawing/2016/5/12/chartex" xmlns:cx7="http://schemas.microsoft.com/office/drawing/2016/5/13/chartex" xmlns:cx8="http://schemas.microsoft.com/office/drawing/2016/5/14/chartex" xmlns:mc="http://schemas.openxmlformats.org/markup-compatibility/2006" xmlns:aink="http://schemas.microsoft.com/office/drawing/2016/ink" xmlns:am3d="http://schemas.microsoft.com/office/drawing/2017/model3d" xmlns:o="urn:schemas-microsoft-com:office:office" xmlns:oel="http://schemas.microsoft.com/office/2019/extlst" xmlns:r="http://schemas.openxmlformats.org/officeDocument/2006/relationships" xmlns:m="http://schemas.openxmlformats.org/officeDocument/2006/math" xmlns:v="urn:schemas-microsoft-com:vml" xmlns:wp14="http://schemas.microsoft.com/office/word/2010/wordprocessingDrawing" xmlns:wp="http://schemas.openxmlformats.org/drawingml/2006/wordprocessingDrawing" xmlns:w10="urn:schemas-microsoft-com:office:word" xmlns:w="http://schemas.openxmlformats.org/wordprocessingml/2006/main" xmlns:w14="http://schemas.microsoft.com/office/word/2010/wordml" xmlns:w15="http://schemas.microsoft.com/office/word/2012/wordml" xmlns:w16cex="http://schemas.microsoft.com/office/word/2018/wordml/cex" xmlns:w16cid="http://schemas.microsoft.com/office/word/2016/wordml/cid" xmlns:w16="http://schemas.microsoft.com/office/word/2018/wordml" xmlns:w16sdtdh="http://schemas.microsoft.com/office/word/2020/wordml/sdtdatahash" xmlns:w16se="http://schemas.microsoft.com/office/word/2015/wordml/symex" xmlns:wpg="http://schemas.microsoft.com/office/word/2010/wordprocessingGroup" xmlns:wpi="http://schemas.microsoft.com/office/word/2010/wordprocessingInk" xmlns:wne="http://schemas.microsoft.com/office/word/2006/wordml" xmlns:wps="http://schemas.microsoft.com/office/word/2010/wordprocessingShape" mc:Ignorable="w14 w15 w16se w16cid w16 w16cex w16sdtdh wp14">
+  <w16cex:commentExtensible w16cex:durableId="26E18177" w16cex:dateUtc="2022-09-30T19:53:00Z"/>
+  <w16cex:commentExtensible w16cex:durableId="26E9398D" w16cex:dateUtc="2022-09-30T19:55:00Z"/>
+  <w16cex:commentExtensible w16cex:durableId="26E18237" w16cex:dateUtc="2022-09-30T19:56:00Z"/>
   <w16cex:commentExtensible w16cex:durableId="26C4C2B0" w16cex:dateUtc="2022-09-09T00:36:00Z"/>
   <w16cex:commentExtensible w16cex:durableId="26C59A60" w16cex:dateUtc="2022-09-09T15:56:00Z"/>
   <w16cex:commentExtensible w16cex:durableId="26C4C2CF" w16cex:dateUtc="2022-09-09T00:36:00Z"/>
-  <w16cex:commentExtensible w16cex:durableId="26C4C279" w16cex:dateUtc="2022-09-09T00:35:00Z"/>
-  <w16cex:commentExtensible w16cex:durableId="26C4C316" w16cex:dateUtc="2022-09-09T00:37:00Z"/>
-  <w16cex:commentExtensible w16cex:durableId="26C59AEC" w16cex:dateUtc="2022-09-09T15:58:00Z"/>
-  <w16cex:commentExtensible w16cex:durableId="26C59B07" w16cex:dateUtc="2022-09-09T15:59:00Z"/>
-  <w16cex:commentExtensible w16cex:durableId="26CED8D8" w16cex:dateUtc="2022-09-16T16:13:00Z"/>
+  <w16cex:commentExtensible w16cex:durableId="26E7E265" w16cex:dateUtc="2022-09-30T15:26:00Z"/>
+  <w16cex:commentExtensible w16cex:durableId="26E9398C" w16cex:dateUtc="2022-09-30T19:56:00Z"/>
+  <w16cex:commentExtensible w16cex:durableId="26E93E2A" w16cex:dateUtc="2022-09-09T00:35:00Z"/>
+  <w16cex:commentExtensible w16cex:durableId="26E93E29" w16cex:dateUtc="2022-09-09T00:37:00Z"/>
+  <w16cex:commentExtensible w16cex:durableId="26E93E28" w16cex:dateUtc="2022-09-09T15:58:00Z"/>
+  <w16cex:commentExtensible w16cex:durableId="26E93E27" w16cex:dateUtc="2022-09-09T15:59:00Z"/>
+  <w16cex:commentExtensible w16cex:durableId="26E93E26" w16cex:dateUtc="2022-09-16T16:13:00Z"/>
 </w16cex:commentsExtensible>
 </file>
 
 <file path=word/commentsIds.xml><?xml version="1.0" encoding="utf-8"?>
 <w16cid:commentsIds xmlns:wpc="http://schemas.microsoft.com/office/word/2010/wordprocessingCanvas" xmlns:cx="http://schemas.microsoft.com/office/drawing/2014/chartex" xmlns:cx1="http://schemas.microsoft.com/office/drawing/2015/9/8/chartex" xmlns:cx2="http://schemas.microsoft.com/office/drawing/2015/10/21/chartex" xmlns:cx3="http://schemas.microsoft.com/office/drawing/2016/5/9/chartex" xmlns:cx4="http://schemas.microsoft.com/office/drawing/2016/5/10/chartex" xmlns:cx5="http://schemas.microsoft.com/office/drawing/2016/5/11/chartex" xmlns:cx6="http://schemas.microsoft.com/office/drawing/2016/5/12/chartex" xmlns:cx7="http://schemas.microsoft.com/office/drawing/2016/5/13/chartex" xmlns:cx8="http://schemas.microsoft.com/office/drawing/2016/5/14/chartex" xmlns:mc="http://schemas.openxmlformats.org/markup-compatibility/2006" xmlns:aink="http://schemas.microsoft.com/office/drawing/2016/ink" xmlns:am3d="http://schemas.microsoft.com/office/drawing/2017/model3d" xmlns:o="urn:schemas-microsoft-com:office:office" xmlns:oel="http://schemas.microsoft.com/office/2019/extlst" xmlns:r="http://schemas.openxmlformats.org/officeDocument/2006/relationships" xmlns:m="http://schemas.openxmlformats.org/officeDocument/2006/math" xmlns:v="urn:schemas-microsoft-com:vml" xmlns:wp14="http://schemas.microsoft.com/office/word/2010/wordprocessingDrawing" xmlns:wp="http://schemas.openxmlformats.org/drawingml/2006/wordprocessingDrawing" xmlns:w10="urn:schemas-microsoft-com:office:word" xmlns:w="http://schemas.openxmlformats.org/wordprocessingml/2006/main" xmlns:w14="http://schemas.microsoft.com/office/word/2010/wordml" xmlns:w15="http://schemas.microsoft.com/office/word/2012/wordml" xmlns:w16cex="http://schemas.microsoft.com/office/word/2018/wordml/cex" xmlns:w16cid="http://schemas.microsoft.com/office/word/2016/wordml/cid" xmlns:w16="http://schemas.microsoft.com/office/word/2018/wordml" xmlns:w16sdtdh="http://schemas.microsoft.com/office/word/2020/wordml/sdtdatahash" xmlns:w16se="http://schemas.microsoft.com/office/word/2015/wordml/symex" xmlns:wpg="http://schemas.microsoft.com/office/word/2010/wordprocessingGroup" xmlns:wpi="http://schemas.microsoft.com/office/word/2010/wordprocessingInk" xmlns:wne="http://schemas.microsoft.com/office/word/2006/wordml" xmlns:wps="http://schemas.microsoft.com/office/word/2010/wordprocessingShape" mc:Ignorable="w14 w15 w16se w16cid w16 w16cex w16sdtdh wp14">
-  <w16cid:commentId w16cid:paraId="7F5D9569" w16cid:durableId="26C4C2B0"/>
-  <w16cid:commentId w16cid:paraId="0C9E7A20" w16cid:durableId="26C59A60"/>
-  <w16cid:commentId w16cid:paraId="07189DB0" w16cid:durableId="26C4C2CF"/>
-  <w16cid:commentId w16cid:paraId="18E80324" w16cid:durableId="26C4C279"/>
-  <w16cid:commentId w16cid:paraId="1D55F4DD" w16cid:durableId="26C4C316"/>
-  <w16cid:commentId w16cid:paraId="0E09A7F1" w16cid:durableId="26C59AEC"/>
-  <w16cid:commentId w16cid:paraId="49C853AA" w16cid:durableId="26C59B07"/>
-  <w16cid:commentId w16cid:paraId="3CA745C6" w16cid:durableId="26CED8D8"/>
+  <w16cid:commentId w16cid:paraId="7E571C54" w16cid:durableId="26E18177"/>
+  <w16cid:commentId w16cid:paraId="6EE6CDBB" w16cid:durableId="26E9398D"/>
+  <w16cid:commentId w16cid:paraId="276F6BA8" w16cid:durableId="26E18237"/>
+  <w16cid:commentId w16cid:paraId="7881D515" w16cid:durableId="26C4C2B0"/>
+  <w16cid:commentId w16cid:paraId="27D88AA8" w16cid:durableId="26C59A60"/>
+  <w16cid:commentId w16cid:paraId="394C049B" w16cid:durableId="26C4C2CF"/>
+  <w16cid:commentId w16cid:paraId="34598347" w16cid:durableId="26E7E265"/>
+  <w16cid:commentId w16cid:paraId="690E13E1" w16cid:durableId="26E9398C"/>
+  <w16cid:commentId w16cid:paraId="5C1D9DD1" w16cid:durableId="26E93E2A"/>
+  <w16cid:commentId w16cid:paraId="773C3729" w16cid:durableId="26E93E29"/>
+  <w16cid:commentId w16cid:paraId="5C1D10BC" w16cid:durableId="26E93E28"/>
+  <w16cid:commentId w16cid:paraId="6217EB6A" w16cid:durableId="26E93E27"/>
+  <w16cid:commentId w16cid:paraId="4AAF29A8" w16cid:durableId="26E93E26"/>
 </w16cid:commentsIds>
+</file>
+
+<file path=word/header1.xml><?xml version="1.0" encoding="utf-8"?>
+<w:hdr xmlns:wpc="http://schemas.microsoft.com/office/word/2010/wordprocessingCanvas" xmlns:cx="http://schemas.microsoft.com/office/drawing/2014/chartex" xmlns:cx1="http://schemas.microsoft.com/office/drawing/2015/9/8/chartex" xmlns:cx2="http://schemas.microsoft.com/office/drawing/2015/10/21/chartex" xmlns:cx3="http://schemas.microsoft.com/office/drawing/2016/5/9/chartex" xmlns:cx4="http://schemas.microsoft.com/office/drawing/2016/5/10/chartex" xmlns:cx5="http://schemas.microsoft.com/office/drawing/2016/5/11/chartex" xmlns:cx6="http://schemas.microsoft.com/office/drawing/2016/5/12/chartex" xmlns:cx7="http://schemas.microsoft.com/office/drawing/2016/5/13/chartex" xmlns:cx8="http://schemas.microsoft.com/office/drawing/2016/5/14/chartex" xmlns:mc="http://schemas.openxmlformats.org/markup-compatibility/2006" xmlns:aink="http://schemas.microsoft.com/office/drawing/2016/ink" xmlns:am3d="http://schemas.microsoft.com/office/drawing/2017/model3d" xmlns:o="urn:schemas-microsoft-com:office:office" xmlns:oel="http://schemas.microsoft.com/office/2019/extlst" xmlns:r="http://schemas.openxmlformats.org/officeDocument/2006/relationships" xmlns:m="http://schemas.openxmlformats.org/officeDocument/2006/math" xmlns:v="urn:schemas-microsoft-com:vml" xmlns:wp14="http://schemas.microsoft.com/office/word/2010/wordprocessingDrawing" xmlns:wp="http://schemas.openxmlformats.org/drawingml/2006/wordprocessingDrawing" xmlns:w10="urn:schemas-microsoft-com:office:word" xmlns:w="http://schemas.openxmlformats.org/wordprocessingml/2006/main" xmlns:w14="http://schemas.microsoft.com/office/word/2010/wordml" xmlns:w15="http://schemas.microsoft.com/office/word/2012/wordml" xmlns:w16cex="http://schemas.microsoft.com/office/word/2018/wordml/cex" xmlns:w16cid="http://schemas.microsoft.com/office/word/2016/wordml/cid" xmlns:w16="http://schemas.microsoft.com/office/word/2018/wordml" xmlns:w16sdtdh="http://schemas.microsoft.com/office/word/2020/wordml/sdtdatahash" xmlns:w16se="http://schemas.microsoft.com/office/word/2015/wordml/symex" xmlns:wpg="http://schemas.microsoft.com/office/word/2010/wordprocessingGroup" xmlns:wpi="http://schemas.microsoft.com/office/word/2010/wordprocessingInk" xmlns:wne="http://schemas.microsoft.com/office/word/2006/wordml" xmlns:wps="http://schemas.microsoft.com/office/word/2010/wordprocessingShape" mc:Ignorable="w14 w15 w16se w16cid w16 w16cex w16sdtdh wp14">
+  <w:p>
+    <w:pPr>
+      <w:pStyle w:val="Title"/>
+      <w:rPr>
+        <w:rFonts w:ascii="Calibri" w:hAnsi="Calibri" w:cs="Calibri"/>
+      </w:rPr>
+    </w:pPr>
+    <w:r>
+      <w:rPr>
+        <w:rFonts w:ascii="Calibri" w:hAnsi="Calibri" w:cs="Calibri"/>
+      </w:rPr>
+      <w:t xml:space="preserve">BlueZone script project </w:t>
+    </w:r>
+  </w:p>
+  <w:p>
+    <w:pPr>
+      <w:pStyle w:val="Title"/>
+      <w:rPr>
+        <w:rFonts w:ascii="Calibri" w:hAnsi="Calibri" w:cs="Calibri"/>
+      </w:rPr>
+    </w:pPr>
+    <w:r>
+      <w:rPr>
+        <w:rFonts w:ascii="Calibri" w:hAnsi="Calibri" w:cs="Calibri"/>
+      </w:rPr>
+      <w:t xml:space="preserve">BULK -INAC </w:t>
+    </w:r>
+    <w:r>
+      <w:rPr>
+        <w:rFonts w:ascii="Calibri" w:hAnsi="Calibri" w:cs="Calibri"/>
+      </w:rPr>
+      <w:t xml:space="preserve">TRANSFER </w:t>
+    </w:r>
+    <w:r>
+      <w:rPr>
+        <w:rFonts w:ascii="Calibri" w:hAnsi="Calibri" w:cs="Calibri"/>
+      </w:rPr>
+      <w:t>LOGIC MAP</w:t>
+    </w:r>
+  </w:p>
+  <w:p>
+    <w:pPr>
+      <w:pStyle w:val="Header"/>
+    </w:pPr>
+  </w:p>
+  <w:p>
+    <w:pPr>
+      <w:pStyle w:val="Header"/>
+    </w:pPr>
+  </w:p>
+</w:hdr>
 </file>
 
 <file path=word/numbering.xml><?xml version="1.0" encoding="utf-8"?>
@@ -5356,7 +5451,7 @@
     <w:lsdException w:name="List Number 3" w:semiHidden="1" w:unhideWhenUsed="1"/>
     <w:lsdException w:name="List Number 4" w:semiHidden="1" w:unhideWhenUsed="1"/>
     <w:lsdException w:name="List Number 5" w:semiHidden="1" w:unhideWhenUsed="1"/>
-    <w:lsdException w:name="Title" w:uiPriority="10" w:qFormat="1"/>
+    <w:lsdException w:name="Title" w:uiPriority="1" w:qFormat="1"/>
     <w:lsdException w:name="Closing" w:semiHidden="1" w:unhideWhenUsed="1"/>
     <w:lsdException w:name="Signature" w:semiHidden="1" w:unhideWhenUsed="1"/>
     <w:lsdException w:name="Default Paragraph Font" w:semiHidden="1" w:uiPriority="1" w:unhideWhenUsed="1"/>
@@ -5994,6 +6089,99 @@
       <w:szCs w:val="20"/>
     </w:rPr>
   </w:style>
+  <w:style w:type="character" w:styleId="IntenseEmphasis">
+    <w:name w:val="Intense Emphasis"/>
+    <w:basedOn w:val="DefaultParagraphFont"/>
+    <w:uiPriority w:val="21"/>
+    <w:qFormat/>
+    <w:rsid w:val="002A533D"/>
+    <w:rPr>
+      <w:i/>
+      <w:iCs/>
+      <w:color w:val="4472C4" w:themeColor="accent1"/>
+    </w:rPr>
+  </w:style>
+  <w:style w:type="paragraph" w:styleId="Header">
+    <w:name w:val="header"/>
+    <w:basedOn w:val="Normal"/>
+    <w:link w:val="HeaderChar"/>
+    <w:uiPriority w:val="99"/>
+    <w:unhideWhenUsed/>
+    <w:rsid w:val="002A533D"/>
+    <w:pPr>
+      <w:tabs>
+        <w:tab w:val="center" w:pos="4680"/>
+        <w:tab w:val="right" w:pos="9360"/>
+      </w:tabs>
+      <w:spacing w:after="0" w:line="240" w:lineRule="auto"/>
+    </w:pPr>
+  </w:style>
+  <w:style w:type="character" w:customStyle="1" w:styleId="HeaderChar">
+    <w:name w:val="Header Char"/>
+    <w:basedOn w:val="DefaultParagraphFont"/>
+    <w:link w:val="Header"/>
+    <w:uiPriority w:val="99"/>
+    <w:rsid w:val="002A533D"/>
+  </w:style>
+  <w:style w:type="paragraph" w:styleId="Title">
+    <w:name w:val="Title"/>
+    <w:basedOn w:val="Normal"/>
+    <w:next w:val="Normal"/>
+    <w:link w:val="TitleChar"/>
+    <w:uiPriority w:val="1"/>
+    <w:qFormat/>
+    <w:rsid w:val="002A533D"/>
+    <w:pPr>
+      <w:pBdr>
+        <w:left w:val="double" w:sz="18" w:space="4" w:color="1F3864" w:themeColor="accent1" w:themeShade="80"/>
+      </w:pBdr>
+      <w:spacing w:after="0" w:line="420" w:lineRule="exact"/>
+    </w:pPr>
+    <w:rPr>
+      <w:rFonts w:asciiTheme="majorHAnsi" w:eastAsiaTheme="majorEastAsia" w:hAnsiTheme="majorHAnsi" w:cstheme="majorBidi"/>
+      <w:caps/>
+      <w:color w:val="1F3864" w:themeColor="accent1" w:themeShade="80"/>
+      <w:kern w:val="28"/>
+      <w:sz w:val="38"/>
+      <w:szCs w:val="18"/>
+      <w:lang w:eastAsia="ja-JP"/>
+    </w:rPr>
+  </w:style>
+  <w:style w:type="character" w:customStyle="1" w:styleId="TitleChar">
+    <w:name w:val="Title Char"/>
+    <w:basedOn w:val="DefaultParagraphFont"/>
+    <w:link w:val="Title"/>
+    <w:uiPriority w:val="1"/>
+    <w:rsid w:val="002A533D"/>
+    <w:rPr>
+      <w:rFonts w:asciiTheme="majorHAnsi" w:eastAsiaTheme="majorEastAsia" w:hAnsiTheme="majorHAnsi" w:cstheme="majorBidi"/>
+      <w:caps/>
+      <w:color w:val="1F3864" w:themeColor="accent1" w:themeShade="80"/>
+      <w:kern w:val="28"/>
+      <w:sz w:val="38"/>
+      <w:szCs w:val="18"/>
+      <w:lang w:eastAsia="ja-JP"/>
+    </w:rPr>
+  </w:style>
+  <w:style w:type="table" w:styleId="TableGrid">
+    <w:name w:val="Table Grid"/>
+    <w:basedOn w:val="TableNormal"/>
+    <w:uiPriority w:val="39"/>
+    <w:rsid w:val="002A533D"/>
+    <w:pPr>
+      <w:spacing w:after="0" w:line="240" w:lineRule="auto"/>
+    </w:pPr>
+    <w:tblPr>
+      <w:tblBorders>
+        <w:top w:val="single" w:sz="4" w:space="0" w:color="auto"/>
+        <w:left w:val="single" w:sz="4" w:space="0" w:color="auto"/>
+        <w:bottom w:val="single" w:sz="4" w:space="0" w:color="auto"/>
+        <w:right w:val="single" w:sz="4" w:space="0" w:color="auto"/>
+        <w:insideH w:val="single" w:sz="4" w:space="0" w:color="auto"/>
+        <w:insideV w:val="single" w:sz="4" w:space="0" w:color="auto"/>
+      </w:tblBorders>
+    </w:tblPr>
+  </w:style>
 </w:styles>
 </file>
 

</xml_diff>